<commit_message>
+ Added Stacking Ensemble of Classification Models
</commit_message>
<xml_diff>
--- a/Wisconsin/Diagnosis/Research.docx
+++ b/Wisconsin/Diagnosis/Research.docx
@@ -439,27 +439,14 @@
       <w:r>
         <w:t xml:space="preserve">Figure </w:t>
       </w:r>
-      <w:r>
-        <w:fldChar w:fldCharType="begin"/>
-      </w:r>
-      <w:r>
-        <w:instrText xml:space="preserve"> SEQ Figure \* ARABIC </w:instrText>
-      </w:r>
-      <w:r>
-        <w:fldChar w:fldCharType="separate"/>
-      </w:r>
-      <w:r>
-        <w:rPr>
-          <w:noProof/>
-        </w:rPr>
-        <w:t>1</w:t>
-      </w:r>
-      <w:r>
-        <w:rPr>
-          <w:noProof/>
-        </w:rPr>
-        <w:fldChar w:fldCharType="end"/>
-      </w:r>
+      <w:fldSimple w:instr=" SEQ Figure \* ARABIC ">
+        <w:r>
+          <w:rPr>
+            <w:noProof/>
+          </w:rPr>
+          <w:t>1</w:t>
+        </w:r>
+      </w:fldSimple>
       <w:r>
         <w:t xml:space="preserve"> : </w:t>
       </w:r>
@@ -699,27 +686,14 @@
       <w:r>
         <w:t xml:space="preserve">Figure </w:t>
       </w:r>
-      <w:r>
-        <w:fldChar w:fldCharType="begin"/>
-      </w:r>
-      <w:r>
-        <w:instrText xml:space="preserve"> SEQ Figure \* ARABIC </w:instrText>
-      </w:r>
-      <w:r>
-        <w:fldChar w:fldCharType="separate"/>
-      </w:r>
-      <w:r>
-        <w:rPr>
-          <w:noProof/>
-        </w:rPr>
-        <w:t>2</w:t>
-      </w:r>
-      <w:r>
-        <w:rPr>
-          <w:noProof/>
-        </w:rPr>
-        <w:fldChar w:fldCharType="end"/>
-      </w:r>
+      <w:fldSimple w:instr=" SEQ Figure \* ARABIC ">
+        <w:r>
+          <w:rPr>
+            <w:noProof/>
+          </w:rPr>
+          <w:t>2</w:t>
+        </w:r>
+      </w:fldSimple>
       <w:r>
         <w:t xml:space="preserve"> : Mean of individual features</w:t>
       </w:r>
@@ -1294,24 +1268,14 @@
       <w:r>
         <w:t xml:space="preserve">Figure </w:t>
       </w:r>
-      <w:r>
-        <w:fldChar w:fldCharType="begin"/>
-      </w:r>
-      <w:r>
-        <w:instrText xml:space="preserve"> SEQ Figure \* ARABIC </w:instrText>
-      </w:r>
-      <w:r>
-        <w:fldChar w:fldCharType="separate"/>
-      </w:r>
-      <w:r>
-        <w:rPr>
-          <w:noProof/>
-        </w:rPr>
-        <w:t>3</w:t>
-      </w:r>
-      <w:r>
-        <w:fldChar w:fldCharType="end"/>
-      </w:r>
+      <w:fldSimple w:instr=" SEQ Figure \* ARABIC ">
+        <w:r>
+          <w:rPr>
+            <w:noProof/>
+          </w:rPr>
+          <w:t>3</w:t>
+        </w:r>
+      </w:fldSimple>
       <w:r>
         <w:t xml:space="preserve"> : </w:t>
       </w:r>
@@ -1332,30 +1296,13 @@
       </w:r>
       <w:proofErr w:type="spellEnd"/>
       <w:r>
-        <w:t xml:space="preserve"> test, we decided to</w:t>
-      </w:r>
-      <w:r>
-        <w:t xml:space="preserve"> </w:t>
-      </w:r>
-      <w:r>
-        <w:t>execute</w:t>
-      </w:r>
-      <w:r>
-        <w:t xml:space="preserve"> an analysis of variance (ANOVA) test on the feature </w:t>
-      </w:r>
-      <w:proofErr w:type="spellStart"/>
-      <w:r>
-        <w:t>set</w:t>
-      </w:r>
-      <w:r>
-        <w:t>.</w:t>
+        <w:t xml:space="preserve"> test, we decided to execute an analysis of variance (ANOVA) test on the feature set.</w:t>
       </w:r>
     </w:p>
     <w:p>
       <w:pPr>
         <w:jc w:val="both"/>
       </w:pPr>
-      <w:proofErr w:type="spellEnd"/>
       <w:r>
         <w:t xml:space="preserve">This decision was </w:t>
       </w:r>
@@ -1848,24 +1795,14 @@
         <w:br/>
         <w:t xml:space="preserve">Figure </w:t>
       </w:r>
-      <w:r>
-        <w:fldChar w:fldCharType="begin"/>
-      </w:r>
-      <w:r>
-        <w:instrText xml:space="preserve"> SEQ Figure \* ARABIC </w:instrText>
-      </w:r>
-      <w:r>
-        <w:fldChar w:fldCharType="separate"/>
-      </w:r>
-      <w:r>
-        <w:rPr>
-          <w:noProof/>
-        </w:rPr>
-        <w:t>4</w:t>
-      </w:r>
-      <w:r>
-        <w:fldChar w:fldCharType="end"/>
-      </w:r>
+      <w:fldSimple w:instr=" SEQ Figure \* ARABIC ">
+        <w:r>
+          <w:rPr>
+            <w:noProof/>
+          </w:rPr>
+          <w:t>4</w:t>
+        </w:r>
+      </w:fldSimple>
       <w:r>
         <w:t xml:space="preserve"> : Result of ANOVA F-Statistics Test</w:t>
       </w:r>
@@ -1890,13 +1827,7 @@
         <w:rPr>
           <w:noProof/>
         </w:rPr>
-        <w:t xml:space="preserve"> </w:t>
-      </w:r>
-      <w:r>
-        <w:rPr>
-          <w:noProof/>
-        </w:rPr>
-        <w:t>(starting from 10% to 50% with a step of 5% in between)</w:t>
+        <w:t xml:space="preserve"> (starting from 10% to 50% with a step of 5% in between)</w:t>
       </w:r>
       <w:r>
         <w:t xml:space="preserve"> as well.</w:t>
@@ -1946,13 +1877,7 @@
         <w:t xml:space="preserve">ble impact on the outcome, </w:t>
       </w:r>
       <w:r>
-        <w:t xml:space="preserve">the result we obtained from the </w:t>
-      </w:r>
-      <w:r>
-        <w:t>ANOVA F-Statistics Test</w:t>
-      </w:r>
-      <w:r>
-        <w:t xml:space="preserve"> made it possible. Hence, </w:t>
+        <w:t xml:space="preserve">the result we obtained from the ANOVA F-Statistics Test made it possible. Hence, </w:t>
       </w:r>
       <w:r>
         <w:t xml:space="preserve">we decided to eliminate the 5 </w:t>
@@ -2024,13 +1949,7 @@
         <w:t xml:space="preserve">various </w:t>
       </w:r>
       <w:r>
-        <w:t xml:space="preserve">non deep </w:t>
-      </w:r>
-      <w:r>
-        <w:t>learning</w:t>
-      </w:r>
-      <w:r>
-        <w:t xml:space="preserve"> </w:t>
+        <w:t xml:space="preserve">non deep learning </w:t>
       </w:r>
       <w:r>
         <w:t>classification</w:t>
@@ -4183,11 +4102,46 @@
       <w:r>
         <w:t>Classification</w:t>
       </w:r>
+      <w:r>
+        <w:t xml:space="preserve"> Models</w:t>
+      </w:r>
+    </w:p>
+    <w:p>
+      <w:pPr>
+        <w:jc w:val="both"/>
+        <w:rPr>
+          <w:b/>
+          <w:color w:val="FF0000"/>
+          <w:u w:val="single"/>
+        </w:rPr>
+      </w:pPr>
+      <w:r>
+        <w:rPr>
+          <w:b/>
+          <w:color w:val="FF0000"/>
+          <w:u w:val="single"/>
+        </w:rPr>
+        <w:t>Stacking :</w:t>
+      </w:r>
+      <w:r>
+        <w:rPr>
+          <w:b/>
+          <w:color w:val="FF0000"/>
+          <w:u w:val="single"/>
+        </w:rPr>
+        <w:t xml:space="preserve"> </w:t>
+      </w:r>
       <w:bookmarkStart w:id="0" w:name="_GoBack"/>
       <w:bookmarkEnd w:id="0"/>
-      <w:r>
-        <w:t xml:space="preserve"> Models</w:t>
-      </w:r>
+    </w:p>
+    <w:p>
+      <w:pPr>
+        <w:jc w:val="both"/>
+        <w:rPr>
+          <w:b/>
+          <w:u w:val="single"/>
+        </w:rPr>
+      </w:pPr>
     </w:p>
     <w:p>
       <w:pPr>
@@ -4480,27 +4434,14 @@
         <w:br/>
         <w:t xml:space="preserve">Table </w:t>
       </w:r>
-      <w:r>
-        <w:fldChar w:fldCharType="begin"/>
-      </w:r>
-      <w:r>
-        <w:instrText xml:space="preserve"> SEQ Table \* ARABIC </w:instrText>
-      </w:r>
-      <w:r>
-        <w:fldChar w:fldCharType="separate"/>
-      </w:r>
-      <w:r>
-        <w:rPr>
-          <w:noProof/>
-        </w:rPr>
-        <w:t>3</w:t>
-      </w:r>
-      <w:r>
-        <w:rPr>
-          <w:noProof/>
-        </w:rPr>
-        <w:fldChar w:fldCharType="end"/>
-      </w:r>
+      <w:fldSimple w:instr=" SEQ Table \* ARABIC ">
+        <w:r>
+          <w:rPr>
+            <w:noProof/>
+          </w:rPr>
+          <w:t>3</w:t>
+        </w:r>
+      </w:fldSimple>
       <w:r>
         <w:t xml:space="preserve"> : List of </w:t>
       </w:r>
@@ -5651,27 +5592,14 @@
         <w:br/>
         <w:t xml:space="preserve">Table </w:t>
       </w:r>
-      <w:r>
-        <w:fldChar w:fldCharType="begin"/>
-      </w:r>
-      <w:r>
-        <w:instrText xml:space="preserve"> SEQ Table \* ARABIC </w:instrText>
-      </w:r>
-      <w:r>
-        <w:fldChar w:fldCharType="separate"/>
-      </w:r>
-      <w:r>
-        <w:rPr>
-          <w:noProof/>
-        </w:rPr>
-        <w:t>4</w:t>
-      </w:r>
-      <w:r>
-        <w:rPr>
-          <w:noProof/>
-        </w:rPr>
-        <w:fldChar w:fldCharType="end"/>
-      </w:r>
+      <w:fldSimple w:instr=" SEQ Table \* ARABIC ">
+        <w:r>
+          <w:rPr>
+            <w:noProof/>
+          </w:rPr>
+          <w:t>4</w:t>
+        </w:r>
+      </w:fldSimple>
       <w:r>
         <w:t xml:space="preserve"> : </w:t>
       </w:r>
@@ -5721,14 +5649,14 @@
         <w:rPr>
           <w:color w:val="000000" w:themeColor="text1"/>
         </w:rPr>
-        <w:t xml:space="preserve">achieved by the single-layer artificial neural network used in my analysis either bettered or at least equaled the best accuracy garnered by using any of the traditional classifier in every variation of test set </w:t>
+        <w:t xml:space="preserve">achieved by the single-layer artificial neural network used in my analysis </w:t>
       </w:r>
       <w:r>
         <w:rPr>
           <w:color w:val="000000" w:themeColor="text1"/>
         </w:rPr>
         <w:lastRenderedPageBreak/>
-        <w:t>concentration (with one exception).</w:t>
+        <w:t>either bettered or at least equaled the best accuracy garnered by using any of the traditional classifier in every variation of test set concentration (with one exception).</w:t>
       </w:r>
       <w:r>
         <w:rPr>

</xml_diff>

<commit_message>
+ Recorded Stacked Model Prediction Accuracy
</commit_message>
<xml_diff>
--- a/Wisconsin/Diagnosis/Research.docx
+++ b/Wisconsin/Diagnosis/Research.docx
@@ -86,21 +86,7 @@
         <w:rPr>
           <w:color w:val="92D050"/>
         </w:rPr>
-        <w:t xml:space="preserve">) of the patient's breast mass. A hollow needle attached to a syringe is used to withdraw the required amount of tissue from the area of suspicion. Features are subsequently computed from a digitized image of the sample. These features </w:t>
-      </w:r>
-      <w:proofErr w:type="gramStart"/>
-      <w:r>
-        <w:rPr>
-          <w:color w:val="92D050"/>
-        </w:rPr>
-        <w:t>describes</w:t>
-      </w:r>
-      <w:proofErr w:type="gramEnd"/>
-      <w:r>
-        <w:rPr>
-          <w:color w:val="92D050"/>
-        </w:rPr>
-        <w:t xml:space="preserve"> various characteristics of the cell nuclei present in the image in a 3-dimensional space. In this research paper we have focused on developing a computer-aided model based on multi-layered artificial neural network that is capable of conducting analysis of the prior mentioned features and predict malignancy with high degree of accuracy. This will assist medical professionals and minimize decisional errors that can be critical to human life.</w:t>
+        <w:t>) of the patient's breast mass. A hollow needle attached to a syringe is used to withdraw the required amount of tissue from the area of suspicion. Features are subsequently computed from a digitized image of the sample. These features describes various characteristics of the cell nuclei present in the image in a 3-dimensional space. In this research paper we have focused on developing a computer-aided model based on multi-layered artificial neural network that is capable of conducting analysis of the prior mentioned features and predict malignancy with high degree of accuracy. This will assist medical professionals and minimize decisional errors that can be critical to human life.</w:t>
       </w:r>
     </w:p>
     <w:p/>
@@ -439,14 +425,27 @@
       <w:r>
         <w:t xml:space="preserve">Figure </w:t>
       </w:r>
-      <w:fldSimple w:instr=" SEQ Figure \* ARABIC ">
-        <w:r>
-          <w:rPr>
-            <w:noProof/>
-          </w:rPr>
-          <w:t>1</w:t>
-        </w:r>
-      </w:fldSimple>
+      <w:r>
+        <w:fldChar w:fldCharType="begin"/>
+      </w:r>
+      <w:r>
+        <w:instrText xml:space="preserve"> SEQ Figure \* ARABIC </w:instrText>
+      </w:r>
+      <w:r>
+        <w:fldChar w:fldCharType="separate"/>
+      </w:r>
+      <w:r>
+        <w:rPr>
+          <w:noProof/>
+        </w:rPr>
+        <w:t>1</w:t>
+      </w:r>
+      <w:r>
+        <w:rPr>
+          <w:noProof/>
+        </w:rPr>
+        <w:fldChar w:fldCharType="end"/>
+      </w:r>
       <w:r>
         <w:t xml:space="preserve"> : </w:t>
       </w:r>
@@ -686,14 +685,27 @@
       <w:r>
         <w:t xml:space="preserve">Figure </w:t>
       </w:r>
-      <w:fldSimple w:instr=" SEQ Figure \* ARABIC ">
-        <w:r>
-          <w:rPr>
-            <w:noProof/>
-          </w:rPr>
-          <w:t>2</w:t>
-        </w:r>
-      </w:fldSimple>
+      <w:r>
+        <w:fldChar w:fldCharType="begin"/>
+      </w:r>
+      <w:r>
+        <w:instrText xml:space="preserve"> SEQ Figure \* ARABIC </w:instrText>
+      </w:r>
+      <w:r>
+        <w:fldChar w:fldCharType="separate"/>
+      </w:r>
+      <w:r>
+        <w:rPr>
+          <w:noProof/>
+        </w:rPr>
+        <w:t>2</w:t>
+      </w:r>
+      <w:r>
+        <w:rPr>
+          <w:noProof/>
+        </w:rPr>
+        <w:fldChar w:fldCharType="end"/>
+      </w:r>
       <w:r>
         <w:t xml:space="preserve"> : Mean of individual features</w:t>
       </w:r>
@@ -976,15 +988,7 @@
       </w:pPr>
       <w:r>
         <w:br/>
-        <w:t xml:space="preserve">Equation </w:t>
-      </w:r>
-      <w:proofErr w:type="gramStart"/>
-      <w:r>
-        <w:t>1 :</w:t>
-      </w:r>
-      <w:proofErr w:type="gramEnd"/>
-      <w:r>
-        <w:t xml:space="preserve"> Statistical Normalization</w:t>
+        <w:t>Equation 1 : Statistical Normalization</w:t>
       </w:r>
     </w:p>
     <w:p>
@@ -1268,14 +1272,24 @@
       <w:r>
         <w:t xml:space="preserve">Figure </w:t>
       </w:r>
-      <w:fldSimple w:instr=" SEQ Figure \* ARABIC ">
-        <w:r>
-          <w:rPr>
-            <w:noProof/>
-          </w:rPr>
-          <w:t>3</w:t>
-        </w:r>
-      </w:fldSimple>
+      <w:r>
+        <w:fldChar w:fldCharType="begin"/>
+      </w:r>
+      <w:r>
+        <w:instrText xml:space="preserve"> SEQ Figure \* ARABIC </w:instrText>
+      </w:r>
+      <w:r>
+        <w:fldChar w:fldCharType="separate"/>
+      </w:r>
+      <w:r>
+        <w:rPr>
+          <w:noProof/>
+        </w:rPr>
+        <w:t>3</w:t>
+      </w:r>
+      <w:r>
+        <w:fldChar w:fldCharType="end"/>
+      </w:r>
       <w:r>
         <w:t xml:space="preserve"> : </w:t>
       </w:r>
@@ -1795,14 +1809,24 @@
         <w:br/>
         <w:t xml:space="preserve">Figure </w:t>
       </w:r>
-      <w:fldSimple w:instr=" SEQ Figure \* ARABIC ">
-        <w:r>
-          <w:rPr>
-            <w:noProof/>
-          </w:rPr>
-          <w:t>4</w:t>
-        </w:r>
-      </w:fldSimple>
+      <w:r>
+        <w:fldChar w:fldCharType="begin"/>
+      </w:r>
+      <w:r>
+        <w:instrText xml:space="preserve"> SEQ Figure \* ARABIC </w:instrText>
+      </w:r>
+      <w:r>
+        <w:fldChar w:fldCharType="separate"/>
+      </w:r>
+      <w:r>
+        <w:rPr>
+          <w:noProof/>
+        </w:rPr>
+        <w:t>4</w:t>
+      </w:r>
+      <w:r>
+        <w:fldChar w:fldCharType="end"/>
+      </w:r>
       <w:r>
         <w:t xml:space="preserve"> : Result of ANOVA F-Statistics Test</w:t>
       </w:r>
@@ -1896,17 +1920,17 @@
     <w:p>
       <w:pPr>
         <w:rPr>
+          <w:b/>
           <w:u w:val="single"/>
         </w:rPr>
       </w:pPr>
-      <w:proofErr w:type="gramStart"/>
-      <w:r>
-        <w:rPr>
+      <w:r>
+        <w:rPr>
+          <w:b/>
           <w:u w:val="single"/>
         </w:rPr>
         <w:t>MODELS :</w:t>
       </w:r>
-      <w:proofErr w:type="gramEnd"/>
     </w:p>
     <w:p>
       <w:pPr>
@@ -1946,19 +1970,28 @@
         <w:t xml:space="preserve">the </w:t>
       </w:r>
       <w:r>
-        <w:t xml:space="preserve">various </w:t>
-      </w:r>
-      <w:r>
-        <w:t xml:space="preserve">non deep learning </w:t>
-      </w:r>
-      <w:r>
-        <w:t>classification</w:t>
+        <w:t>various classification</w:t>
       </w:r>
       <w:r>
         <w:t xml:space="preserve"> </w:t>
       </w:r>
       <w:r>
         <w:t>models</w:t>
+      </w:r>
+      <w:r>
+        <w:t>.</w:t>
+      </w:r>
+      <w:r>
+        <w:t xml:space="preserve"> Followed by that we introduced two separate deep learning model</w:t>
+      </w:r>
+      <w:r>
+        <w:t>s</w:t>
+      </w:r>
+      <w:r>
+        <w:t xml:space="preserve"> and recorded</w:t>
+      </w:r>
+      <w:r>
+        <w:t xml:space="preserve"> the prediction accuracy they achieved on the same dataset</w:t>
       </w:r>
       <w:r>
         <w:t>.</w:t>
@@ -1969,31 +2002,65 @@
         <w:jc w:val="both"/>
       </w:pPr>
       <w:r>
-        <w:t xml:space="preserve">This served as a baseline for comparing the </w:t>
-      </w:r>
-      <w:r>
-        <w:t xml:space="preserve">prediction accuracy </w:t>
-      </w:r>
-      <w:r>
-        <w:t>achieved by</w:t>
+        <w:rPr>
+          <w:b/>
+          <w:u w:val="single"/>
+        </w:rPr>
+        <w:t>Model Training</w:t>
+      </w:r>
+      <w:r>
+        <w:rPr>
+          <w:u w:val="single"/>
+        </w:rPr>
+        <w:t xml:space="preserve"> :</w:t>
       </w:r>
       <w:r>
         <w:t xml:space="preserve"> </w:t>
       </w:r>
       <w:r>
-        <w:t>our</w:t>
+        <w:t xml:space="preserve">The model training in </w:t>
+      </w:r>
+      <w:r>
+        <w:t>all</w:t>
       </w:r>
       <w:r>
         <w:t xml:space="preserve"> </w:t>
       </w:r>
       <w:r>
-        <w:t>deep</w:t>
-      </w:r>
-      <w:r>
-        <w:t xml:space="preserve"> learning model</w:t>
-      </w:r>
-      <w:r>
-        <w:t>s</w:t>
+        <w:t>scenarios</w:t>
+      </w:r>
+      <w:r>
+        <w:t xml:space="preserve"> were</w:t>
+      </w:r>
+      <w:r>
+        <w:t xml:space="preserve"> done </w:t>
+      </w:r>
+      <w:r>
+        <w:t xml:space="preserve">by steadily </w:t>
+      </w:r>
+      <w:r>
+        <w:rPr>
+          <w:noProof/>
+        </w:rPr>
+        <w:t>in</w:t>
+      </w:r>
+      <w:r>
+        <w:rPr>
+          <w:noProof/>
+        </w:rPr>
+        <w:t xml:space="preserve">creasing </w:t>
+      </w:r>
+      <w:r>
+        <w:rPr>
+          <w:noProof/>
+        </w:rPr>
+        <w:t xml:space="preserve">the </w:t>
+      </w:r>
+      <w:r>
+        <w:rPr>
+          <w:noProof/>
+        </w:rPr>
+        <w:t>test set concentration (starting from 10% to 50% with a step of 5% in between)</w:t>
       </w:r>
       <w:r>
         <w:t>.</w:t>
@@ -2008,15 +2075,14 @@
           <w:b/>
           <w:u w:val="single"/>
         </w:rPr>
-        <w:t xml:space="preserve">Model </w:t>
-      </w:r>
-      <w:proofErr w:type="gramStart"/>
+        <w:t>Classification</w:t>
+      </w:r>
       <w:r>
         <w:rPr>
           <w:b/>
           <w:u w:val="single"/>
         </w:rPr>
-        <w:t>Training</w:t>
+        <w:t xml:space="preserve"> Models</w:t>
       </w:r>
       <w:r>
         <w:rPr>
@@ -2024,57 +2090,99 @@
         </w:rPr>
         <w:t xml:space="preserve"> :</w:t>
       </w:r>
-      <w:proofErr w:type="gramEnd"/>
       <w:r>
         <w:t xml:space="preserve"> </w:t>
       </w:r>
       <w:r>
-        <w:t xml:space="preserve">The model training in </w:t>
-      </w:r>
-      <w:r>
-        <w:t>all</w:t>
-      </w:r>
-      <w:r>
-        <w:t xml:space="preserve"> </w:t>
-      </w:r>
-      <w:r>
-        <w:t>scenarios</w:t>
-      </w:r>
-      <w:r>
-        <w:t xml:space="preserve"> were</w:t>
-      </w:r>
-      <w:r>
-        <w:t xml:space="preserve"> done </w:t>
-      </w:r>
-      <w:r>
-        <w:t xml:space="preserve">by steadily </w:t>
-      </w:r>
-      <w:r>
-        <w:rPr>
-          <w:noProof/>
-        </w:rPr>
-        <w:t>in</w:t>
-      </w:r>
-      <w:r>
-        <w:rPr>
-          <w:noProof/>
-        </w:rPr>
-        <w:t xml:space="preserve">creasing </w:t>
-      </w:r>
-      <w:r>
-        <w:rPr>
-          <w:noProof/>
-        </w:rPr>
-        <w:t xml:space="preserve">the </w:t>
-      </w:r>
-      <w:r>
-        <w:rPr>
-          <w:noProof/>
-        </w:rPr>
-        <w:t>test set concentration (starting from 10% to 50% with a step of 5% in between)</w:t>
+        <w:t xml:space="preserve">The </w:t>
+      </w:r>
+      <w:r>
+        <w:t xml:space="preserve">classification </w:t>
+      </w:r>
+      <w:r>
+        <w:t xml:space="preserve">models </w:t>
+      </w:r>
+      <w:r>
+        <w:t>we used for this</w:t>
+      </w:r>
+      <w:r>
+        <w:t xml:space="preserve"> analysis are N</w:t>
+      </w:r>
+      <w:r>
+        <w:t>aïve Bayes</w:t>
+      </w:r>
+      <w:r>
+        <w:t xml:space="preserve"> (NB)</w:t>
+      </w:r>
+      <w:r>
+        <w:t>, Logistic Regression</w:t>
+      </w:r>
+      <w:r>
+        <w:t xml:space="preserve"> (</w:t>
+      </w:r>
+      <w:proofErr w:type="spellStart"/>
+      <w:r>
+        <w:t>LR</w:t>
+      </w:r>
+      <w:proofErr w:type="spellEnd"/>
+      <w:r>
+        <w:t>)</w:t>
+      </w:r>
+      <w:r>
+        <w:t>, K-Nearest Neighbors</w:t>
+      </w:r>
+      <w:r>
+        <w:t xml:space="preserve"> (</w:t>
+      </w:r>
+      <w:proofErr w:type="spellStart"/>
+      <w:r>
+        <w:t>KNN</w:t>
+      </w:r>
+      <w:proofErr w:type="spellEnd"/>
+      <w:r>
+        <w:t>)</w:t>
+      </w:r>
+      <w:r>
+        <w:t>, Support Vector Machine</w:t>
+      </w:r>
+      <w:r>
+        <w:t xml:space="preserve"> (</w:t>
+      </w:r>
+      <w:proofErr w:type="spellStart"/>
+      <w:r>
+        <w:t>SVM</w:t>
+      </w:r>
+      <w:proofErr w:type="spellEnd"/>
+      <w:r>
+        <w:t>)</w:t>
+      </w:r>
+      <w:r>
+        <w:t xml:space="preserve"> and Random Forest</w:t>
+      </w:r>
+      <w:r>
+        <w:t xml:space="preserve"> (</w:t>
+      </w:r>
+      <w:proofErr w:type="spellStart"/>
+      <w:r>
+        <w:t>RF</w:t>
+      </w:r>
+      <w:proofErr w:type="spellEnd"/>
+      <w:r>
+        <w:t>)</w:t>
       </w:r>
       <w:r>
         <w:t>.</w:t>
+      </w:r>
+      <w:r>
+        <w:t xml:space="preserve"> We used the default set </w:t>
+      </w:r>
+      <w:proofErr w:type="spellStart"/>
+      <w:r>
+        <w:t>hyperparameters</w:t>
+      </w:r>
+      <w:proofErr w:type="spellEnd"/>
+      <w:r>
+        <w:t xml:space="preserve"> for each of these models.</w:t>
       </w:r>
     </w:p>
     <w:p>
@@ -2082,182 +2190,81 @@
         <w:jc w:val="both"/>
       </w:pPr>
       <w:r>
-        <w:rPr>
-          <w:b/>
-          <w:u w:val="single"/>
-        </w:rPr>
-        <w:t>Classification</w:t>
-      </w:r>
-      <w:r>
-        <w:rPr>
-          <w:b/>
-          <w:u w:val="single"/>
-        </w:rPr>
+        <w:t>We also created a</w:t>
+      </w:r>
+      <w:r>
+        <w:t>n</w:t>
+      </w:r>
+      <w:r>
         <w:t xml:space="preserve"> </w:t>
       </w:r>
-      <w:proofErr w:type="gramStart"/>
-      <w:r>
-        <w:rPr>
-          <w:b/>
-          <w:u w:val="single"/>
-        </w:rPr>
-        <w:t>Models</w:t>
-      </w:r>
-      <w:r>
-        <w:rPr>
-          <w:u w:val="single"/>
-        </w:rPr>
-        <w:t xml:space="preserve"> :</w:t>
-      </w:r>
-      <w:proofErr w:type="gramEnd"/>
-      <w:r>
-        <w:t xml:space="preserve"> </w:t>
-      </w:r>
-      <w:r>
-        <w:t xml:space="preserve">The </w:t>
-      </w:r>
-      <w:r>
-        <w:t xml:space="preserve">classification </w:t>
-      </w:r>
-      <w:r>
-        <w:t xml:space="preserve">models </w:t>
-      </w:r>
-      <w:r>
-        <w:t>we used for this</w:t>
-      </w:r>
-      <w:r>
-        <w:t xml:space="preserve"> analysis are N</w:t>
-      </w:r>
-      <w:r>
-        <w:t>aïve Bayes</w:t>
-      </w:r>
-      <w:r>
-        <w:t xml:space="preserve"> (NB)</w:t>
-      </w:r>
-      <w:r>
-        <w:t>, Logistic Regression</w:t>
-      </w:r>
-      <w:r>
-        <w:t xml:space="preserve"> (</w:t>
+      <w:r>
+        <w:t>ensemble</w:t>
+      </w:r>
+      <w:r>
+        <w:t xml:space="preserve"> model</w:t>
+      </w:r>
+      <w:r>
+        <w:t xml:space="preserve"> (denoted by </w:t>
       </w:r>
       <w:proofErr w:type="spellStart"/>
       <w:r>
-        <w:t>LR</w:t>
+        <w:t>EN</w:t>
       </w:r>
       <w:proofErr w:type="spellEnd"/>
       <w:r>
         <w:t>)</w:t>
       </w:r>
       <w:r>
-        <w:t>, K-Nearest Neighbors</w:t>
-      </w:r>
-      <w:r>
-        <w:t xml:space="preserve"> (</w:t>
-      </w:r>
-      <w:proofErr w:type="spellStart"/>
-      <w:r>
-        <w:t>KNN</w:t>
-      </w:r>
-      <w:proofErr w:type="spellEnd"/>
-      <w:r>
-        <w:t>)</w:t>
-      </w:r>
-      <w:r>
-        <w:t>, Support Vector Machine</w:t>
-      </w:r>
-      <w:r>
-        <w:t xml:space="preserve"> (</w:t>
-      </w:r>
-      <w:proofErr w:type="spellStart"/>
-      <w:r>
-        <w:t>SVM</w:t>
-      </w:r>
-      <w:proofErr w:type="spellEnd"/>
-      <w:r>
-        <w:t>)</w:t>
-      </w:r>
-      <w:r>
-        <w:t xml:space="preserve"> and Random Forest</w:t>
-      </w:r>
-      <w:r>
-        <w:t xml:space="preserve"> (</w:t>
-      </w:r>
-      <w:proofErr w:type="spellStart"/>
-      <w:r>
-        <w:t>RF</w:t>
-      </w:r>
-      <w:proofErr w:type="spellEnd"/>
-      <w:r>
-        <w:t>)</w:t>
+        <w:t xml:space="preserve"> consisting of the classification models mentioned above</w:t>
+      </w:r>
+      <w:r>
+        <w:t xml:space="preserve"> and recorded the prediction accuracy obtained by it</w:t>
       </w:r>
       <w:r>
         <w:t>.</w:t>
-      </w:r>
-      <w:r>
-        <w:t xml:space="preserve"> </w:t>
-      </w:r>
-      <w:r>
-        <w:t xml:space="preserve">The </w:t>
-      </w:r>
-      <w:r>
-        <w:t>prediction accuracy achieved</w:t>
-      </w:r>
-      <w:r>
-        <w:t xml:space="preserve"> </w:t>
-      </w:r>
-      <w:r>
-        <w:t xml:space="preserve">by them are </w:t>
-      </w:r>
-      <w:r>
-        <w:t xml:space="preserve">recorded in </w:t>
-      </w:r>
-      <w:r>
-        <w:rPr>
-          <w:b/>
-        </w:rPr>
-        <w:t>percentage terms</w:t>
-      </w:r>
-      <w:r>
-        <w:t xml:space="preserve"> in </w:t>
-      </w:r>
-      <w:r>
-        <w:t>the table underneath.</w:t>
       </w:r>
     </w:p>
     <w:tbl>
       <w:tblPr>
         <w:tblStyle w:val="TableGrid"/>
-        <w:tblW w:w="0" w:type="auto"/>
+        <w:tblW w:w="4291" w:type="dxa"/>
         <w:tblLayout w:type="fixed"/>
         <w:tblLook w:val="04A0" w:firstRow="1" w:lastRow="0" w:firstColumn="1" w:lastColumn="0" w:noHBand="0" w:noVBand="1"/>
       </w:tblPr>
       <w:tblGrid>
-        <w:gridCol w:w="625"/>
-        <w:gridCol w:w="540"/>
-        <w:gridCol w:w="629"/>
-        <w:gridCol w:w="629"/>
-        <w:gridCol w:w="629"/>
-        <w:gridCol w:w="629"/>
-        <w:gridCol w:w="629"/>
+        <w:gridCol w:w="447"/>
+        <w:gridCol w:w="448"/>
+        <w:gridCol w:w="566"/>
+        <w:gridCol w:w="566"/>
+        <w:gridCol w:w="566"/>
+        <w:gridCol w:w="566"/>
+        <w:gridCol w:w="566"/>
+        <w:gridCol w:w="566"/>
       </w:tblGrid>
       <w:tr>
-        <w:tc>
-          <w:tcPr>
-            <w:tcW w:w="625" w:type="dxa"/>
+        <w:trPr>
+          <w:trHeight w:val="8"/>
+        </w:trPr>
+        <w:tc>
+          <w:tcPr>
+            <w:tcW w:w="447" w:type="dxa"/>
             <w:shd w:val="clear" w:color="auto" w:fill="DEEAF6" w:themeFill="accent5" w:themeFillTint="33"/>
           </w:tcPr>
           <w:p>
             <w:pPr>
               <w:jc w:val="center"/>
               <w:rPr>
-                <w:sz w:val="16"/>
-                <w:szCs w:val="16"/>
-              </w:rPr>
-            </w:pPr>
-            <w:r>
-              <w:rPr>
-                <w:sz w:val="16"/>
-                <w:szCs w:val="16"/>
+                <w:rFonts w:cstheme="minorHAnsi"/>
+                <w:sz w:val="9"/>
+                <w:szCs w:val="9"/>
+              </w:rPr>
+            </w:pPr>
+            <w:r>
+              <w:rPr>
+                <w:rFonts w:cstheme="minorHAnsi"/>
+                <w:sz w:val="9"/>
+                <w:szCs w:val="9"/>
               </w:rPr>
               <w:t>Train</w:t>
             </w:r>
@@ -2265,21 +2272,23 @@
         </w:tc>
         <w:tc>
           <w:tcPr>
-            <w:tcW w:w="540" w:type="dxa"/>
+            <w:tcW w:w="448" w:type="dxa"/>
             <w:shd w:val="clear" w:color="auto" w:fill="DEEAF6" w:themeFill="accent5" w:themeFillTint="33"/>
           </w:tcPr>
           <w:p>
             <w:pPr>
               <w:jc w:val="center"/>
               <w:rPr>
-                <w:sz w:val="16"/>
-                <w:szCs w:val="16"/>
-              </w:rPr>
-            </w:pPr>
-            <w:r>
-              <w:rPr>
-                <w:sz w:val="16"/>
-                <w:szCs w:val="16"/>
+                <w:rFonts w:cstheme="minorHAnsi"/>
+                <w:sz w:val="9"/>
+                <w:szCs w:val="9"/>
+              </w:rPr>
+            </w:pPr>
+            <w:r>
+              <w:rPr>
+                <w:rFonts w:cstheme="minorHAnsi"/>
+                <w:sz w:val="9"/>
+                <w:szCs w:val="9"/>
               </w:rPr>
               <w:t>Test</w:t>
             </w:r>
@@ -2287,21 +2296,23 @@
         </w:tc>
         <w:tc>
           <w:tcPr>
-            <w:tcW w:w="629" w:type="dxa"/>
+            <w:tcW w:w="566" w:type="dxa"/>
             <w:shd w:val="clear" w:color="auto" w:fill="auto"/>
           </w:tcPr>
           <w:p>
             <w:pPr>
               <w:jc w:val="center"/>
               <w:rPr>
-                <w:sz w:val="16"/>
-                <w:szCs w:val="16"/>
-              </w:rPr>
-            </w:pPr>
-            <w:r>
-              <w:rPr>
-                <w:sz w:val="16"/>
-                <w:szCs w:val="16"/>
+                <w:rFonts w:cstheme="minorHAnsi"/>
+                <w:sz w:val="9"/>
+                <w:szCs w:val="9"/>
+              </w:rPr>
+            </w:pPr>
+            <w:r>
+              <w:rPr>
+                <w:rFonts w:cstheme="minorHAnsi"/>
+                <w:sz w:val="9"/>
+                <w:szCs w:val="9"/>
               </w:rPr>
               <w:t>NB</w:t>
             </w:r>
@@ -2309,22 +2320,24 @@
         </w:tc>
         <w:tc>
           <w:tcPr>
-            <w:tcW w:w="629" w:type="dxa"/>
+            <w:tcW w:w="566" w:type="dxa"/>
             <w:shd w:val="clear" w:color="auto" w:fill="auto"/>
           </w:tcPr>
           <w:p>
             <w:pPr>
               <w:jc w:val="center"/>
               <w:rPr>
-                <w:sz w:val="16"/>
-                <w:szCs w:val="16"/>
+                <w:rFonts w:cstheme="minorHAnsi"/>
+                <w:sz w:val="9"/>
+                <w:szCs w:val="9"/>
               </w:rPr>
             </w:pPr>
             <w:proofErr w:type="spellStart"/>
             <w:r>
               <w:rPr>
-                <w:sz w:val="16"/>
-                <w:szCs w:val="16"/>
+                <w:rFonts w:cstheme="minorHAnsi"/>
+                <w:sz w:val="9"/>
+                <w:szCs w:val="9"/>
               </w:rPr>
               <w:t>LR</w:t>
             </w:r>
@@ -2333,22 +2346,24 @@
         </w:tc>
         <w:tc>
           <w:tcPr>
-            <w:tcW w:w="629" w:type="dxa"/>
+            <w:tcW w:w="566" w:type="dxa"/>
             <w:shd w:val="clear" w:color="auto" w:fill="auto"/>
           </w:tcPr>
           <w:p>
             <w:pPr>
               <w:jc w:val="center"/>
               <w:rPr>
-                <w:sz w:val="16"/>
-                <w:szCs w:val="16"/>
+                <w:rFonts w:cstheme="minorHAnsi"/>
+                <w:sz w:val="9"/>
+                <w:szCs w:val="9"/>
               </w:rPr>
             </w:pPr>
             <w:proofErr w:type="spellStart"/>
             <w:r>
               <w:rPr>
-                <w:sz w:val="16"/>
-                <w:szCs w:val="16"/>
+                <w:rFonts w:cstheme="minorHAnsi"/>
+                <w:sz w:val="9"/>
+                <w:szCs w:val="9"/>
               </w:rPr>
               <w:t>KNN</w:t>
             </w:r>
@@ -2357,22 +2372,24 @@
         </w:tc>
         <w:tc>
           <w:tcPr>
-            <w:tcW w:w="629" w:type="dxa"/>
+            <w:tcW w:w="566" w:type="dxa"/>
             <w:shd w:val="clear" w:color="auto" w:fill="auto"/>
           </w:tcPr>
           <w:p>
             <w:pPr>
               <w:jc w:val="center"/>
               <w:rPr>
-                <w:sz w:val="16"/>
-                <w:szCs w:val="16"/>
+                <w:rFonts w:cstheme="minorHAnsi"/>
+                <w:sz w:val="9"/>
+                <w:szCs w:val="9"/>
               </w:rPr>
             </w:pPr>
             <w:proofErr w:type="spellStart"/>
             <w:r>
               <w:rPr>
-                <w:sz w:val="16"/>
-                <w:szCs w:val="16"/>
+                <w:rFonts w:cstheme="minorHAnsi"/>
+                <w:sz w:val="9"/>
+                <w:szCs w:val="9"/>
               </w:rPr>
               <w:t>SVM</w:t>
             </w:r>
@@ -2381,33 +2398,63 @@
         </w:tc>
         <w:tc>
           <w:tcPr>
-            <w:tcW w:w="629" w:type="dxa"/>
+            <w:tcW w:w="566" w:type="dxa"/>
             <w:shd w:val="clear" w:color="auto" w:fill="auto"/>
           </w:tcPr>
           <w:p>
             <w:pPr>
               <w:jc w:val="center"/>
               <w:rPr>
-                <w:sz w:val="16"/>
-                <w:szCs w:val="16"/>
+                <w:rFonts w:cstheme="minorHAnsi"/>
+                <w:sz w:val="9"/>
+                <w:szCs w:val="9"/>
               </w:rPr>
             </w:pPr>
             <w:proofErr w:type="spellStart"/>
             <w:r>
               <w:rPr>
-                <w:sz w:val="16"/>
-                <w:szCs w:val="16"/>
+                <w:rFonts w:cstheme="minorHAnsi"/>
+                <w:sz w:val="9"/>
+                <w:szCs w:val="9"/>
               </w:rPr>
               <w:t>RF</w:t>
+            </w:r>
+            <w:proofErr w:type="spellEnd"/>
+          </w:p>
+        </w:tc>
+        <w:tc>
+          <w:tcPr>
+            <w:tcW w:w="566" w:type="dxa"/>
+          </w:tcPr>
+          <w:p>
+            <w:pPr>
+              <w:jc w:val="center"/>
+              <w:rPr>
+                <w:rFonts w:cstheme="minorHAnsi"/>
+                <w:sz w:val="9"/>
+                <w:szCs w:val="9"/>
+              </w:rPr>
+            </w:pPr>
+            <w:proofErr w:type="spellStart"/>
+            <w:r>
+              <w:rPr>
+                <w:rFonts w:cstheme="minorHAnsi"/>
+                <w:sz w:val="9"/>
+                <w:szCs w:val="9"/>
+              </w:rPr>
+              <w:t>EN</w:t>
             </w:r>
             <w:proofErr w:type="spellEnd"/>
           </w:p>
         </w:tc>
       </w:tr>
       <w:tr>
-        <w:tc>
-          <w:tcPr>
-            <w:tcW w:w="625" w:type="dxa"/>
+        <w:trPr>
+          <w:trHeight w:val="8"/>
+        </w:trPr>
+        <w:tc>
+          <w:tcPr>
+            <w:tcW w:w="447" w:type="dxa"/>
             <w:shd w:val="clear" w:color="auto" w:fill="DEEAF6" w:themeFill="accent5" w:themeFillTint="33"/>
           </w:tcPr>
           <w:p>
@@ -2415,23 +2462,71 @@
               <w:jc w:val="center"/>
               <w:rPr>
                 <w:rFonts w:cstheme="minorHAnsi"/>
-                <w:sz w:val="16"/>
-                <w:szCs w:val="16"/>
-              </w:rPr>
-            </w:pPr>
-            <w:r>
-              <w:rPr>
-                <w:rFonts w:cstheme="minorHAnsi"/>
-                <w:sz w:val="16"/>
-                <w:szCs w:val="16"/>
-              </w:rPr>
-              <w:t>90</w:t>
-            </w:r>
-            <w:r>
-              <w:rPr>
-                <w:rFonts w:cstheme="minorHAnsi"/>
-                <w:sz w:val="16"/>
-                <w:szCs w:val="16"/>
+                <w:sz w:val="9"/>
+                <w:szCs w:val="9"/>
+              </w:rPr>
+            </w:pPr>
+            <w:r>
+              <w:rPr>
+                <w:rFonts w:cstheme="minorHAnsi"/>
+                <w:sz w:val="9"/>
+                <w:szCs w:val="9"/>
+              </w:rPr>
+              <w:t>90%</w:t>
+            </w:r>
+          </w:p>
+        </w:tc>
+        <w:tc>
+          <w:tcPr>
+            <w:tcW w:w="448" w:type="dxa"/>
+            <w:shd w:val="clear" w:color="auto" w:fill="DEEAF6" w:themeFill="accent5" w:themeFillTint="33"/>
+          </w:tcPr>
+          <w:p>
+            <w:pPr>
+              <w:jc w:val="center"/>
+              <w:rPr>
+                <w:rFonts w:cstheme="minorHAnsi"/>
+                <w:sz w:val="9"/>
+                <w:szCs w:val="9"/>
+              </w:rPr>
+            </w:pPr>
+            <w:r>
+              <w:rPr>
+                <w:rFonts w:cstheme="minorHAnsi"/>
+                <w:sz w:val="9"/>
+                <w:szCs w:val="9"/>
+              </w:rPr>
+              <w:t>10%</w:t>
+            </w:r>
+          </w:p>
+        </w:tc>
+        <w:tc>
+          <w:tcPr>
+            <w:tcW w:w="566" w:type="dxa"/>
+            <w:shd w:val="clear" w:color="auto" w:fill="auto"/>
+          </w:tcPr>
+          <w:p>
+            <w:pPr>
+              <w:jc w:val="center"/>
+              <w:rPr>
+                <w:rFonts w:cstheme="minorHAnsi"/>
+                <w:sz w:val="9"/>
+                <w:szCs w:val="9"/>
+              </w:rPr>
+            </w:pPr>
+            <w:r>
+              <w:rPr>
+                <w:rFonts w:cstheme="minorHAnsi"/>
+                <w:sz w:val="9"/>
+                <w:szCs w:val="9"/>
+              </w:rPr>
+              <w:t>89.47</w:t>
+            </w:r>
+            <w:r>
+              <w:rPr>
+                <w:rFonts w:cstheme="minorHAnsi"/>
+                <w:sz w:val="9"/>
+                <w:szCs w:val="9"/>
               </w:rPr>
               <w:t>%</w:t>
             </w:r>
@@ -2439,31 +2534,55 @@
         </w:tc>
         <w:tc>
           <w:tcPr>
-            <w:tcW w:w="540" w:type="dxa"/>
-            <w:shd w:val="clear" w:color="auto" w:fill="DEEAF6" w:themeFill="accent5" w:themeFillTint="33"/>
-          </w:tcPr>
-          <w:p>
-            <w:pPr>
-              <w:jc w:val="center"/>
-              <w:rPr>
-                <w:rFonts w:cstheme="minorHAnsi"/>
-                <w:sz w:val="16"/>
-                <w:szCs w:val="16"/>
-              </w:rPr>
-            </w:pPr>
-            <w:r>
-              <w:rPr>
-                <w:rFonts w:cstheme="minorHAnsi"/>
-                <w:sz w:val="16"/>
-                <w:szCs w:val="16"/>
-              </w:rPr>
-              <w:t>10</w:t>
-            </w:r>
-            <w:r>
-              <w:rPr>
-                <w:rFonts w:cstheme="minorHAnsi"/>
-                <w:sz w:val="16"/>
-                <w:szCs w:val="16"/>
+            <w:tcW w:w="566" w:type="dxa"/>
+            <w:shd w:val="clear" w:color="auto" w:fill="auto"/>
+          </w:tcPr>
+          <w:p>
+            <w:pPr>
+              <w:jc w:val="center"/>
+              <w:rPr>
+                <w:rFonts w:cstheme="minorHAnsi"/>
+                <w:sz w:val="9"/>
+                <w:szCs w:val="9"/>
+              </w:rPr>
+            </w:pPr>
+            <w:r>
+              <w:rPr>
+                <w:rFonts w:cstheme="minorHAnsi"/>
+                <w:sz w:val="9"/>
+                <w:szCs w:val="9"/>
+              </w:rPr>
+              <w:t>98.25%</w:t>
+            </w:r>
+          </w:p>
+        </w:tc>
+        <w:tc>
+          <w:tcPr>
+            <w:tcW w:w="566" w:type="dxa"/>
+            <w:shd w:val="clear" w:color="auto" w:fill="auto"/>
+          </w:tcPr>
+          <w:p>
+            <w:pPr>
+              <w:jc w:val="center"/>
+              <w:rPr>
+                <w:rFonts w:cstheme="minorHAnsi"/>
+                <w:sz w:val="9"/>
+                <w:szCs w:val="9"/>
+              </w:rPr>
+            </w:pPr>
+            <w:r>
+              <w:rPr>
+                <w:rFonts w:cstheme="minorHAnsi"/>
+                <w:sz w:val="9"/>
+                <w:szCs w:val="9"/>
+              </w:rPr>
+              <w:t>96.49</w:t>
+            </w:r>
+            <w:r>
+              <w:rPr>
+                <w:rFonts w:cstheme="minorHAnsi"/>
+                <w:sz w:val="9"/>
+                <w:szCs w:val="9"/>
               </w:rPr>
               <w:t>%</w:t>
             </w:r>
@@ -2471,7 +2590,47 @@
         </w:tc>
         <w:tc>
           <w:tcPr>
-            <w:tcW w:w="629" w:type="dxa"/>
+            <w:tcW w:w="566" w:type="dxa"/>
+            <w:shd w:val="clear" w:color="auto" w:fill="92D050"/>
+          </w:tcPr>
+          <w:p>
+            <w:pPr>
+              <w:jc w:val="center"/>
+              <w:rPr>
+                <w:rFonts w:cstheme="minorHAnsi"/>
+                <w:sz w:val="9"/>
+                <w:szCs w:val="9"/>
+              </w:rPr>
+            </w:pPr>
+            <w:r>
+              <w:rPr>
+                <w:rFonts w:cstheme="minorHAnsi"/>
+                <w:sz w:val="9"/>
+                <w:szCs w:val="9"/>
+              </w:rPr>
+              <w:t>100</w:t>
+            </w:r>
+            <w:r>
+              <w:rPr>
+                <w:rFonts w:cstheme="minorHAnsi"/>
+                <w:sz w:val="9"/>
+                <w:szCs w:val="9"/>
+              </w:rPr>
+              <w:t>.00</w:t>
+            </w:r>
+            <w:r>
+              <w:rPr>
+                <w:rFonts w:cstheme="minorHAnsi"/>
+                <w:sz w:val="9"/>
+                <w:szCs w:val="9"/>
+              </w:rPr>
+              <w:t>%</w:t>
+            </w:r>
+          </w:p>
+        </w:tc>
+        <w:tc>
+          <w:tcPr>
+            <w:tcW w:w="566" w:type="dxa"/>
             <w:shd w:val="clear" w:color="auto" w:fill="auto"/>
           </w:tcPr>
           <w:p>
@@ -2479,121 +2638,51 @@
               <w:jc w:val="center"/>
               <w:rPr>
                 <w:rFonts w:cstheme="minorHAnsi"/>
-                <w:sz w:val="16"/>
-                <w:szCs w:val="16"/>
-              </w:rPr>
-            </w:pPr>
-            <w:r>
-              <w:rPr>
-                <w:rFonts w:cstheme="minorHAnsi"/>
-                <w:sz w:val="16"/>
-                <w:szCs w:val="16"/>
-              </w:rPr>
-              <w:t>89.47</w:t>
-            </w:r>
-          </w:p>
-        </w:tc>
-        <w:tc>
-          <w:tcPr>
-            <w:tcW w:w="629" w:type="dxa"/>
-            <w:shd w:val="clear" w:color="auto" w:fill="auto"/>
-          </w:tcPr>
-          <w:p>
-            <w:pPr>
-              <w:jc w:val="center"/>
-              <w:rPr>
-                <w:rFonts w:cstheme="minorHAnsi"/>
-                <w:sz w:val="16"/>
-                <w:szCs w:val="16"/>
-              </w:rPr>
-            </w:pPr>
-            <w:r>
-              <w:rPr>
-                <w:rFonts w:cstheme="minorHAnsi"/>
-                <w:sz w:val="16"/>
-                <w:szCs w:val="16"/>
-              </w:rPr>
-              <w:t>98.24</w:t>
-            </w:r>
-          </w:p>
-        </w:tc>
-        <w:tc>
-          <w:tcPr>
-            <w:tcW w:w="629" w:type="dxa"/>
-            <w:shd w:val="clear" w:color="auto" w:fill="auto"/>
-          </w:tcPr>
-          <w:p>
-            <w:pPr>
-              <w:jc w:val="center"/>
-              <w:rPr>
-                <w:rFonts w:cstheme="minorHAnsi"/>
-                <w:sz w:val="16"/>
-                <w:szCs w:val="16"/>
-              </w:rPr>
-            </w:pPr>
-            <w:r>
-              <w:rPr>
-                <w:rFonts w:cstheme="minorHAnsi"/>
-                <w:sz w:val="16"/>
-                <w:szCs w:val="16"/>
-              </w:rPr>
-              <w:t>96.49</w:t>
-            </w:r>
-          </w:p>
-        </w:tc>
-        <w:tc>
-          <w:tcPr>
-            <w:tcW w:w="629" w:type="dxa"/>
-            <w:shd w:val="clear" w:color="auto" w:fill="auto"/>
-          </w:tcPr>
-          <w:p>
-            <w:pPr>
-              <w:jc w:val="center"/>
-              <w:rPr>
-                <w:rFonts w:cstheme="minorHAnsi"/>
-                <w:sz w:val="16"/>
-                <w:szCs w:val="16"/>
-              </w:rPr>
-            </w:pPr>
-            <w:r>
-              <w:rPr>
-                <w:rFonts w:cstheme="minorHAnsi"/>
-                <w:sz w:val="16"/>
-                <w:szCs w:val="16"/>
-              </w:rPr>
-              <w:t>100</w:t>
-            </w:r>
-          </w:p>
-        </w:tc>
-        <w:tc>
-          <w:tcPr>
-            <w:tcW w:w="629" w:type="dxa"/>
-            <w:shd w:val="clear" w:color="auto" w:fill="auto"/>
-          </w:tcPr>
-          <w:p>
-            <w:pPr>
-              <w:jc w:val="center"/>
-              <w:rPr>
-                <w:rFonts w:cstheme="minorHAnsi"/>
-                <w:sz w:val="16"/>
-                <w:szCs w:val="16"/>
-              </w:rPr>
-            </w:pPr>
-            <w:r>
-              <w:rPr>
-                <w:rFonts w:cstheme="minorHAnsi"/>
-                <w:sz w:val="16"/>
-                <w:szCs w:val="16"/>
-              </w:rPr>
-              <w:t>94.74</w:t>
+                <w:sz w:val="9"/>
+                <w:szCs w:val="9"/>
+              </w:rPr>
+            </w:pPr>
+            <w:r>
+              <w:rPr>
+                <w:rFonts w:cstheme="minorHAnsi"/>
+                <w:sz w:val="9"/>
+                <w:szCs w:val="9"/>
+              </w:rPr>
+              <w:t>94.74%</w:t>
+            </w:r>
+          </w:p>
+        </w:tc>
+        <w:tc>
+          <w:tcPr>
+            <w:tcW w:w="566" w:type="dxa"/>
+          </w:tcPr>
+          <w:p>
+            <w:pPr>
+              <w:jc w:val="center"/>
+              <w:rPr>
+                <w:rFonts w:cstheme="minorHAnsi"/>
+                <w:sz w:val="9"/>
+                <w:szCs w:val="9"/>
+              </w:rPr>
+            </w:pPr>
+            <w:r>
+              <w:rPr>
+                <w:rFonts w:cstheme="minorHAnsi"/>
+                <w:sz w:val="9"/>
+                <w:szCs w:val="9"/>
+              </w:rPr>
+              <w:t>98.25%</w:t>
             </w:r>
           </w:p>
         </w:tc>
       </w:tr>
       <w:tr>
-        <w:tc>
-          <w:tcPr>
-            <w:tcW w:w="625" w:type="dxa"/>
+        <w:trPr>
+          <w:trHeight w:val="8"/>
+        </w:trPr>
+        <w:tc>
+          <w:tcPr>
+            <w:tcW w:w="447" w:type="dxa"/>
             <w:shd w:val="clear" w:color="auto" w:fill="DEEAF6" w:themeFill="accent5" w:themeFillTint="33"/>
           </w:tcPr>
           <w:p>
@@ -2601,23 +2690,71 @@
               <w:jc w:val="center"/>
               <w:rPr>
                 <w:rFonts w:cstheme="minorHAnsi"/>
-                <w:sz w:val="16"/>
-                <w:szCs w:val="16"/>
-              </w:rPr>
-            </w:pPr>
-            <w:r>
-              <w:rPr>
-                <w:rFonts w:cstheme="minorHAnsi"/>
-                <w:sz w:val="16"/>
-                <w:szCs w:val="16"/>
-              </w:rPr>
-              <w:t>85</w:t>
-            </w:r>
-            <w:r>
-              <w:rPr>
-                <w:rFonts w:cstheme="minorHAnsi"/>
-                <w:sz w:val="16"/>
-                <w:szCs w:val="16"/>
+                <w:sz w:val="9"/>
+                <w:szCs w:val="9"/>
+              </w:rPr>
+            </w:pPr>
+            <w:r>
+              <w:rPr>
+                <w:rFonts w:cstheme="minorHAnsi"/>
+                <w:sz w:val="9"/>
+                <w:szCs w:val="9"/>
+              </w:rPr>
+              <w:t>85%</w:t>
+            </w:r>
+          </w:p>
+        </w:tc>
+        <w:tc>
+          <w:tcPr>
+            <w:tcW w:w="448" w:type="dxa"/>
+            <w:shd w:val="clear" w:color="auto" w:fill="DEEAF6" w:themeFill="accent5" w:themeFillTint="33"/>
+          </w:tcPr>
+          <w:p>
+            <w:pPr>
+              <w:jc w:val="center"/>
+              <w:rPr>
+                <w:rFonts w:cstheme="minorHAnsi"/>
+                <w:sz w:val="9"/>
+                <w:szCs w:val="9"/>
+              </w:rPr>
+            </w:pPr>
+            <w:r>
+              <w:rPr>
+                <w:rFonts w:cstheme="minorHAnsi"/>
+                <w:sz w:val="9"/>
+                <w:szCs w:val="9"/>
+              </w:rPr>
+              <w:t>15%</w:t>
+            </w:r>
+          </w:p>
+        </w:tc>
+        <w:tc>
+          <w:tcPr>
+            <w:tcW w:w="566" w:type="dxa"/>
+            <w:shd w:val="clear" w:color="auto" w:fill="auto"/>
+          </w:tcPr>
+          <w:p>
+            <w:pPr>
+              <w:jc w:val="center"/>
+              <w:rPr>
+                <w:rFonts w:cstheme="minorHAnsi"/>
+                <w:sz w:val="9"/>
+                <w:szCs w:val="9"/>
+              </w:rPr>
+            </w:pPr>
+            <w:r>
+              <w:rPr>
+                <w:rFonts w:cstheme="minorHAnsi"/>
+                <w:sz w:val="9"/>
+                <w:szCs w:val="9"/>
+              </w:rPr>
+              <w:t>91.86</w:t>
+            </w:r>
+            <w:r>
+              <w:rPr>
+                <w:rFonts w:cstheme="minorHAnsi"/>
+                <w:sz w:val="9"/>
+                <w:szCs w:val="9"/>
               </w:rPr>
               <w:t>%</w:t>
             </w:r>
@@ -2625,31 +2762,31 @@
         </w:tc>
         <w:tc>
           <w:tcPr>
-            <w:tcW w:w="540" w:type="dxa"/>
-            <w:shd w:val="clear" w:color="auto" w:fill="DEEAF6" w:themeFill="accent5" w:themeFillTint="33"/>
-          </w:tcPr>
-          <w:p>
-            <w:pPr>
-              <w:jc w:val="center"/>
-              <w:rPr>
-                <w:rFonts w:cstheme="minorHAnsi"/>
-                <w:sz w:val="16"/>
-                <w:szCs w:val="16"/>
-              </w:rPr>
-            </w:pPr>
-            <w:r>
-              <w:rPr>
-                <w:rFonts w:cstheme="minorHAnsi"/>
-                <w:sz w:val="16"/>
-                <w:szCs w:val="16"/>
-              </w:rPr>
-              <w:t>15</w:t>
-            </w:r>
-            <w:r>
-              <w:rPr>
-                <w:rFonts w:cstheme="minorHAnsi"/>
-                <w:sz w:val="16"/>
-                <w:szCs w:val="16"/>
+            <w:tcW w:w="566" w:type="dxa"/>
+            <w:shd w:val="clear" w:color="auto" w:fill="auto"/>
+          </w:tcPr>
+          <w:p>
+            <w:pPr>
+              <w:jc w:val="center"/>
+              <w:rPr>
+                <w:rFonts w:cstheme="minorHAnsi"/>
+                <w:sz w:val="9"/>
+                <w:szCs w:val="9"/>
+              </w:rPr>
+            </w:pPr>
+            <w:r>
+              <w:rPr>
+                <w:rFonts w:cstheme="minorHAnsi"/>
+                <w:sz w:val="9"/>
+                <w:szCs w:val="9"/>
+              </w:rPr>
+              <w:t>97.67</w:t>
+            </w:r>
+            <w:r>
+              <w:rPr>
+                <w:rFonts w:cstheme="minorHAnsi"/>
+                <w:sz w:val="9"/>
+                <w:szCs w:val="9"/>
               </w:rPr>
               <w:t>%</w:t>
             </w:r>
@@ -2657,7 +2794,7 @@
         </w:tc>
         <w:tc>
           <w:tcPr>
-            <w:tcW w:w="629" w:type="dxa"/>
+            <w:tcW w:w="566" w:type="dxa"/>
             <w:shd w:val="clear" w:color="auto" w:fill="auto"/>
           </w:tcPr>
           <w:p>
@@ -2665,23 +2802,71 @@
               <w:jc w:val="center"/>
               <w:rPr>
                 <w:rFonts w:cstheme="minorHAnsi"/>
-                <w:sz w:val="16"/>
-                <w:szCs w:val="16"/>
-              </w:rPr>
-            </w:pPr>
-            <w:r>
-              <w:rPr>
-                <w:rFonts w:cstheme="minorHAnsi"/>
-                <w:sz w:val="16"/>
-                <w:szCs w:val="16"/>
-              </w:rPr>
-              <w:t>91.86</w:t>
-            </w:r>
-          </w:p>
-        </w:tc>
-        <w:tc>
-          <w:tcPr>
-            <w:tcW w:w="629" w:type="dxa"/>
+                <w:sz w:val="9"/>
+                <w:szCs w:val="9"/>
+              </w:rPr>
+            </w:pPr>
+            <w:r>
+              <w:rPr>
+                <w:rFonts w:cstheme="minorHAnsi"/>
+                <w:sz w:val="9"/>
+                <w:szCs w:val="9"/>
+              </w:rPr>
+              <w:t>97.67</w:t>
+            </w:r>
+            <w:r>
+              <w:rPr>
+                <w:rFonts w:cstheme="minorHAnsi"/>
+                <w:sz w:val="9"/>
+                <w:szCs w:val="9"/>
+              </w:rPr>
+              <w:t>%</w:t>
+            </w:r>
+          </w:p>
+        </w:tc>
+        <w:tc>
+          <w:tcPr>
+            <w:tcW w:w="566" w:type="dxa"/>
+            <w:shd w:val="clear" w:color="auto" w:fill="92D050"/>
+          </w:tcPr>
+          <w:p>
+            <w:pPr>
+              <w:jc w:val="center"/>
+              <w:rPr>
+                <w:rFonts w:cstheme="minorHAnsi"/>
+                <w:sz w:val="9"/>
+                <w:szCs w:val="9"/>
+              </w:rPr>
+            </w:pPr>
+            <w:r>
+              <w:rPr>
+                <w:rFonts w:cstheme="minorHAnsi"/>
+                <w:sz w:val="9"/>
+                <w:szCs w:val="9"/>
+              </w:rPr>
+              <w:t>100</w:t>
+            </w:r>
+            <w:r>
+              <w:rPr>
+                <w:rFonts w:cstheme="minorHAnsi"/>
+                <w:sz w:val="9"/>
+                <w:szCs w:val="9"/>
+              </w:rPr>
+              <w:t>.00</w:t>
+            </w:r>
+            <w:r>
+              <w:rPr>
+                <w:rFonts w:cstheme="minorHAnsi"/>
+                <w:sz w:val="9"/>
+                <w:szCs w:val="9"/>
+              </w:rPr>
+              <w:t>%</w:t>
+            </w:r>
+          </w:p>
+        </w:tc>
+        <w:tc>
+          <w:tcPr>
+            <w:tcW w:w="566" w:type="dxa"/>
             <w:shd w:val="clear" w:color="auto" w:fill="auto"/>
           </w:tcPr>
           <w:p>
@@ -2689,97 +2874,51 @@
               <w:jc w:val="center"/>
               <w:rPr>
                 <w:rFonts w:cstheme="minorHAnsi"/>
-                <w:sz w:val="16"/>
-                <w:szCs w:val="16"/>
-              </w:rPr>
-            </w:pPr>
-            <w:r>
-              <w:rPr>
-                <w:rFonts w:cstheme="minorHAnsi"/>
-                <w:sz w:val="16"/>
-                <w:szCs w:val="16"/>
-              </w:rPr>
-              <w:t>97.67</w:t>
-            </w:r>
-          </w:p>
-        </w:tc>
-        <w:tc>
-          <w:tcPr>
-            <w:tcW w:w="629" w:type="dxa"/>
-            <w:shd w:val="clear" w:color="auto" w:fill="auto"/>
-          </w:tcPr>
-          <w:p>
-            <w:pPr>
-              <w:jc w:val="center"/>
-              <w:rPr>
-                <w:rFonts w:cstheme="minorHAnsi"/>
-                <w:sz w:val="16"/>
-                <w:szCs w:val="16"/>
-              </w:rPr>
-            </w:pPr>
-            <w:r>
-              <w:rPr>
-                <w:rFonts w:cstheme="minorHAnsi"/>
-                <w:sz w:val="16"/>
-                <w:szCs w:val="16"/>
-              </w:rPr>
-              <w:t>97.67</w:t>
-            </w:r>
-          </w:p>
-        </w:tc>
-        <w:tc>
-          <w:tcPr>
-            <w:tcW w:w="629" w:type="dxa"/>
-            <w:shd w:val="clear" w:color="auto" w:fill="auto"/>
-          </w:tcPr>
-          <w:p>
-            <w:pPr>
-              <w:jc w:val="center"/>
-              <w:rPr>
-                <w:rFonts w:cstheme="minorHAnsi"/>
-                <w:sz w:val="16"/>
-                <w:szCs w:val="16"/>
-              </w:rPr>
-            </w:pPr>
-            <w:r>
-              <w:rPr>
-                <w:rFonts w:cstheme="minorHAnsi"/>
-                <w:sz w:val="16"/>
-                <w:szCs w:val="16"/>
-              </w:rPr>
-              <w:t>100</w:t>
-            </w:r>
-          </w:p>
-        </w:tc>
-        <w:tc>
-          <w:tcPr>
-            <w:tcW w:w="629" w:type="dxa"/>
-            <w:shd w:val="clear" w:color="auto" w:fill="auto"/>
-          </w:tcPr>
-          <w:p>
-            <w:pPr>
-              <w:jc w:val="center"/>
-              <w:rPr>
-                <w:rFonts w:cstheme="minorHAnsi"/>
-                <w:sz w:val="16"/>
-                <w:szCs w:val="16"/>
-              </w:rPr>
-            </w:pPr>
-            <w:r>
-              <w:rPr>
-                <w:rFonts w:cstheme="minorHAnsi"/>
-                <w:sz w:val="16"/>
-                <w:szCs w:val="16"/>
-              </w:rPr>
-              <w:t>96.51</w:t>
+                <w:sz w:val="9"/>
+                <w:szCs w:val="9"/>
+              </w:rPr>
+            </w:pPr>
+            <w:r>
+              <w:rPr>
+                <w:rFonts w:cstheme="minorHAnsi"/>
+                <w:sz w:val="9"/>
+                <w:szCs w:val="9"/>
+              </w:rPr>
+              <w:t>96.51%</w:t>
+            </w:r>
+          </w:p>
+        </w:tc>
+        <w:tc>
+          <w:tcPr>
+            <w:tcW w:w="566" w:type="dxa"/>
+          </w:tcPr>
+          <w:p>
+            <w:pPr>
+              <w:jc w:val="center"/>
+              <w:rPr>
+                <w:rFonts w:cstheme="minorHAnsi"/>
+                <w:sz w:val="9"/>
+                <w:szCs w:val="9"/>
+              </w:rPr>
+            </w:pPr>
+            <w:r>
+              <w:rPr>
+                <w:rFonts w:cstheme="minorHAnsi"/>
+                <w:sz w:val="9"/>
+                <w:szCs w:val="9"/>
+              </w:rPr>
+              <w:t>98.84%</w:t>
             </w:r>
           </w:p>
         </w:tc>
       </w:tr>
       <w:tr>
-        <w:tc>
-          <w:tcPr>
-            <w:tcW w:w="625" w:type="dxa"/>
+        <w:trPr>
+          <w:trHeight w:val="8"/>
+        </w:trPr>
+        <w:tc>
+          <w:tcPr>
+            <w:tcW w:w="447" w:type="dxa"/>
             <w:shd w:val="clear" w:color="auto" w:fill="DEEAF6" w:themeFill="accent5" w:themeFillTint="33"/>
           </w:tcPr>
           <w:p>
@@ -2787,23 +2926,71 @@
               <w:jc w:val="center"/>
               <w:rPr>
                 <w:rFonts w:cstheme="minorHAnsi"/>
-                <w:sz w:val="16"/>
-                <w:szCs w:val="16"/>
-              </w:rPr>
-            </w:pPr>
-            <w:r>
-              <w:rPr>
-                <w:rFonts w:cstheme="minorHAnsi"/>
-                <w:sz w:val="16"/>
-                <w:szCs w:val="16"/>
-              </w:rPr>
-              <w:t>80</w:t>
-            </w:r>
-            <w:r>
-              <w:rPr>
-                <w:rFonts w:cstheme="minorHAnsi"/>
-                <w:sz w:val="16"/>
-                <w:szCs w:val="16"/>
+                <w:sz w:val="9"/>
+                <w:szCs w:val="9"/>
+              </w:rPr>
+            </w:pPr>
+            <w:r>
+              <w:rPr>
+                <w:rFonts w:cstheme="minorHAnsi"/>
+                <w:sz w:val="9"/>
+                <w:szCs w:val="9"/>
+              </w:rPr>
+              <w:t>80%</w:t>
+            </w:r>
+          </w:p>
+        </w:tc>
+        <w:tc>
+          <w:tcPr>
+            <w:tcW w:w="448" w:type="dxa"/>
+            <w:shd w:val="clear" w:color="auto" w:fill="DEEAF6" w:themeFill="accent5" w:themeFillTint="33"/>
+          </w:tcPr>
+          <w:p>
+            <w:pPr>
+              <w:jc w:val="center"/>
+              <w:rPr>
+                <w:rFonts w:cstheme="minorHAnsi"/>
+                <w:sz w:val="9"/>
+                <w:szCs w:val="9"/>
+              </w:rPr>
+            </w:pPr>
+            <w:r>
+              <w:rPr>
+                <w:rFonts w:cstheme="minorHAnsi"/>
+                <w:sz w:val="9"/>
+                <w:szCs w:val="9"/>
+              </w:rPr>
+              <w:t>20%</w:t>
+            </w:r>
+          </w:p>
+        </w:tc>
+        <w:tc>
+          <w:tcPr>
+            <w:tcW w:w="566" w:type="dxa"/>
+            <w:shd w:val="clear" w:color="auto" w:fill="auto"/>
+          </w:tcPr>
+          <w:p>
+            <w:pPr>
+              <w:jc w:val="center"/>
+              <w:rPr>
+                <w:rFonts w:cstheme="minorHAnsi"/>
+                <w:sz w:val="9"/>
+                <w:szCs w:val="9"/>
+              </w:rPr>
+            </w:pPr>
+            <w:r>
+              <w:rPr>
+                <w:rFonts w:cstheme="minorHAnsi"/>
+                <w:sz w:val="9"/>
+                <w:szCs w:val="9"/>
+              </w:rPr>
+              <w:t>91.23</w:t>
+            </w:r>
+            <w:r>
+              <w:rPr>
+                <w:rFonts w:cstheme="minorHAnsi"/>
+                <w:sz w:val="9"/>
+                <w:szCs w:val="9"/>
               </w:rPr>
               <w:t>%</w:t>
             </w:r>
@@ -2811,31 +2998,31 @@
         </w:tc>
         <w:tc>
           <w:tcPr>
-            <w:tcW w:w="540" w:type="dxa"/>
-            <w:shd w:val="clear" w:color="auto" w:fill="DEEAF6" w:themeFill="accent5" w:themeFillTint="33"/>
-          </w:tcPr>
-          <w:p>
-            <w:pPr>
-              <w:jc w:val="center"/>
-              <w:rPr>
-                <w:rFonts w:cstheme="minorHAnsi"/>
-                <w:sz w:val="16"/>
-                <w:szCs w:val="16"/>
-              </w:rPr>
-            </w:pPr>
-            <w:r>
-              <w:rPr>
-                <w:rFonts w:cstheme="minorHAnsi"/>
-                <w:sz w:val="16"/>
-                <w:szCs w:val="16"/>
-              </w:rPr>
-              <w:t>20</w:t>
-            </w:r>
-            <w:r>
-              <w:rPr>
-                <w:rFonts w:cstheme="minorHAnsi"/>
-                <w:sz w:val="16"/>
-                <w:szCs w:val="16"/>
+            <w:tcW w:w="566" w:type="dxa"/>
+            <w:shd w:val="clear" w:color="auto" w:fill="auto"/>
+          </w:tcPr>
+          <w:p>
+            <w:pPr>
+              <w:jc w:val="center"/>
+              <w:rPr>
+                <w:rFonts w:cstheme="minorHAnsi"/>
+                <w:sz w:val="9"/>
+                <w:szCs w:val="9"/>
+              </w:rPr>
+            </w:pPr>
+            <w:r>
+              <w:rPr>
+                <w:rFonts w:cstheme="minorHAnsi"/>
+                <w:sz w:val="9"/>
+                <w:szCs w:val="9"/>
+              </w:rPr>
+              <w:t>96.49</w:t>
+            </w:r>
+            <w:r>
+              <w:rPr>
+                <w:rFonts w:cstheme="minorHAnsi"/>
+                <w:sz w:val="9"/>
+                <w:szCs w:val="9"/>
               </w:rPr>
               <w:t>%</w:t>
             </w:r>
@@ -2843,7 +3030,71 @@
         </w:tc>
         <w:tc>
           <w:tcPr>
-            <w:tcW w:w="629" w:type="dxa"/>
+            <w:tcW w:w="566" w:type="dxa"/>
+            <w:shd w:val="clear" w:color="auto" w:fill="92D050"/>
+          </w:tcPr>
+          <w:p>
+            <w:pPr>
+              <w:jc w:val="center"/>
+              <w:rPr>
+                <w:rFonts w:cstheme="minorHAnsi"/>
+                <w:sz w:val="9"/>
+                <w:szCs w:val="9"/>
+              </w:rPr>
+            </w:pPr>
+            <w:r>
+              <w:rPr>
+                <w:rFonts w:cstheme="minorHAnsi"/>
+                <w:sz w:val="9"/>
+                <w:szCs w:val="9"/>
+              </w:rPr>
+              <w:t>97.37</w:t>
+            </w:r>
+            <w:r>
+              <w:rPr>
+                <w:rFonts w:cstheme="minorHAnsi"/>
+                <w:sz w:val="9"/>
+                <w:szCs w:val="9"/>
+              </w:rPr>
+              <w:t>%</w:t>
+            </w:r>
+          </w:p>
+        </w:tc>
+        <w:tc>
+          <w:tcPr>
+            <w:tcW w:w="566" w:type="dxa"/>
+            <w:shd w:val="clear" w:color="auto" w:fill="92D050"/>
+          </w:tcPr>
+          <w:p>
+            <w:pPr>
+              <w:jc w:val="center"/>
+              <w:rPr>
+                <w:rFonts w:cstheme="minorHAnsi"/>
+                <w:sz w:val="9"/>
+                <w:szCs w:val="9"/>
+              </w:rPr>
+            </w:pPr>
+            <w:r>
+              <w:rPr>
+                <w:rFonts w:cstheme="minorHAnsi"/>
+                <w:sz w:val="9"/>
+                <w:szCs w:val="9"/>
+              </w:rPr>
+              <w:t>97.37</w:t>
+            </w:r>
+            <w:r>
+              <w:rPr>
+                <w:rFonts w:cstheme="minorHAnsi"/>
+                <w:sz w:val="9"/>
+                <w:szCs w:val="9"/>
+              </w:rPr>
+              <w:t>%</w:t>
+            </w:r>
+          </w:p>
+        </w:tc>
+        <w:tc>
+          <w:tcPr>
+            <w:tcW w:w="566" w:type="dxa"/>
             <w:shd w:val="clear" w:color="auto" w:fill="auto"/>
           </w:tcPr>
           <w:p>
@@ -2851,121 +3102,51 @@
               <w:jc w:val="center"/>
               <w:rPr>
                 <w:rFonts w:cstheme="minorHAnsi"/>
-                <w:sz w:val="16"/>
-                <w:szCs w:val="16"/>
-              </w:rPr>
-            </w:pPr>
-            <w:r>
-              <w:rPr>
-                <w:rFonts w:cstheme="minorHAnsi"/>
-                <w:sz w:val="16"/>
-                <w:szCs w:val="16"/>
-              </w:rPr>
-              <w:t>91.23</w:t>
-            </w:r>
-          </w:p>
-        </w:tc>
-        <w:tc>
-          <w:tcPr>
-            <w:tcW w:w="629" w:type="dxa"/>
-            <w:shd w:val="clear" w:color="auto" w:fill="auto"/>
-          </w:tcPr>
-          <w:p>
-            <w:pPr>
-              <w:jc w:val="center"/>
-              <w:rPr>
-                <w:rFonts w:cstheme="minorHAnsi"/>
-                <w:sz w:val="16"/>
-                <w:szCs w:val="16"/>
-              </w:rPr>
-            </w:pPr>
-            <w:r>
-              <w:rPr>
-                <w:rFonts w:cstheme="minorHAnsi"/>
-                <w:sz w:val="16"/>
-                <w:szCs w:val="16"/>
-              </w:rPr>
-              <w:t>96.49</w:t>
-            </w:r>
-          </w:p>
-        </w:tc>
-        <w:tc>
-          <w:tcPr>
-            <w:tcW w:w="629" w:type="dxa"/>
-            <w:shd w:val="clear" w:color="auto" w:fill="auto"/>
-          </w:tcPr>
-          <w:p>
-            <w:pPr>
-              <w:jc w:val="center"/>
-              <w:rPr>
-                <w:rFonts w:cstheme="minorHAnsi"/>
-                <w:sz w:val="16"/>
-                <w:szCs w:val="16"/>
-              </w:rPr>
-            </w:pPr>
-            <w:r>
-              <w:rPr>
-                <w:rFonts w:cstheme="minorHAnsi"/>
-                <w:sz w:val="16"/>
-                <w:szCs w:val="16"/>
-              </w:rPr>
-              <w:t>97.37</w:t>
-            </w:r>
-          </w:p>
-        </w:tc>
-        <w:tc>
-          <w:tcPr>
-            <w:tcW w:w="629" w:type="dxa"/>
-            <w:shd w:val="clear" w:color="auto" w:fill="auto"/>
-          </w:tcPr>
-          <w:p>
-            <w:pPr>
-              <w:jc w:val="center"/>
-              <w:rPr>
-                <w:rFonts w:cstheme="minorHAnsi"/>
-                <w:sz w:val="16"/>
-                <w:szCs w:val="16"/>
-              </w:rPr>
-            </w:pPr>
-            <w:r>
-              <w:rPr>
-                <w:rFonts w:cstheme="minorHAnsi"/>
-                <w:sz w:val="16"/>
-                <w:szCs w:val="16"/>
-              </w:rPr>
-              <w:t>97.37</w:t>
-            </w:r>
-          </w:p>
-        </w:tc>
-        <w:tc>
-          <w:tcPr>
-            <w:tcW w:w="629" w:type="dxa"/>
-            <w:shd w:val="clear" w:color="auto" w:fill="auto"/>
-          </w:tcPr>
-          <w:p>
-            <w:pPr>
-              <w:jc w:val="center"/>
-              <w:rPr>
-                <w:rFonts w:cstheme="minorHAnsi"/>
-                <w:sz w:val="16"/>
-                <w:szCs w:val="16"/>
-              </w:rPr>
-            </w:pPr>
-            <w:r>
-              <w:rPr>
-                <w:rFonts w:cstheme="minorHAnsi"/>
-                <w:sz w:val="16"/>
-                <w:szCs w:val="16"/>
-              </w:rPr>
-              <w:t>96.49</w:t>
+                <w:sz w:val="9"/>
+                <w:szCs w:val="9"/>
+              </w:rPr>
+            </w:pPr>
+            <w:r>
+              <w:rPr>
+                <w:rFonts w:cstheme="minorHAnsi"/>
+                <w:sz w:val="9"/>
+                <w:szCs w:val="9"/>
+              </w:rPr>
+              <w:t>96.49%</w:t>
+            </w:r>
+          </w:p>
+        </w:tc>
+        <w:tc>
+          <w:tcPr>
+            <w:tcW w:w="566" w:type="dxa"/>
+          </w:tcPr>
+          <w:p>
+            <w:pPr>
+              <w:jc w:val="center"/>
+              <w:rPr>
+                <w:rFonts w:cstheme="minorHAnsi"/>
+                <w:sz w:val="9"/>
+                <w:szCs w:val="9"/>
+              </w:rPr>
+            </w:pPr>
+            <w:r>
+              <w:rPr>
+                <w:rFonts w:cstheme="minorHAnsi"/>
+                <w:sz w:val="9"/>
+                <w:szCs w:val="9"/>
+              </w:rPr>
+              <w:t>96.49%</w:t>
             </w:r>
           </w:p>
         </w:tc>
       </w:tr>
       <w:tr>
-        <w:tc>
-          <w:tcPr>
-            <w:tcW w:w="625" w:type="dxa"/>
+        <w:trPr>
+          <w:trHeight w:val="8"/>
+        </w:trPr>
+        <w:tc>
+          <w:tcPr>
+            <w:tcW w:w="447" w:type="dxa"/>
             <w:shd w:val="clear" w:color="auto" w:fill="DEEAF6" w:themeFill="accent5" w:themeFillTint="33"/>
           </w:tcPr>
           <w:p>
@@ -2973,23 +3154,71 @@
               <w:jc w:val="center"/>
               <w:rPr>
                 <w:rFonts w:cstheme="minorHAnsi"/>
-                <w:sz w:val="16"/>
-                <w:szCs w:val="16"/>
-              </w:rPr>
-            </w:pPr>
-            <w:r>
-              <w:rPr>
-                <w:rFonts w:cstheme="minorHAnsi"/>
-                <w:sz w:val="16"/>
-                <w:szCs w:val="16"/>
-              </w:rPr>
-              <w:t>75</w:t>
-            </w:r>
-            <w:r>
-              <w:rPr>
-                <w:rFonts w:cstheme="minorHAnsi"/>
-                <w:sz w:val="16"/>
-                <w:szCs w:val="16"/>
+                <w:sz w:val="9"/>
+                <w:szCs w:val="9"/>
+              </w:rPr>
+            </w:pPr>
+            <w:r>
+              <w:rPr>
+                <w:rFonts w:cstheme="minorHAnsi"/>
+                <w:sz w:val="9"/>
+                <w:szCs w:val="9"/>
+              </w:rPr>
+              <w:t>75%</w:t>
+            </w:r>
+          </w:p>
+        </w:tc>
+        <w:tc>
+          <w:tcPr>
+            <w:tcW w:w="448" w:type="dxa"/>
+            <w:shd w:val="clear" w:color="auto" w:fill="DEEAF6" w:themeFill="accent5" w:themeFillTint="33"/>
+          </w:tcPr>
+          <w:p>
+            <w:pPr>
+              <w:jc w:val="center"/>
+              <w:rPr>
+                <w:rFonts w:cstheme="minorHAnsi"/>
+                <w:sz w:val="9"/>
+                <w:szCs w:val="9"/>
+              </w:rPr>
+            </w:pPr>
+            <w:r>
+              <w:rPr>
+                <w:rFonts w:cstheme="minorHAnsi"/>
+                <w:sz w:val="9"/>
+                <w:szCs w:val="9"/>
+              </w:rPr>
+              <w:t>25%</w:t>
+            </w:r>
+          </w:p>
+        </w:tc>
+        <w:tc>
+          <w:tcPr>
+            <w:tcW w:w="566" w:type="dxa"/>
+            <w:shd w:val="clear" w:color="auto" w:fill="auto"/>
+          </w:tcPr>
+          <w:p>
+            <w:pPr>
+              <w:jc w:val="center"/>
+              <w:rPr>
+                <w:rFonts w:cstheme="minorHAnsi"/>
+                <w:sz w:val="9"/>
+                <w:szCs w:val="9"/>
+              </w:rPr>
+            </w:pPr>
+            <w:r>
+              <w:rPr>
+                <w:rFonts w:cstheme="minorHAnsi"/>
+                <w:sz w:val="9"/>
+                <w:szCs w:val="9"/>
+              </w:rPr>
+              <w:t>91.61</w:t>
+            </w:r>
+            <w:r>
+              <w:rPr>
+                <w:rFonts w:cstheme="minorHAnsi"/>
+                <w:sz w:val="9"/>
+                <w:szCs w:val="9"/>
               </w:rPr>
               <w:t>%</w:t>
             </w:r>
@@ -2997,31 +3226,31 @@
         </w:tc>
         <w:tc>
           <w:tcPr>
-            <w:tcW w:w="540" w:type="dxa"/>
-            <w:shd w:val="clear" w:color="auto" w:fill="DEEAF6" w:themeFill="accent5" w:themeFillTint="33"/>
-          </w:tcPr>
-          <w:p>
-            <w:pPr>
-              <w:jc w:val="center"/>
-              <w:rPr>
-                <w:rFonts w:cstheme="minorHAnsi"/>
-                <w:sz w:val="16"/>
-                <w:szCs w:val="16"/>
-              </w:rPr>
-            </w:pPr>
-            <w:r>
-              <w:rPr>
-                <w:rFonts w:cstheme="minorHAnsi"/>
-                <w:sz w:val="16"/>
-                <w:szCs w:val="16"/>
-              </w:rPr>
-              <w:t>25</w:t>
-            </w:r>
-            <w:r>
-              <w:rPr>
-                <w:rFonts w:cstheme="minorHAnsi"/>
-                <w:sz w:val="16"/>
-                <w:szCs w:val="16"/>
+            <w:tcW w:w="566" w:type="dxa"/>
+            <w:shd w:val="clear" w:color="auto" w:fill="auto"/>
+          </w:tcPr>
+          <w:p>
+            <w:pPr>
+              <w:jc w:val="center"/>
+              <w:rPr>
+                <w:rFonts w:cstheme="minorHAnsi"/>
+                <w:sz w:val="9"/>
+                <w:szCs w:val="9"/>
+              </w:rPr>
+            </w:pPr>
+            <w:r>
+              <w:rPr>
+                <w:rFonts w:cstheme="minorHAnsi"/>
+                <w:sz w:val="9"/>
+                <w:szCs w:val="9"/>
+              </w:rPr>
+              <w:t>96.50</w:t>
+            </w:r>
+            <w:r>
+              <w:rPr>
+                <w:rFonts w:cstheme="minorHAnsi"/>
+                <w:sz w:val="9"/>
+                <w:szCs w:val="9"/>
               </w:rPr>
               <w:t>%</w:t>
             </w:r>
@@ -3029,7 +3258,7 @@
         </w:tc>
         <w:tc>
           <w:tcPr>
-            <w:tcW w:w="629" w:type="dxa"/>
+            <w:tcW w:w="566" w:type="dxa"/>
             <w:shd w:val="clear" w:color="auto" w:fill="auto"/>
           </w:tcPr>
           <w:p>
@@ -3037,121 +3266,115 @@
               <w:jc w:val="center"/>
               <w:rPr>
                 <w:rFonts w:cstheme="minorHAnsi"/>
-                <w:sz w:val="16"/>
-                <w:szCs w:val="16"/>
-              </w:rPr>
-            </w:pPr>
-            <w:r>
-              <w:rPr>
-                <w:rFonts w:cstheme="minorHAnsi"/>
-                <w:sz w:val="16"/>
-                <w:szCs w:val="16"/>
-              </w:rPr>
-              <w:t>91.61</w:t>
-            </w:r>
-          </w:p>
-        </w:tc>
-        <w:tc>
-          <w:tcPr>
-            <w:tcW w:w="629" w:type="dxa"/>
-            <w:shd w:val="clear" w:color="auto" w:fill="auto"/>
-          </w:tcPr>
-          <w:p>
-            <w:pPr>
-              <w:jc w:val="center"/>
-              <w:rPr>
-                <w:rFonts w:cstheme="minorHAnsi"/>
-                <w:sz w:val="16"/>
-                <w:szCs w:val="16"/>
-              </w:rPr>
-            </w:pPr>
-            <w:r>
-              <w:rPr>
-                <w:rFonts w:cstheme="minorHAnsi"/>
-                <w:sz w:val="16"/>
-                <w:szCs w:val="16"/>
+                <w:sz w:val="9"/>
+                <w:szCs w:val="9"/>
+              </w:rPr>
+            </w:pPr>
+            <w:r>
+              <w:rPr>
+                <w:rFonts w:cstheme="minorHAnsi"/>
+                <w:sz w:val="9"/>
+                <w:szCs w:val="9"/>
+              </w:rPr>
+              <w:t>95.80</w:t>
+            </w:r>
+            <w:r>
+              <w:rPr>
+                <w:rFonts w:cstheme="minorHAnsi"/>
+                <w:sz w:val="9"/>
+                <w:szCs w:val="9"/>
+              </w:rPr>
+              <w:t>%</w:t>
+            </w:r>
+          </w:p>
+        </w:tc>
+        <w:tc>
+          <w:tcPr>
+            <w:tcW w:w="566" w:type="dxa"/>
+            <w:shd w:val="clear" w:color="auto" w:fill="92D050"/>
+          </w:tcPr>
+          <w:p>
+            <w:pPr>
+              <w:jc w:val="center"/>
+              <w:rPr>
+                <w:rFonts w:cstheme="minorHAnsi"/>
+                <w:sz w:val="9"/>
+                <w:szCs w:val="9"/>
+              </w:rPr>
+            </w:pPr>
+            <w:r>
+              <w:rPr>
+                <w:rFonts w:cstheme="minorHAnsi"/>
+                <w:sz w:val="9"/>
+                <w:szCs w:val="9"/>
               </w:rPr>
               <w:t>96.50</w:t>
             </w:r>
-          </w:p>
-        </w:tc>
-        <w:tc>
-          <w:tcPr>
-            <w:tcW w:w="629" w:type="dxa"/>
-            <w:shd w:val="clear" w:color="auto" w:fill="auto"/>
-          </w:tcPr>
-          <w:p>
-            <w:pPr>
-              <w:jc w:val="center"/>
-              <w:rPr>
-                <w:rFonts w:cstheme="minorHAnsi"/>
-                <w:sz w:val="16"/>
-                <w:szCs w:val="16"/>
-              </w:rPr>
-            </w:pPr>
-            <w:r>
-              <w:rPr>
-                <w:rFonts w:cstheme="minorHAnsi"/>
-                <w:sz w:val="16"/>
-                <w:szCs w:val="16"/>
-              </w:rPr>
-              <w:t>95.80</w:t>
-            </w:r>
-          </w:p>
-        </w:tc>
-        <w:tc>
-          <w:tcPr>
-            <w:tcW w:w="629" w:type="dxa"/>
-            <w:shd w:val="clear" w:color="auto" w:fill="auto"/>
-          </w:tcPr>
-          <w:p>
-            <w:pPr>
-              <w:jc w:val="center"/>
-              <w:rPr>
-                <w:rFonts w:cstheme="minorHAnsi"/>
-                <w:sz w:val="16"/>
-                <w:szCs w:val="16"/>
-              </w:rPr>
-            </w:pPr>
-            <w:r>
-              <w:rPr>
-                <w:rFonts w:cstheme="minorHAnsi"/>
-                <w:sz w:val="16"/>
-                <w:szCs w:val="16"/>
-              </w:rPr>
-              <w:t>96.50</w:t>
-            </w:r>
-          </w:p>
-        </w:tc>
-        <w:tc>
-          <w:tcPr>
-            <w:tcW w:w="629" w:type="dxa"/>
-            <w:shd w:val="clear" w:color="auto" w:fill="auto"/>
-          </w:tcPr>
-          <w:p>
-            <w:pPr>
-              <w:jc w:val="center"/>
-              <w:rPr>
-                <w:rFonts w:cstheme="minorHAnsi"/>
-                <w:sz w:val="16"/>
-                <w:szCs w:val="16"/>
-              </w:rPr>
-            </w:pPr>
-            <w:r>
-              <w:rPr>
-                <w:rFonts w:cstheme="minorHAnsi"/>
-                <w:sz w:val="16"/>
-                <w:szCs w:val="16"/>
-              </w:rPr>
-              <w:t>96.50</w:t>
+            <w:r>
+              <w:rPr>
+                <w:rFonts w:cstheme="minorHAnsi"/>
+                <w:sz w:val="9"/>
+                <w:szCs w:val="9"/>
+              </w:rPr>
+              <w:t>%</w:t>
+            </w:r>
+          </w:p>
+        </w:tc>
+        <w:tc>
+          <w:tcPr>
+            <w:tcW w:w="566" w:type="dxa"/>
+            <w:shd w:val="clear" w:color="auto" w:fill="92D050"/>
+          </w:tcPr>
+          <w:p>
+            <w:pPr>
+              <w:jc w:val="center"/>
+              <w:rPr>
+                <w:rFonts w:cstheme="minorHAnsi"/>
+                <w:sz w:val="9"/>
+                <w:szCs w:val="9"/>
+              </w:rPr>
+            </w:pPr>
+            <w:r>
+              <w:rPr>
+                <w:rFonts w:cstheme="minorHAnsi"/>
+                <w:sz w:val="9"/>
+                <w:szCs w:val="9"/>
+              </w:rPr>
+              <w:t>96.50%</w:t>
+            </w:r>
+          </w:p>
+        </w:tc>
+        <w:tc>
+          <w:tcPr>
+            <w:tcW w:w="566" w:type="dxa"/>
+          </w:tcPr>
+          <w:p>
+            <w:pPr>
+              <w:jc w:val="center"/>
+              <w:rPr>
+                <w:rFonts w:cstheme="minorHAnsi"/>
+                <w:sz w:val="9"/>
+                <w:szCs w:val="9"/>
+              </w:rPr>
+            </w:pPr>
+            <w:r>
+              <w:rPr>
+                <w:rFonts w:cstheme="minorHAnsi"/>
+                <w:sz w:val="9"/>
+                <w:szCs w:val="9"/>
+              </w:rPr>
+              <w:t>95.80%</w:t>
             </w:r>
           </w:p>
         </w:tc>
       </w:tr>
       <w:tr>
-        <w:tc>
-          <w:tcPr>
-            <w:tcW w:w="625" w:type="dxa"/>
+        <w:trPr>
+          <w:trHeight w:val="8"/>
+        </w:trPr>
+        <w:tc>
+          <w:tcPr>
+            <w:tcW w:w="447" w:type="dxa"/>
             <w:shd w:val="clear" w:color="auto" w:fill="DEEAF6" w:themeFill="accent5" w:themeFillTint="33"/>
           </w:tcPr>
           <w:p>
@@ -3159,23 +3382,71 @@
               <w:jc w:val="center"/>
               <w:rPr>
                 <w:rFonts w:cstheme="minorHAnsi"/>
-                <w:sz w:val="16"/>
-                <w:szCs w:val="16"/>
-              </w:rPr>
-            </w:pPr>
-            <w:r>
-              <w:rPr>
-                <w:rFonts w:cstheme="minorHAnsi"/>
-                <w:sz w:val="16"/>
-                <w:szCs w:val="16"/>
-              </w:rPr>
-              <w:t>70</w:t>
-            </w:r>
-            <w:r>
-              <w:rPr>
-                <w:rFonts w:cstheme="minorHAnsi"/>
-                <w:sz w:val="16"/>
-                <w:szCs w:val="16"/>
+                <w:sz w:val="9"/>
+                <w:szCs w:val="9"/>
+              </w:rPr>
+            </w:pPr>
+            <w:r>
+              <w:rPr>
+                <w:rFonts w:cstheme="minorHAnsi"/>
+                <w:sz w:val="9"/>
+                <w:szCs w:val="9"/>
+              </w:rPr>
+              <w:t>70%</w:t>
+            </w:r>
+          </w:p>
+        </w:tc>
+        <w:tc>
+          <w:tcPr>
+            <w:tcW w:w="448" w:type="dxa"/>
+            <w:shd w:val="clear" w:color="auto" w:fill="DEEAF6" w:themeFill="accent5" w:themeFillTint="33"/>
+          </w:tcPr>
+          <w:p>
+            <w:pPr>
+              <w:jc w:val="center"/>
+              <w:rPr>
+                <w:rFonts w:cstheme="minorHAnsi"/>
+                <w:sz w:val="9"/>
+                <w:szCs w:val="9"/>
+              </w:rPr>
+            </w:pPr>
+            <w:r>
+              <w:rPr>
+                <w:rFonts w:cstheme="minorHAnsi"/>
+                <w:sz w:val="9"/>
+                <w:szCs w:val="9"/>
+              </w:rPr>
+              <w:t>30%</w:t>
+            </w:r>
+          </w:p>
+        </w:tc>
+        <w:tc>
+          <w:tcPr>
+            <w:tcW w:w="566" w:type="dxa"/>
+            <w:shd w:val="clear" w:color="auto" w:fill="auto"/>
+          </w:tcPr>
+          <w:p>
+            <w:pPr>
+              <w:jc w:val="center"/>
+              <w:rPr>
+                <w:rFonts w:cstheme="minorHAnsi"/>
+                <w:sz w:val="9"/>
+                <w:szCs w:val="9"/>
+              </w:rPr>
+            </w:pPr>
+            <w:r>
+              <w:rPr>
+                <w:rFonts w:cstheme="minorHAnsi"/>
+                <w:sz w:val="9"/>
+                <w:szCs w:val="9"/>
+              </w:rPr>
+              <w:t>90.64</w:t>
+            </w:r>
+            <w:r>
+              <w:rPr>
+                <w:rFonts w:cstheme="minorHAnsi"/>
+                <w:sz w:val="9"/>
+                <w:szCs w:val="9"/>
               </w:rPr>
               <w:t>%</w:t>
             </w:r>
@@ -3183,31 +3454,31 @@
         </w:tc>
         <w:tc>
           <w:tcPr>
-            <w:tcW w:w="540" w:type="dxa"/>
-            <w:shd w:val="clear" w:color="auto" w:fill="DEEAF6" w:themeFill="accent5" w:themeFillTint="33"/>
-          </w:tcPr>
-          <w:p>
-            <w:pPr>
-              <w:jc w:val="center"/>
-              <w:rPr>
-                <w:rFonts w:cstheme="minorHAnsi"/>
-                <w:sz w:val="16"/>
-                <w:szCs w:val="16"/>
-              </w:rPr>
-            </w:pPr>
-            <w:r>
-              <w:rPr>
-                <w:rFonts w:cstheme="minorHAnsi"/>
-                <w:sz w:val="16"/>
-                <w:szCs w:val="16"/>
-              </w:rPr>
-              <w:t>30</w:t>
-            </w:r>
-            <w:r>
-              <w:rPr>
-                <w:rFonts w:cstheme="minorHAnsi"/>
-                <w:sz w:val="16"/>
-                <w:szCs w:val="16"/>
+            <w:tcW w:w="566" w:type="dxa"/>
+            <w:shd w:val="clear" w:color="auto" w:fill="auto"/>
+          </w:tcPr>
+          <w:p>
+            <w:pPr>
+              <w:jc w:val="center"/>
+              <w:rPr>
+                <w:rFonts w:cstheme="minorHAnsi"/>
+                <w:sz w:val="9"/>
+                <w:szCs w:val="9"/>
+              </w:rPr>
+            </w:pPr>
+            <w:r>
+              <w:rPr>
+                <w:rFonts w:cstheme="minorHAnsi"/>
+                <w:sz w:val="9"/>
+                <w:szCs w:val="9"/>
+              </w:rPr>
+              <w:t>95.32</w:t>
+            </w:r>
+            <w:r>
+              <w:rPr>
+                <w:rFonts w:cstheme="minorHAnsi"/>
+                <w:sz w:val="9"/>
+                <w:szCs w:val="9"/>
               </w:rPr>
               <w:t>%</w:t>
             </w:r>
@@ -3215,7 +3486,7 @@
         </w:tc>
         <w:tc>
           <w:tcPr>
-            <w:tcW w:w="629" w:type="dxa"/>
+            <w:tcW w:w="566" w:type="dxa"/>
             <w:shd w:val="clear" w:color="auto" w:fill="auto"/>
           </w:tcPr>
           <w:p>
@@ -3223,121 +3494,123 @@
               <w:jc w:val="center"/>
               <w:rPr>
                 <w:rFonts w:cstheme="minorHAnsi"/>
-                <w:sz w:val="16"/>
-                <w:szCs w:val="16"/>
-              </w:rPr>
-            </w:pPr>
-            <w:r>
-              <w:rPr>
-                <w:rFonts w:cstheme="minorHAnsi"/>
-                <w:sz w:val="16"/>
-                <w:szCs w:val="16"/>
-              </w:rPr>
-              <w:t>90.64</w:t>
-            </w:r>
-          </w:p>
-        </w:tc>
-        <w:tc>
-          <w:tcPr>
-            <w:tcW w:w="629" w:type="dxa"/>
-            <w:shd w:val="clear" w:color="auto" w:fill="auto"/>
-          </w:tcPr>
-          <w:p>
-            <w:pPr>
-              <w:jc w:val="center"/>
-              <w:rPr>
-                <w:rFonts w:cstheme="minorHAnsi"/>
-                <w:sz w:val="16"/>
-                <w:szCs w:val="16"/>
-              </w:rPr>
-            </w:pPr>
-            <w:r>
-              <w:rPr>
-                <w:rFonts w:cstheme="minorHAnsi"/>
-                <w:sz w:val="16"/>
-                <w:szCs w:val="16"/>
-              </w:rPr>
-              <w:t>95.32</w:t>
-            </w:r>
-          </w:p>
-        </w:tc>
-        <w:tc>
-          <w:tcPr>
-            <w:tcW w:w="629" w:type="dxa"/>
-            <w:shd w:val="clear" w:color="auto" w:fill="auto"/>
-          </w:tcPr>
-          <w:p>
-            <w:pPr>
-              <w:jc w:val="center"/>
-              <w:rPr>
-                <w:rFonts w:cstheme="minorHAnsi"/>
-                <w:sz w:val="16"/>
-                <w:szCs w:val="16"/>
-              </w:rPr>
-            </w:pPr>
-            <w:r>
-              <w:rPr>
-                <w:rFonts w:cstheme="minorHAnsi"/>
-                <w:sz w:val="16"/>
-                <w:szCs w:val="16"/>
+                <w:sz w:val="9"/>
+                <w:szCs w:val="9"/>
+              </w:rPr>
+            </w:pPr>
+            <w:r>
+              <w:rPr>
+                <w:rFonts w:cstheme="minorHAnsi"/>
+                <w:sz w:val="9"/>
+                <w:szCs w:val="9"/>
               </w:rPr>
               <w:t>96.49</w:t>
             </w:r>
-          </w:p>
-        </w:tc>
-        <w:tc>
-          <w:tcPr>
-            <w:tcW w:w="629" w:type="dxa"/>
-            <w:shd w:val="clear" w:color="auto" w:fill="auto"/>
-          </w:tcPr>
-          <w:p>
-            <w:pPr>
-              <w:jc w:val="center"/>
-              <w:rPr>
-                <w:rFonts w:cstheme="minorHAnsi"/>
-                <w:sz w:val="16"/>
-                <w:szCs w:val="16"/>
-              </w:rPr>
-            </w:pPr>
-            <w:r>
-              <w:rPr>
-                <w:rFonts w:cstheme="minorHAnsi"/>
-                <w:sz w:val="16"/>
-                <w:szCs w:val="16"/>
+            <w:r>
+              <w:rPr>
+                <w:rFonts w:cstheme="minorHAnsi"/>
+                <w:sz w:val="9"/>
+                <w:szCs w:val="9"/>
+              </w:rPr>
+              <w:t>%</w:t>
+            </w:r>
+          </w:p>
+        </w:tc>
+        <w:tc>
+          <w:tcPr>
+            <w:tcW w:w="566" w:type="dxa"/>
+            <w:shd w:val="clear" w:color="auto" w:fill="92D050"/>
+          </w:tcPr>
+          <w:p>
+            <w:pPr>
+              <w:jc w:val="center"/>
+              <w:rPr>
+                <w:rFonts w:cstheme="minorHAnsi"/>
+                <w:sz w:val="9"/>
+                <w:szCs w:val="9"/>
+              </w:rPr>
+            </w:pPr>
+            <w:r>
+              <w:rPr>
+                <w:rFonts w:cstheme="minorHAnsi"/>
+                <w:sz w:val="9"/>
+                <w:szCs w:val="9"/>
               </w:rPr>
               <w:t>97.66</w:t>
             </w:r>
-          </w:p>
-        </w:tc>
-        <w:tc>
-          <w:tcPr>
-            <w:tcW w:w="629" w:type="dxa"/>
-            <w:shd w:val="clear" w:color="auto" w:fill="auto"/>
-          </w:tcPr>
-          <w:p>
-            <w:pPr>
-              <w:jc w:val="center"/>
-              <w:rPr>
-                <w:rFonts w:cstheme="minorHAnsi"/>
-                <w:sz w:val="16"/>
-                <w:szCs w:val="16"/>
-              </w:rPr>
-            </w:pPr>
-            <w:r>
-              <w:rPr>
-                <w:rFonts w:cstheme="minorHAnsi"/>
-                <w:sz w:val="16"/>
-                <w:szCs w:val="16"/>
+            <w:r>
+              <w:rPr>
+                <w:rFonts w:cstheme="minorHAnsi"/>
+                <w:sz w:val="9"/>
+                <w:szCs w:val="9"/>
+              </w:rPr>
+              <w:t>%</w:t>
+            </w:r>
+          </w:p>
+        </w:tc>
+        <w:tc>
+          <w:tcPr>
+            <w:tcW w:w="566" w:type="dxa"/>
+            <w:shd w:val="clear" w:color="auto" w:fill="92D050"/>
+          </w:tcPr>
+          <w:p>
+            <w:pPr>
+              <w:jc w:val="center"/>
+              <w:rPr>
+                <w:rFonts w:cstheme="minorHAnsi"/>
+                <w:sz w:val="9"/>
+                <w:szCs w:val="9"/>
+              </w:rPr>
+            </w:pPr>
+            <w:r>
+              <w:rPr>
+                <w:rFonts w:cstheme="minorHAnsi"/>
+                <w:sz w:val="9"/>
+                <w:szCs w:val="9"/>
               </w:rPr>
               <w:t>97.66</w:t>
+            </w:r>
+            <w:r>
+              <w:rPr>
+                <w:rFonts w:cstheme="minorHAnsi"/>
+                <w:sz w:val="9"/>
+                <w:szCs w:val="9"/>
+              </w:rPr>
+              <w:t>%</w:t>
+            </w:r>
+          </w:p>
+        </w:tc>
+        <w:tc>
+          <w:tcPr>
+            <w:tcW w:w="566" w:type="dxa"/>
+          </w:tcPr>
+          <w:p>
+            <w:pPr>
+              <w:jc w:val="center"/>
+              <w:rPr>
+                <w:rFonts w:cstheme="minorHAnsi"/>
+                <w:sz w:val="9"/>
+                <w:szCs w:val="9"/>
+              </w:rPr>
+            </w:pPr>
+            <w:r>
+              <w:rPr>
+                <w:rFonts w:cstheme="minorHAnsi"/>
+                <w:sz w:val="9"/>
+                <w:szCs w:val="9"/>
+              </w:rPr>
+              <w:t>96.49%</w:t>
             </w:r>
           </w:p>
         </w:tc>
       </w:tr>
       <w:tr>
-        <w:tc>
-          <w:tcPr>
-            <w:tcW w:w="625" w:type="dxa"/>
+        <w:trPr>
+          <w:trHeight w:val="8"/>
+        </w:trPr>
+        <w:tc>
+          <w:tcPr>
+            <w:tcW w:w="447" w:type="dxa"/>
             <w:shd w:val="clear" w:color="auto" w:fill="DEEAF6" w:themeFill="accent5" w:themeFillTint="33"/>
           </w:tcPr>
           <w:p>
@@ -3345,23 +3618,71 @@
               <w:jc w:val="center"/>
               <w:rPr>
                 <w:rFonts w:cstheme="minorHAnsi"/>
-                <w:sz w:val="16"/>
-                <w:szCs w:val="16"/>
-              </w:rPr>
-            </w:pPr>
-            <w:r>
-              <w:rPr>
-                <w:rFonts w:cstheme="minorHAnsi"/>
-                <w:sz w:val="16"/>
-                <w:szCs w:val="16"/>
-              </w:rPr>
-              <w:t>65</w:t>
-            </w:r>
-            <w:r>
-              <w:rPr>
-                <w:rFonts w:cstheme="minorHAnsi"/>
-                <w:sz w:val="16"/>
-                <w:szCs w:val="16"/>
+                <w:sz w:val="9"/>
+                <w:szCs w:val="9"/>
+              </w:rPr>
+            </w:pPr>
+            <w:r>
+              <w:rPr>
+                <w:rFonts w:cstheme="minorHAnsi"/>
+                <w:sz w:val="9"/>
+                <w:szCs w:val="9"/>
+              </w:rPr>
+              <w:t>65%</w:t>
+            </w:r>
+          </w:p>
+        </w:tc>
+        <w:tc>
+          <w:tcPr>
+            <w:tcW w:w="448" w:type="dxa"/>
+            <w:shd w:val="clear" w:color="auto" w:fill="DEEAF6" w:themeFill="accent5" w:themeFillTint="33"/>
+          </w:tcPr>
+          <w:p>
+            <w:pPr>
+              <w:jc w:val="center"/>
+              <w:rPr>
+                <w:rFonts w:cstheme="minorHAnsi"/>
+                <w:sz w:val="9"/>
+                <w:szCs w:val="9"/>
+              </w:rPr>
+            </w:pPr>
+            <w:r>
+              <w:rPr>
+                <w:rFonts w:cstheme="minorHAnsi"/>
+                <w:sz w:val="9"/>
+                <w:szCs w:val="9"/>
+              </w:rPr>
+              <w:t>35%</w:t>
+            </w:r>
+          </w:p>
+        </w:tc>
+        <w:tc>
+          <w:tcPr>
+            <w:tcW w:w="566" w:type="dxa"/>
+            <w:shd w:val="clear" w:color="auto" w:fill="auto"/>
+          </w:tcPr>
+          <w:p>
+            <w:pPr>
+              <w:jc w:val="center"/>
+              <w:rPr>
+                <w:rFonts w:cstheme="minorHAnsi"/>
+                <w:sz w:val="9"/>
+                <w:szCs w:val="9"/>
+              </w:rPr>
+            </w:pPr>
+            <w:r>
+              <w:rPr>
+                <w:rFonts w:cstheme="minorHAnsi"/>
+                <w:sz w:val="9"/>
+                <w:szCs w:val="9"/>
+              </w:rPr>
+              <w:t>91.00</w:t>
+            </w:r>
+            <w:r>
+              <w:rPr>
+                <w:rFonts w:cstheme="minorHAnsi"/>
+                <w:sz w:val="9"/>
+                <w:szCs w:val="9"/>
               </w:rPr>
               <w:t>%</w:t>
             </w:r>
@@ -3369,31 +3690,31 @@
         </w:tc>
         <w:tc>
           <w:tcPr>
-            <w:tcW w:w="540" w:type="dxa"/>
-            <w:shd w:val="clear" w:color="auto" w:fill="DEEAF6" w:themeFill="accent5" w:themeFillTint="33"/>
-          </w:tcPr>
-          <w:p>
-            <w:pPr>
-              <w:jc w:val="center"/>
-              <w:rPr>
-                <w:rFonts w:cstheme="minorHAnsi"/>
-                <w:sz w:val="16"/>
-                <w:szCs w:val="16"/>
-              </w:rPr>
-            </w:pPr>
-            <w:r>
-              <w:rPr>
-                <w:rFonts w:cstheme="minorHAnsi"/>
-                <w:sz w:val="16"/>
-                <w:szCs w:val="16"/>
-              </w:rPr>
-              <w:t>35</w:t>
-            </w:r>
-            <w:r>
-              <w:rPr>
-                <w:rFonts w:cstheme="minorHAnsi"/>
-                <w:sz w:val="16"/>
-                <w:szCs w:val="16"/>
+            <w:tcW w:w="566" w:type="dxa"/>
+            <w:shd w:val="clear" w:color="auto" w:fill="auto"/>
+          </w:tcPr>
+          <w:p>
+            <w:pPr>
+              <w:jc w:val="center"/>
+              <w:rPr>
+                <w:rFonts w:cstheme="minorHAnsi"/>
+                <w:sz w:val="9"/>
+                <w:szCs w:val="9"/>
+              </w:rPr>
+            </w:pPr>
+            <w:r>
+              <w:rPr>
+                <w:rFonts w:cstheme="minorHAnsi"/>
+                <w:sz w:val="9"/>
+                <w:szCs w:val="9"/>
+              </w:rPr>
+              <w:t>95.00</w:t>
+            </w:r>
+            <w:r>
+              <w:rPr>
+                <w:rFonts w:cstheme="minorHAnsi"/>
+                <w:sz w:val="9"/>
+                <w:szCs w:val="9"/>
               </w:rPr>
               <w:t>%</w:t>
             </w:r>
@@ -3401,7 +3722,7 @@
         </w:tc>
         <w:tc>
           <w:tcPr>
-            <w:tcW w:w="629" w:type="dxa"/>
+            <w:tcW w:w="566" w:type="dxa"/>
             <w:shd w:val="clear" w:color="auto" w:fill="auto"/>
           </w:tcPr>
           <w:p>
@@ -3409,23 +3730,63 @@
               <w:jc w:val="center"/>
               <w:rPr>
                 <w:rFonts w:cstheme="minorHAnsi"/>
-                <w:sz w:val="16"/>
-                <w:szCs w:val="16"/>
-              </w:rPr>
-            </w:pPr>
-            <w:r>
-              <w:rPr>
-                <w:rFonts w:cstheme="minorHAnsi"/>
-                <w:sz w:val="16"/>
-                <w:szCs w:val="16"/>
-              </w:rPr>
-              <w:t>91.00</w:t>
-            </w:r>
-          </w:p>
-        </w:tc>
-        <w:tc>
-          <w:tcPr>
-            <w:tcW w:w="629" w:type="dxa"/>
+                <w:sz w:val="9"/>
+                <w:szCs w:val="9"/>
+              </w:rPr>
+            </w:pPr>
+            <w:r>
+              <w:rPr>
+                <w:rFonts w:cstheme="minorHAnsi"/>
+                <w:sz w:val="9"/>
+                <w:szCs w:val="9"/>
+              </w:rPr>
+              <w:t>96.50</w:t>
+            </w:r>
+            <w:r>
+              <w:rPr>
+                <w:rFonts w:cstheme="minorHAnsi"/>
+                <w:sz w:val="9"/>
+                <w:szCs w:val="9"/>
+              </w:rPr>
+              <w:t>%</w:t>
+            </w:r>
+          </w:p>
+        </w:tc>
+        <w:tc>
+          <w:tcPr>
+            <w:tcW w:w="566" w:type="dxa"/>
+            <w:shd w:val="clear" w:color="auto" w:fill="92D050"/>
+          </w:tcPr>
+          <w:p>
+            <w:pPr>
+              <w:jc w:val="center"/>
+              <w:rPr>
+                <w:rFonts w:cstheme="minorHAnsi"/>
+                <w:sz w:val="9"/>
+                <w:szCs w:val="9"/>
+              </w:rPr>
+            </w:pPr>
+            <w:r>
+              <w:rPr>
+                <w:rFonts w:cstheme="minorHAnsi"/>
+                <w:sz w:val="9"/>
+                <w:szCs w:val="9"/>
+              </w:rPr>
+              <w:t>97.50</w:t>
+            </w:r>
+            <w:r>
+              <w:rPr>
+                <w:rFonts w:cstheme="minorHAnsi"/>
+                <w:sz w:val="9"/>
+                <w:szCs w:val="9"/>
+              </w:rPr>
+              <w:t>%</w:t>
+            </w:r>
+          </w:p>
+        </w:tc>
+        <w:tc>
+          <w:tcPr>
+            <w:tcW w:w="566" w:type="dxa"/>
             <w:shd w:val="clear" w:color="auto" w:fill="auto"/>
           </w:tcPr>
           <w:p>
@@ -3433,97 +3794,51 @@
               <w:jc w:val="center"/>
               <w:rPr>
                 <w:rFonts w:cstheme="minorHAnsi"/>
-                <w:sz w:val="16"/>
-                <w:szCs w:val="16"/>
-              </w:rPr>
-            </w:pPr>
-            <w:r>
-              <w:rPr>
-                <w:rFonts w:cstheme="minorHAnsi"/>
-                <w:sz w:val="16"/>
-                <w:szCs w:val="16"/>
-              </w:rPr>
-              <w:t>95.00</w:t>
-            </w:r>
-          </w:p>
-        </w:tc>
-        <w:tc>
-          <w:tcPr>
-            <w:tcW w:w="629" w:type="dxa"/>
-            <w:shd w:val="clear" w:color="auto" w:fill="auto"/>
-          </w:tcPr>
-          <w:p>
-            <w:pPr>
-              <w:jc w:val="center"/>
-              <w:rPr>
-                <w:rFonts w:cstheme="minorHAnsi"/>
-                <w:sz w:val="16"/>
-                <w:szCs w:val="16"/>
-              </w:rPr>
-            </w:pPr>
-            <w:r>
-              <w:rPr>
-                <w:rFonts w:cstheme="minorHAnsi"/>
-                <w:sz w:val="16"/>
-                <w:szCs w:val="16"/>
-              </w:rPr>
-              <w:t>96.50</w:t>
-            </w:r>
-          </w:p>
-        </w:tc>
-        <w:tc>
-          <w:tcPr>
-            <w:tcW w:w="629" w:type="dxa"/>
-            <w:shd w:val="clear" w:color="auto" w:fill="auto"/>
-          </w:tcPr>
-          <w:p>
-            <w:pPr>
-              <w:jc w:val="center"/>
-              <w:rPr>
-                <w:rFonts w:cstheme="minorHAnsi"/>
-                <w:sz w:val="16"/>
-                <w:szCs w:val="16"/>
-              </w:rPr>
-            </w:pPr>
-            <w:r>
-              <w:rPr>
-                <w:rFonts w:cstheme="minorHAnsi"/>
-                <w:sz w:val="16"/>
-                <w:szCs w:val="16"/>
-              </w:rPr>
-              <w:t>97.50</w:t>
-            </w:r>
-          </w:p>
-        </w:tc>
-        <w:tc>
-          <w:tcPr>
-            <w:tcW w:w="629" w:type="dxa"/>
-            <w:shd w:val="clear" w:color="auto" w:fill="auto"/>
-          </w:tcPr>
-          <w:p>
-            <w:pPr>
-              <w:jc w:val="center"/>
-              <w:rPr>
-                <w:rFonts w:cstheme="minorHAnsi"/>
-                <w:sz w:val="16"/>
-                <w:szCs w:val="16"/>
-              </w:rPr>
-            </w:pPr>
-            <w:r>
-              <w:rPr>
-                <w:rFonts w:cstheme="minorHAnsi"/>
-                <w:sz w:val="16"/>
-                <w:szCs w:val="16"/>
-              </w:rPr>
-              <w:t>95.50</w:t>
+                <w:sz w:val="9"/>
+                <w:szCs w:val="9"/>
+              </w:rPr>
+            </w:pPr>
+            <w:r>
+              <w:rPr>
+                <w:rFonts w:cstheme="minorHAnsi"/>
+                <w:sz w:val="9"/>
+                <w:szCs w:val="9"/>
+              </w:rPr>
+              <w:t>95.50%</w:t>
+            </w:r>
+          </w:p>
+        </w:tc>
+        <w:tc>
+          <w:tcPr>
+            <w:tcW w:w="566" w:type="dxa"/>
+          </w:tcPr>
+          <w:p>
+            <w:pPr>
+              <w:jc w:val="center"/>
+              <w:rPr>
+                <w:rFonts w:cstheme="minorHAnsi"/>
+                <w:sz w:val="9"/>
+                <w:szCs w:val="9"/>
+              </w:rPr>
+            </w:pPr>
+            <w:r>
+              <w:rPr>
+                <w:rFonts w:cstheme="minorHAnsi"/>
+                <w:sz w:val="9"/>
+                <w:szCs w:val="9"/>
+              </w:rPr>
+              <w:t>97.00%</w:t>
             </w:r>
           </w:p>
         </w:tc>
       </w:tr>
       <w:tr>
-        <w:tc>
-          <w:tcPr>
-            <w:tcW w:w="625" w:type="dxa"/>
+        <w:trPr>
+          <w:trHeight w:val="8"/>
+        </w:trPr>
+        <w:tc>
+          <w:tcPr>
+            <w:tcW w:w="447" w:type="dxa"/>
             <w:shd w:val="clear" w:color="auto" w:fill="DEEAF6" w:themeFill="accent5" w:themeFillTint="33"/>
           </w:tcPr>
           <w:p>
@@ -3531,23 +3846,72 @@
               <w:jc w:val="center"/>
               <w:rPr>
                 <w:rFonts w:cstheme="minorHAnsi"/>
-                <w:sz w:val="16"/>
-                <w:szCs w:val="16"/>
-              </w:rPr>
-            </w:pPr>
-            <w:r>
-              <w:rPr>
-                <w:rFonts w:cstheme="minorHAnsi"/>
-                <w:sz w:val="16"/>
-                <w:szCs w:val="16"/>
-              </w:rPr>
-              <w:t>60</w:t>
-            </w:r>
-            <w:r>
-              <w:rPr>
-                <w:rFonts w:cstheme="minorHAnsi"/>
-                <w:sz w:val="16"/>
-                <w:szCs w:val="16"/>
+                <w:sz w:val="9"/>
+                <w:szCs w:val="9"/>
+              </w:rPr>
+            </w:pPr>
+            <w:r>
+              <w:rPr>
+                <w:rFonts w:cstheme="minorHAnsi"/>
+                <w:sz w:val="9"/>
+                <w:szCs w:val="9"/>
+              </w:rPr>
+              <w:lastRenderedPageBreak/>
+              <w:t>60%</w:t>
+            </w:r>
+          </w:p>
+        </w:tc>
+        <w:tc>
+          <w:tcPr>
+            <w:tcW w:w="448" w:type="dxa"/>
+            <w:shd w:val="clear" w:color="auto" w:fill="DEEAF6" w:themeFill="accent5" w:themeFillTint="33"/>
+          </w:tcPr>
+          <w:p>
+            <w:pPr>
+              <w:jc w:val="center"/>
+              <w:rPr>
+                <w:rFonts w:cstheme="minorHAnsi"/>
+                <w:sz w:val="9"/>
+                <w:szCs w:val="9"/>
+              </w:rPr>
+            </w:pPr>
+            <w:r>
+              <w:rPr>
+                <w:rFonts w:cstheme="minorHAnsi"/>
+                <w:sz w:val="9"/>
+                <w:szCs w:val="9"/>
+              </w:rPr>
+              <w:t>40%</w:t>
+            </w:r>
+          </w:p>
+        </w:tc>
+        <w:tc>
+          <w:tcPr>
+            <w:tcW w:w="566" w:type="dxa"/>
+            <w:shd w:val="clear" w:color="auto" w:fill="auto"/>
+          </w:tcPr>
+          <w:p>
+            <w:pPr>
+              <w:jc w:val="center"/>
+              <w:rPr>
+                <w:rFonts w:cstheme="minorHAnsi"/>
+                <w:sz w:val="9"/>
+                <w:szCs w:val="9"/>
+              </w:rPr>
+            </w:pPr>
+            <w:r>
+              <w:rPr>
+                <w:rFonts w:cstheme="minorHAnsi"/>
+                <w:sz w:val="9"/>
+                <w:szCs w:val="9"/>
+              </w:rPr>
+              <w:t>91.23</w:t>
+            </w:r>
+            <w:r>
+              <w:rPr>
+                <w:rFonts w:cstheme="minorHAnsi"/>
+                <w:sz w:val="9"/>
+                <w:szCs w:val="9"/>
               </w:rPr>
               <w:t>%</w:t>
             </w:r>
@@ -3555,31 +3919,55 @@
         </w:tc>
         <w:tc>
           <w:tcPr>
-            <w:tcW w:w="540" w:type="dxa"/>
-            <w:shd w:val="clear" w:color="auto" w:fill="DEEAF6" w:themeFill="accent5" w:themeFillTint="33"/>
-          </w:tcPr>
-          <w:p>
-            <w:pPr>
-              <w:jc w:val="center"/>
-              <w:rPr>
-                <w:rFonts w:cstheme="minorHAnsi"/>
-                <w:sz w:val="16"/>
-                <w:szCs w:val="16"/>
-              </w:rPr>
-            </w:pPr>
-            <w:r>
-              <w:rPr>
-                <w:rFonts w:cstheme="minorHAnsi"/>
-                <w:sz w:val="16"/>
-                <w:szCs w:val="16"/>
-              </w:rPr>
-              <w:t>40</w:t>
-            </w:r>
-            <w:r>
-              <w:rPr>
-                <w:rFonts w:cstheme="minorHAnsi"/>
-                <w:sz w:val="16"/>
-                <w:szCs w:val="16"/>
+            <w:tcW w:w="566" w:type="dxa"/>
+            <w:shd w:val="clear" w:color="auto" w:fill="auto"/>
+          </w:tcPr>
+          <w:p>
+            <w:pPr>
+              <w:jc w:val="center"/>
+              <w:rPr>
+                <w:rFonts w:cstheme="minorHAnsi"/>
+                <w:sz w:val="9"/>
+                <w:szCs w:val="9"/>
+              </w:rPr>
+            </w:pPr>
+            <w:r>
+              <w:rPr>
+                <w:rFonts w:cstheme="minorHAnsi"/>
+                <w:sz w:val="9"/>
+                <w:szCs w:val="9"/>
+              </w:rPr>
+              <w:t>94.30%</w:t>
+            </w:r>
+          </w:p>
+        </w:tc>
+        <w:tc>
+          <w:tcPr>
+            <w:tcW w:w="566" w:type="dxa"/>
+            <w:shd w:val="clear" w:color="auto" w:fill="auto"/>
+          </w:tcPr>
+          <w:p>
+            <w:pPr>
+              <w:jc w:val="center"/>
+              <w:rPr>
+                <w:rFonts w:cstheme="minorHAnsi"/>
+                <w:sz w:val="9"/>
+                <w:szCs w:val="9"/>
+              </w:rPr>
+            </w:pPr>
+            <w:r>
+              <w:rPr>
+                <w:rFonts w:cstheme="minorHAnsi"/>
+                <w:sz w:val="9"/>
+                <w:szCs w:val="9"/>
+              </w:rPr>
+              <w:t>96.05</w:t>
+            </w:r>
+            <w:r>
+              <w:rPr>
+                <w:rFonts w:cstheme="minorHAnsi"/>
+                <w:sz w:val="9"/>
+                <w:szCs w:val="9"/>
               </w:rPr>
               <w:t>%</w:t>
             </w:r>
@@ -3587,7 +3975,39 @@
         </w:tc>
         <w:tc>
           <w:tcPr>
-            <w:tcW w:w="629" w:type="dxa"/>
+            <w:tcW w:w="566" w:type="dxa"/>
+            <w:shd w:val="clear" w:color="auto" w:fill="92D050"/>
+          </w:tcPr>
+          <w:p>
+            <w:pPr>
+              <w:jc w:val="center"/>
+              <w:rPr>
+                <w:rFonts w:cstheme="minorHAnsi"/>
+                <w:sz w:val="9"/>
+                <w:szCs w:val="9"/>
+              </w:rPr>
+            </w:pPr>
+            <w:r>
+              <w:rPr>
+                <w:rFonts w:cstheme="minorHAnsi"/>
+                <w:sz w:val="9"/>
+                <w:szCs w:val="9"/>
+              </w:rPr>
+              <w:t>96.93</w:t>
+            </w:r>
+            <w:r>
+              <w:rPr>
+                <w:rFonts w:cstheme="minorHAnsi"/>
+                <w:sz w:val="9"/>
+                <w:szCs w:val="9"/>
+              </w:rPr>
+              <w:t>%</w:t>
+            </w:r>
+          </w:p>
+        </w:tc>
+        <w:tc>
+          <w:tcPr>
+            <w:tcW w:w="566" w:type="dxa"/>
             <w:shd w:val="clear" w:color="auto" w:fill="auto"/>
           </w:tcPr>
           <w:p>
@@ -3595,121 +4015,52 @@
               <w:jc w:val="center"/>
               <w:rPr>
                 <w:rFonts w:cstheme="minorHAnsi"/>
-                <w:sz w:val="16"/>
-                <w:szCs w:val="16"/>
-              </w:rPr>
-            </w:pPr>
-            <w:r>
-              <w:rPr>
-                <w:rFonts w:cstheme="minorHAnsi"/>
-                <w:sz w:val="16"/>
-                <w:szCs w:val="16"/>
-              </w:rPr>
-              <w:t>91.23</w:t>
-            </w:r>
-          </w:p>
-        </w:tc>
-        <w:tc>
-          <w:tcPr>
-            <w:tcW w:w="629" w:type="dxa"/>
-            <w:shd w:val="clear" w:color="auto" w:fill="auto"/>
-          </w:tcPr>
-          <w:p>
-            <w:pPr>
-              <w:jc w:val="center"/>
-              <w:rPr>
-                <w:rFonts w:cstheme="minorHAnsi"/>
-                <w:sz w:val="16"/>
-                <w:szCs w:val="16"/>
-              </w:rPr>
-            </w:pPr>
-            <w:r>
-              <w:rPr>
-                <w:rFonts w:cstheme="minorHAnsi"/>
-                <w:sz w:val="16"/>
-                <w:szCs w:val="16"/>
-              </w:rPr>
-              <w:t>94.29</w:t>
-            </w:r>
-          </w:p>
-        </w:tc>
-        <w:tc>
-          <w:tcPr>
-            <w:tcW w:w="629" w:type="dxa"/>
-            <w:shd w:val="clear" w:color="auto" w:fill="auto"/>
-          </w:tcPr>
-          <w:p>
-            <w:pPr>
-              <w:jc w:val="center"/>
-              <w:rPr>
-                <w:rFonts w:cstheme="minorHAnsi"/>
-                <w:sz w:val="16"/>
-                <w:szCs w:val="16"/>
-              </w:rPr>
-            </w:pPr>
-            <w:r>
-              <w:rPr>
-                <w:rFonts w:cstheme="minorHAnsi"/>
-                <w:sz w:val="16"/>
-                <w:szCs w:val="16"/>
-              </w:rPr>
-              <w:t>96.05</w:t>
-            </w:r>
-          </w:p>
-        </w:tc>
-        <w:tc>
-          <w:tcPr>
-            <w:tcW w:w="629" w:type="dxa"/>
-            <w:shd w:val="clear" w:color="auto" w:fill="auto"/>
-          </w:tcPr>
-          <w:p>
-            <w:pPr>
-              <w:jc w:val="center"/>
-              <w:rPr>
-                <w:rFonts w:cstheme="minorHAnsi"/>
-                <w:sz w:val="16"/>
-                <w:szCs w:val="16"/>
-              </w:rPr>
-            </w:pPr>
-            <w:r>
-              <w:rPr>
-                <w:rFonts w:cstheme="minorHAnsi"/>
-                <w:sz w:val="16"/>
-                <w:szCs w:val="16"/>
-              </w:rPr>
-              <w:t>96.93</w:t>
-            </w:r>
-          </w:p>
-        </w:tc>
-        <w:tc>
-          <w:tcPr>
-            <w:tcW w:w="629" w:type="dxa"/>
-            <w:shd w:val="clear" w:color="auto" w:fill="auto"/>
-          </w:tcPr>
-          <w:p>
-            <w:pPr>
-              <w:jc w:val="center"/>
-              <w:rPr>
-                <w:rFonts w:cstheme="minorHAnsi"/>
-                <w:sz w:val="16"/>
-                <w:szCs w:val="16"/>
-              </w:rPr>
-            </w:pPr>
-            <w:r>
-              <w:rPr>
-                <w:rFonts w:cstheme="minorHAnsi"/>
-                <w:sz w:val="16"/>
-                <w:szCs w:val="16"/>
-              </w:rPr>
-              <w:t>94.30</w:t>
+                <w:sz w:val="9"/>
+                <w:szCs w:val="9"/>
+              </w:rPr>
+            </w:pPr>
+            <w:r>
+              <w:rPr>
+                <w:rFonts w:cstheme="minorHAnsi"/>
+                <w:sz w:val="9"/>
+                <w:szCs w:val="9"/>
+              </w:rPr>
+              <w:t>94.30%</w:t>
+            </w:r>
+          </w:p>
+        </w:tc>
+        <w:tc>
+          <w:tcPr>
+            <w:tcW w:w="566" w:type="dxa"/>
+            <w:shd w:val="clear" w:color="auto" w:fill="92D050"/>
+          </w:tcPr>
+          <w:p>
+            <w:pPr>
+              <w:jc w:val="center"/>
+              <w:rPr>
+                <w:rFonts w:cstheme="minorHAnsi"/>
+                <w:sz w:val="9"/>
+                <w:szCs w:val="9"/>
+              </w:rPr>
+            </w:pPr>
+            <w:r>
+              <w:rPr>
+                <w:rFonts w:cstheme="minorHAnsi"/>
+                <w:sz w:val="9"/>
+                <w:szCs w:val="9"/>
+              </w:rPr>
+              <w:t>96.93%</w:t>
             </w:r>
           </w:p>
         </w:tc>
       </w:tr>
       <w:tr>
-        <w:tc>
-          <w:tcPr>
-            <w:tcW w:w="625" w:type="dxa"/>
+        <w:trPr>
+          <w:trHeight w:val="8"/>
+        </w:trPr>
+        <w:tc>
+          <w:tcPr>
+            <w:tcW w:w="447" w:type="dxa"/>
             <w:shd w:val="clear" w:color="auto" w:fill="DEEAF6" w:themeFill="accent5" w:themeFillTint="33"/>
           </w:tcPr>
           <w:p>
@@ -3717,24 +4068,71 @@
               <w:jc w:val="center"/>
               <w:rPr>
                 <w:rFonts w:cstheme="minorHAnsi"/>
-                <w:sz w:val="16"/>
-                <w:szCs w:val="16"/>
-              </w:rPr>
-            </w:pPr>
-            <w:r>
-              <w:rPr>
-                <w:rFonts w:cstheme="minorHAnsi"/>
-                <w:sz w:val="16"/>
-                <w:szCs w:val="16"/>
-              </w:rPr>
-              <w:lastRenderedPageBreak/>
-              <w:t>55</w:t>
-            </w:r>
-            <w:r>
-              <w:rPr>
-                <w:rFonts w:cstheme="minorHAnsi"/>
-                <w:sz w:val="16"/>
-                <w:szCs w:val="16"/>
+                <w:sz w:val="9"/>
+                <w:szCs w:val="9"/>
+              </w:rPr>
+            </w:pPr>
+            <w:r>
+              <w:rPr>
+                <w:rFonts w:cstheme="minorHAnsi"/>
+                <w:sz w:val="9"/>
+                <w:szCs w:val="9"/>
+              </w:rPr>
+              <w:t>55%</w:t>
+            </w:r>
+          </w:p>
+        </w:tc>
+        <w:tc>
+          <w:tcPr>
+            <w:tcW w:w="448" w:type="dxa"/>
+            <w:shd w:val="clear" w:color="auto" w:fill="DEEAF6" w:themeFill="accent5" w:themeFillTint="33"/>
+          </w:tcPr>
+          <w:p>
+            <w:pPr>
+              <w:jc w:val="center"/>
+              <w:rPr>
+                <w:rFonts w:cstheme="minorHAnsi"/>
+                <w:sz w:val="9"/>
+                <w:szCs w:val="9"/>
+              </w:rPr>
+            </w:pPr>
+            <w:r>
+              <w:rPr>
+                <w:rFonts w:cstheme="minorHAnsi"/>
+                <w:sz w:val="9"/>
+                <w:szCs w:val="9"/>
+              </w:rPr>
+              <w:t>45%</w:t>
+            </w:r>
+          </w:p>
+        </w:tc>
+        <w:tc>
+          <w:tcPr>
+            <w:tcW w:w="566" w:type="dxa"/>
+            <w:shd w:val="clear" w:color="auto" w:fill="auto"/>
+          </w:tcPr>
+          <w:p>
+            <w:pPr>
+              <w:jc w:val="center"/>
+              <w:rPr>
+                <w:rFonts w:cstheme="minorHAnsi"/>
+                <w:sz w:val="9"/>
+                <w:szCs w:val="9"/>
+              </w:rPr>
+            </w:pPr>
+            <w:r>
+              <w:rPr>
+                <w:rFonts w:cstheme="minorHAnsi"/>
+                <w:sz w:val="9"/>
+                <w:szCs w:val="9"/>
+              </w:rPr>
+              <w:t>92.22</w:t>
+            </w:r>
+            <w:r>
+              <w:rPr>
+                <w:rFonts w:cstheme="minorHAnsi"/>
+                <w:sz w:val="9"/>
+                <w:szCs w:val="9"/>
               </w:rPr>
               <w:t>%</w:t>
             </w:r>
@@ -3742,31 +4140,31 @@
         </w:tc>
         <w:tc>
           <w:tcPr>
-            <w:tcW w:w="540" w:type="dxa"/>
-            <w:shd w:val="clear" w:color="auto" w:fill="DEEAF6" w:themeFill="accent5" w:themeFillTint="33"/>
-          </w:tcPr>
-          <w:p>
-            <w:pPr>
-              <w:jc w:val="center"/>
-              <w:rPr>
-                <w:rFonts w:cstheme="minorHAnsi"/>
-                <w:sz w:val="16"/>
-                <w:szCs w:val="16"/>
-              </w:rPr>
-            </w:pPr>
-            <w:r>
-              <w:rPr>
-                <w:rFonts w:cstheme="minorHAnsi"/>
-                <w:sz w:val="16"/>
-                <w:szCs w:val="16"/>
-              </w:rPr>
-              <w:t>45</w:t>
-            </w:r>
-            <w:r>
-              <w:rPr>
-                <w:rFonts w:cstheme="minorHAnsi"/>
-                <w:sz w:val="16"/>
-                <w:szCs w:val="16"/>
+            <w:tcW w:w="566" w:type="dxa"/>
+            <w:shd w:val="clear" w:color="auto" w:fill="auto"/>
+          </w:tcPr>
+          <w:p>
+            <w:pPr>
+              <w:jc w:val="center"/>
+              <w:rPr>
+                <w:rFonts w:cstheme="minorHAnsi"/>
+                <w:sz w:val="9"/>
+                <w:szCs w:val="9"/>
+              </w:rPr>
+            </w:pPr>
+            <w:r>
+              <w:rPr>
+                <w:rFonts w:cstheme="minorHAnsi"/>
+                <w:sz w:val="9"/>
+                <w:szCs w:val="9"/>
+              </w:rPr>
+              <w:t>94.16</w:t>
+            </w:r>
+            <w:r>
+              <w:rPr>
+                <w:rFonts w:cstheme="minorHAnsi"/>
+                <w:sz w:val="9"/>
+                <w:szCs w:val="9"/>
               </w:rPr>
               <w:t>%</w:t>
             </w:r>
@@ -3774,7 +4172,7 @@
         </w:tc>
         <w:tc>
           <w:tcPr>
-            <w:tcW w:w="629" w:type="dxa"/>
+            <w:tcW w:w="566" w:type="dxa"/>
             <w:shd w:val="clear" w:color="auto" w:fill="auto"/>
           </w:tcPr>
           <w:p>
@@ -3782,23 +4180,31 @@
               <w:jc w:val="center"/>
               <w:rPr>
                 <w:rFonts w:cstheme="minorHAnsi"/>
-                <w:sz w:val="16"/>
-                <w:szCs w:val="16"/>
-              </w:rPr>
-            </w:pPr>
-            <w:r>
-              <w:rPr>
-                <w:rFonts w:cstheme="minorHAnsi"/>
-                <w:sz w:val="16"/>
-                <w:szCs w:val="16"/>
-              </w:rPr>
-              <w:t>92.22</w:t>
-            </w:r>
-          </w:p>
-        </w:tc>
-        <w:tc>
-          <w:tcPr>
-            <w:tcW w:w="629" w:type="dxa"/>
+                <w:sz w:val="9"/>
+                <w:szCs w:val="9"/>
+              </w:rPr>
+            </w:pPr>
+            <w:r>
+              <w:rPr>
+                <w:rFonts w:cstheme="minorHAnsi"/>
+                <w:sz w:val="9"/>
+                <w:szCs w:val="9"/>
+              </w:rPr>
+              <w:t>95.33</w:t>
+            </w:r>
+            <w:r>
+              <w:rPr>
+                <w:rFonts w:cstheme="minorHAnsi"/>
+                <w:sz w:val="9"/>
+                <w:szCs w:val="9"/>
+              </w:rPr>
+              <w:t>%</w:t>
+            </w:r>
+          </w:p>
+        </w:tc>
+        <w:tc>
+          <w:tcPr>
+            <w:tcW w:w="566" w:type="dxa"/>
             <w:shd w:val="clear" w:color="auto" w:fill="auto"/>
           </w:tcPr>
           <w:p>
@@ -3806,23 +4212,31 @@
               <w:jc w:val="center"/>
               <w:rPr>
                 <w:rFonts w:cstheme="minorHAnsi"/>
-                <w:sz w:val="16"/>
-                <w:szCs w:val="16"/>
-              </w:rPr>
-            </w:pPr>
-            <w:r>
-              <w:rPr>
-                <w:rFonts w:cstheme="minorHAnsi"/>
-                <w:sz w:val="16"/>
-                <w:szCs w:val="16"/>
-              </w:rPr>
-              <w:t>94.16</w:t>
-            </w:r>
-          </w:p>
-        </w:tc>
-        <w:tc>
-          <w:tcPr>
-            <w:tcW w:w="629" w:type="dxa"/>
+                <w:sz w:val="9"/>
+                <w:szCs w:val="9"/>
+              </w:rPr>
+            </w:pPr>
+            <w:r>
+              <w:rPr>
+                <w:rFonts w:cstheme="minorHAnsi"/>
+                <w:sz w:val="9"/>
+                <w:szCs w:val="9"/>
+              </w:rPr>
+              <w:t>96.50</w:t>
+            </w:r>
+            <w:r>
+              <w:rPr>
+                <w:rFonts w:cstheme="minorHAnsi"/>
+                <w:sz w:val="9"/>
+                <w:szCs w:val="9"/>
+              </w:rPr>
+              <w:t>%</w:t>
+            </w:r>
+          </w:p>
+        </w:tc>
+        <w:tc>
+          <w:tcPr>
+            <w:tcW w:w="566" w:type="dxa"/>
             <w:shd w:val="clear" w:color="auto" w:fill="auto"/>
           </w:tcPr>
           <w:p>
@@ -3830,73 +4244,52 @@
               <w:jc w:val="center"/>
               <w:rPr>
                 <w:rFonts w:cstheme="minorHAnsi"/>
-                <w:sz w:val="16"/>
-                <w:szCs w:val="16"/>
-              </w:rPr>
-            </w:pPr>
-            <w:r>
-              <w:rPr>
-                <w:rFonts w:cstheme="minorHAnsi"/>
-                <w:sz w:val="16"/>
-                <w:szCs w:val="16"/>
-              </w:rPr>
-              <w:t>95.33</w:t>
-            </w:r>
-          </w:p>
-        </w:tc>
-        <w:tc>
-          <w:tcPr>
-            <w:tcW w:w="629" w:type="dxa"/>
-            <w:shd w:val="clear" w:color="auto" w:fill="auto"/>
-          </w:tcPr>
-          <w:p>
-            <w:pPr>
-              <w:jc w:val="center"/>
-              <w:rPr>
-                <w:rFonts w:cstheme="minorHAnsi"/>
-                <w:sz w:val="16"/>
-                <w:szCs w:val="16"/>
-              </w:rPr>
-            </w:pPr>
-            <w:r>
-              <w:rPr>
-                <w:rFonts w:cstheme="minorHAnsi"/>
-                <w:sz w:val="16"/>
-                <w:szCs w:val="16"/>
-              </w:rPr>
-              <w:t>96.50</w:t>
-            </w:r>
-          </w:p>
-        </w:tc>
-        <w:tc>
-          <w:tcPr>
-            <w:tcW w:w="629" w:type="dxa"/>
-            <w:shd w:val="clear" w:color="auto" w:fill="auto"/>
-          </w:tcPr>
-          <w:p>
-            <w:pPr>
-              <w:jc w:val="center"/>
-              <w:rPr>
-                <w:rFonts w:cstheme="minorHAnsi"/>
-                <w:sz w:val="16"/>
-                <w:szCs w:val="16"/>
-              </w:rPr>
-            </w:pPr>
-            <w:r>
-              <w:rPr>
-                <w:rFonts w:cstheme="minorHAnsi"/>
-                <w:sz w:val="16"/>
-                <w:szCs w:val="16"/>
-              </w:rPr>
-              <w:t>94.16</w:t>
+                <w:sz w:val="9"/>
+                <w:szCs w:val="9"/>
+              </w:rPr>
+            </w:pPr>
+            <w:r>
+              <w:rPr>
+                <w:rFonts w:cstheme="minorHAnsi"/>
+                <w:sz w:val="9"/>
+                <w:szCs w:val="9"/>
+              </w:rPr>
+              <w:t>94.16%</w:t>
+            </w:r>
+          </w:p>
+        </w:tc>
+        <w:tc>
+          <w:tcPr>
+            <w:tcW w:w="566" w:type="dxa"/>
+            <w:shd w:val="clear" w:color="auto" w:fill="92D050"/>
+          </w:tcPr>
+          <w:p>
+            <w:pPr>
+              <w:jc w:val="center"/>
+              <w:rPr>
+                <w:rFonts w:cstheme="minorHAnsi"/>
+                <w:sz w:val="9"/>
+                <w:szCs w:val="9"/>
+              </w:rPr>
+            </w:pPr>
+            <w:r>
+              <w:rPr>
+                <w:rFonts w:cstheme="minorHAnsi"/>
+                <w:sz w:val="9"/>
+                <w:szCs w:val="9"/>
+              </w:rPr>
+              <w:t>97.28%</w:t>
             </w:r>
           </w:p>
         </w:tc>
       </w:tr>
       <w:tr>
-        <w:tc>
-          <w:tcPr>
-            <w:tcW w:w="625" w:type="dxa"/>
+        <w:trPr>
+          <w:trHeight w:val="8"/>
+        </w:trPr>
+        <w:tc>
+          <w:tcPr>
+            <w:tcW w:w="447" w:type="dxa"/>
             <w:shd w:val="clear" w:color="auto" w:fill="DEEAF6" w:themeFill="accent5" w:themeFillTint="33"/>
           </w:tcPr>
           <w:p>
@@ -3904,23 +4297,71 @@
               <w:jc w:val="center"/>
               <w:rPr>
                 <w:rFonts w:cstheme="minorHAnsi"/>
-                <w:sz w:val="16"/>
-                <w:szCs w:val="16"/>
-              </w:rPr>
-            </w:pPr>
-            <w:r>
-              <w:rPr>
-                <w:rFonts w:cstheme="minorHAnsi"/>
-                <w:sz w:val="16"/>
-                <w:szCs w:val="16"/>
-              </w:rPr>
-              <w:t>50</w:t>
-            </w:r>
-            <w:r>
-              <w:rPr>
-                <w:rFonts w:cstheme="minorHAnsi"/>
-                <w:sz w:val="16"/>
-                <w:szCs w:val="16"/>
+                <w:sz w:val="9"/>
+                <w:szCs w:val="9"/>
+              </w:rPr>
+            </w:pPr>
+            <w:r>
+              <w:rPr>
+                <w:rFonts w:cstheme="minorHAnsi"/>
+                <w:sz w:val="9"/>
+                <w:szCs w:val="9"/>
+              </w:rPr>
+              <w:t>50%</w:t>
+            </w:r>
+          </w:p>
+        </w:tc>
+        <w:tc>
+          <w:tcPr>
+            <w:tcW w:w="448" w:type="dxa"/>
+            <w:shd w:val="clear" w:color="auto" w:fill="DEEAF6" w:themeFill="accent5" w:themeFillTint="33"/>
+          </w:tcPr>
+          <w:p>
+            <w:pPr>
+              <w:jc w:val="center"/>
+              <w:rPr>
+                <w:rFonts w:cstheme="minorHAnsi"/>
+                <w:sz w:val="9"/>
+                <w:szCs w:val="9"/>
+              </w:rPr>
+            </w:pPr>
+            <w:r>
+              <w:rPr>
+                <w:rFonts w:cstheme="minorHAnsi"/>
+                <w:sz w:val="9"/>
+                <w:szCs w:val="9"/>
+              </w:rPr>
+              <w:t>50%</w:t>
+            </w:r>
+          </w:p>
+        </w:tc>
+        <w:tc>
+          <w:tcPr>
+            <w:tcW w:w="566" w:type="dxa"/>
+            <w:shd w:val="clear" w:color="auto" w:fill="auto"/>
+          </w:tcPr>
+          <w:p>
+            <w:pPr>
+              <w:jc w:val="center"/>
+              <w:rPr>
+                <w:rFonts w:cstheme="minorHAnsi"/>
+                <w:sz w:val="9"/>
+                <w:szCs w:val="9"/>
+              </w:rPr>
+            </w:pPr>
+            <w:r>
+              <w:rPr>
+                <w:rFonts w:cstheme="minorHAnsi"/>
+                <w:sz w:val="9"/>
+                <w:szCs w:val="9"/>
+              </w:rPr>
+              <w:t>93.33</w:t>
+            </w:r>
+            <w:r>
+              <w:rPr>
+                <w:rFonts w:cstheme="minorHAnsi"/>
+                <w:sz w:val="9"/>
+                <w:szCs w:val="9"/>
               </w:rPr>
               <w:t>%</w:t>
             </w:r>
@@ -3928,31 +4369,55 @@
         </w:tc>
         <w:tc>
           <w:tcPr>
-            <w:tcW w:w="540" w:type="dxa"/>
-            <w:shd w:val="clear" w:color="auto" w:fill="DEEAF6" w:themeFill="accent5" w:themeFillTint="33"/>
-          </w:tcPr>
-          <w:p>
-            <w:pPr>
-              <w:jc w:val="center"/>
-              <w:rPr>
-                <w:rFonts w:cstheme="minorHAnsi"/>
-                <w:sz w:val="16"/>
-                <w:szCs w:val="16"/>
-              </w:rPr>
-            </w:pPr>
-            <w:r>
-              <w:rPr>
-                <w:rFonts w:cstheme="minorHAnsi"/>
-                <w:sz w:val="16"/>
-                <w:szCs w:val="16"/>
-              </w:rPr>
-              <w:t>50</w:t>
-            </w:r>
-            <w:r>
-              <w:rPr>
-                <w:rFonts w:cstheme="minorHAnsi"/>
-                <w:sz w:val="16"/>
-                <w:szCs w:val="16"/>
+            <w:tcW w:w="566" w:type="dxa"/>
+            <w:shd w:val="clear" w:color="auto" w:fill="auto"/>
+          </w:tcPr>
+          <w:p>
+            <w:pPr>
+              <w:jc w:val="center"/>
+              <w:rPr>
+                <w:rFonts w:cstheme="minorHAnsi"/>
+                <w:sz w:val="9"/>
+                <w:szCs w:val="9"/>
+              </w:rPr>
+            </w:pPr>
+            <w:r>
+              <w:rPr>
+                <w:rFonts w:cstheme="minorHAnsi"/>
+                <w:sz w:val="9"/>
+                <w:szCs w:val="9"/>
+              </w:rPr>
+              <w:t>95.09%</w:t>
+            </w:r>
+          </w:p>
+        </w:tc>
+        <w:tc>
+          <w:tcPr>
+            <w:tcW w:w="566" w:type="dxa"/>
+            <w:shd w:val="clear" w:color="auto" w:fill="auto"/>
+          </w:tcPr>
+          <w:p>
+            <w:pPr>
+              <w:jc w:val="center"/>
+              <w:rPr>
+                <w:rFonts w:cstheme="minorHAnsi"/>
+                <w:sz w:val="9"/>
+                <w:szCs w:val="9"/>
+              </w:rPr>
+            </w:pPr>
+            <w:r>
+              <w:rPr>
+                <w:rFonts w:cstheme="minorHAnsi"/>
+                <w:sz w:val="9"/>
+                <w:szCs w:val="9"/>
+              </w:rPr>
+              <w:t>95.79</w:t>
+            </w:r>
+            <w:r>
+              <w:rPr>
+                <w:rFonts w:cstheme="minorHAnsi"/>
+                <w:sz w:val="9"/>
+                <w:szCs w:val="9"/>
               </w:rPr>
               <w:t>%</w:t>
             </w:r>
@@ -3960,122 +4425,82 @@
         </w:tc>
         <w:tc>
           <w:tcPr>
-            <w:tcW w:w="629" w:type="dxa"/>
+            <w:tcW w:w="566" w:type="dxa"/>
+            <w:shd w:val="clear" w:color="auto" w:fill="92D050"/>
+          </w:tcPr>
+          <w:p>
+            <w:pPr>
+              <w:jc w:val="center"/>
+              <w:rPr>
+                <w:rFonts w:cstheme="minorHAnsi"/>
+                <w:sz w:val="9"/>
+                <w:szCs w:val="9"/>
+              </w:rPr>
+            </w:pPr>
+            <w:r>
+              <w:rPr>
+                <w:rFonts w:cstheme="minorHAnsi"/>
+                <w:sz w:val="9"/>
+                <w:szCs w:val="9"/>
+              </w:rPr>
+              <w:t>97.19</w:t>
+            </w:r>
+            <w:r>
+              <w:rPr>
+                <w:rFonts w:cstheme="minorHAnsi"/>
+                <w:sz w:val="9"/>
+                <w:szCs w:val="9"/>
+              </w:rPr>
+              <w:t>%</w:t>
+            </w:r>
+          </w:p>
+        </w:tc>
+        <w:tc>
+          <w:tcPr>
+            <w:tcW w:w="566" w:type="dxa"/>
             <w:shd w:val="clear" w:color="auto" w:fill="auto"/>
           </w:tcPr>
           <w:p>
             <w:pPr>
-              <w:jc w:val="center"/>
-              <w:rPr>
-                <w:rFonts w:cstheme="minorHAnsi"/>
-                <w:sz w:val="16"/>
-                <w:szCs w:val="16"/>
-              </w:rPr>
-            </w:pPr>
-            <w:r>
-              <w:rPr>
-                <w:rFonts w:cstheme="minorHAnsi"/>
-                <w:sz w:val="16"/>
-                <w:szCs w:val="16"/>
-              </w:rPr>
-              <w:t>93.33</w:t>
-            </w:r>
-          </w:p>
-        </w:tc>
-        <w:tc>
-          <w:tcPr>
-            <w:tcW w:w="629" w:type="dxa"/>
-            <w:shd w:val="clear" w:color="auto" w:fill="auto"/>
-          </w:tcPr>
-          <w:p>
-            <w:pPr>
-              <w:jc w:val="center"/>
-              <w:rPr>
-                <w:rFonts w:cstheme="minorHAnsi"/>
-                <w:sz w:val="16"/>
-                <w:szCs w:val="16"/>
-              </w:rPr>
-            </w:pPr>
-            <w:r>
-              <w:rPr>
-                <w:rFonts w:cstheme="minorHAnsi"/>
-                <w:sz w:val="16"/>
-                <w:szCs w:val="16"/>
-              </w:rPr>
-              <w:t>95.08</w:t>
-            </w:r>
-          </w:p>
-        </w:tc>
-        <w:tc>
-          <w:tcPr>
-            <w:tcW w:w="629" w:type="dxa"/>
-            <w:shd w:val="clear" w:color="auto" w:fill="auto"/>
-          </w:tcPr>
-          <w:p>
-            <w:pPr>
-              <w:jc w:val="center"/>
-              <w:rPr>
-                <w:rFonts w:cstheme="minorHAnsi"/>
-                <w:sz w:val="16"/>
-                <w:szCs w:val="16"/>
-              </w:rPr>
-            </w:pPr>
-            <w:r>
-              <w:rPr>
-                <w:rFonts w:cstheme="minorHAnsi"/>
-                <w:sz w:val="16"/>
-                <w:szCs w:val="16"/>
-              </w:rPr>
-              <w:t>95.79</w:t>
-            </w:r>
-          </w:p>
-        </w:tc>
-        <w:tc>
-          <w:tcPr>
-            <w:tcW w:w="629" w:type="dxa"/>
-            <w:shd w:val="clear" w:color="auto" w:fill="auto"/>
-          </w:tcPr>
-          <w:p>
-            <w:pPr>
-              <w:jc w:val="center"/>
-              <w:rPr>
-                <w:rFonts w:cstheme="minorHAnsi"/>
-                <w:sz w:val="16"/>
-                <w:szCs w:val="16"/>
-              </w:rPr>
-            </w:pPr>
-            <w:r>
-              <w:rPr>
-                <w:rFonts w:cstheme="minorHAnsi"/>
-                <w:sz w:val="16"/>
-                <w:szCs w:val="16"/>
-              </w:rPr>
-              <w:t>97.19</w:t>
-            </w:r>
-          </w:p>
-        </w:tc>
-        <w:tc>
-          <w:tcPr>
-            <w:tcW w:w="629" w:type="dxa"/>
-            <w:shd w:val="clear" w:color="auto" w:fill="auto"/>
-          </w:tcPr>
-          <w:p>
-            <w:pPr>
               <w:keepNext/>
               <w:jc w:val="center"/>
               <w:rPr>
                 <w:rFonts w:cstheme="minorHAnsi"/>
-                <w:sz w:val="16"/>
-                <w:szCs w:val="16"/>
-              </w:rPr>
-            </w:pPr>
-            <w:r>
-              <w:rPr>
-                <w:rFonts w:cstheme="minorHAnsi"/>
-                <w:sz w:val="16"/>
-                <w:szCs w:val="16"/>
-              </w:rPr>
-              <w:t>95.09</w:t>
+                <w:sz w:val="9"/>
+                <w:szCs w:val="9"/>
+              </w:rPr>
+            </w:pPr>
+            <w:r>
+              <w:rPr>
+                <w:rFonts w:cstheme="minorHAnsi"/>
+                <w:sz w:val="9"/>
+                <w:szCs w:val="9"/>
+              </w:rPr>
+              <w:t>95.09%</w:t>
+            </w:r>
+          </w:p>
+        </w:tc>
+        <w:tc>
+          <w:tcPr>
+            <w:tcW w:w="566" w:type="dxa"/>
+          </w:tcPr>
+          <w:p>
+            <w:pPr>
+              <w:keepNext/>
+              <w:jc w:val="center"/>
+              <w:rPr>
+                <w:rFonts w:cstheme="minorHAnsi"/>
+                <w:sz w:val="9"/>
+                <w:szCs w:val="9"/>
+              </w:rPr>
+            </w:pPr>
+            <w:r>
+              <w:rPr>
+                <w:rFonts w:cstheme="minorHAnsi"/>
+                <w:sz w:val="9"/>
+                <w:szCs w:val="9"/>
+              </w:rPr>
+              <w:t>96.84%</w:t>
             </w:r>
           </w:p>
         </w:tc>
@@ -4109,66 +4534,64 @@
     <w:p>
       <w:pPr>
         <w:jc w:val="both"/>
-        <w:rPr>
-          <w:b/>
-          <w:color w:val="FF0000"/>
-          <w:u w:val="single"/>
-        </w:rPr>
-      </w:pPr>
-      <w:r>
-        <w:rPr>
-          <w:b/>
-          <w:color w:val="FF0000"/>
-          <w:u w:val="single"/>
-        </w:rPr>
-        <w:t>Stacking :</w:t>
-      </w:r>
-      <w:r>
-        <w:rPr>
-          <w:b/>
-          <w:color w:val="FF0000"/>
-          <w:u w:val="single"/>
-        </w:rPr>
-        <w:t xml:space="preserve"> </w:t>
-      </w:r>
-      <w:bookmarkStart w:id="0" w:name="_GoBack"/>
-      <w:bookmarkEnd w:id="0"/>
+      </w:pPr>
+      <w:r>
+        <w:t>We observed that</w:t>
+      </w:r>
+      <w:r>
+        <w:t xml:space="preserve"> the model based on Support Vector Machine consistently outperformed the other models (with only one exception scenario).</w:t>
+      </w:r>
     </w:p>
     <w:p>
       <w:pPr>
         <w:jc w:val="both"/>
+      </w:pPr>
+      <w:r>
+        <w:t xml:space="preserve">However, </w:t>
+      </w:r>
+      <w:r>
+        <w:t xml:space="preserve">we also observed that </w:t>
+      </w:r>
+      <w:r>
+        <w:t xml:space="preserve">the ensemble model provided </w:t>
+      </w:r>
+      <w:r>
+        <w:t xml:space="preserve">very high </w:t>
+      </w:r>
+      <w:r>
+        <w:t>level of accuracy over the different training set concentration</w:t>
+      </w:r>
+      <w:r>
+        <w:t xml:space="preserve"> and did so consistently</w:t>
+      </w:r>
+      <w:r>
+        <w:t>.</w:t>
+      </w:r>
+    </w:p>
+    <w:p>
+      <w:pPr>
+        <w:jc w:val="both"/>
+      </w:pPr>
+      <w:r>
         <w:rPr>
           <w:b/>
           <w:u w:val="single"/>
         </w:rPr>
-      </w:pPr>
-    </w:p>
-    <w:p>
-      <w:pPr>
-        <w:jc w:val="both"/>
-      </w:pPr>
+        <w:t>Deep Learning Model</w:t>
+      </w:r>
       <w:r>
         <w:rPr>
           <w:b/>
           <w:u w:val="single"/>
         </w:rPr>
-        <w:t xml:space="preserve">Deep Learning </w:t>
-      </w:r>
-      <w:proofErr w:type="gramStart"/>
-      <w:r>
-        <w:rPr>
-          <w:b/>
+        <w:t>s</w:t>
+      </w:r>
+      <w:r>
+        <w:rPr>
           <w:u w:val="single"/>
         </w:rPr>
-        <w:t>Model</w:t>
-      </w:r>
-      <w:r>
-        <w:rPr>
-          <w:u w:val="single"/>
-        </w:rPr>
         <w:t xml:space="preserve"> :</w:t>
       </w:r>
-      <w:proofErr w:type="gramEnd"/>
       <w:r>
         <w:t xml:space="preserve"> </w:t>
       </w:r>
@@ -4434,14 +4857,27 @@
         <w:br/>
         <w:t xml:space="preserve">Table </w:t>
       </w:r>
-      <w:fldSimple w:instr=" SEQ Table \* ARABIC ">
-        <w:r>
-          <w:rPr>
-            <w:noProof/>
-          </w:rPr>
-          <w:t>3</w:t>
-        </w:r>
-      </w:fldSimple>
+      <w:r>
+        <w:fldChar w:fldCharType="begin"/>
+      </w:r>
+      <w:r>
+        <w:instrText xml:space="preserve"> SEQ Table \* ARABIC </w:instrText>
+      </w:r>
+      <w:r>
+        <w:fldChar w:fldCharType="separate"/>
+      </w:r>
+      <w:r>
+        <w:rPr>
+          <w:noProof/>
+        </w:rPr>
+        <w:t>3</w:t>
+      </w:r>
+      <w:r>
+        <w:rPr>
+          <w:noProof/>
+        </w:rPr>
+        <w:fldChar w:fldCharType="end"/>
+      </w:r>
       <w:r>
         <w:t xml:space="preserve"> : List of </w:t>
       </w:r>
@@ -4455,6 +4891,16 @@
       <w:pPr>
         <w:jc w:val="both"/>
       </w:pPr>
+      <w:r>
+        <w:rPr>
+          <w:b/>
+          <w:u w:val="single"/>
+        </w:rPr>
+        <w:t>Artificial Neural Network With Constant Learning Rate :</w:t>
+      </w:r>
+      <w:r>
+        <w:t xml:space="preserve"> </w:t>
+      </w:r>
       <w:r>
         <w:t xml:space="preserve">In this case as well, the neural network was trained with steadily decreasing training set concentration and subsequently its predictive power was tested on </w:t>
       </w:r>
@@ -5592,14 +6038,27 @@
         <w:br/>
         <w:t xml:space="preserve">Table </w:t>
       </w:r>
-      <w:fldSimple w:instr=" SEQ Table \* ARABIC ">
-        <w:r>
-          <w:rPr>
-            <w:noProof/>
-          </w:rPr>
-          <w:t>4</w:t>
-        </w:r>
-      </w:fldSimple>
+      <w:r>
+        <w:fldChar w:fldCharType="begin"/>
+      </w:r>
+      <w:r>
+        <w:instrText xml:space="preserve"> SEQ Table \* ARABIC </w:instrText>
+      </w:r>
+      <w:r>
+        <w:fldChar w:fldCharType="separate"/>
+      </w:r>
+      <w:r>
+        <w:rPr>
+          <w:noProof/>
+        </w:rPr>
+        <w:t>4</w:t>
+      </w:r>
+      <w:r>
+        <w:rPr>
+          <w:noProof/>
+        </w:rPr>
+        <w:fldChar w:fldCharType="end"/>
+      </w:r>
       <w:r>
         <w:t xml:space="preserve"> : </w:t>
       </w:r>
@@ -5613,9 +6072,27 @@
     <w:p>
       <w:pPr>
         <w:rPr>
+          <w:b/>
           <w:u w:val="single"/>
         </w:rPr>
       </w:pPr>
+      <w:proofErr w:type="spellStart"/>
+      <w:r>
+        <w:rPr>
+          <w:b/>
+          <w:u w:val="single"/>
+        </w:rPr>
+        <w:lastRenderedPageBreak/>
+        <w:t>Artifical</w:t>
+      </w:r>
+      <w:proofErr w:type="spellEnd"/>
+      <w:r>
+        <w:rPr>
+          <w:b/>
+          <w:u w:val="single"/>
+        </w:rPr>
+        <w:t xml:space="preserve"> Neural Network With Adaptive Learning Rate :</w:t>
+      </w:r>
     </w:p>
     <w:p>
       <w:pPr>
@@ -5623,78 +6100,73 @@
           <w:u w:val="single"/>
         </w:rPr>
       </w:pPr>
-      <w:proofErr w:type="gramStart"/>
-      <w:r>
-        <w:rPr>
-          <w:u w:val="single"/>
-        </w:rPr>
-        <w:t>RESULTS :</w:t>
-      </w:r>
-      <w:proofErr w:type="gramEnd"/>
     </w:p>
     <w:p>
       <w:pPr>
-        <w:jc w:val="both"/>
-        <w:rPr>
-          <w:color w:val="000000" w:themeColor="text1"/>
-        </w:rPr>
-      </w:pPr>
-      <w:r>
-        <w:rPr>
-          <w:color w:val="000000" w:themeColor="text1"/>
-        </w:rPr>
-        <w:t xml:space="preserve">The predictive power </w:t>
-      </w:r>
-      <w:r>
-        <w:rPr>
-          <w:color w:val="000000" w:themeColor="text1"/>
-        </w:rPr>
-        <w:t xml:space="preserve">achieved by the single-layer artificial neural network used in my analysis </w:t>
-      </w:r>
-      <w:r>
-        <w:rPr>
-          <w:color w:val="000000" w:themeColor="text1"/>
-        </w:rPr>
-        <w:lastRenderedPageBreak/>
-        <w:t>either bettered or at least equaled the best accuracy garnered by using any of the traditional classifier in every variation of test set concentration (with one exception).</w:t>
-      </w:r>
-      <w:r>
-        <w:rPr>
-          <w:color w:val="000000" w:themeColor="text1"/>
-        </w:rPr>
-        <w:t xml:space="preserve"> </w:t>
-      </w:r>
-      <w:r>
-        <w:rPr>
-          <w:color w:val="000000" w:themeColor="text1"/>
-        </w:rPr>
-        <w:t>Eventually</w:t>
-      </w:r>
-      <w:r>
-        <w:rPr>
-          <w:color w:val="000000" w:themeColor="text1"/>
-        </w:rPr>
-        <w:t xml:space="preserve"> obtaining an accuracy of 96.49% for the highes</w:t>
-      </w:r>
-      <w:r>
-        <w:rPr>
-          <w:color w:val="000000" w:themeColor="text1"/>
-        </w:rPr>
-        <w:t>t test set (lowest training set) concentration</w:t>
-      </w:r>
-      <w:r>
-        <w:rPr>
-          <w:color w:val="000000" w:themeColor="text1"/>
-        </w:rPr>
-        <w:t>.</w:t>
-      </w:r>
+        <w:rPr>
+          <w:b/>
+          <w:u w:val="single"/>
+        </w:rPr>
+      </w:pPr>
+      <w:r>
+        <w:rPr>
+          <w:b/>
+          <w:u w:val="single"/>
+        </w:rPr>
+        <w:t>RESULTS</w:t>
+      </w:r>
+      <w:bookmarkStart w:id="0" w:name="_GoBack"/>
+      <w:bookmarkEnd w:id="0"/>
     </w:p>
     <w:p>
       <w:pPr>
-        <w:rPr>
-          <w:u w:val="single"/>
-        </w:rPr>
-      </w:pPr>
+        <w:jc w:val="both"/>
+        <w:rPr>
+          <w:color w:val="000000" w:themeColor="text1"/>
+        </w:rPr>
+      </w:pPr>
+      <w:r>
+        <w:rPr>
+          <w:color w:val="000000" w:themeColor="text1"/>
+        </w:rPr>
+        <w:t xml:space="preserve">The predictive power </w:t>
+      </w:r>
+      <w:r>
+        <w:rPr>
+          <w:color w:val="000000" w:themeColor="text1"/>
+        </w:rPr>
+        <w:t>achieved by the single-layer artificial neural network used in my analysis either bettered or at least equaled the best accuracy garnered by using any of the traditional classifier in every variation of test set concentration (with one exception).</w:t>
+      </w:r>
+      <w:r>
+        <w:rPr>
+          <w:color w:val="000000" w:themeColor="text1"/>
+        </w:rPr>
+        <w:t xml:space="preserve"> </w:t>
+      </w:r>
+      <w:r>
+        <w:rPr>
+          <w:color w:val="000000" w:themeColor="text1"/>
+        </w:rPr>
+        <w:t>Eventually</w:t>
+      </w:r>
+      <w:r>
+        <w:rPr>
+          <w:color w:val="000000" w:themeColor="text1"/>
+        </w:rPr>
+        <w:t xml:space="preserve"> obtaining an accuracy of 96.49% for the highes</w:t>
+      </w:r>
+      <w:r>
+        <w:rPr>
+          <w:color w:val="000000" w:themeColor="text1"/>
+        </w:rPr>
+        <w:t>t test set (lowest training set) concentration</w:t>
+      </w:r>
+      <w:r>
+        <w:rPr>
+          <w:color w:val="000000" w:themeColor="text1"/>
+        </w:rPr>
+        <w:t>.</w:t>
+      </w:r>
     </w:p>
     <w:p>
       <w:pPr>
@@ -5702,8 +6174,17 @@
           <w:u w:val="single"/>
         </w:rPr>
       </w:pPr>
-      <w:r>
-        <w:rPr>
+    </w:p>
+    <w:p>
+      <w:pPr>
+        <w:rPr>
+          <w:b/>
+          <w:u w:val="single"/>
+        </w:rPr>
+      </w:pPr>
+      <w:r>
+        <w:rPr>
+          <w:b/>
           <w:u w:val="single"/>
         </w:rPr>
         <w:t>CONCLUSION</w:t>

</xml_diff>

<commit_message>
+ Optimized ANN Models
</commit_message>
<xml_diff>
--- a/Wisconsin/Diagnosis/Research.docx
+++ b/Wisconsin/Diagnosis/Research.docx
@@ -86,7 +86,21 @@
         <w:rPr>
           <w:color w:val="92D050"/>
         </w:rPr>
-        <w:t>) of the patient's breast mass. A hollow needle attached to a syringe is used to withdraw the required amount of tissue from the area of suspicion. Features are subsequently computed from a digitized image of the sample. These features describes various characteristics of the cell nuclei present in the image in a 3-dimensional space. In this research paper we have focused on developing a computer-aided model based on multi-layered artificial neural network that is capable of conducting analysis of the prior mentioned features and predict malignancy with high degree of accuracy. This will assist medical professionals and minimize decisional errors that can be critical to human life.</w:t>
+        <w:t xml:space="preserve">) of the patient's breast mass. A hollow needle attached to a syringe is used to withdraw the required amount of tissue from the area of suspicion. Features are subsequently computed from a digitized image of the sample. These features </w:t>
+      </w:r>
+      <w:proofErr w:type="gramStart"/>
+      <w:r>
+        <w:rPr>
+          <w:color w:val="92D050"/>
+        </w:rPr>
+        <w:t>describes</w:t>
+      </w:r>
+      <w:proofErr w:type="gramEnd"/>
+      <w:r>
+        <w:rPr>
+          <w:color w:val="92D050"/>
+        </w:rPr>
+        <w:t xml:space="preserve"> various characteristics of the cell nuclei present in the image in a 3-dimensional space. In this research paper we have focused on developing a computer-aided model based on multi-layered artificial neural network that is capable of conducting analysis of the prior mentioned features and predict malignancy with high degree of accuracy. This will assist medical professionals and minimize decisional errors that can be critical to human life.</w:t>
       </w:r>
     </w:p>
     <w:p/>
@@ -988,7 +1002,15 @@
       </w:pPr>
       <w:r>
         <w:br/>
-        <w:t>Equation 1 : Statistical Normalization</w:t>
+        <w:t xml:space="preserve">Equation </w:t>
+      </w:r>
+      <w:proofErr w:type="gramStart"/>
+      <w:r>
+        <w:t>1 :</w:t>
+      </w:r>
+      <w:proofErr w:type="gramEnd"/>
+      <w:r>
+        <w:t xml:space="preserve"> Statistical Normalization</w:t>
       </w:r>
     </w:p>
     <w:p>
@@ -1924,6 +1946,7 @@
           <w:u w:val="single"/>
         </w:rPr>
       </w:pPr>
+      <w:proofErr w:type="gramStart"/>
       <w:r>
         <w:rPr>
           <w:b/>
@@ -1931,6 +1954,7 @@
         </w:rPr>
         <w:t>MODELS :</w:t>
       </w:r>
+      <w:proofErr w:type="gramEnd"/>
     </w:p>
     <w:p>
       <w:pPr>
@@ -2006,14 +2030,23 @@
           <w:b/>
           <w:u w:val="single"/>
         </w:rPr>
-        <w:t>Model Training</w:t>
-      </w:r>
-      <w:r>
-        <w:rPr>
+        <w:t xml:space="preserve">Model </w:t>
+      </w:r>
+      <w:proofErr w:type="gramStart"/>
+      <w:r>
+        <w:rPr>
+          <w:b/>
           <w:u w:val="single"/>
         </w:rPr>
+        <w:t>Training</w:t>
+      </w:r>
+      <w:r>
+        <w:rPr>
+          <w:u w:val="single"/>
+        </w:rPr>
         <w:t xml:space="preserve"> :</w:t>
       </w:r>
+      <w:proofErr w:type="gramEnd"/>
       <w:r>
         <w:t xml:space="preserve"> </w:t>
       </w:r>
@@ -2082,14 +2115,23 @@
           <w:b/>
           <w:u w:val="single"/>
         </w:rPr>
-        <w:t xml:space="preserve"> Models</w:t>
-      </w:r>
-      <w:r>
-        <w:rPr>
+        <w:t xml:space="preserve"> </w:t>
+      </w:r>
+      <w:proofErr w:type="gramStart"/>
+      <w:r>
+        <w:rPr>
+          <w:b/>
           <w:u w:val="single"/>
         </w:rPr>
+        <w:t>Models</w:t>
+      </w:r>
+      <w:r>
+        <w:rPr>
+          <w:u w:val="single"/>
+        </w:rPr>
         <w:t xml:space="preserve"> :</w:t>
       </w:r>
+      <w:proofErr w:type="gramEnd"/>
       <w:r>
         <w:t xml:space="preserve"> </w:t>
       </w:r>
@@ -4515,11 +4557,16 @@
         <w:br/>
         <w:t xml:space="preserve">Table </w:t>
       </w:r>
+      <w:proofErr w:type="gramStart"/>
       <w:r>
         <w:t>1</w:t>
       </w:r>
       <w:r>
-        <w:t xml:space="preserve"> : </w:t>
+        <w:t xml:space="preserve"> :</w:t>
+      </w:r>
+      <w:proofErr w:type="gramEnd"/>
+      <w:r>
+        <w:t xml:space="preserve"> </w:t>
       </w:r>
       <w:r>
         <w:t xml:space="preserve">Comparative Analysis of </w:t>
@@ -4577,13 +4624,21 @@
           <w:b/>
           <w:u w:val="single"/>
         </w:rPr>
-        <w:t>Deep Learning Model</w:t>
-      </w:r>
+        <w:t xml:space="preserve">Deep Learning </w:t>
+      </w:r>
+      <w:proofErr w:type="gramStart"/>
       <w:r>
         <w:rPr>
           <w:b/>
           <w:u w:val="single"/>
         </w:rPr>
+        <w:t>Model</w:t>
+      </w:r>
+      <w:r>
+        <w:rPr>
+          <w:b/>
+          <w:u w:val="single"/>
+        </w:rPr>
         <w:t>s</w:t>
       </w:r>
       <w:r>
@@ -4592,6 +4647,7 @@
         </w:rPr>
         <w:t xml:space="preserve"> :</w:t>
       </w:r>
+      <w:proofErr w:type="gramEnd"/>
       <w:r>
         <w:t xml:space="preserve"> </w:t>
       </w:r>
@@ -4896,8 +4952,17 @@
           <w:b/>
           <w:u w:val="single"/>
         </w:rPr>
-        <w:t>Artificial Neural Network With Constant Learning Rate :</w:t>
-      </w:r>
+        <w:t xml:space="preserve">Artificial Neural Network With Constant Learning </w:t>
+      </w:r>
+      <w:proofErr w:type="gramStart"/>
+      <w:r>
+        <w:rPr>
+          <w:b/>
+          <w:u w:val="single"/>
+        </w:rPr>
+        <w:t>Rate :</w:t>
+      </w:r>
+      <w:proofErr w:type="gramEnd"/>
       <w:r>
         <w:t xml:space="preserve"> </w:t>
       </w:r>
@@ -4973,64 +5038,110 @@
         <w:tc>
           <w:tcPr>
             <w:tcW w:w="1025" w:type="dxa"/>
-          </w:tcPr>
-          <w:p>
-            <w:pPr>
-              <w:jc w:val="center"/>
-              <w:rPr>
-                <w:sz w:val="16"/>
-                <w:szCs w:val="16"/>
-              </w:rPr>
-            </w:pPr>
-            <w:r>
-              <w:rPr>
-                <w:sz w:val="16"/>
-                <w:szCs w:val="16"/>
-              </w:rPr>
-              <w:t>Median</w:t>
+            <w:shd w:val="clear" w:color="auto" w:fill="auto"/>
+          </w:tcPr>
+          <w:p>
+            <w:pPr>
+              <w:jc w:val="center"/>
+              <w:rPr>
+                <w:sz w:val="16"/>
+                <w:szCs w:val="16"/>
+              </w:rPr>
+            </w:pPr>
+            <w:proofErr w:type="spellStart"/>
+            <w:r>
+              <w:rPr>
+                <w:sz w:val="16"/>
+                <w:szCs w:val="16"/>
+              </w:rPr>
+              <w:t>LR</w:t>
+            </w:r>
+            <w:proofErr w:type="spellEnd"/>
+            <w:r>
+              <w:rPr>
+                <w:sz w:val="16"/>
+                <w:szCs w:val="16"/>
+              </w:rPr>
+              <w:t xml:space="preserve"> = 0.</w:t>
+            </w:r>
+            <w:r>
+              <w:rPr>
+                <w:sz w:val="16"/>
+                <w:szCs w:val="16"/>
+              </w:rPr>
+              <w:t>1</w:t>
             </w:r>
           </w:p>
         </w:tc>
         <w:tc>
           <w:tcPr>
             <w:tcW w:w="1026" w:type="dxa"/>
-          </w:tcPr>
-          <w:p>
-            <w:pPr>
-              <w:jc w:val="center"/>
-              <w:rPr>
-                <w:sz w:val="16"/>
-                <w:szCs w:val="16"/>
-              </w:rPr>
-            </w:pPr>
-            <w:r>
-              <w:rPr>
-                <w:sz w:val="16"/>
-                <w:szCs w:val="16"/>
-              </w:rPr>
-              <w:t>Minimum</w:t>
+            <w:shd w:val="clear" w:color="auto" w:fill="auto"/>
+          </w:tcPr>
+          <w:p>
+            <w:pPr>
+              <w:jc w:val="center"/>
+              <w:rPr>
+                <w:sz w:val="16"/>
+                <w:szCs w:val="16"/>
+              </w:rPr>
+            </w:pPr>
+            <w:proofErr w:type="spellStart"/>
+            <w:r>
+              <w:rPr>
+                <w:sz w:val="16"/>
+                <w:szCs w:val="16"/>
+              </w:rPr>
+              <w:t>LR</w:t>
+            </w:r>
+            <w:proofErr w:type="spellEnd"/>
+            <w:r>
+              <w:rPr>
+                <w:sz w:val="16"/>
+                <w:szCs w:val="16"/>
+              </w:rPr>
+              <w:t xml:space="preserve"> = 0.0</w:t>
+            </w:r>
+            <w:r>
+              <w:rPr>
+                <w:sz w:val="16"/>
+                <w:szCs w:val="16"/>
+              </w:rPr>
+              <w:t>1</w:t>
             </w:r>
           </w:p>
         </w:tc>
         <w:tc>
           <w:tcPr>
             <w:tcW w:w="1026" w:type="dxa"/>
-          </w:tcPr>
-          <w:p>
-            <w:pPr>
-              <w:jc w:val="center"/>
-              <w:rPr>
-                <w:sz w:val="16"/>
-                <w:szCs w:val="16"/>
-              </w:rPr>
-            </w:pPr>
-            <w:r>
-              <w:rPr>
-                <w:sz w:val="16"/>
-                <w:szCs w:val="16"/>
-              </w:rPr>
-              <w:t>Maximum</w:t>
-            </w:r>
+            <w:shd w:val="clear" w:color="auto" w:fill="auto"/>
+          </w:tcPr>
+          <w:p>
+            <w:pPr>
+              <w:jc w:val="center"/>
+              <w:rPr>
+                <w:sz w:val="16"/>
+                <w:szCs w:val="16"/>
+              </w:rPr>
+            </w:pPr>
+            <w:proofErr w:type="spellStart"/>
+            <w:r>
+              <w:rPr>
+                <w:sz w:val="16"/>
+                <w:szCs w:val="16"/>
+              </w:rPr>
+              <w:t>LR</w:t>
+            </w:r>
+            <w:proofErr w:type="spellEnd"/>
+            <w:r>
+              <w:rPr>
+                <w:sz w:val="16"/>
+                <w:szCs w:val="16"/>
+              </w:rPr>
+              <w:t xml:space="preserve"> = 0.001</w:t>
+            </w:r>
+            <w:bookmarkStart w:id="0" w:name="_GoBack"/>
+            <w:bookmarkEnd w:id="0"/>
           </w:p>
         </w:tc>
       </w:tr>
@@ -5082,65 +5193,46 @@
         <w:tc>
           <w:tcPr>
             <w:tcW w:w="1025" w:type="dxa"/>
-            <w:shd w:val="clear" w:color="auto" w:fill="92D050"/>
-          </w:tcPr>
-          <w:p>
-            <w:pPr>
-              <w:jc w:val="center"/>
-              <w:rPr>
-                <w:sz w:val="16"/>
-                <w:szCs w:val="16"/>
-              </w:rPr>
-            </w:pPr>
-            <w:r>
-              <w:rPr>
-                <w:sz w:val="16"/>
-                <w:szCs w:val="16"/>
-              </w:rPr>
-              <w:t>100.00</w:t>
-            </w:r>
+            <w:shd w:val="clear" w:color="auto" w:fill="auto"/>
+          </w:tcPr>
+          <w:p>
+            <w:pPr>
+              <w:jc w:val="center"/>
+              <w:rPr>
+                <w:sz w:val="16"/>
+                <w:szCs w:val="16"/>
+              </w:rPr>
+            </w:pPr>
           </w:p>
         </w:tc>
         <w:tc>
           <w:tcPr>
             <w:tcW w:w="1026" w:type="dxa"/>
-          </w:tcPr>
-          <w:p>
-            <w:pPr>
-              <w:jc w:val="center"/>
-              <w:rPr>
-                <w:sz w:val="16"/>
-                <w:szCs w:val="16"/>
-              </w:rPr>
-            </w:pPr>
-            <w:r>
-              <w:rPr>
-                <w:sz w:val="16"/>
-                <w:szCs w:val="16"/>
-              </w:rPr>
-              <w:t>96.49</w:t>
-            </w:r>
+            <w:shd w:val="clear" w:color="auto" w:fill="auto"/>
+          </w:tcPr>
+          <w:p>
+            <w:pPr>
+              <w:jc w:val="center"/>
+              <w:rPr>
+                <w:sz w:val="16"/>
+                <w:szCs w:val="16"/>
+              </w:rPr>
+            </w:pPr>
           </w:p>
         </w:tc>
         <w:tc>
           <w:tcPr>
             <w:tcW w:w="1026" w:type="dxa"/>
-          </w:tcPr>
-          <w:p>
-            <w:pPr>
-              <w:jc w:val="center"/>
-              <w:rPr>
-                <w:sz w:val="16"/>
-                <w:szCs w:val="16"/>
-              </w:rPr>
-            </w:pPr>
-            <w:r>
-              <w:rPr>
-                <w:sz w:val="16"/>
-                <w:szCs w:val="16"/>
-              </w:rPr>
-              <w:t>100.00</w:t>
-            </w:r>
+            <w:shd w:val="clear" w:color="auto" w:fill="auto"/>
+          </w:tcPr>
+          <w:p>
+            <w:pPr>
+              <w:jc w:val="center"/>
+              <w:rPr>
+                <w:sz w:val="16"/>
+                <w:szCs w:val="16"/>
+              </w:rPr>
+            </w:pPr>
           </w:p>
         </w:tc>
       </w:tr>
@@ -5192,65 +5284,46 @@
         <w:tc>
           <w:tcPr>
             <w:tcW w:w="1025" w:type="dxa"/>
-            <w:shd w:val="clear" w:color="auto" w:fill="92D050"/>
-          </w:tcPr>
-          <w:p>
-            <w:pPr>
-              <w:jc w:val="center"/>
-              <w:rPr>
-                <w:sz w:val="16"/>
-                <w:szCs w:val="16"/>
-              </w:rPr>
-            </w:pPr>
-            <w:r>
-              <w:rPr>
-                <w:sz w:val="16"/>
-                <w:szCs w:val="16"/>
-              </w:rPr>
-              <w:t>100.00</w:t>
-            </w:r>
+            <w:shd w:val="clear" w:color="auto" w:fill="auto"/>
+          </w:tcPr>
+          <w:p>
+            <w:pPr>
+              <w:jc w:val="center"/>
+              <w:rPr>
+                <w:sz w:val="16"/>
+                <w:szCs w:val="16"/>
+              </w:rPr>
+            </w:pPr>
           </w:p>
         </w:tc>
         <w:tc>
           <w:tcPr>
             <w:tcW w:w="1026" w:type="dxa"/>
-          </w:tcPr>
-          <w:p>
-            <w:pPr>
-              <w:jc w:val="center"/>
-              <w:rPr>
-                <w:sz w:val="16"/>
-                <w:szCs w:val="16"/>
-              </w:rPr>
-            </w:pPr>
-            <w:r>
-              <w:rPr>
-                <w:sz w:val="16"/>
-                <w:szCs w:val="16"/>
-              </w:rPr>
-              <w:t>94.18</w:t>
-            </w:r>
+            <w:shd w:val="clear" w:color="auto" w:fill="auto"/>
+          </w:tcPr>
+          <w:p>
+            <w:pPr>
+              <w:jc w:val="center"/>
+              <w:rPr>
+                <w:sz w:val="16"/>
+                <w:szCs w:val="16"/>
+              </w:rPr>
+            </w:pPr>
           </w:p>
         </w:tc>
         <w:tc>
           <w:tcPr>
             <w:tcW w:w="1026" w:type="dxa"/>
-          </w:tcPr>
-          <w:p>
-            <w:pPr>
-              <w:jc w:val="center"/>
-              <w:rPr>
-                <w:sz w:val="16"/>
-                <w:szCs w:val="16"/>
-              </w:rPr>
-            </w:pPr>
-            <w:r>
-              <w:rPr>
-                <w:sz w:val="16"/>
-                <w:szCs w:val="16"/>
-              </w:rPr>
-              <w:t>100.00</w:t>
-            </w:r>
+            <w:shd w:val="clear" w:color="auto" w:fill="auto"/>
+          </w:tcPr>
+          <w:p>
+            <w:pPr>
+              <w:jc w:val="center"/>
+              <w:rPr>
+                <w:sz w:val="16"/>
+                <w:szCs w:val="16"/>
+              </w:rPr>
+            </w:pPr>
           </w:p>
         </w:tc>
       </w:tr>
@@ -5312,55 +5385,36 @@
                 <w:szCs w:val="16"/>
               </w:rPr>
             </w:pPr>
-            <w:r>
-              <w:rPr>
-                <w:sz w:val="16"/>
-                <w:szCs w:val="16"/>
-              </w:rPr>
-              <w:t>97.36</w:t>
-            </w:r>
           </w:p>
         </w:tc>
         <w:tc>
           <w:tcPr>
             <w:tcW w:w="1026" w:type="dxa"/>
-          </w:tcPr>
-          <w:p>
-            <w:pPr>
-              <w:jc w:val="center"/>
-              <w:rPr>
-                <w:sz w:val="16"/>
-                <w:szCs w:val="16"/>
-              </w:rPr>
-            </w:pPr>
-            <w:r>
-              <w:rPr>
-                <w:sz w:val="16"/>
-                <w:szCs w:val="16"/>
-              </w:rPr>
-              <w:t>58.77</w:t>
-            </w:r>
+            <w:shd w:val="clear" w:color="auto" w:fill="auto"/>
+          </w:tcPr>
+          <w:p>
+            <w:pPr>
+              <w:jc w:val="center"/>
+              <w:rPr>
+                <w:sz w:val="16"/>
+                <w:szCs w:val="16"/>
+              </w:rPr>
+            </w:pPr>
           </w:p>
         </w:tc>
         <w:tc>
           <w:tcPr>
             <w:tcW w:w="1026" w:type="dxa"/>
-          </w:tcPr>
-          <w:p>
-            <w:pPr>
-              <w:jc w:val="center"/>
-              <w:rPr>
-                <w:sz w:val="16"/>
-                <w:szCs w:val="16"/>
-              </w:rPr>
-            </w:pPr>
-            <w:r>
-              <w:rPr>
-                <w:sz w:val="16"/>
-                <w:szCs w:val="16"/>
-              </w:rPr>
-              <w:t>98.24</w:t>
-            </w:r>
+            <w:shd w:val="clear" w:color="auto" w:fill="auto"/>
+          </w:tcPr>
+          <w:p>
+            <w:pPr>
+              <w:jc w:val="center"/>
+              <w:rPr>
+                <w:sz w:val="16"/>
+                <w:szCs w:val="16"/>
+              </w:rPr>
+            </w:pPr>
           </w:p>
         </w:tc>
       </w:tr>
@@ -5412,65 +5466,46 @@
         <w:tc>
           <w:tcPr>
             <w:tcW w:w="1025" w:type="dxa"/>
-            <w:shd w:val="clear" w:color="auto" w:fill="FFFF00"/>
-          </w:tcPr>
-          <w:p>
-            <w:pPr>
-              <w:jc w:val="center"/>
-              <w:rPr>
-                <w:sz w:val="16"/>
-                <w:szCs w:val="16"/>
-              </w:rPr>
-            </w:pPr>
-            <w:r>
-              <w:rPr>
-                <w:sz w:val="16"/>
-                <w:szCs w:val="16"/>
-              </w:rPr>
-              <w:t>97.90</w:t>
-            </w:r>
+            <w:shd w:val="clear" w:color="auto" w:fill="auto"/>
+          </w:tcPr>
+          <w:p>
+            <w:pPr>
+              <w:jc w:val="center"/>
+              <w:rPr>
+                <w:sz w:val="16"/>
+                <w:szCs w:val="16"/>
+              </w:rPr>
+            </w:pPr>
           </w:p>
         </w:tc>
         <w:tc>
           <w:tcPr>
             <w:tcW w:w="1026" w:type="dxa"/>
-          </w:tcPr>
-          <w:p>
-            <w:pPr>
-              <w:jc w:val="center"/>
-              <w:rPr>
-                <w:sz w:val="16"/>
-                <w:szCs w:val="16"/>
-              </w:rPr>
-            </w:pPr>
-            <w:r>
-              <w:rPr>
-                <w:sz w:val="16"/>
-                <w:szCs w:val="16"/>
-              </w:rPr>
-              <w:t>93.70</w:t>
-            </w:r>
+            <w:shd w:val="clear" w:color="auto" w:fill="auto"/>
+          </w:tcPr>
+          <w:p>
+            <w:pPr>
+              <w:jc w:val="center"/>
+              <w:rPr>
+                <w:sz w:val="16"/>
+                <w:szCs w:val="16"/>
+              </w:rPr>
+            </w:pPr>
           </w:p>
         </w:tc>
         <w:tc>
           <w:tcPr>
             <w:tcW w:w="1026" w:type="dxa"/>
-          </w:tcPr>
-          <w:p>
-            <w:pPr>
-              <w:jc w:val="center"/>
-              <w:rPr>
-                <w:sz w:val="16"/>
-                <w:szCs w:val="16"/>
-              </w:rPr>
-            </w:pPr>
-            <w:r>
-              <w:rPr>
-                <w:sz w:val="16"/>
-                <w:szCs w:val="16"/>
-              </w:rPr>
-              <w:t>98.60</w:t>
-            </w:r>
+            <w:shd w:val="clear" w:color="auto" w:fill="auto"/>
+          </w:tcPr>
+          <w:p>
+            <w:pPr>
+              <w:jc w:val="center"/>
+              <w:rPr>
+                <w:sz w:val="16"/>
+                <w:szCs w:val="16"/>
+              </w:rPr>
+            </w:pPr>
           </w:p>
         </w:tc>
       </w:tr>
@@ -5522,65 +5557,46 @@
         <w:tc>
           <w:tcPr>
             <w:tcW w:w="1025" w:type="dxa"/>
-            <w:shd w:val="clear" w:color="auto" w:fill="FFFF00"/>
-          </w:tcPr>
-          <w:p>
-            <w:pPr>
-              <w:jc w:val="center"/>
-              <w:rPr>
-                <w:sz w:val="16"/>
-                <w:szCs w:val="16"/>
-              </w:rPr>
-            </w:pPr>
-            <w:r>
-              <w:rPr>
-                <w:sz w:val="16"/>
-                <w:szCs w:val="16"/>
-              </w:rPr>
-              <w:t>97.66</w:t>
-            </w:r>
+            <w:shd w:val="clear" w:color="auto" w:fill="auto"/>
+          </w:tcPr>
+          <w:p>
+            <w:pPr>
+              <w:jc w:val="center"/>
+              <w:rPr>
+                <w:sz w:val="16"/>
+                <w:szCs w:val="16"/>
+              </w:rPr>
+            </w:pPr>
           </w:p>
         </w:tc>
         <w:tc>
           <w:tcPr>
             <w:tcW w:w="1026" w:type="dxa"/>
-          </w:tcPr>
-          <w:p>
-            <w:pPr>
-              <w:jc w:val="center"/>
-              <w:rPr>
-                <w:sz w:val="16"/>
-                <w:szCs w:val="16"/>
-              </w:rPr>
-            </w:pPr>
-            <w:r>
-              <w:rPr>
-                <w:sz w:val="16"/>
-                <w:szCs w:val="16"/>
-              </w:rPr>
-              <w:t>92.98</w:t>
-            </w:r>
+            <w:shd w:val="clear" w:color="auto" w:fill="auto"/>
+          </w:tcPr>
+          <w:p>
+            <w:pPr>
+              <w:jc w:val="center"/>
+              <w:rPr>
+                <w:sz w:val="16"/>
+                <w:szCs w:val="16"/>
+              </w:rPr>
+            </w:pPr>
           </w:p>
         </w:tc>
         <w:tc>
           <w:tcPr>
             <w:tcW w:w="1026" w:type="dxa"/>
-          </w:tcPr>
-          <w:p>
-            <w:pPr>
-              <w:jc w:val="center"/>
-              <w:rPr>
-                <w:sz w:val="16"/>
-                <w:szCs w:val="16"/>
-              </w:rPr>
-            </w:pPr>
-            <w:r>
-              <w:rPr>
-                <w:sz w:val="16"/>
-                <w:szCs w:val="16"/>
-              </w:rPr>
-              <w:t>98.24</w:t>
-            </w:r>
+            <w:shd w:val="clear" w:color="auto" w:fill="auto"/>
+          </w:tcPr>
+          <w:p>
+            <w:pPr>
+              <w:jc w:val="center"/>
+              <w:rPr>
+                <w:sz w:val="16"/>
+                <w:szCs w:val="16"/>
+              </w:rPr>
+            </w:pPr>
           </w:p>
         </w:tc>
       </w:tr>
@@ -5632,65 +5648,46 @@
         <w:tc>
           <w:tcPr>
             <w:tcW w:w="1025" w:type="dxa"/>
-            <w:shd w:val="clear" w:color="auto" w:fill="92D050"/>
-          </w:tcPr>
-          <w:p>
-            <w:pPr>
-              <w:jc w:val="center"/>
-              <w:rPr>
-                <w:sz w:val="16"/>
-                <w:szCs w:val="16"/>
-              </w:rPr>
-            </w:pPr>
-            <w:r>
-              <w:rPr>
-                <w:sz w:val="16"/>
-                <w:szCs w:val="16"/>
-              </w:rPr>
-              <w:t>97.50</w:t>
-            </w:r>
+            <w:shd w:val="clear" w:color="auto" w:fill="auto"/>
+          </w:tcPr>
+          <w:p>
+            <w:pPr>
+              <w:jc w:val="center"/>
+              <w:rPr>
+                <w:sz w:val="16"/>
+                <w:szCs w:val="16"/>
+              </w:rPr>
+            </w:pPr>
           </w:p>
         </w:tc>
         <w:tc>
           <w:tcPr>
             <w:tcW w:w="1026" w:type="dxa"/>
-          </w:tcPr>
-          <w:p>
-            <w:pPr>
-              <w:jc w:val="center"/>
-              <w:rPr>
-                <w:sz w:val="16"/>
-                <w:szCs w:val="16"/>
-              </w:rPr>
-            </w:pPr>
-            <w:r>
-              <w:rPr>
-                <w:sz w:val="16"/>
-                <w:szCs w:val="16"/>
-              </w:rPr>
-              <w:t>95.99</w:t>
-            </w:r>
+            <w:shd w:val="clear" w:color="auto" w:fill="auto"/>
+          </w:tcPr>
+          <w:p>
+            <w:pPr>
+              <w:jc w:val="center"/>
+              <w:rPr>
+                <w:sz w:val="16"/>
+                <w:szCs w:val="16"/>
+              </w:rPr>
+            </w:pPr>
           </w:p>
         </w:tc>
         <w:tc>
           <w:tcPr>
             <w:tcW w:w="1026" w:type="dxa"/>
-          </w:tcPr>
-          <w:p>
-            <w:pPr>
-              <w:jc w:val="center"/>
-              <w:rPr>
-                <w:sz w:val="16"/>
-                <w:szCs w:val="16"/>
-              </w:rPr>
-            </w:pPr>
-            <w:r>
-              <w:rPr>
-                <w:sz w:val="16"/>
-                <w:szCs w:val="16"/>
-              </w:rPr>
-              <w:t>98.00</w:t>
-            </w:r>
+            <w:shd w:val="clear" w:color="auto" w:fill="auto"/>
+          </w:tcPr>
+          <w:p>
+            <w:pPr>
+              <w:jc w:val="center"/>
+              <w:rPr>
+                <w:sz w:val="16"/>
+                <w:szCs w:val="16"/>
+              </w:rPr>
+            </w:pPr>
           </w:p>
         </w:tc>
       </w:tr>
@@ -5742,65 +5739,46 @@
         <w:tc>
           <w:tcPr>
             <w:tcW w:w="1025" w:type="dxa"/>
-            <w:shd w:val="clear" w:color="auto" w:fill="92D050"/>
-          </w:tcPr>
-          <w:p>
-            <w:pPr>
-              <w:jc w:val="center"/>
-              <w:rPr>
-                <w:sz w:val="16"/>
-                <w:szCs w:val="16"/>
-              </w:rPr>
-            </w:pPr>
-            <w:r>
-              <w:rPr>
-                <w:sz w:val="16"/>
-                <w:szCs w:val="16"/>
-              </w:rPr>
-              <w:t>97.80</w:t>
-            </w:r>
+            <w:shd w:val="clear" w:color="auto" w:fill="auto"/>
+          </w:tcPr>
+          <w:p>
+            <w:pPr>
+              <w:jc w:val="center"/>
+              <w:rPr>
+                <w:sz w:val="16"/>
+                <w:szCs w:val="16"/>
+              </w:rPr>
+            </w:pPr>
           </w:p>
         </w:tc>
         <w:tc>
           <w:tcPr>
             <w:tcW w:w="1026" w:type="dxa"/>
-          </w:tcPr>
-          <w:p>
-            <w:pPr>
-              <w:jc w:val="center"/>
-              <w:rPr>
-                <w:sz w:val="16"/>
-                <w:szCs w:val="16"/>
-              </w:rPr>
-            </w:pPr>
-            <w:r>
-              <w:rPr>
-                <w:sz w:val="16"/>
-                <w:szCs w:val="16"/>
-              </w:rPr>
-              <w:t>95.17</w:t>
-            </w:r>
+            <w:shd w:val="clear" w:color="auto" w:fill="auto"/>
+          </w:tcPr>
+          <w:p>
+            <w:pPr>
+              <w:jc w:val="center"/>
+              <w:rPr>
+                <w:sz w:val="16"/>
+                <w:szCs w:val="16"/>
+              </w:rPr>
+            </w:pPr>
           </w:p>
         </w:tc>
         <w:tc>
           <w:tcPr>
             <w:tcW w:w="1026" w:type="dxa"/>
-          </w:tcPr>
-          <w:p>
-            <w:pPr>
-              <w:jc w:val="center"/>
-              <w:rPr>
-                <w:sz w:val="16"/>
-                <w:szCs w:val="16"/>
-              </w:rPr>
-            </w:pPr>
-            <w:r>
-              <w:rPr>
-                <w:sz w:val="16"/>
-                <w:szCs w:val="16"/>
-              </w:rPr>
-              <w:t>98.24</w:t>
-            </w:r>
+            <w:shd w:val="clear" w:color="auto" w:fill="auto"/>
+          </w:tcPr>
+          <w:p>
+            <w:pPr>
+              <w:jc w:val="center"/>
+              <w:rPr>
+                <w:sz w:val="16"/>
+                <w:szCs w:val="16"/>
+              </w:rPr>
+            </w:pPr>
           </w:p>
         </w:tc>
       </w:tr>
@@ -5852,65 +5830,46 @@
         <w:tc>
           <w:tcPr>
             <w:tcW w:w="1025" w:type="dxa"/>
-            <w:shd w:val="clear" w:color="auto" w:fill="92D050"/>
-          </w:tcPr>
-          <w:p>
-            <w:pPr>
-              <w:jc w:val="center"/>
-              <w:rPr>
-                <w:sz w:val="16"/>
-                <w:szCs w:val="16"/>
-              </w:rPr>
-            </w:pPr>
-            <w:r>
-              <w:rPr>
-                <w:sz w:val="16"/>
-                <w:szCs w:val="16"/>
-              </w:rPr>
-              <w:t>97.27</w:t>
-            </w:r>
+            <w:shd w:val="clear" w:color="auto" w:fill="auto"/>
+          </w:tcPr>
+          <w:p>
+            <w:pPr>
+              <w:jc w:val="center"/>
+              <w:rPr>
+                <w:sz w:val="16"/>
+                <w:szCs w:val="16"/>
+              </w:rPr>
+            </w:pPr>
           </w:p>
         </w:tc>
         <w:tc>
           <w:tcPr>
             <w:tcW w:w="1026" w:type="dxa"/>
-          </w:tcPr>
-          <w:p>
-            <w:pPr>
-              <w:jc w:val="center"/>
-              <w:rPr>
-                <w:sz w:val="16"/>
-                <w:szCs w:val="16"/>
-              </w:rPr>
-            </w:pPr>
-            <w:r>
-              <w:rPr>
-                <w:sz w:val="16"/>
-                <w:szCs w:val="16"/>
-              </w:rPr>
-              <w:t>95.71</w:t>
-            </w:r>
+            <w:shd w:val="clear" w:color="auto" w:fill="auto"/>
+          </w:tcPr>
+          <w:p>
+            <w:pPr>
+              <w:jc w:val="center"/>
+              <w:rPr>
+                <w:sz w:val="16"/>
+                <w:szCs w:val="16"/>
+              </w:rPr>
+            </w:pPr>
           </w:p>
         </w:tc>
         <w:tc>
           <w:tcPr>
             <w:tcW w:w="1026" w:type="dxa"/>
-          </w:tcPr>
-          <w:p>
-            <w:pPr>
-              <w:jc w:val="center"/>
-              <w:rPr>
-                <w:sz w:val="16"/>
-                <w:szCs w:val="16"/>
-              </w:rPr>
-            </w:pPr>
-            <w:r>
-              <w:rPr>
-                <w:sz w:val="16"/>
-                <w:szCs w:val="16"/>
-              </w:rPr>
-              <w:t>97.66</w:t>
-            </w:r>
+            <w:shd w:val="clear" w:color="auto" w:fill="auto"/>
+          </w:tcPr>
+          <w:p>
+            <w:pPr>
+              <w:jc w:val="center"/>
+              <w:rPr>
+                <w:sz w:val="16"/>
+                <w:szCs w:val="16"/>
+              </w:rPr>
+            </w:pPr>
           </w:p>
         </w:tc>
       </w:tr>
@@ -5962,65 +5921,46 @@
         <w:tc>
           <w:tcPr>
             <w:tcW w:w="1025" w:type="dxa"/>
-            <w:shd w:val="clear" w:color="auto" w:fill="FFFF00"/>
-          </w:tcPr>
-          <w:p>
-            <w:pPr>
-              <w:jc w:val="center"/>
-              <w:rPr>
-                <w:sz w:val="16"/>
-                <w:szCs w:val="16"/>
-              </w:rPr>
-            </w:pPr>
-            <w:r>
-              <w:rPr>
-                <w:sz w:val="16"/>
-                <w:szCs w:val="16"/>
-              </w:rPr>
-              <w:t>96.49</w:t>
-            </w:r>
+            <w:shd w:val="clear" w:color="auto" w:fill="auto"/>
+          </w:tcPr>
+          <w:p>
+            <w:pPr>
+              <w:jc w:val="center"/>
+              <w:rPr>
+                <w:sz w:val="16"/>
+                <w:szCs w:val="16"/>
+              </w:rPr>
+            </w:pPr>
           </w:p>
         </w:tc>
         <w:tc>
           <w:tcPr>
             <w:tcW w:w="1026" w:type="dxa"/>
-          </w:tcPr>
-          <w:p>
-            <w:pPr>
-              <w:jc w:val="center"/>
-              <w:rPr>
-                <w:sz w:val="16"/>
-                <w:szCs w:val="16"/>
-              </w:rPr>
-            </w:pPr>
-            <w:r>
-              <w:rPr>
-                <w:sz w:val="16"/>
-                <w:szCs w:val="16"/>
-              </w:rPr>
-              <w:t>95.78</w:t>
-            </w:r>
+            <w:shd w:val="clear" w:color="auto" w:fill="auto"/>
+          </w:tcPr>
+          <w:p>
+            <w:pPr>
+              <w:jc w:val="center"/>
+              <w:rPr>
+                <w:sz w:val="16"/>
+                <w:szCs w:val="16"/>
+              </w:rPr>
+            </w:pPr>
           </w:p>
         </w:tc>
         <w:tc>
           <w:tcPr>
             <w:tcW w:w="1026" w:type="dxa"/>
-          </w:tcPr>
-          <w:p>
-            <w:pPr>
-              <w:jc w:val="center"/>
-              <w:rPr>
-                <w:sz w:val="16"/>
-                <w:szCs w:val="16"/>
-              </w:rPr>
-            </w:pPr>
-            <w:r>
-              <w:rPr>
-                <w:sz w:val="16"/>
-                <w:szCs w:val="16"/>
-              </w:rPr>
-              <w:t>97.19</w:t>
-            </w:r>
+            <w:shd w:val="clear" w:color="auto" w:fill="auto"/>
+          </w:tcPr>
+          <w:p>
+            <w:pPr>
+              <w:jc w:val="center"/>
+              <w:rPr>
+                <w:sz w:val="16"/>
+                <w:szCs w:val="16"/>
+              </w:rPr>
+            </w:pPr>
           </w:p>
         </w:tc>
       </w:tr>
@@ -6091,8 +6031,17 @@
           <w:b/>
           <w:u w:val="single"/>
         </w:rPr>
-        <w:t xml:space="preserve"> Neural Network With Adaptive Learning Rate :</w:t>
-      </w:r>
+        <w:t xml:space="preserve"> Neural Network With Adaptive Learning </w:t>
+      </w:r>
+      <w:proofErr w:type="gramStart"/>
+      <w:r>
+        <w:rPr>
+          <w:b/>
+          <w:u w:val="single"/>
+        </w:rPr>
+        <w:t>Rate :</w:t>
+      </w:r>
+      <w:proofErr w:type="gramEnd"/>
     </w:p>
     <w:p>
       <w:pPr>
@@ -6115,8 +6064,6 @@
         </w:rPr>
         <w:t>RESULTS</w:t>
       </w:r>
-      <w:bookmarkStart w:id="0" w:name="_GoBack"/>
-      <w:bookmarkEnd w:id="0"/>
     </w:p>
     <w:p>
       <w:pPr>

</xml_diff>

<commit_message>
+ Capable of Storing Epoch History
</commit_message>
<xml_diff>
--- a/Wisconsin/Diagnosis/Research.docx
+++ b/Wisconsin/Diagnosis/Research.docx
@@ -439,27 +439,14 @@
       <w:r>
         <w:t xml:space="preserve">Figure </w:t>
       </w:r>
-      <w:r>
-        <w:fldChar w:fldCharType="begin"/>
-      </w:r>
-      <w:r>
-        <w:instrText xml:space="preserve"> SEQ Figure \* ARABIC </w:instrText>
-      </w:r>
-      <w:r>
-        <w:fldChar w:fldCharType="separate"/>
-      </w:r>
-      <w:r>
-        <w:rPr>
-          <w:noProof/>
-        </w:rPr>
-        <w:t>1</w:t>
-      </w:r>
-      <w:r>
-        <w:rPr>
-          <w:noProof/>
-        </w:rPr>
-        <w:fldChar w:fldCharType="end"/>
-      </w:r>
+      <w:fldSimple w:instr=" SEQ Figure \* ARABIC ">
+        <w:r>
+          <w:rPr>
+            <w:noProof/>
+          </w:rPr>
+          <w:t>1</w:t>
+        </w:r>
+      </w:fldSimple>
       <w:r>
         <w:t xml:space="preserve"> : </w:t>
       </w:r>
@@ -699,27 +686,14 @@
       <w:r>
         <w:t xml:space="preserve">Figure </w:t>
       </w:r>
-      <w:r>
-        <w:fldChar w:fldCharType="begin"/>
-      </w:r>
-      <w:r>
-        <w:instrText xml:space="preserve"> SEQ Figure \* ARABIC </w:instrText>
-      </w:r>
-      <w:r>
-        <w:fldChar w:fldCharType="separate"/>
-      </w:r>
-      <w:r>
-        <w:rPr>
-          <w:noProof/>
-        </w:rPr>
-        <w:t>2</w:t>
-      </w:r>
-      <w:r>
-        <w:rPr>
-          <w:noProof/>
-        </w:rPr>
-        <w:fldChar w:fldCharType="end"/>
-      </w:r>
+      <w:fldSimple w:instr=" SEQ Figure \* ARABIC ">
+        <w:r>
+          <w:rPr>
+            <w:noProof/>
+          </w:rPr>
+          <w:t>2</w:t>
+        </w:r>
+      </w:fldSimple>
       <w:r>
         <w:t xml:space="preserve"> : Mean of individual features</w:t>
       </w:r>
@@ -1294,24 +1268,14 @@
       <w:r>
         <w:t xml:space="preserve">Figure </w:t>
       </w:r>
-      <w:r>
-        <w:fldChar w:fldCharType="begin"/>
-      </w:r>
-      <w:r>
-        <w:instrText xml:space="preserve"> SEQ Figure \* ARABIC </w:instrText>
-      </w:r>
-      <w:r>
-        <w:fldChar w:fldCharType="separate"/>
-      </w:r>
-      <w:r>
-        <w:rPr>
-          <w:noProof/>
-        </w:rPr>
-        <w:t>3</w:t>
-      </w:r>
-      <w:r>
-        <w:fldChar w:fldCharType="end"/>
-      </w:r>
+      <w:fldSimple w:instr=" SEQ Figure \* ARABIC ">
+        <w:r>
+          <w:rPr>
+            <w:noProof/>
+          </w:rPr>
+          <w:t>3</w:t>
+        </w:r>
+      </w:fldSimple>
       <w:r>
         <w:t xml:space="preserve"> : </w:t>
       </w:r>
@@ -1831,24 +1795,14 @@
         <w:br/>
         <w:t xml:space="preserve">Figure </w:t>
       </w:r>
-      <w:r>
-        <w:fldChar w:fldCharType="begin"/>
-      </w:r>
-      <w:r>
-        <w:instrText xml:space="preserve"> SEQ Figure \* ARABIC </w:instrText>
-      </w:r>
-      <w:r>
-        <w:fldChar w:fldCharType="separate"/>
-      </w:r>
-      <w:r>
-        <w:rPr>
-          <w:noProof/>
-        </w:rPr>
-        <w:t>4</w:t>
-      </w:r>
-      <w:r>
-        <w:fldChar w:fldCharType="end"/>
-      </w:r>
+      <w:fldSimple w:instr=" SEQ Figure \* ARABIC ">
+        <w:r>
+          <w:rPr>
+            <w:noProof/>
+          </w:rPr>
+          <w:t>4</w:t>
+        </w:r>
+      </w:fldSimple>
       <w:r>
         <w:t xml:space="preserve"> : Result of ANOVA F-Statistics Test</w:t>
       </w:r>
@@ -4652,57 +4606,64 @@
         <w:t xml:space="preserve"> </w:t>
       </w:r>
       <w:r>
-        <w:t>Here, we propose a deep learning model based on</w:t>
-      </w:r>
-      <w:r>
-        <w:t xml:space="preserve"> a</w:t>
+        <w:t xml:space="preserve">Here, we propose </w:t>
+      </w:r>
+      <w:r>
+        <w:t xml:space="preserve">two separate models based artificial </w:t>
+      </w:r>
+      <w:r>
+        <w:t>neural network</w:t>
+      </w:r>
+      <w:r>
+        <w:t>. One of them utilizes a constant learning rate whereas the other model has been equipped with adaptive learning rate capabilities.</w:t>
+      </w:r>
+      <w:r>
+        <w:t xml:space="preserve"> The later</w:t>
+      </w:r>
+      <w:r>
+        <w:t xml:space="preserve"> model</w:t>
       </w:r>
       <w:r>
         <w:t xml:space="preserve"> </w:t>
       </w:r>
       <w:r>
-        <w:t>single</w:t>
-      </w:r>
-      <w:r>
-        <w:t>-layer</w:t>
-      </w:r>
-      <w:r>
-        <w:t>ed</w:t>
-      </w:r>
-      <w:r>
-        <w:t xml:space="preserve"> artificial neural network</w:t>
-      </w:r>
-      <w:r>
-        <w:t xml:space="preserve"> with the </w:t>
-      </w:r>
-      <w:r>
-        <w:t xml:space="preserve">following </w:t>
-      </w:r>
-      <w:proofErr w:type="spellStart"/>
-      <w:r>
-        <w:t>hyperparameters</w:t>
-      </w:r>
-      <w:proofErr w:type="spellEnd"/>
+        <w:t xml:space="preserve">has been </w:t>
+      </w:r>
+      <w:r>
+        <w:t xml:space="preserve">further </w:t>
+      </w:r>
+      <w:r>
+        <w:t xml:space="preserve">equipped with ability to </w:t>
+      </w:r>
+      <w:r>
+        <w:t xml:space="preserve">adapt its learning rate </w:t>
+      </w:r>
+      <w:r>
+        <w:t>in</w:t>
+      </w:r>
       <w:r>
         <w:t xml:space="preserve"> </w:t>
       </w:r>
       <w:r>
-        <w:t xml:space="preserve">as described </w:t>
-      </w:r>
-      <w:r>
-        <w:t xml:space="preserve">in </w:t>
-      </w:r>
-      <w:r>
-        <w:t>Table</w:t>
-      </w:r>
-      <w:r>
-        <w:t xml:space="preserve"> - 3</w:t>
+        <w:t xml:space="preserve">step-based </w:t>
+      </w:r>
+      <w:r>
+        <w:t xml:space="preserve">manner </w:t>
+      </w:r>
+      <w:r>
+        <w:t xml:space="preserve">and </w:t>
+      </w:r>
+      <w:r>
+        <w:t xml:space="preserve">also </w:t>
+      </w:r>
+      <w:r>
+        <w:t>exponential</w:t>
+      </w:r>
+      <w:r>
+        <w:t>ly</w:t>
       </w:r>
       <w:r>
         <w:t>.</w:t>
-      </w:r>
-      <w:r>
-        <w:t xml:space="preserve"> In Table – 4 we have recorded the median accuracy achieved by the model for varying training set concentrations.</w:t>
       </w:r>
     </w:p>
     <w:p>
@@ -4710,7 +4671,50 @@
         <w:jc w:val="both"/>
       </w:pPr>
       <w:r>
-        <w:t>For deep learning models, in order to eliminate skewness, the median accuracy obtained over 100 iterations was recorded for each training set concentration.</w:t>
+        <w:t>Both the models</w:t>
+      </w:r>
+      <w:r>
+        <w:t xml:space="preserve"> </w:t>
+      </w:r>
+      <w:proofErr w:type="gramStart"/>
+      <w:r>
+        <w:t>uses</w:t>
+      </w:r>
+      <w:proofErr w:type="gramEnd"/>
+      <w:r>
+        <w:t xml:space="preserve"> the </w:t>
+      </w:r>
+      <w:proofErr w:type="spellStart"/>
+      <w:r>
+        <w:t>hyperparameters</w:t>
+      </w:r>
+      <w:proofErr w:type="spellEnd"/>
+      <w:r>
+        <w:t xml:space="preserve"> </w:t>
+      </w:r>
+      <w:r>
+        <w:t xml:space="preserve">described </w:t>
+      </w:r>
+      <w:r>
+        <w:t xml:space="preserve">in </w:t>
+      </w:r>
+      <w:r>
+        <w:t>Table</w:t>
+      </w:r>
+      <w:r>
+        <w:t xml:space="preserve"> </w:t>
+      </w:r>
+      <w:r>
+        <w:t>–</w:t>
+      </w:r>
+      <w:r>
+        <w:t xml:space="preserve"> 3</w:t>
+      </w:r>
+      <w:r>
+        <w:t xml:space="preserve"> below</w:t>
+      </w:r>
+      <w:r>
+        <w:t>.</w:t>
       </w:r>
     </w:p>
     <w:tbl>
@@ -4720,13 +4724,14 @@
         <w:tblLook w:val="04A0" w:firstRow="1" w:lastRow="0" w:firstColumn="1" w:lastColumn="0" w:noHBand="0" w:noVBand="1"/>
       </w:tblPr>
       <w:tblGrid>
-        <w:gridCol w:w="2095"/>
-        <w:gridCol w:w="2215"/>
+        <w:gridCol w:w="1615"/>
+        <w:gridCol w:w="1440"/>
+        <w:gridCol w:w="1255"/>
       </w:tblGrid>
       <w:tr>
         <w:tc>
           <w:tcPr>
-            <w:tcW w:w="4675" w:type="dxa"/>
+            <w:tcW w:w="1615" w:type="dxa"/>
           </w:tcPr>
           <w:p>
             <w:pPr>
@@ -4747,7 +4752,8 @@
         </w:tc>
         <w:tc>
           <w:tcPr>
-            <w:tcW w:w="4675" w:type="dxa"/>
+            <w:tcW w:w="2695" w:type="dxa"/>
+            <w:gridSpan w:val="2"/>
           </w:tcPr>
           <w:p>
             <w:pPr>
@@ -4770,7 +4776,7 @@
       <w:tr>
         <w:tc>
           <w:tcPr>
-            <w:tcW w:w="4675" w:type="dxa"/>
+            <w:tcW w:w="1615" w:type="dxa"/>
           </w:tcPr>
           <w:p>
             <w:pPr>
@@ -4790,7 +4796,8 @@
         </w:tc>
         <w:tc>
           <w:tcPr>
-            <w:tcW w:w="4675" w:type="dxa"/>
+            <w:tcW w:w="2695" w:type="dxa"/>
+            <w:gridSpan w:val="2"/>
           </w:tcPr>
           <w:p>
             <w:pPr>
@@ -4812,7 +4819,7 @@
       <w:tr>
         <w:tc>
           <w:tcPr>
-            <w:tcW w:w="4675" w:type="dxa"/>
+            <w:tcW w:w="1615" w:type="dxa"/>
           </w:tcPr>
           <w:p>
             <w:pPr>
@@ -4832,7 +4839,8 @@
         </w:tc>
         <w:tc>
           <w:tcPr>
-            <w:tcW w:w="4675" w:type="dxa"/>
+            <w:tcW w:w="2695" w:type="dxa"/>
+            <w:gridSpan w:val="2"/>
           </w:tcPr>
           <w:p>
             <w:pPr>
@@ -4854,7 +4862,7 @@
       <w:tr>
         <w:tc>
           <w:tcPr>
-            <w:tcW w:w="4675" w:type="dxa"/>
+            <w:tcW w:w="1615" w:type="dxa"/>
           </w:tcPr>
           <w:p>
             <w:pPr>
@@ -4874,7 +4882,8 @@
         </w:tc>
         <w:tc>
           <w:tcPr>
-            <w:tcW w:w="4675" w:type="dxa"/>
+            <w:tcW w:w="2695" w:type="dxa"/>
+            <w:gridSpan w:val="2"/>
           </w:tcPr>
           <w:p>
             <w:pPr>
@@ -4900,6 +4909,166 @@
               <w:t>Crossentropy</w:t>
             </w:r>
             <w:proofErr w:type="spellEnd"/>
+          </w:p>
+        </w:tc>
+      </w:tr>
+      <w:tr>
+        <w:trPr>
+          <w:trHeight w:val="98"/>
+        </w:trPr>
+        <w:tc>
+          <w:tcPr>
+            <w:tcW w:w="1615" w:type="dxa"/>
+            <w:vMerge w:val="restart"/>
+          </w:tcPr>
+          <w:p>
+            <w:pPr>
+              <w:rPr>
+                <w:sz w:val="16"/>
+                <w:szCs w:val="16"/>
+              </w:rPr>
+            </w:pPr>
+            <w:r>
+              <w:rPr>
+                <w:sz w:val="16"/>
+                <w:szCs w:val="16"/>
+              </w:rPr>
+              <w:t>Activation Function</w:t>
+            </w:r>
+            <w:r>
+              <w:rPr>
+                <w:sz w:val="16"/>
+                <w:szCs w:val="16"/>
+              </w:rPr>
+              <w:t>s</w:t>
+            </w:r>
+          </w:p>
+        </w:tc>
+        <w:tc>
+          <w:tcPr>
+            <w:tcW w:w="1440" w:type="dxa"/>
+          </w:tcPr>
+          <w:p>
+            <w:pPr>
+              <w:keepNext/>
+              <w:rPr>
+                <w:sz w:val="16"/>
+                <w:szCs w:val="16"/>
+              </w:rPr>
+            </w:pPr>
+            <w:r>
+              <w:rPr>
+                <w:sz w:val="16"/>
+                <w:szCs w:val="16"/>
+              </w:rPr>
+              <w:t>1</w:t>
+            </w:r>
+            <w:r>
+              <w:rPr>
+                <w:sz w:val="16"/>
+                <w:szCs w:val="16"/>
+                <w:vertAlign w:val="superscript"/>
+              </w:rPr>
+              <w:t>st</w:t>
+            </w:r>
+            <w:r>
+              <w:rPr>
+                <w:sz w:val="16"/>
+                <w:szCs w:val="16"/>
+              </w:rPr>
+              <w:t xml:space="preserve"> Hidden Layer</w:t>
+            </w:r>
+          </w:p>
+        </w:tc>
+        <w:tc>
+          <w:tcPr>
+            <w:tcW w:w="1255" w:type="dxa"/>
+          </w:tcPr>
+          <w:p>
+            <w:pPr>
+              <w:keepNext/>
+              <w:rPr>
+                <w:sz w:val="16"/>
+                <w:szCs w:val="16"/>
+              </w:rPr>
+            </w:pPr>
+            <w:proofErr w:type="spellStart"/>
+            <w:r>
+              <w:rPr>
+                <w:sz w:val="16"/>
+                <w:szCs w:val="16"/>
+              </w:rPr>
+              <w:t>relu</w:t>
+            </w:r>
+            <w:proofErr w:type="spellEnd"/>
+          </w:p>
+        </w:tc>
+      </w:tr>
+      <w:tr>
+        <w:trPr>
+          <w:trHeight w:val="97"/>
+        </w:trPr>
+        <w:tc>
+          <w:tcPr>
+            <w:tcW w:w="1615" w:type="dxa"/>
+            <w:vMerge/>
+          </w:tcPr>
+          <w:p>
+            <w:pPr>
+              <w:rPr>
+                <w:sz w:val="16"/>
+                <w:szCs w:val="16"/>
+              </w:rPr>
+            </w:pPr>
+          </w:p>
+        </w:tc>
+        <w:tc>
+          <w:tcPr>
+            <w:tcW w:w="1440" w:type="dxa"/>
+          </w:tcPr>
+          <w:p>
+            <w:pPr>
+              <w:keepNext/>
+              <w:rPr>
+                <w:sz w:val="16"/>
+                <w:szCs w:val="16"/>
+              </w:rPr>
+            </w:pPr>
+            <w:r>
+              <w:rPr>
+                <w:sz w:val="16"/>
+                <w:szCs w:val="16"/>
+              </w:rPr>
+              <w:t>Output Layer</w:t>
+            </w:r>
+          </w:p>
+        </w:tc>
+        <w:tc>
+          <w:tcPr>
+            <w:tcW w:w="1255" w:type="dxa"/>
+          </w:tcPr>
+          <w:p>
+            <w:pPr>
+              <w:keepNext/>
+              <w:rPr>
+                <w:sz w:val="16"/>
+                <w:szCs w:val="16"/>
+              </w:rPr>
+            </w:pPr>
+            <w:r>
+              <w:rPr>
+                <w:sz w:val="16"/>
+                <w:szCs w:val="16"/>
+              </w:rPr>
+              <w:t>S</w:t>
+            </w:r>
+            <w:r>
+              <w:rPr>
+                <w:sz w:val="16"/>
+                <w:szCs w:val="16"/>
+              </w:rPr>
+              <w:t>igmoid</w:t>
+            </w:r>
           </w:p>
         </w:tc>
       </w:tr>
@@ -4913,27 +5082,14 @@
         <w:br/>
         <w:t xml:space="preserve">Table </w:t>
       </w:r>
-      <w:r>
-        <w:fldChar w:fldCharType="begin"/>
-      </w:r>
-      <w:r>
-        <w:instrText xml:space="preserve"> SEQ Table \* ARABIC </w:instrText>
-      </w:r>
-      <w:r>
-        <w:fldChar w:fldCharType="separate"/>
-      </w:r>
-      <w:r>
-        <w:rPr>
-          <w:noProof/>
-        </w:rPr>
-        <w:t>3</w:t>
-      </w:r>
-      <w:r>
-        <w:rPr>
-          <w:noProof/>
-        </w:rPr>
-        <w:fldChar w:fldCharType="end"/>
-      </w:r>
+      <w:fldSimple w:instr=" SEQ Table \* ARABIC ">
+        <w:r>
+          <w:rPr>
+            <w:noProof/>
+          </w:rPr>
+          <w:t>3</w:t>
+        </w:r>
+      </w:fldSimple>
       <w:r>
         <w:t xml:space="preserve"> : List of </w:t>
       </w:r>
@@ -4948,18 +5104,69 @@
         <w:jc w:val="both"/>
       </w:pPr>
       <w:r>
+        <w:t>We have subsequently conducted a comparative analysis of the predictive capabilities of these two models.</w:t>
+      </w:r>
+    </w:p>
+    <w:p>
+      <w:pPr>
+        <w:jc w:val="both"/>
         <w:rPr>
           <w:b/>
           <w:u w:val="single"/>
         </w:rPr>
-        <w:t xml:space="preserve">Artificial Neural Network With Constant Learning </w:t>
-      </w:r>
-      <w:proofErr w:type="gramStart"/>
+      </w:pPr>
+      <w:r>
+        <w:rPr>
+          <w:u w:val="single"/>
+        </w:rPr>
+        <w:t>It is to be noted that</w:t>
+      </w:r>
+      <w:r>
+        <w:rPr>
+          <w:u w:val="single"/>
+        </w:rPr>
+        <w:t>,</w:t>
+      </w:r>
+      <w:r>
+        <w:t xml:space="preserve"> in order to eliminate skewness</w:t>
+      </w:r>
+      <w:r>
+        <w:t xml:space="preserve"> in the predictive accuracy of the models</w:t>
+      </w:r>
+      <w:r>
+        <w:t>, the median accuracy over 100 iterations</w:t>
+      </w:r>
+      <w:r>
+        <w:t xml:space="preserve"> has been</w:t>
+      </w:r>
+      <w:r>
+        <w:t xml:space="preserve"> recorded for each training set concentration.</w:t>
+      </w:r>
+    </w:p>
+    <w:p>
+      <w:pPr>
+        <w:jc w:val="both"/>
+      </w:pPr>
       <w:r>
         <w:rPr>
           <w:b/>
           <w:u w:val="single"/>
         </w:rPr>
+        <w:t>ANN</w:t>
+      </w:r>
+      <w:r>
+        <w:rPr>
+          <w:b/>
+          <w:u w:val="single"/>
+        </w:rPr>
+        <w:t xml:space="preserve"> With Constant Learning </w:t>
+      </w:r>
+      <w:proofErr w:type="gramStart"/>
+      <w:r>
+        <w:rPr>
+          <w:b/>
+          <w:u w:val="single"/>
+        </w:rPr>
         <w:t>Rate :</w:t>
       </w:r>
       <w:proofErr w:type="gramEnd"/>
@@ -4975,39 +5182,54 @@
       <w:r>
         <w:t xml:space="preserve"> increasing test set.</w:t>
       </w:r>
+    </w:p>
+    <w:p>
+      <w:pPr>
+        <w:jc w:val="both"/>
+      </w:pPr>
     </w:p>
     <w:tbl>
       <w:tblPr>
         <w:tblStyle w:val="TableGrid"/>
-        <w:tblW w:w="4315" w:type="dxa"/>
+        <w:tblW w:w="4339" w:type="dxa"/>
         <w:tblLayout w:type="fixed"/>
         <w:tblLook w:val="04A0" w:firstRow="1" w:lastRow="0" w:firstColumn="1" w:lastColumn="0" w:noHBand="0" w:noVBand="1"/>
       </w:tblPr>
       <w:tblGrid>
-        <w:gridCol w:w="619"/>
-        <w:gridCol w:w="619"/>
-        <w:gridCol w:w="1025"/>
-        <w:gridCol w:w="1026"/>
-        <w:gridCol w:w="1026"/>
+        <w:gridCol w:w="542"/>
+        <w:gridCol w:w="542"/>
+        <w:gridCol w:w="271"/>
+        <w:gridCol w:w="272"/>
+        <w:gridCol w:w="542"/>
+        <w:gridCol w:w="542"/>
+        <w:gridCol w:w="543"/>
+        <w:gridCol w:w="542"/>
+        <w:gridCol w:w="543"/>
       </w:tblGrid>
       <w:tr>
-        <w:tc>
-          <w:tcPr>
-            <w:tcW w:w="619" w:type="dxa"/>
+        <w:trPr>
+          <w:trHeight w:val="86"/>
+        </w:trPr>
+        <w:tc>
+          <w:tcPr>
+            <w:tcW w:w="542" w:type="dxa"/>
+            <w:vMerge w:val="restart"/>
             <w:shd w:val="clear" w:color="auto" w:fill="BDD6EE" w:themeFill="accent5" w:themeFillTint="66"/>
           </w:tcPr>
           <w:p>
             <w:pPr>
               <w:jc w:val="center"/>
               <w:rPr>
-                <w:sz w:val="16"/>
-                <w:szCs w:val="16"/>
-              </w:rPr>
-            </w:pPr>
-            <w:r>
-              <w:rPr>
-                <w:sz w:val="16"/>
-                <w:szCs w:val="16"/>
+                <w:rFonts w:cstheme="minorHAnsi"/>
+                <w:sz w:val="15"/>
+                <w:szCs w:val="15"/>
+              </w:rPr>
+            </w:pPr>
+            <w:r>
+              <w:rPr>
+                <w:rFonts w:cstheme="minorHAnsi"/>
+                <w:sz w:val="15"/>
+                <w:szCs w:val="15"/>
               </w:rPr>
               <w:t>Train</w:t>
             </w:r>
@@ -5015,21 +5237,24 @@
         </w:tc>
         <w:tc>
           <w:tcPr>
-            <w:tcW w:w="619" w:type="dxa"/>
+            <w:tcW w:w="542" w:type="dxa"/>
+            <w:vMerge w:val="restart"/>
             <w:shd w:val="clear" w:color="auto" w:fill="BDD6EE" w:themeFill="accent5" w:themeFillTint="66"/>
           </w:tcPr>
           <w:p>
             <w:pPr>
               <w:jc w:val="center"/>
               <w:rPr>
-                <w:sz w:val="16"/>
-                <w:szCs w:val="16"/>
-              </w:rPr>
-            </w:pPr>
-            <w:r>
-              <w:rPr>
-                <w:sz w:val="16"/>
-                <w:szCs w:val="16"/>
+                <w:rFonts w:cstheme="minorHAnsi"/>
+                <w:sz w:val="15"/>
+                <w:szCs w:val="15"/>
+              </w:rPr>
+            </w:pPr>
+            <w:r>
+              <w:rPr>
+                <w:rFonts w:cstheme="minorHAnsi"/>
+                <w:sz w:val="15"/>
+                <w:szCs w:val="15"/>
               </w:rPr>
               <w:t>Test</w:t>
             </w:r>
@@ -5037,132 +5262,316 @@
         </w:tc>
         <w:tc>
           <w:tcPr>
-            <w:tcW w:w="1025" w:type="dxa"/>
+            <w:tcW w:w="543" w:type="dxa"/>
+            <w:gridSpan w:val="2"/>
+          </w:tcPr>
+          <w:p>
+            <w:pPr>
+              <w:rPr>
+                <w:rFonts w:cstheme="minorHAnsi"/>
+                <w:sz w:val="10"/>
+                <w:szCs w:val="10"/>
+              </w:rPr>
+            </w:pPr>
+            <w:r>
+              <w:rPr>
+                <w:rFonts w:cstheme="minorHAnsi"/>
+                <w:sz w:val="10"/>
+                <w:szCs w:val="10"/>
+              </w:rPr>
+              <w:t>BS = 32</w:t>
+            </w:r>
+          </w:p>
+        </w:tc>
+        <w:tc>
+          <w:tcPr>
+            <w:tcW w:w="542" w:type="dxa"/>
+          </w:tcPr>
+          <w:p>
+            <w:pPr>
+              <w:jc w:val="center"/>
+              <w:rPr>
+                <w:rFonts w:cstheme="minorHAnsi"/>
+                <w:sz w:val="10"/>
+                <w:szCs w:val="10"/>
+              </w:rPr>
+            </w:pPr>
+            <w:r>
+              <w:rPr>
+                <w:rFonts w:cstheme="minorHAnsi"/>
+                <w:sz w:val="10"/>
+                <w:szCs w:val="10"/>
+              </w:rPr>
+              <w:t>BS = 16</w:t>
+            </w:r>
+          </w:p>
+        </w:tc>
+        <w:tc>
+          <w:tcPr>
+            <w:tcW w:w="542" w:type="dxa"/>
             <w:shd w:val="clear" w:color="auto" w:fill="auto"/>
           </w:tcPr>
           <w:p>
             <w:pPr>
               <w:jc w:val="center"/>
               <w:rPr>
-                <w:sz w:val="16"/>
-                <w:szCs w:val="16"/>
-              </w:rPr>
-            </w:pPr>
-            <w:proofErr w:type="spellStart"/>
-            <w:r>
-              <w:rPr>
-                <w:sz w:val="16"/>
-                <w:szCs w:val="16"/>
-              </w:rPr>
-              <w:t>LR</w:t>
-            </w:r>
-            <w:proofErr w:type="spellEnd"/>
-            <w:r>
-              <w:rPr>
-                <w:sz w:val="16"/>
-                <w:szCs w:val="16"/>
-              </w:rPr>
-              <w:t xml:space="preserve"> = 0.</w:t>
-            </w:r>
-            <w:r>
-              <w:rPr>
-                <w:sz w:val="16"/>
-                <w:szCs w:val="16"/>
-              </w:rPr>
-              <w:t>1</w:t>
-            </w:r>
-          </w:p>
-        </w:tc>
-        <w:tc>
-          <w:tcPr>
-            <w:tcW w:w="1026" w:type="dxa"/>
+                <w:rFonts w:cstheme="minorHAnsi"/>
+                <w:sz w:val="10"/>
+                <w:szCs w:val="10"/>
+              </w:rPr>
+            </w:pPr>
+            <w:r>
+              <w:rPr>
+                <w:rFonts w:cstheme="minorHAnsi"/>
+                <w:sz w:val="10"/>
+                <w:szCs w:val="10"/>
+              </w:rPr>
+              <w:t>BS = 8</w:t>
+            </w:r>
+          </w:p>
+        </w:tc>
+        <w:tc>
+          <w:tcPr>
+            <w:tcW w:w="543" w:type="dxa"/>
             <w:shd w:val="clear" w:color="auto" w:fill="auto"/>
           </w:tcPr>
           <w:p>
             <w:pPr>
               <w:jc w:val="center"/>
               <w:rPr>
-                <w:sz w:val="16"/>
-                <w:szCs w:val="16"/>
-              </w:rPr>
-            </w:pPr>
-            <w:proofErr w:type="spellStart"/>
-            <w:r>
-              <w:rPr>
-                <w:sz w:val="16"/>
-                <w:szCs w:val="16"/>
-              </w:rPr>
-              <w:t>LR</w:t>
-            </w:r>
-            <w:proofErr w:type="spellEnd"/>
-            <w:r>
-              <w:rPr>
-                <w:sz w:val="16"/>
-                <w:szCs w:val="16"/>
-              </w:rPr>
-              <w:t xml:space="preserve"> = 0.0</w:t>
-            </w:r>
-            <w:r>
-              <w:rPr>
-                <w:sz w:val="16"/>
-                <w:szCs w:val="16"/>
-              </w:rPr>
-              <w:t>1</w:t>
-            </w:r>
-          </w:p>
-        </w:tc>
-        <w:tc>
-          <w:tcPr>
-            <w:tcW w:w="1026" w:type="dxa"/>
+                <w:rFonts w:cstheme="minorHAnsi"/>
+                <w:sz w:val="10"/>
+                <w:szCs w:val="10"/>
+              </w:rPr>
+            </w:pPr>
+            <w:r>
+              <w:rPr>
+                <w:rFonts w:cstheme="minorHAnsi"/>
+                <w:sz w:val="10"/>
+                <w:szCs w:val="10"/>
+              </w:rPr>
+              <w:t>BS = 4</w:t>
+            </w:r>
+          </w:p>
+        </w:tc>
+        <w:tc>
+          <w:tcPr>
+            <w:tcW w:w="542" w:type="dxa"/>
             <w:shd w:val="clear" w:color="auto" w:fill="auto"/>
           </w:tcPr>
           <w:p>
             <w:pPr>
               <w:jc w:val="center"/>
               <w:rPr>
-                <w:sz w:val="16"/>
-                <w:szCs w:val="16"/>
-              </w:rPr>
-            </w:pPr>
-            <w:proofErr w:type="spellStart"/>
-            <w:r>
-              <w:rPr>
-                <w:sz w:val="16"/>
-                <w:szCs w:val="16"/>
-              </w:rPr>
-              <w:t>LR</w:t>
-            </w:r>
-            <w:proofErr w:type="spellEnd"/>
-            <w:r>
-              <w:rPr>
-                <w:sz w:val="16"/>
-                <w:szCs w:val="16"/>
-              </w:rPr>
-              <w:t xml:space="preserve"> = 0.001</w:t>
-            </w:r>
+                <w:rFonts w:cstheme="minorHAnsi"/>
+                <w:sz w:val="10"/>
+                <w:szCs w:val="10"/>
+              </w:rPr>
+            </w:pPr>
+            <w:r>
+              <w:rPr>
+                <w:rFonts w:cstheme="minorHAnsi"/>
+                <w:sz w:val="10"/>
+                <w:szCs w:val="10"/>
+              </w:rPr>
+              <w:t>BS = 2</w:t>
+            </w:r>
+          </w:p>
+        </w:tc>
+        <w:tc>
+          <w:tcPr>
+            <w:tcW w:w="543" w:type="dxa"/>
+          </w:tcPr>
+          <w:p>
+            <w:pPr>
+              <w:jc w:val="center"/>
+              <w:rPr>
+                <w:rFonts w:cstheme="minorHAnsi"/>
+                <w:sz w:val="10"/>
+                <w:szCs w:val="10"/>
+              </w:rPr>
+            </w:pPr>
+            <w:r>
+              <w:rPr>
+                <w:rFonts w:cstheme="minorHAnsi"/>
+                <w:sz w:val="10"/>
+                <w:szCs w:val="10"/>
+              </w:rPr>
+              <w:t>BS = 1</w:t>
+            </w:r>
+          </w:p>
+        </w:tc>
+      </w:tr>
+      <w:tr>
+        <w:trPr>
+          <w:trHeight w:val="86"/>
+        </w:trPr>
+        <w:tc>
+          <w:tcPr>
+            <w:tcW w:w="542" w:type="dxa"/>
+            <w:vMerge/>
+            <w:shd w:val="clear" w:color="auto" w:fill="BDD6EE" w:themeFill="accent5" w:themeFillTint="66"/>
+          </w:tcPr>
+          <w:p>
+            <w:pPr>
+              <w:jc w:val="center"/>
+              <w:rPr>
+                <w:rFonts w:cstheme="minorHAnsi"/>
+                <w:sz w:val="15"/>
+                <w:szCs w:val="15"/>
+              </w:rPr>
+            </w:pPr>
+          </w:p>
+        </w:tc>
+        <w:tc>
+          <w:tcPr>
+            <w:tcW w:w="542" w:type="dxa"/>
+            <w:vMerge/>
+            <w:shd w:val="clear" w:color="auto" w:fill="BDD6EE" w:themeFill="accent5" w:themeFillTint="66"/>
+          </w:tcPr>
+          <w:p>
+            <w:pPr>
+              <w:jc w:val="center"/>
+              <w:rPr>
+                <w:rFonts w:cstheme="minorHAnsi"/>
+                <w:sz w:val="15"/>
+                <w:szCs w:val="15"/>
+              </w:rPr>
+            </w:pPr>
+          </w:p>
+        </w:tc>
+        <w:tc>
+          <w:tcPr>
+            <w:tcW w:w="271" w:type="dxa"/>
+          </w:tcPr>
+          <w:p>
+            <w:pPr>
+              <w:rPr>
+                <w:rFonts w:cstheme="minorHAnsi"/>
+                <w:sz w:val="10"/>
+                <w:szCs w:val="10"/>
+              </w:rPr>
+            </w:pPr>
             <w:bookmarkStart w:id="0" w:name="_GoBack"/>
             <w:bookmarkEnd w:id="0"/>
           </w:p>
         </w:tc>
+        <w:tc>
+          <w:tcPr>
+            <w:tcW w:w="272" w:type="dxa"/>
+          </w:tcPr>
+          <w:p>
+            <w:pPr>
+              <w:rPr>
+                <w:rFonts w:cstheme="minorHAnsi"/>
+                <w:sz w:val="10"/>
+                <w:szCs w:val="10"/>
+              </w:rPr>
+            </w:pPr>
+          </w:p>
+        </w:tc>
+        <w:tc>
+          <w:tcPr>
+            <w:tcW w:w="542" w:type="dxa"/>
+          </w:tcPr>
+          <w:p>
+            <w:pPr>
+              <w:jc w:val="center"/>
+              <w:rPr>
+                <w:rFonts w:cstheme="minorHAnsi"/>
+                <w:sz w:val="10"/>
+                <w:szCs w:val="10"/>
+              </w:rPr>
+            </w:pPr>
+          </w:p>
+        </w:tc>
+        <w:tc>
+          <w:tcPr>
+            <w:tcW w:w="542" w:type="dxa"/>
+            <w:shd w:val="clear" w:color="auto" w:fill="auto"/>
+          </w:tcPr>
+          <w:p>
+            <w:pPr>
+              <w:jc w:val="center"/>
+              <w:rPr>
+                <w:rFonts w:cstheme="minorHAnsi"/>
+                <w:sz w:val="10"/>
+                <w:szCs w:val="10"/>
+              </w:rPr>
+            </w:pPr>
+          </w:p>
+        </w:tc>
+        <w:tc>
+          <w:tcPr>
+            <w:tcW w:w="543" w:type="dxa"/>
+            <w:shd w:val="clear" w:color="auto" w:fill="auto"/>
+          </w:tcPr>
+          <w:p>
+            <w:pPr>
+              <w:jc w:val="center"/>
+              <w:rPr>
+                <w:rFonts w:cstheme="minorHAnsi"/>
+                <w:sz w:val="10"/>
+                <w:szCs w:val="10"/>
+              </w:rPr>
+            </w:pPr>
+          </w:p>
+        </w:tc>
+        <w:tc>
+          <w:tcPr>
+            <w:tcW w:w="542" w:type="dxa"/>
+            <w:shd w:val="clear" w:color="auto" w:fill="auto"/>
+          </w:tcPr>
+          <w:p>
+            <w:pPr>
+              <w:jc w:val="center"/>
+              <w:rPr>
+                <w:rFonts w:cstheme="minorHAnsi"/>
+                <w:sz w:val="10"/>
+                <w:szCs w:val="10"/>
+              </w:rPr>
+            </w:pPr>
+          </w:p>
+        </w:tc>
+        <w:tc>
+          <w:tcPr>
+            <w:tcW w:w="543" w:type="dxa"/>
+          </w:tcPr>
+          <w:p>
+            <w:pPr>
+              <w:jc w:val="center"/>
+              <w:rPr>
+                <w:rFonts w:cstheme="minorHAnsi"/>
+                <w:sz w:val="10"/>
+                <w:szCs w:val="10"/>
+              </w:rPr>
+            </w:pPr>
+          </w:p>
+        </w:tc>
       </w:tr>
       <w:tr>
-        <w:tc>
-          <w:tcPr>
-            <w:tcW w:w="619" w:type="dxa"/>
+        <w:trPr>
+          <w:trHeight w:val="259"/>
+        </w:trPr>
+        <w:tc>
+          <w:tcPr>
+            <w:tcW w:w="542" w:type="dxa"/>
             <w:shd w:val="clear" w:color="auto" w:fill="BDD6EE" w:themeFill="accent5" w:themeFillTint="66"/>
           </w:tcPr>
           <w:p>
             <w:pPr>
               <w:jc w:val="center"/>
               <w:rPr>
-                <w:sz w:val="16"/>
-                <w:szCs w:val="16"/>
-              </w:rPr>
-            </w:pPr>
-            <w:r>
-              <w:rPr>
-                <w:sz w:val="16"/>
-                <w:szCs w:val="16"/>
+                <w:rFonts w:cstheme="minorHAnsi"/>
+                <w:sz w:val="15"/>
+                <w:szCs w:val="15"/>
+              </w:rPr>
+            </w:pPr>
+            <w:r>
+              <w:rPr>
+                <w:rFonts w:cstheme="minorHAnsi"/>
+                <w:sz w:val="15"/>
+                <w:szCs w:val="15"/>
               </w:rPr>
               <w:t>90%</w:t>
             </w:r>
@@ -5170,21 +5579,23 @@
         </w:tc>
         <w:tc>
           <w:tcPr>
-            <w:tcW w:w="619" w:type="dxa"/>
+            <w:tcW w:w="542" w:type="dxa"/>
             <w:shd w:val="clear" w:color="auto" w:fill="BDD6EE" w:themeFill="accent5" w:themeFillTint="66"/>
           </w:tcPr>
           <w:p>
             <w:pPr>
               <w:jc w:val="center"/>
               <w:rPr>
-                <w:sz w:val="16"/>
-                <w:szCs w:val="16"/>
-              </w:rPr>
-            </w:pPr>
-            <w:r>
-              <w:rPr>
-                <w:sz w:val="16"/>
-                <w:szCs w:val="16"/>
+                <w:rFonts w:cstheme="minorHAnsi"/>
+                <w:sz w:val="15"/>
+                <w:szCs w:val="15"/>
+              </w:rPr>
+            </w:pPr>
+            <w:r>
+              <w:rPr>
+                <w:rFonts w:cstheme="minorHAnsi"/>
+                <w:sz w:val="15"/>
+                <w:szCs w:val="15"/>
               </w:rPr>
               <w:t>10%</w:t>
             </w:r>
@@ -5192,68 +5603,135 @@
         </w:tc>
         <w:tc>
           <w:tcPr>
-            <w:tcW w:w="1025" w:type="dxa"/>
+            <w:tcW w:w="271" w:type="dxa"/>
+          </w:tcPr>
+          <w:p>
+            <w:pPr>
+              <w:rPr>
+                <w:rFonts w:cstheme="minorHAnsi"/>
+                <w:sz w:val="10"/>
+                <w:szCs w:val="10"/>
+              </w:rPr>
+            </w:pPr>
+          </w:p>
+        </w:tc>
+        <w:tc>
+          <w:tcPr>
+            <w:tcW w:w="272" w:type="dxa"/>
+          </w:tcPr>
+          <w:p>
+            <w:pPr>
+              <w:jc w:val="center"/>
+              <w:rPr>
+                <w:rFonts w:cstheme="minorHAnsi"/>
+                <w:sz w:val="10"/>
+                <w:szCs w:val="10"/>
+              </w:rPr>
+            </w:pPr>
+          </w:p>
+        </w:tc>
+        <w:tc>
+          <w:tcPr>
+            <w:tcW w:w="542" w:type="dxa"/>
+          </w:tcPr>
+          <w:p>
+            <w:pPr>
+              <w:jc w:val="center"/>
+              <w:rPr>
+                <w:rFonts w:cstheme="minorHAnsi"/>
+                <w:sz w:val="10"/>
+                <w:szCs w:val="10"/>
+              </w:rPr>
+            </w:pPr>
+          </w:p>
+        </w:tc>
+        <w:tc>
+          <w:tcPr>
+            <w:tcW w:w="542" w:type="dxa"/>
             <w:shd w:val="clear" w:color="auto" w:fill="auto"/>
           </w:tcPr>
           <w:p>
             <w:pPr>
               <w:jc w:val="center"/>
               <w:rPr>
-                <w:sz w:val="16"/>
-                <w:szCs w:val="16"/>
-              </w:rPr>
-            </w:pPr>
-          </w:p>
-        </w:tc>
-        <w:tc>
-          <w:tcPr>
-            <w:tcW w:w="1026" w:type="dxa"/>
+                <w:rFonts w:cstheme="minorHAnsi"/>
+                <w:sz w:val="10"/>
+                <w:szCs w:val="10"/>
+              </w:rPr>
+            </w:pPr>
+          </w:p>
+        </w:tc>
+        <w:tc>
+          <w:tcPr>
+            <w:tcW w:w="543" w:type="dxa"/>
             <w:shd w:val="clear" w:color="auto" w:fill="auto"/>
           </w:tcPr>
           <w:p>
             <w:pPr>
               <w:jc w:val="center"/>
               <w:rPr>
-                <w:sz w:val="16"/>
-                <w:szCs w:val="16"/>
-              </w:rPr>
-            </w:pPr>
-          </w:p>
-        </w:tc>
-        <w:tc>
-          <w:tcPr>
-            <w:tcW w:w="1026" w:type="dxa"/>
+                <w:rFonts w:cstheme="minorHAnsi"/>
+                <w:sz w:val="10"/>
+                <w:szCs w:val="10"/>
+              </w:rPr>
+            </w:pPr>
+          </w:p>
+        </w:tc>
+        <w:tc>
+          <w:tcPr>
+            <w:tcW w:w="542" w:type="dxa"/>
             <w:shd w:val="clear" w:color="auto" w:fill="auto"/>
           </w:tcPr>
           <w:p>
             <w:pPr>
               <w:jc w:val="center"/>
               <w:rPr>
-                <w:sz w:val="16"/>
-                <w:szCs w:val="16"/>
+                <w:rFonts w:cstheme="minorHAnsi"/>
+                <w:sz w:val="10"/>
+                <w:szCs w:val="10"/>
+              </w:rPr>
+            </w:pPr>
+          </w:p>
+        </w:tc>
+        <w:tc>
+          <w:tcPr>
+            <w:tcW w:w="543" w:type="dxa"/>
+          </w:tcPr>
+          <w:p>
+            <w:pPr>
+              <w:jc w:val="center"/>
+              <w:rPr>
+                <w:rFonts w:cstheme="minorHAnsi"/>
+                <w:sz w:val="10"/>
+                <w:szCs w:val="10"/>
               </w:rPr>
             </w:pPr>
           </w:p>
         </w:tc>
       </w:tr>
       <w:tr>
-        <w:tc>
-          <w:tcPr>
-            <w:tcW w:w="619" w:type="dxa"/>
+        <w:trPr>
+          <w:trHeight w:val="239"/>
+        </w:trPr>
+        <w:tc>
+          <w:tcPr>
+            <w:tcW w:w="542" w:type="dxa"/>
             <w:shd w:val="clear" w:color="auto" w:fill="BDD6EE" w:themeFill="accent5" w:themeFillTint="66"/>
           </w:tcPr>
           <w:p>
             <w:pPr>
               <w:jc w:val="center"/>
               <w:rPr>
-                <w:sz w:val="16"/>
-                <w:szCs w:val="16"/>
-              </w:rPr>
-            </w:pPr>
-            <w:r>
-              <w:rPr>
-                <w:sz w:val="16"/>
-                <w:szCs w:val="16"/>
+                <w:rFonts w:cstheme="minorHAnsi"/>
+                <w:sz w:val="15"/>
+                <w:szCs w:val="15"/>
+              </w:rPr>
+            </w:pPr>
+            <w:r>
+              <w:rPr>
+                <w:rFonts w:cstheme="minorHAnsi"/>
+                <w:sz w:val="15"/>
+                <w:szCs w:val="15"/>
               </w:rPr>
               <w:t>85%</w:t>
             </w:r>
@@ -5261,21 +5739,23 @@
         </w:tc>
         <w:tc>
           <w:tcPr>
-            <w:tcW w:w="619" w:type="dxa"/>
+            <w:tcW w:w="542" w:type="dxa"/>
             <w:shd w:val="clear" w:color="auto" w:fill="BDD6EE" w:themeFill="accent5" w:themeFillTint="66"/>
           </w:tcPr>
           <w:p>
             <w:pPr>
               <w:jc w:val="center"/>
               <w:rPr>
-                <w:sz w:val="16"/>
-                <w:szCs w:val="16"/>
-              </w:rPr>
-            </w:pPr>
-            <w:r>
-              <w:rPr>
-                <w:sz w:val="16"/>
-                <w:szCs w:val="16"/>
+                <w:rFonts w:cstheme="minorHAnsi"/>
+                <w:sz w:val="15"/>
+                <w:szCs w:val="15"/>
+              </w:rPr>
+            </w:pPr>
+            <w:r>
+              <w:rPr>
+                <w:rFonts w:cstheme="minorHAnsi"/>
+                <w:sz w:val="15"/>
+                <w:szCs w:val="15"/>
               </w:rPr>
               <w:t>15%</w:t>
             </w:r>
@@ -5283,68 +5763,136 @@
         </w:tc>
         <w:tc>
           <w:tcPr>
-            <w:tcW w:w="1025" w:type="dxa"/>
+            <w:tcW w:w="271" w:type="dxa"/>
+          </w:tcPr>
+          <w:p>
+            <w:pPr>
+              <w:jc w:val="center"/>
+              <w:rPr>
+                <w:rFonts w:cstheme="minorHAnsi"/>
+                <w:sz w:val="10"/>
+                <w:szCs w:val="10"/>
+              </w:rPr>
+            </w:pPr>
+          </w:p>
+        </w:tc>
+        <w:tc>
+          <w:tcPr>
+            <w:tcW w:w="272" w:type="dxa"/>
+          </w:tcPr>
+          <w:p>
+            <w:pPr>
+              <w:jc w:val="center"/>
+              <w:rPr>
+                <w:rFonts w:cstheme="minorHAnsi"/>
+                <w:sz w:val="10"/>
+                <w:szCs w:val="10"/>
+              </w:rPr>
+            </w:pPr>
+          </w:p>
+        </w:tc>
+        <w:tc>
+          <w:tcPr>
+            <w:tcW w:w="542" w:type="dxa"/>
+          </w:tcPr>
+          <w:p>
+            <w:pPr>
+              <w:jc w:val="center"/>
+              <w:rPr>
+                <w:rFonts w:cstheme="minorHAnsi"/>
+                <w:sz w:val="10"/>
+                <w:szCs w:val="10"/>
+              </w:rPr>
+            </w:pPr>
+          </w:p>
+        </w:tc>
+        <w:tc>
+          <w:tcPr>
+            <w:tcW w:w="542" w:type="dxa"/>
             <w:shd w:val="clear" w:color="auto" w:fill="auto"/>
           </w:tcPr>
           <w:p>
             <w:pPr>
               <w:jc w:val="center"/>
               <w:rPr>
-                <w:sz w:val="16"/>
-                <w:szCs w:val="16"/>
-              </w:rPr>
-            </w:pPr>
-          </w:p>
-        </w:tc>
-        <w:tc>
-          <w:tcPr>
-            <w:tcW w:w="1026" w:type="dxa"/>
+                <w:rFonts w:cstheme="minorHAnsi"/>
+                <w:sz w:val="10"/>
+                <w:szCs w:val="10"/>
+              </w:rPr>
+            </w:pPr>
+          </w:p>
+        </w:tc>
+        <w:tc>
+          <w:tcPr>
+            <w:tcW w:w="543" w:type="dxa"/>
             <w:shd w:val="clear" w:color="auto" w:fill="auto"/>
           </w:tcPr>
           <w:p>
             <w:pPr>
               <w:jc w:val="center"/>
               <w:rPr>
-                <w:sz w:val="16"/>
-                <w:szCs w:val="16"/>
-              </w:rPr>
-            </w:pPr>
-          </w:p>
-        </w:tc>
-        <w:tc>
-          <w:tcPr>
-            <w:tcW w:w="1026" w:type="dxa"/>
+                <w:rFonts w:cstheme="minorHAnsi"/>
+                <w:sz w:val="10"/>
+                <w:szCs w:val="10"/>
+              </w:rPr>
+            </w:pPr>
+          </w:p>
+        </w:tc>
+        <w:tc>
+          <w:tcPr>
+            <w:tcW w:w="542" w:type="dxa"/>
             <w:shd w:val="clear" w:color="auto" w:fill="auto"/>
           </w:tcPr>
           <w:p>
             <w:pPr>
               <w:jc w:val="center"/>
               <w:rPr>
-                <w:sz w:val="16"/>
-                <w:szCs w:val="16"/>
+                <w:rFonts w:cstheme="minorHAnsi"/>
+                <w:sz w:val="10"/>
+                <w:szCs w:val="10"/>
+              </w:rPr>
+            </w:pPr>
+          </w:p>
+        </w:tc>
+        <w:tc>
+          <w:tcPr>
+            <w:tcW w:w="543" w:type="dxa"/>
+          </w:tcPr>
+          <w:p>
+            <w:pPr>
+              <w:jc w:val="center"/>
+              <w:rPr>
+                <w:rFonts w:cstheme="minorHAnsi"/>
+                <w:sz w:val="10"/>
+                <w:szCs w:val="10"/>
               </w:rPr>
             </w:pPr>
           </w:p>
         </w:tc>
       </w:tr>
       <w:tr>
-        <w:tc>
-          <w:tcPr>
-            <w:tcW w:w="619" w:type="dxa"/>
+        <w:trPr>
+          <w:trHeight w:val="259"/>
+        </w:trPr>
+        <w:tc>
+          <w:tcPr>
+            <w:tcW w:w="542" w:type="dxa"/>
             <w:shd w:val="clear" w:color="auto" w:fill="BDD6EE" w:themeFill="accent5" w:themeFillTint="66"/>
           </w:tcPr>
           <w:p>
             <w:pPr>
               <w:jc w:val="center"/>
               <w:rPr>
-                <w:sz w:val="16"/>
-                <w:szCs w:val="16"/>
-              </w:rPr>
-            </w:pPr>
-            <w:r>
-              <w:rPr>
-                <w:sz w:val="16"/>
-                <w:szCs w:val="16"/>
+                <w:rFonts w:cstheme="minorHAnsi"/>
+                <w:sz w:val="15"/>
+                <w:szCs w:val="15"/>
+              </w:rPr>
+            </w:pPr>
+            <w:r>
+              <w:rPr>
+                <w:rFonts w:cstheme="minorHAnsi"/>
+                <w:sz w:val="15"/>
+                <w:szCs w:val="15"/>
               </w:rPr>
               <w:t>80%</w:t>
             </w:r>
@@ -5352,21 +5900,23 @@
         </w:tc>
         <w:tc>
           <w:tcPr>
-            <w:tcW w:w="619" w:type="dxa"/>
+            <w:tcW w:w="542" w:type="dxa"/>
             <w:shd w:val="clear" w:color="auto" w:fill="BDD6EE" w:themeFill="accent5" w:themeFillTint="66"/>
           </w:tcPr>
           <w:p>
             <w:pPr>
               <w:jc w:val="center"/>
               <w:rPr>
-                <w:sz w:val="16"/>
-                <w:szCs w:val="16"/>
-              </w:rPr>
-            </w:pPr>
-            <w:r>
-              <w:rPr>
-                <w:sz w:val="16"/>
-                <w:szCs w:val="16"/>
+                <w:rFonts w:cstheme="minorHAnsi"/>
+                <w:sz w:val="15"/>
+                <w:szCs w:val="15"/>
+              </w:rPr>
+            </w:pPr>
+            <w:r>
+              <w:rPr>
+                <w:rFonts w:cstheme="minorHAnsi"/>
+                <w:sz w:val="15"/>
+                <w:szCs w:val="15"/>
               </w:rPr>
               <w:t>20%</w:t>
             </w:r>
@@ -5374,68 +5924,136 @@
         </w:tc>
         <w:tc>
           <w:tcPr>
-            <w:tcW w:w="1025" w:type="dxa"/>
+            <w:tcW w:w="271" w:type="dxa"/>
+          </w:tcPr>
+          <w:p>
+            <w:pPr>
+              <w:jc w:val="center"/>
+              <w:rPr>
+                <w:rFonts w:cstheme="minorHAnsi"/>
+                <w:sz w:val="10"/>
+                <w:szCs w:val="10"/>
+              </w:rPr>
+            </w:pPr>
+          </w:p>
+        </w:tc>
+        <w:tc>
+          <w:tcPr>
+            <w:tcW w:w="272" w:type="dxa"/>
+          </w:tcPr>
+          <w:p>
+            <w:pPr>
+              <w:jc w:val="center"/>
+              <w:rPr>
+                <w:rFonts w:cstheme="minorHAnsi"/>
+                <w:sz w:val="10"/>
+                <w:szCs w:val="10"/>
+              </w:rPr>
+            </w:pPr>
+          </w:p>
+        </w:tc>
+        <w:tc>
+          <w:tcPr>
+            <w:tcW w:w="542" w:type="dxa"/>
+          </w:tcPr>
+          <w:p>
+            <w:pPr>
+              <w:jc w:val="center"/>
+              <w:rPr>
+                <w:rFonts w:cstheme="minorHAnsi"/>
+                <w:sz w:val="10"/>
+                <w:szCs w:val="10"/>
+              </w:rPr>
+            </w:pPr>
+          </w:p>
+        </w:tc>
+        <w:tc>
+          <w:tcPr>
+            <w:tcW w:w="542" w:type="dxa"/>
             <w:shd w:val="clear" w:color="auto" w:fill="auto"/>
           </w:tcPr>
           <w:p>
             <w:pPr>
               <w:jc w:val="center"/>
               <w:rPr>
-                <w:sz w:val="16"/>
-                <w:szCs w:val="16"/>
-              </w:rPr>
-            </w:pPr>
-          </w:p>
-        </w:tc>
-        <w:tc>
-          <w:tcPr>
-            <w:tcW w:w="1026" w:type="dxa"/>
+                <w:rFonts w:cstheme="minorHAnsi"/>
+                <w:sz w:val="10"/>
+                <w:szCs w:val="10"/>
+              </w:rPr>
+            </w:pPr>
+          </w:p>
+        </w:tc>
+        <w:tc>
+          <w:tcPr>
+            <w:tcW w:w="543" w:type="dxa"/>
             <w:shd w:val="clear" w:color="auto" w:fill="auto"/>
           </w:tcPr>
           <w:p>
             <w:pPr>
               <w:jc w:val="center"/>
               <w:rPr>
-                <w:sz w:val="16"/>
-                <w:szCs w:val="16"/>
-              </w:rPr>
-            </w:pPr>
-          </w:p>
-        </w:tc>
-        <w:tc>
-          <w:tcPr>
-            <w:tcW w:w="1026" w:type="dxa"/>
+                <w:rFonts w:cstheme="minorHAnsi"/>
+                <w:sz w:val="10"/>
+                <w:szCs w:val="10"/>
+              </w:rPr>
+            </w:pPr>
+          </w:p>
+        </w:tc>
+        <w:tc>
+          <w:tcPr>
+            <w:tcW w:w="542" w:type="dxa"/>
             <w:shd w:val="clear" w:color="auto" w:fill="auto"/>
           </w:tcPr>
           <w:p>
             <w:pPr>
               <w:jc w:val="center"/>
               <w:rPr>
-                <w:sz w:val="16"/>
-                <w:szCs w:val="16"/>
+                <w:rFonts w:cstheme="minorHAnsi"/>
+                <w:sz w:val="10"/>
+                <w:szCs w:val="10"/>
+              </w:rPr>
+            </w:pPr>
+          </w:p>
+        </w:tc>
+        <w:tc>
+          <w:tcPr>
+            <w:tcW w:w="543" w:type="dxa"/>
+          </w:tcPr>
+          <w:p>
+            <w:pPr>
+              <w:jc w:val="center"/>
+              <w:rPr>
+                <w:rFonts w:cstheme="minorHAnsi"/>
+                <w:sz w:val="10"/>
+                <w:szCs w:val="10"/>
               </w:rPr>
             </w:pPr>
           </w:p>
         </w:tc>
       </w:tr>
       <w:tr>
-        <w:tc>
-          <w:tcPr>
-            <w:tcW w:w="619" w:type="dxa"/>
+        <w:trPr>
+          <w:trHeight w:val="259"/>
+        </w:trPr>
+        <w:tc>
+          <w:tcPr>
+            <w:tcW w:w="542" w:type="dxa"/>
             <w:shd w:val="clear" w:color="auto" w:fill="BDD6EE" w:themeFill="accent5" w:themeFillTint="66"/>
           </w:tcPr>
           <w:p>
             <w:pPr>
               <w:jc w:val="center"/>
               <w:rPr>
-                <w:sz w:val="16"/>
-                <w:szCs w:val="16"/>
-              </w:rPr>
-            </w:pPr>
-            <w:r>
-              <w:rPr>
-                <w:sz w:val="16"/>
-                <w:szCs w:val="16"/>
+                <w:rFonts w:cstheme="minorHAnsi"/>
+                <w:sz w:val="15"/>
+                <w:szCs w:val="15"/>
+              </w:rPr>
+            </w:pPr>
+            <w:r>
+              <w:rPr>
+                <w:rFonts w:cstheme="minorHAnsi"/>
+                <w:sz w:val="15"/>
+                <w:szCs w:val="15"/>
               </w:rPr>
               <w:t>75%</w:t>
             </w:r>
@@ -5443,21 +6061,23 @@
         </w:tc>
         <w:tc>
           <w:tcPr>
-            <w:tcW w:w="619" w:type="dxa"/>
+            <w:tcW w:w="542" w:type="dxa"/>
             <w:shd w:val="clear" w:color="auto" w:fill="BDD6EE" w:themeFill="accent5" w:themeFillTint="66"/>
           </w:tcPr>
           <w:p>
             <w:pPr>
               <w:jc w:val="center"/>
               <w:rPr>
-                <w:sz w:val="16"/>
-                <w:szCs w:val="16"/>
-              </w:rPr>
-            </w:pPr>
-            <w:r>
-              <w:rPr>
-                <w:sz w:val="16"/>
-                <w:szCs w:val="16"/>
+                <w:rFonts w:cstheme="minorHAnsi"/>
+                <w:sz w:val="15"/>
+                <w:szCs w:val="15"/>
+              </w:rPr>
+            </w:pPr>
+            <w:r>
+              <w:rPr>
+                <w:rFonts w:cstheme="minorHAnsi"/>
+                <w:sz w:val="15"/>
+                <w:szCs w:val="15"/>
               </w:rPr>
               <w:t>25%</w:t>
             </w:r>
@@ -5465,68 +6085,136 @@
         </w:tc>
         <w:tc>
           <w:tcPr>
-            <w:tcW w:w="1025" w:type="dxa"/>
+            <w:tcW w:w="271" w:type="dxa"/>
+          </w:tcPr>
+          <w:p>
+            <w:pPr>
+              <w:jc w:val="center"/>
+              <w:rPr>
+                <w:rFonts w:cstheme="minorHAnsi"/>
+                <w:sz w:val="10"/>
+                <w:szCs w:val="10"/>
+              </w:rPr>
+            </w:pPr>
+          </w:p>
+        </w:tc>
+        <w:tc>
+          <w:tcPr>
+            <w:tcW w:w="272" w:type="dxa"/>
+          </w:tcPr>
+          <w:p>
+            <w:pPr>
+              <w:jc w:val="center"/>
+              <w:rPr>
+                <w:rFonts w:cstheme="minorHAnsi"/>
+                <w:sz w:val="10"/>
+                <w:szCs w:val="10"/>
+              </w:rPr>
+            </w:pPr>
+          </w:p>
+        </w:tc>
+        <w:tc>
+          <w:tcPr>
+            <w:tcW w:w="542" w:type="dxa"/>
+          </w:tcPr>
+          <w:p>
+            <w:pPr>
+              <w:jc w:val="center"/>
+              <w:rPr>
+                <w:rFonts w:cstheme="minorHAnsi"/>
+                <w:sz w:val="10"/>
+                <w:szCs w:val="10"/>
+              </w:rPr>
+            </w:pPr>
+          </w:p>
+        </w:tc>
+        <w:tc>
+          <w:tcPr>
+            <w:tcW w:w="542" w:type="dxa"/>
             <w:shd w:val="clear" w:color="auto" w:fill="auto"/>
           </w:tcPr>
           <w:p>
             <w:pPr>
               <w:jc w:val="center"/>
               <w:rPr>
-                <w:sz w:val="16"/>
-                <w:szCs w:val="16"/>
-              </w:rPr>
-            </w:pPr>
-          </w:p>
-        </w:tc>
-        <w:tc>
-          <w:tcPr>
-            <w:tcW w:w="1026" w:type="dxa"/>
+                <w:rFonts w:cstheme="minorHAnsi"/>
+                <w:sz w:val="10"/>
+                <w:szCs w:val="10"/>
+              </w:rPr>
+            </w:pPr>
+          </w:p>
+        </w:tc>
+        <w:tc>
+          <w:tcPr>
+            <w:tcW w:w="543" w:type="dxa"/>
             <w:shd w:val="clear" w:color="auto" w:fill="auto"/>
           </w:tcPr>
           <w:p>
             <w:pPr>
               <w:jc w:val="center"/>
               <w:rPr>
-                <w:sz w:val="16"/>
-                <w:szCs w:val="16"/>
-              </w:rPr>
-            </w:pPr>
-          </w:p>
-        </w:tc>
-        <w:tc>
-          <w:tcPr>
-            <w:tcW w:w="1026" w:type="dxa"/>
+                <w:rFonts w:cstheme="minorHAnsi"/>
+                <w:sz w:val="10"/>
+                <w:szCs w:val="10"/>
+              </w:rPr>
+            </w:pPr>
+          </w:p>
+        </w:tc>
+        <w:tc>
+          <w:tcPr>
+            <w:tcW w:w="542" w:type="dxa"/>
             <w:shd w:val="clear" w:color="auto" w:fill="auto"/>
           </w:tcPr>
           <w:p>
             <w:pPr>
               <w:jc w:val="center"/>
               <w:rPr>
-                <w:sz w:val="16"/>
-                <w:szCs w:val="16"/>
+                <w:rFonts w:cstheme="minorHAnsi"/>
+                <w:sz w:val="10"/>
+                <w:szCs w:val="10"/>
+              </w:rPr>
+            </w:pPr>
+          </w:p>
+        </w:tc>
+        <w:tc>
+          <w:tcPr>
+            <w:tcW w:w="543" w:type="dxa"/>
+          </w:tcPr>
+          <w:p>
+            <w:pPr>
+              <w:jc w:val="center"/>
+              <w:rPr>
+                <w:rFonts w:cstheme="minorHAnsi"/>
+                <w:sz w:val="10"/>
+                <w:szCs w:val="10"/>
               </w:rPr>
             </w:pPr>
           </w:p>
         </w:tc>
       </w:tr>
       <w:tr>
-        <w:tc>
-          <w:tcPr>
-            <w:tcW w:w="619" w:type="dxa"/>
+        <w:trPr>
+          <w:trHeight w:val="239"/>
+        </w:trPr>
+        <w:tc>
+          <w:tcPr>
+            <w:tcW w:w="542" w:type="dxa"/>
             <w:shd w:val="clear" w:color="auto" w:fill="BDD6EE" w:themeFill="accent5" w:themeFillTint="66"/>
           </w:tcPr>
           <w:p>
             <w:pPr>
               <w:jc w:val="center"/>
               <w:rPr>
-                <w:sz w:val="16"/>
-                <w:szCs w:val="16"/>
-              </w:rPr>
-            </w:pPr>
-            <w:r>
-              <w:rPr>
-                <w:sz w:val="16"/>
-                <w:szCs w:val="16"/>
+                <w:rFonts w:cstheme="minorHAnsi"/>
+                <w:sz w:val="15"/>
+                <w:szCs w:val="15"/>
+              </w:rPr>
+            </w:pPr>
+            <w:r>
+              <w:rPr>
+                <w:rFonts w:cstheme="minorHAnsi"/>
+                <w:sz w:val="15"/>
+                <w:szCs w:val="15"/>
               </w:rPr>
               <w:t>70%</w:t>
             </w:r>
@@ -5534,21 +6222,23 @@
         </w:tc>
         <w:tc>
           <w:tcPr>
-            <w:tcW w:w="619" w:type="dxa"/>
+            <w:tcW w:w="542" w:type="dxa"/>
             <w:shd w:val="clear" w:color="auto" w:fill="BDD6EE" w:themeFill="accent5" w:themeFillTint="66"/>
           </w:tcPr>
           <w:p>
             <w:pPr>
               <w:jc w:val="center"/>
               <w:rPr>
-                <w:sz w:val="16"/>
-                <w:szCs w:val="16"/>
-              </w:rPr>
-            </w:pPr>
-            <w:r>
-              <w:rPr>
-                <w:sz w:val="16"/>
-                <w:szCs w:val="16"/>
+                <w:rFonts w:cstheme="minorHAnsi"/>
+                <w:sz w:val="15"/>
+                <w:szCs w:val="15"/>
+              </w:rPr>
+            </w:pPr>
+            <w:r>
+              <w:rPr>
+                <w:rFonts w:cstheme="minorHAnsi"/>
+                <w:sz w:val="15"/>
+                <w:szCs w:val="15"/>
               </w:rPr>
               <w:t>30%</w:t>
             </w:r>
@@ -5556,68 +6246,136 @@
         </w:tc>
         <w:tc>
           <w:tcPr>
-            <w:tcW w:w="1025" w:type="dxa"/>
+            <w:tcW w:w="271" w:type="dxa"/>
+          </w:tcPr>
+          <w:p>
+            <w:pPr>
+              <w:jc w:val="center"/>
+              <w:rPr>
+                <w:rFonts w:cstheme="minorHAnsi"/>
+                <w:sz w:val="10"/>
+                <w:szCs w:val="10"/>
+              </w:rPr>
+            </w:pPr>
+          </w:p>
+        </w:tc>
+        <w:tc>
+          <w:tcPr>
+            <w:tcW w:w="272" w:type="dxa"/>
+          </w:tcPr>
+          <w:p>
+            <w:pPr>
+              <w:jc w:val="center"/>
+              <w:rPr>
+                <w:rFonts w:cstheme="minorHAnsi"/>
+                <w:sz w:val="10"/>
+                <w:szCs w:val="10"/>
+              </w:rPr>
+            </w:pPr>
+          </w:p>
+        </w:tc>
+        <w:tc>
+          <w:tcPr>
+            <w:tcW w:w="542" w:type="dxa"/>
+          </w:tcPr>
+          <w:p>
+            <w:pPr>
+              <w:jc w:val="center"/>
+              <w:rPr>
+                <w:rFonts w:cstheme="minorHAnsi"/>
+                <w:sz w:val="10"/>
+                <w:szCs w:val="10"/>
+              </w:rPr>
+            </w:pPr>
+          </w:p>
+        </w:tc>
+        <w:tc>
+          <w:tcPr>
+            <w:tcW w:w="542" w:type="dxa"/>
             <w:shd w:val="clear" w:color="auto" w:fill="auto"/>
           </w:tcPr>
           <w:p>
             <w:pPr>
               <w:jc w:val="center"/>
               <w:rPr>
-                <w:sz w:val="16"/>
-                <w:szCs w:val="16"/>
-              </w:rPr>
-            </w:pPr>
-          </w:p>
-        </w:tc>
-        <w:tc>
-          <w:tcPr>
-            <w:tcW w:w="1026" w:type="dxa"/>
+                <w:rFonts w:cstheme="minorHAnsi"/>
+                <w:sz w:val="10"/>
+                <w:szCs w:val="10"/>
+              </w:rPr>
+            </w:pPr>
+          </w:p>
+        </w:tc>
+        <w:tc>
+          <w:tcPr>
+            <w:tcW w:w="543" w:type="dxa"/>
             <w:shd w:val="clear" w:color="auto" w:fill="auto"/>
           </w:tcPr>
           <w:p>
             <w:pPr>
               <w:jc w:val="center"/>
               <w:rPr>
-                <w:sz w:val="16"/>
-                <w:szCs w:val="16"/>
-              </w:rPr>
-            </w:pPr>
-          </w:p>
-        </w:tc>
-        <w:tc>
-          <w:tcPr>
-            <w:tcW w:w="1026" w:type="dxa"/>
+                <w:rFonts w:cstheme="minorHAnsi"/>
+                <w:sz w:val="10"/>
+                <w:szCs w:val="10"/>
+              </w:rPr>
+            </w:pPr>
+          </w:p>
+        </w:tc>
+        <w:tc>
+          <w:tcPr>
+            <w:tcW w:w="542" w:type="dxa"/>
             <w:shd w:val="clear" w:color="auto" w:fill="auto"/>
           </w:tcPr>
           <w:p>
             <w:pPr>
               <w:jc w:val="center"/>
               <w:rPr>
-                <w:sz w:val="16"/>
-                <w:szCs w:val="16"/>
+                <w:rFonts w:cstheme="minorHAnsi"/>
+                <w:sz w:val="10"/>
+                <w:szCs w:val="10"/>
+              </w:rPr>
+            </w:pPr>
+          </w:p>
+        </w:tc>
+        <w:tc>
+          <w:tcPr>
+            <w:tcW w:w="543" w:type="dxa"/>
+          </w:tcPr>
+          <w:p>
+            <w:pPr>
+              <w:jc w:val="center"/>
+              <w:rPr>
+                <w:rFonts w:cstheme="minorHAnsi"/>
+                <w:sz w:val="10"/>
+                <w:szCs w:val="10"/>
               </w:rPr>
             </w:pPr>
           </w:p>
         </w:tc>
       </w:tr>
       <w:tr>
-        <w:tc>
-          <w:tcPr>
-            <w:tcW w:w="619" w:type="dxa"/>
+        <w:trPr>
+          <w:trHeight w:val="259"/>
+        </w:trPr>
+        <w:tc>
+          <w:tcPr>
+            <w:tcW w:w="542" w:type="dxa"/>
             <w:shd w:val="clear" w:color="auto" w:fill="BDD6EE" w:themeFill="accent5" w:themeFillTint="66"/>
           </w:tcPr>
           <w:p>
             <w:pPr>
               <w:jc w:val="center"/>
               <w:rPr>
-                <w:sz w:val="16"/>
-                <w:szCs w:val="16"/>
-              </w:rPr>
-            </w:pPr>
-            <w:r>
-              <w:rPr>
-                <w:sz w:val="16"/>
-                <w:szCs w:val="16"/>
+                <w:rFonts w:cstheme="minorHAnsi"/>
+                <w:sz w:val="15"/>
+                <w:szCs w:val="15"/>
+              </w:rPr>
+            </w:pPr>
+            <w:r>
+              <w:rPr>
+                <w:rFonts w:cstheme="minorHAnsi"/>
+                <w:sz w:val="15"/>
+                <w:szCs w:val="15"/>
               </w:rPr>
               <w:t>65%</w:t>
             </w:r>
@@ -5625,21 +6383,23 @@
         </w:tc>
         <w:tc>
           <w:tcPr>
-            <w:tcW w:w="619" w:type="dxa"/>
+            <w:tcW w:w="542" w:type="dxa"/>
             <w:shd w:val="clear" w:color="auto" w:fill="BDD6EE" w:themeFill="accent5" w:themeFillTint="66"/>
           </w:tcPr>
           <w:p>
             <w:pPr>
               <w:jc w:val="center"/>
               <w:rPr>
-                <w:sz w:val="16"/>
-                <w:szCs w:val="16"/>
-              </w:rPr>
-            </w:pPr>
-            <w:r>
-              <w:rPr>
-                <w:sz w:val="16"/>
-                <w:szCs w:val="16"/>
+                <w:rFonts w:cstheme="minorHAnsi"/>
+                <w:sz w:val="15"/>
+                <w:szCs w:val="15"/>
+              </w:rPr>
+            </w:pPr>
+            <w:r>
+              <w:rPr>
+                <w:rFonts w:cstheme="minorHAnsi"/>
+                <w:sz w:val="15"/>
+                <w:szCs w:val="15"/>
               </w:rPr>
               <w:t>35%</w:t>
             </w:r>
@@ -5647,68 +6407,136 @@
         </w:tc>
         <w:tc>
           <w:tcPr>
-            <w:tcW w:w="1025" w:type="dxa"/>
+            <w:tcW w:w="271" w:type="dxa"/>
+          </w:tcPr>
+          <w:p>
+            <w:pPr>
+              <w:jc w:val="center"/>
+              <w:rPr>
+                <w:rFonts w:cstheme="minorHAnsi"/>
+                <w:sz w:val="10"/>
+                <w:szCs w:val="10"/>
+              </w:rPr>
+            </w:pPr>
+          </w:p>
+        </w:tc>
+        <w:tc>
+          <w:tcPr>
+            <w:tcW w:w="272" w:type="dxa"/>
+          </w:tcPr>
+          <w:p>
+            <w:pPr>
+              <w:jc w:val="center"/>
+              <w:rPr>
+                <w:rFonts w:cstheme="minorHAnsi"/>
+                <w:sz w:val="10"/>
+                <w:szCs w:val="10"/>
+              </w:rPr>
+            </w:pPr>
+          </w:p>
+        </w:tc>
+        <w:tc>
+          <w:tcPr>
+            <w:tcW w:w="542" w:type="dxa"/>
+          </w:tcPr>
+          <w:p>
+            <w:pPr>
+              <w:jc w:val="center"/>
+              <w:rPr>
+                <w:rFonts w:cstheme="minorHAnsi"/>
+                <w:sz w:val="10"/>
+                <w:szCs w:val="10"/>
+              </w:rPr>
+            </w:pPr>
+          </w:p>
+        </w:tc>
+        <w:tc>
+          <w:tcPr>
+            <w:tcW w:w="542" w:type="dxa"/>
             <w:shd w:val="clear" w:color="auto" w:fill="auto"/>
           </w:tcPr>
           <w:p>
             <w:pPr>
               <w:jc w:val="center"/>
               <w:rPr>
-                <w:sz w:val="16"/>
-                <w:szCs w:val="16"/>
-              </w:rPr>
-            </w:pPr>
-          </w:p>
-        </w:tc>
-        <w:tc>
-          <w:tcPr>
-            <w:tcW w:w="1026" w:type="dxa"/>
+                <w:rFonts w:cstheme="minorHAnsi"/>
+                <w:sz w:val="10"/>
+                <w:szCs w:val="10"/>
+              </w:rPr>
+            </w:pPr>
+          </w:p>
+        </w:tc>
+        <w:tc>
+          <w:tcPr>
+            <w:tcW w:w="543" w:type="dxa"/>
             <w:shd w:val="clear" w:color="auto" w:fill="auto"/>
           </w:tcPr>
           <w:p>
             <w:pPr>
               <w:jc w:val="center"/>
               <w:rPr>
-                <w:sz w:val="16"/>
-                <w:szCs w:val="16"/>
-              </w:rPr>
-            </w:pPr>
-          </w:p>
-        </w:tc>
-        <w:tc>
-          <w:tcPr>
-            <w:tcW w:w="1026" w:type="dxa"/>
+                <w:rFonts w:cstheme="minorHAnsi"/>
+                <w:sz w:val="10"/>
+                <w:szCs w:val="10"/>
+              </w:rPr>
+            </w:pPr>
+          </w:p>
+        </w:tc>
+        <w:tc>
+          <w:tcPr>
+            <w:tcW w:w="542" w:type="dxa"/>
             <w:shd w:val="clear" w:color="auto" w:fill="auto"/>
           </w:tcPr>
           <w:p>
             <w:pPr>
               <w:jc w:val="center"/>
               <w:rPr>
-                <w:sz w:val="16"/>
-                <w:szCs w:val="16"/>
+                <w:rFonts w:cstheme="minorHAnsi"/>
+                <w:sz w:val="10"/>
+                <w:szCs w:val="10"/>
+              </w:rPr>
+            </w:pPr>
+          </w:p>
+        </w:tc>
+        <w:tc>
+          <w:tcPr>
+            <w:tcW w:w="543" w:type="dxa"/>
+          </w:tcPr>
+          <w:p>
+            <w:pPr>
+              <w:jc w:val="center"/>
+              <w:rPr>
+                <w:rFonts w:cstheme="minorHAnsi"/>
+                <w:sz w:val="10"/>
+                <w:szCs w:val="10"/>
               </w:rPr>
             </w:pPr>
           </w:p>
         </w:tc>
       </w:tr>
       <w:tr>
-        <w:tc>
-          <w:tcPr>
-            <w:tcW w:w="619" w:type="dxa"/>
+        <w:trPr>
+          <w:trHeight w:val="259"/>
+        </w:trPr>
+        <w:tc>
+          <w:tcPr>
+            <w:tcW w:w="542" w:type="dxa"/>
             <w:shd w:val="clear" w:color="auto" w:fill="BDD6EE" w:themeFill="accent5" w:themeFillTint="66"/>
           </w:tcPr>
           <w:p>
             <w:pPr>
               <w:jc w:val="center"/>
               <w:rPr>
-                <w:sz w:val="16"/>
-                <w:szCs w:val="16"/>
-              </w:rPr>
-            </w:pPr>
-            <w:r>
-              <w:rPr>
-                <w:sz w:val="16"/>
-                <w:szCs w:val="16"/>
+                <w:rFonts w:cstheme="minorHAnsi"/>
+                <w:sz w:val="15"/>
+                <w:szCs w:val="15"/>
+              </w:rPr>
+            </w:pPr>
+            <w:r>
+              <w:rPr>
+                <w:rFonts w:cstheme="minorHAnsi"/>
+                <w:sz w:val="15"/>
+                <w:szCs w:val="15"/>
               </w:rPr>
               <w:t>60%</w:t>
             </w:r>
@@ -5716,21 +6544,23 @@
         </w:tc>
         <w:tc>
           <w:tcPr>
-            <w:tcW w:w="619" w:type="dxa"/>
+            <w:tcW w:w="542" w:type="dxa"/>
             <w:shd w:val="clear" w:color="auto" w:fill="BDD6EE" w:themeFill="accent5" w:themeFillTint="66"/>
           </w:tcPr>
           <w:p>
             <w:pPr>
               <w:jc w:val="center"/>
               <w:rPr>
-                <w:sz w:val="16"/>
-                <w:szCs w:val="16"/>
-              </w:rPr>
-            </w:pPr>
-            <w:r>
-              <w:rPr>
-                <w:sz w:val="16"/>
-                <w:szCs w:val="16"/>
+                <w:rFonts w:cstheme="minorHAnsi"/>
+                <w:sz w:val="15"/>
+                <w:szCs w:val="15"/>
+              </w:rPr>
+            </w:pPr>
+            <w:r>
+              <w:rPr>
+                <w:rFonts w:cstheme="minorHAnsi"/>
+                <w:sz w:val="15"/>
+                <w:szCs w:val="15"/>
               </w:rPr>
               <w:t>40%</w:t>
             </w:r>
@@ -5738,68 +6568,136 @@
         </w:tc>
         <w:tc>
           <w:tcPr>
-            <w:tcW w:w="1025" w:type="dxa"/>
+            <w:tcW w:w="271" w:type="dxa"/>
+          </w:tcPr>
+          <w:p>
+            <w:pPr>
+              <w:jc w:val="center"/>
+              <w:rPr>
+                <w:rFonts w:cstheme="minorHAnsi"/>
+                <w:sz w:val="10"/>
+                <w:szCs w:val="10"/>
+              </w:rPr>
+            </w:pPr>
+          </w:p>
+        </w:tc>
+        <w:tc>
+          <w:tcPr>
+            <w:tcW w:w="272" w:type="dxa"/>
+          </w:tcPr>
+          <w:p>
+            <w:pPr>
+              <w:jc w:val="center"/>
+              <w:rPr>
+                <w:rFonts w:cstheme="minorHAnsi"/>
+                <w:sz w:val="10"/>
+                <w:szCs w:val="10"/>
+              </w:rPr>
+            </w:pPr>
+          </w:p>
+        </w:tc>
+        <w:tc>
+          <w:tcPr>
+            <w:tcW w:w="542" w:type="dxa"/>
+          </w:tcPr>
+          <w:p>
+            <w:pPr>
+              <w:jc w:val="center"/>
+              <w:rPr>
+                <w:rFonts w:cstheme="minorHAnsi"/>
+                <w:sz w:val="10"/>
+                <w:szCs w:val="10"/>
+              </w:rPr>
+            </w:pPr>
+          </w:p>
+        </w:tc>
+        <w:tc>
+          <w:tcPr>
+            <w:tcW w:w="542" w:type="dxa"/>
             <w:shd w:val="clear" w:color="auto" w:fill="auto"/>
           </w:tcPr>
           <w:p>
             <w:pPr>
               <w:jc w:val="center"/>
               <w:rPr>
-                <w:sz w:val="16"/>
-                <w:szCs w:val="16"/>
-              </w:rPr>
-            </w:pPr>
-          </w:p>
-        </w:tc>
-        <w:tc>
-          <w:tcPr>
-            <w:tcW w:w="1026" w:type="dxa"/>
+                <w:rFonts w:cstheme="minorHAnsi"/>
+                <w:sz w:val="10"/>
+                <w:szCs w:val="10"/>
+              </w:rPr>
+            </w:pPr>
+          </w:p>
+        </w:tc>
+        <w:tc>
+          <w:tcPr>
+            <w:tcW w:w="543" w:type="dxa"/>
             <w:shd w:val="clear" w:color="auto" w:fill="auto"/>
           </w:tcPr>
           <w:p>
             <w:pPr>
               <w:jc w:val="center"/>
               <w:rPr>
-                <w:sz w:val="16"/>
-                <w:szCs w:val="16"/>
-              </w:rPr>
-            </w:pPr>
-          </w:p>
-        </w:tc>
-        <w:tc>
-          <w:tcPr>
-            <w:tcW w:w="1026" w:type="dxa"/>
+                <w:rFonts w:cstheme="minorHAnsi"/>
+                <w:sz w:val="10"/>
+                <w:szCs w:val="10"/>
+              </w:rPr>
+            </w:pPr>
+          </w:p>
+        </w:tc>
+        <w:tc>
+          <w:tcPr>
+            <w:tcW w:w="542" w:type="dxa"/>
             <w:shd w:val="clear" w:color="auto" w:fill="auto"/>
           </w:tcPr>
           <w:p>
             <w:pPr>
               <w:jc w:val="center"/>
               <w:rPr>
-                <w:sz w:val="16"/>
-                <w:szCs w:val="16"/>
+                <w:rFonts w:cstheme="minorHAnsi"/>
+                <w:sz w:val="10"/>
+                <w:szCs w:val="10"/>
+              </w:rPr>
+            </w:pPr>
+          </w:p>
+        </w:tc>
+        <w:tc>
+          <w:tcPr>
+            <w:tcW w:w="543" w:type="dxa"/>
+          </w:tcPr>
+          <w:p>
+            <w:pPr>
+              <w:jc w:val="center"/>
+              <w:rPr>
+                <w:rFonts w:cstheme="minorHAnsi"/>
+                <w:sz w:val="10"/>
+                <w:szCs w:val="10"/>
               </w:rPr>
             </w:pPr>
           </w:p>
         </w:tc>
       </w:tr>
       <w:tr>
-        <w:tc>
-          <w:tcPr>
-            <w:tcW w:w="619" w:type="dxa"/>
+        <w:trPr>
+          <w:trHeight w:val="259"/>
+        </w:trPr>
+        <w:tc>
+          <w:tcPr>
+            <w:tcW w:w="542" w:type="dxa"/>
             <w:shd w:val="clear" w:color="auto" w:fill="BDD6EE" w:themeFill="accent5" w:themeFillTint="66"/>
           </w:tcPr>
           <w:p>
             <w:pPr>
               <w:jc w:val="center"/>
               <w:rPr>
-                <w:sz w:val="16"/>
-                <w:szCs w:val="16"/>
-              </w:rPr>
-            </w:pPr>
-            <w:r>
-              <w:rPr>
-                <w:sz w:val="16"/>
-                <w:szCs w:val="16"/>
+                <w:rFonts w:cstheme="minorHAnsi"/>
+                <w:sz w:val="15"/>
+                <w:szCs w:val="15"/>
+              </w:rPr>
+            </w:pPr>
+            <w:r>
+              <w:rPr>
+                <w:rFonts w:cstheme="minorHAnsi"/>
+                <w:sz w:val="15"/>
+                <w:szCs w:val="15"/>
               </w:rPr>
               <w:t>55%</w:t>
             </w:r>
@@ -5807,21 +6705,23 @@
         </w:tc>
         <w:tc>
           <w:tcPr>
-            <w:tcW w:w="619" w:type="dxa"/>
+            <w:tcW w:w="542" w:type="dxa"/>
             <w:shd w:val="clear" w:color="auto" w:fill="BDD6EE" w:themeFill="accent5" w:themeFillTint="66"/>
           </w:tcPr>
           <w:p>
             <w:pPr>
               <w:jc w:val="center"/>
               <w:rPr>
-                <w:sz w:val="16"/>
-                <w:szCs w:val="16"/>
-              </w:rPr>
-            </w:pPr>
-            <w:r>
-              <w:rPr>
-                <w:sz w:val="16"/>
-                <w:szCs w:val="16"/>
+                <w:rFonts w:cstheme="minorHAnsi"/>
+                <w:sz w:val="15"/>
+                <w:szCs w:val="15"/>
+              </w:rPr>
+            </w:pPr>
+            <w:r>
+              <w:rPr>
+                <w:rFonts w:cstheme="minorHAnsi"/>
+                <w:sz w:val="15"/>
+                <w:szCs w:val="15"/>
               </w:rPr>
               <w:t>45%</w:t>
             </w:r>
@@ -5829,68 +6729,136 @@
         </w:tc>
         <w:tc>
           <w:tcPr>
-            <w:tcW w:w="1025" w:type="dxa"/>
+            <w:tcW w:w="271" w:type="dxa"/>
+          </w:tcPr>
+          <w:p>
+            <w:pPr>
+              <w:jc w:val="center"/>
+              <w:rPr>
+                <w:rFonts w:cstheme="minorHAnsi"/>
+                <w:sz w:val="10"/>
+                <w:szCs w:val="10"/>
+              </w:rPr>
+            </w:pPr>
+          </w:p>
+        </w:tc>
+        <w:tc>
+          <w:tcPr>
+            <w:tcW w:w="272" w:type="dxa"/>
+          </w:tcPr>
+          <w:p>
+            <w:pPr>
+              <w:jc w:val="center"/>
+              <w:rPr>
+                <w:rFonts w:cstheme="minorHAnsi"/>
+                <w:sz w:val="10"/>
+                <w:szCs w:val="10"/>
+              </w:rPr>
+            </w:pPr>
+          </w:p>
+        </w:tc>
+        <w:tc>
+          <w:tcPr>
+            <w:tcW w:w="542" w:type="dxa"/>
+          </w:tcPr>
+          <w:p>
+            <w:pPr>
+              <w:jc w:val="center"/>
+              <w:rPr>
+                <w:rFonts w:cstheme="minorHAnsi"/>
+                <w:sz w:val="10"/>
+                <w:szCs w:val="10"/>
+              </w:rPr>
+            </w:pPr>
+          </w:p>
+        </w:tc>
+        <w:tc>
+          <w:tcPr>
+            <w:tcW w:w="542" w:type="dxa"/>
             <w:shd w:val="clear" w:color="auto" w:fill="auto"/>
           </w:tcPr>
           <w:p>
             <w:pPr>
               <w:jc w:val="center"/>
               <w:rPr>
-                <w:sz w:val="16"/>
-                <w:szCs w:val="16"/>
-              </w:rPr>
-            </w:pPr>
-          </w:p>
-        </w:tc>
-        <w:tc>
-          <w:tcPr>
-            <w:tcW w:w="1026" w:type="dxa"/>
+                <w:rFonts w:cstheme="minorHAnsi"/>
+                <w:sz w:val="10"/>
+                <w:szCs w:val="10"/>
+              </w:rPr>
+            </w:pPr>
+          </w:p>
+        </w:tc>
+        <w:tc>
+          <w:tcPr>
+            <w:tcW w:w="543" w:type="dxa"/>
             <w:shd w:val="clear" w:color="auto" w:fill="auto"/>
           </w:tcPr>
           <w:p>
             <w:pPr>
               <w:jc w:val="center"/>
               <w:rPr>
-                <w:sz w:val="16"/>
-                <w:szCs w:val="16"/>
-              </w:rPr>
-            </w:pPr>
-          </w:p>
-        </w:tc>
-        <w:tc>
-          <w:tcPr>
-            <w:tcW w:w="1026" w:type="dxa"/>
+                <w:rFonts w:cstheme="minorHAnsi"/>
+                <w:sz w:val="10"/>
+                <w:szCs w:val="10"/>
+              </w:rPr>
+            </w:pPr>
+          </w:p>
+        </w:tc>
+        <w:tc>
+          <w:tcPr>
+            <w:tcW w:w="542" w:type="dxa"/>
             <w:shd w:val="clear" w:color="auto" w:fill="auto"/>
           </w:tcPr>
           <w:p>
             <w:pPr>
               <w:jc w:val="center"/>
               <w:rPr>
-                <w:sz w:val="16"/>
-                <w:szCs w:val="16"/>
+                <w:rFonts w:cstheme="minorHAnsi"/>
+                <w:sz w:val="10"/>
+                <w:szCs w:val="10"/>
+              </w:rPr>
+            </w:pPr>
+          </w:p>
+        </w:tc>
+        <w:tc>
+          <w:tcPr>
+            <w:tcW w:w="543" w:type="dxa"/>
+          </w:tcPr>
+          <w:p>
+            <w:pPr>
+              <w:jc w:val="center"/>
+              <w:rPr>
+                <w:rFonts w:cstheme="minorHAnsi"/>
+                <w:sz w:val="10"/>
+                <w:szCs w:val="10"/>
               </w:rPr>
             </w:pPr>
           </w:p>
         </w:tc>
       </w:tr>
       <w:tr>
-        <w:tc>
-          <w:tcPr>
-            <w:tcW w:w="619" w:type="dxa"/>
+        <w:trPr>
+          <w:trHeight w:val="239"/>
+        </w:trPr>
+        <w:tc>
+          <w:tcPr>
+            <w:tcW w:w="542" w:type="dxa"/>
             <w:shd w:val="clear" w:color="auto" w:fill="BDD6EE" w:themeFill="accent5" w:themeFillTint="66"/>
           </w:tcPr>
           <w:p>
             <w:pPr>
               <w:jc w:val="center"/>
               <w:rPr>
-                <w:sz w:val="16"/>
-                <w:szCs w:val="16"/>
-              </w:rPr>
-            </w:pPr>
-            <w:r>
-              <w:rPr>
-                <w:sz w:val="16"/>
-                <w:szCs w:val="16"/>
+                <w:rFonts w:cstheme="minorHAnsi"/>
+                <w:sz w:val="15"/>
+                <w:szCs w:val="15"/>
+              </w:rPr>
+            </w:pPr>
+            <w:r>
+              <w:rPr>
+                <w:rFonts w:cstheme="minorHAnsi"/>
+                <w:sz w:val="15"/>
+                <w:szCs w:val="15"/>
               </w:rPr>
               <w:t>50%</w:t>
             </w:r>
@@ -5898,21 +6866,23 @@
         </w:tc>
         <w:tc>
           <w:tcPr>
-            <w:tcW w:w="619" w:type="dxa"/>
+            <w:tcW w:w="542" w:type="dxa"/>
             <w:shd w:val="clear" w:color="auto" w:fill="BDD6EE" w:themeFill="accent5" w:themeFillTint="66"/>
           </w:tcPr>
           <w:p>
             <w:pPr>
               <w:jc w:val="center"/>
               <w:rPr>
-                <w:sz w:val="16"/>
-                <w:szCs w:val="16"/>
-              </w:rPr>
-            </w:pPr>
-            <w:r>
-              <w:rPr>
-                <w:sz w:val="16"/>
-                <w:szCs w:val="16"/>
+                <w:rFonts w:cstheme="minorHAnsi"/>
+                <w:sz w:val="15"/>
+                <w:szCs w:val="15"/>
+              </w:rPr>
+            </w:pPr>
+            <w:r>
+              <w:rPr>
+                <w:rFonts w:cstheme="minorHAnsi"/>
+                <w:sz w:val="15"/>
+                <w:szCs w:val="15"/>
               </w:rPr>
               <w:t>50%</w:t>
             </w:r>
@@ -5920,45 +6890,108 @@
         </w:tc>
         <w:tc>
           <w:tcPr>
-            <w:tcW w:w="1025" w:type="dxa"/>
+            <w:tcW w:w="271" w:type="dxa"/>
+          </w:tcPr>
+          <w:p>
+            <w:pPr>
+              <w:jc w:val="center"/>
+              <w:rPr>
+                <w:rFonts w:cstheme="minorHAnsi"/>
+                <w:sz w:val="10"/>
+                <w:szCs w:val="10"/>
+              </w:rPr>
+            </w:pPr>
+          </w:p>
+        </w:tc>
+        <w:tc>
+          <w:tcPr>
+            <w:tcW w:w="272" w:type="dxa"/>
+          </w:tcPr>
+          <w:p>
+            <w:pPr>
+              <w:jc w:val="center"/>
+              <w:rPr>
+                <w:rFonts w:cstheme="minorHAnsi"/>
+                <w:sz w:val="10"/>
+                <w:szCs w:val="10"/>
+              </w:rPr>
+            </w:pPr>
+          </w:p>
+        </w:tc>
+        <w:tc>
+          <w:tcPr>
+            <w:tcW w:w="542" w:type="dxa"/>
+          </w:tcPr>
+          <w:p>
+            <w:pPr>
+              <w:jc w:val="center"/>
+              <w:rPr>
+                <w:rFonts w:cstheme="minorHAnsi"/>
+                <w:sz w:val="10"/>
+                <w:szCs w:val="10"/>
+              </w:rPr>
+            </w:pPr>
+          </w:p>
+        </w:tc>
+        <w:tc>
+          <w:tcPr>
+            <w:tcW w:w="542" w:type="dxa"/>
             <w:shd w:val="clear" w:color="auto" w:fill="auto"/>
           </w:tcPr>
           <w:p>
             <w:pPr>
               <w:jc w:val="center"/>
               <w:rPr>
-                <w:sz w:val="16"/>
-                <w:szCs w:val="16"/>
-              </w:rPr>
-            </w:pPr>
-          </w:p>
-        </w:tc>
-        <w:tc>
-          <w:tcPr>
-            <w:tcW w:w="1026" w:type="dxa"/>
+                <w:rFonts w:cstheme="minorHAnsi"/>
+                <w:sz w:val="10"/>
+                <w:szCs w:val="10"/>
+              </w:rPr>
+            </w:pPr>
+          </w:p>
+        </w:tc>
+        <w:tc>
+          <w:tcPr>
+            <w:tcW w:w="543" w:type="dxa"/>
             <w:shd w:val="clear" w:color="auto" w:fill="auto"/>
           </w:tcPr>
           <w:p>
             <w:pPr>
               <w:jc w:val="center"/>
               <w:rPr>
-                <w:sz w:val="16"/>
-                <w:szCs w:val="16"/>
-              </w:rPr>
-            </w:pPr>
-          </w:p>
-        </w:tc>
-        <w:tc>
-          <w:tcPr>
-            <w:tcW w:w="1026" w:type="dxa"/>
+                <w:rFonts w:cstheme="minorHAnsi"/>
+                <w:sz w:val="10"/>
+                <w:szCs w:val="10"/>
+              </w:rPr>
+            </w:pPr>
+          </w:p>
+        </w:tc>
+        <w:tc>
+          <w:tcPr>
+            <w:tcW w:w="542" w:type="dxa"/>
             <w:shd w:val="clear" w:color="auto" w:fill="auto"/>
           </w:tcPr>
           <w:p>
             <w:pPr>
               <w:jc w:val="center"/>
               <w:rPr>
-                <w:sz w:val="16"/>
-                <w:szCs w:val="16"/>
+                <w:rFonts w:cstheme="minorHAnsi"/>
+                <w:sz w:val="10"/>
+                <w:szCs w:val="10"/>
+              </w:rPr>
+            </w:pPr>
+          </w:p>
+        </w:tc>
+        <w:tc>
+          <w:tcPr>
+            <w:tcW w:w="543" w:type="dxa"/>
+          </w:tcPr>
+          <w:p>
+            <w:pPr>
+              <w:jc w:val="center"/>
+              <w:rPr>
+                <w:rFonts w:cstheme="minorHAnsi"/>
+                <w:sz w:val="10"/>
+                <w:szCs w:val="10"/>
               </w:rPr>
             </w:pPr>
           </w:p>
@@ -5978,27 +7011,14 @@
         <w:br/>
         <w:t xml:space="preserve">Table </w:t>
       </w:r>
-      <w:r>
-        <w:fldChar w:fldCharType="begin"/>
-      </w:r>
-      <w:r>
-        <w:instrText xml:space="preserve"> SEQ Table \* ARABIC </w:instrText>
-      </w:r>
-      <w:r>
-        <w:fldChar w:fldCharType="separate"/>
-      </w:r>
-      <w:r>
-        <w:rPr>
-          <w:noProof/>
-        </w:rPr>
-        <w:t>4</w:t>
-      </w:r>
-      <w:r>
-        <w:rPr>
-          <w:noProof/>
-        </w:rPr>
-        <w:fldChar w:fldCharType="end"/>
-      </w:r>
+      <w:fldSimple w:instr=" SEQ Table \* ARABIC ">
+        <w:r>
+          <w:rPr>
+            <w:noProof/>
+          </w:rPr>
+          <w:t>4</w:t>
+        </w:r>
+      </w:fldSimple>
       <w:r>
         <w:t xml:space="preserve"> : </w:t>
       </w:r>
@@ -6016,22 +7036,19 @@
           <w:u w:val="single"/>
         </w:rPr>
       </w:pPr>
-      <w:proofErr w:type="spellStart"/>
       <w:r>
         <w:rPr>
           <w:b/>
           <w:u w:val="single"/>
         </w:rPr>
-        <w:lastRenderedPageBreak/>
-        <w:t>Artifical</w:t>
-      </w:r>
-      <w:proofErr w:type="spellEnd"/>
+        <w:t>ANN</w:t>
+      </w:r>
       <w:r>
         <w:rPr>
           <w:b/>
           <w:u w:val="single"/>
         </w:rPr>
-        <w:t xml:space="preserve"> Neural Network With Adaptive Learning </w:t>
+        <w:t xml:space="preserve"> With Adaptive Learning </w:t>
       </w:r>
       <w:proofErr w:type="gramStart"/>
       <w:r>

</xml_diff>

<commit_message>
+ Formatted Literature Review
</commit_message>
<xml_diff>
--- a/Wisconsin/Diagnosis/Research.docx
+++ b/Wisconsin/Diagnosis/Research.docx
@@ -210,9 +210,500 @@
     <w:p>
       <w:pPr>
         <w:rPr>
+          <w:color w:val="FF0000"/>
           <w:u w:val="single"/>
         </w:rPr>
       </w:pPr>
+      <w:r>
+        <w:rPr>
+          <w:color w:val="FF0000"/>
+          <w:u w:val="single"/>
+        </w:rPr>
+        <w:t>LITERATURE REVIEW</w:t>
+      </w:r>
+    </w:p>
+    <w:p>
+      <w:pPr>
+        <w:jc w:val="both"/>
+        <w:rPr>
+          <w:b/>
+        </w:rPr>
+      </w:pPr>
+      <w:r>
+        <w:t xml:space="preserve">A </w:t>
+      </w:r>
+      <w:r>
+        <w:t>sizeable</w:t>
+      </w:r>
+      <w:r>
+        <w:t xml:space="preserve"> amount of research</w:t>
+      </w:r>
+      <w:r>
+        <w:t xml:space="preserve"> </w:t>
+      </w:r>
+      <w:r>
+        <w:t>has been done till date</w:t>
+      </w:r>
+      <w:r>
+        <w:t xml:space="preserve"> </w:t>
+      </w:r>
+      <w:r>
+        <w:t xml:space="preserve">on machine learning aided </w:t>
+      </w:r>
+      <w:r>
+        <w:t>breast cancer</w:t>
+      </w:r>
+      <w:r>
+        <w:t xml:space="preserve"> </w:t>
+      </w:r>
+      <w:r>
+        <w:t>detection</w:t>
+      </w:r>
+      <w:r>
+        <w:t xml:space="preserve"> and the associated literature consists of </w:t>
+      </w:r>
+      <w:r>
+        <w:t>a number of</w:t>
+      </w:r>
+      <w:r>
+        <w:t xml:space="preserve"> </w:t>
+      </w:r>
+      <w:r>
+        <w:t xml:space="preserve">astonishing </w:t>
+      </w:r>
+      <w:r>
+        <w:t>works</w:t>
+      </w:r>
+      <w:r>
+        <w:t xml:space="preserve">. </w:t>
+      </w:r>
+      <w:proofErr w:type="spellStart"/>
+      <w:r>
+        <w:rPr>
+          <w:b/>
+          <w:color w:val="FF0000"/>
+        </w:rPr>
+        <w:t>Guo</w:t>
+      </w:r>
+      <w:proofErr w:type="spellEnd"/>
+      <w:r>
+        <w:rPr>
+          <w:b/>
+          <w:color w:val="FF0000"/>
+        </w:rPr>
+        <w:t xml:space="preserve">, H. and Nandi, </w:t>
+      </w:r>
+      <w:proofErr w:type="spellStart"/>
+      <w:r>
+        <w:rPr>
+          <w:b/>
+          <w:color w:val="FF0000"/>
+        </w:rPr>
+        <w:t>A.K</w:t>
+      </w:r>
+      <w:proofErr w:type="spellEnd"/>
+      <w:r>
+        <w:rPr>
+          <w:b/>
+          <w:color w:val="FF0000"/>
+        </w:rPr>
+        <w:t xml:space="preserve">. </w:t>
+      </w:r>
+      <w:r>
+        <w:t>(2006)</w:t>
+      </w:r>
+      <w:r>
+        <w:rPr>
+          <w:color w:val="FF0000"/>
+        </w:rPr>
+        <w:t xml:space="preserve"> </w:t>
+      </w:r>
+      <w:r>
+        <w:t xml:space="preserve">in their paper </w:t>
+      </w:r>
+      <w:r>
+        <w:t xml:space="preserve">had </w:t>
+      </w:r>
+      <w:r>
+        <w:t xml:space="preserve">proposed a </w:t>
+      </w:r>
+      <w:r>
+        <w:rPr>
+          <w:b/>
+        </w:rPr>
+        <w:t>Multilayer Perceptron (</w:t>
+      </w:r>
+      <w:proofErr w:type="spellStart"/>
+      <w:r>
+        <w:rPr>
+          <w:b/>
+        </w:rPr>
+        <w:t>MLP</w:t>
+      </w:r>
+      <w:proofErr w:type="spellEnd"/>
+      <w:r>
+        <w:rPr>
+          <w:b/>
+        </w:rPr>
+        <w:t>)</w:t>
+      </w:r>
+      <w:r>
+        <w:t xml:space="preserve"> model</w:t>
+      </w:r>
+      <w:r>
+        <w:t xml:space="preserve"> with retro propagation of error alg</w:t>
+      </w:r>
+      <w:r>
+        <w:t xml:space="preserve">orithm which attained an </w:t>
+      </w:r>
+      <w:r>
+        <w:t xml:space="preserve">accuracy of </w:t>
+      </w:r>
+      <w:r>
+        <w:rPr>
+          <w:b/>
+        </w:rPr>
+        <w:t>96.21%</w:t>
+      </w:r>
+      <w:r>
+        <w:rPr>
+          <w:color w:val="FF0000"/>
+        </w:rPr>
+        <w:t>.</w:t>
+      </w:r>
+      <w:r>
+        <w:rPr>
+          <w:color w:val="FF0000"/>
+        </w:rPr>
+        <w:t xml:space="preserve"> </w:t>
+      </w:r>
+      <w:proofErr w:type="spellStart"/>
+      <w:r>
+        <w:rPr>
+          <w:b/>
+          <w:color w:val="FF0000"/>
+        </w:rPr>
+        <w:t>Christobel</w:t>
+      </w:r>
+      <w:proofErr w:type="spellEnd"/>
+      <w:r>
+        <w:rPr>
+          <w:b/>
+          <w:color w:val="FF0000"/>
+        </w:rPr>
+        <w:t xml:space="preserve">, A. and </w:t>
+      </w:r>
+      <w:proofErr w:type="spellStart"/>
+      <w:r>
+        <w:rPr>
+          <w:b/>
+          <w:color w:val="FF0000"/>
+        </w:rPr>
+        <w:t>Sivaprakasam</w:t>
+      </w:r>
+      <w:proofErr w:type="spellEnd"/>
+      <w:r>
+        <w:rPr>
+          <w:b/>
+          <w:color w:val="FF0000"/>
+        </w:rPr>
+        <w:t>, Y.</w:t>
+      </w:r>
+      <w:r>
+        <w:t xml:space="preserve"> (2011) </w:t>
+      </w:r>
+      <w:r>
+        <w:t xml:space="preserve">compared the performance </w:t>
+      </w:r>
+      <w:r>
+        <w:t>several classification algorithms and</w:t>
+      </w:r>
+      <w:r>
+        <w:t xml:space="preserve"> </w:t>
+      </w:r>
+      <w:r>
+        <w:t>was able to achieve</w:t>
+      </w:r>
+      <w:r>
+        <w:t xml:space="preserve"> </w:t>
+      </w:r>
+      <w:r>
+        <w:rPr>
+          <w:b/>
+        </w:rPr>
+        <w:t>96.99%</w:t>
+      </w:r>
+      <w:r>
+        <w:rPr>
+          <w:b/>
+        </w:rPr>
+        <w:t xml:space="preserve"> </w:t>
+      </w:r>
+      <w:r>
+        <w:t xml:space="preserve">predictive accuracy with </w:t>
+      </w:r>
+      <w:r>
+        <w:t xml:space="preserve">the </w:t>
+      </w:r>
+      <w:proofErr w:type="spellStart"/>
+      <w:r>
+        <w:rPr>
+          <w:b/>
+        </w:rPr>
+        <w:t>SVM</w:t>
+      </w:r>
+      <w:proofErr w:type="spellEnd"/>
+      <w:r>
+        <w:rPr>
+          <w:b/>
+        </w:rPr>
+        <w:t xml:space="preserve"> (Support Vector Machine)</w:t>
+      </w:r>
+      <w:r>
+        <w:t xml:space="preserve"> model</w:t>
+      </w:r>
+      <w:r>
+        <w:t xml:space="preserve">. </w:t>
+      </w:r>
+      <w:proofErr w:type="spellStart"/>
+      <w:r>
+        <w:rPr>
+          <w:b/>
+          <w:color w:val="FF0000"/>
+        </w:rPr>
+        <w:t>Karabatak</w:t>
+      </w:r>
+      <w:proofErr w:type="spellEnd"/>
+      <w:r>
+        <w:rPr>
+          <w:b/>
+          <w:color w:val="FF0000"/>
+        </w:rPr>
+        <w:t xml:space="preserve">, M. and </w:t>
+      </w:r>
+      <w:proofErr w:type="spellStart"/>
+      <w:r>
+        <w:rPr>
+          <w:b/>
+          <w:color w:val="FF0000"/>
+        </w:rPr>
+        <w:t>Ince</w:t>
+      </w:r>
+      <w:proofErr w:type="spellEnd"/>
+      <w:r>
+        <w:rPr>
+          <w:b/>
+          <w:color w:val="FF0000"/>
+        </w:rPr>
+        <w:t xml:space="preserve">, M.C. </w:t>
+      </w:r>
+      <w:r>
+        <w:rPr>
+          <w:b/>
+          <w:color w:val="FF0000"/>
+        </w:rPr>
+        <w:t>2009</w:t>
+      </w:r>
+      <w:r>
+        <w:rPr>
+          <w:color w:val="FF0000"/>
+        </w:rPr>
+        <w:t xml:space="preserve"> </w:t>
+      </w:r>
+      <w:r>
+        <w:t>developed a</w:t>
+      </w:r>
+      <w:r>
+        <w:t xml:space="preserve"> diagnosis system </w:t>
+      </w:r>
+      <w:r>
+        <w:t xml:space="preserve">based on </w:t>
+      </w:r>
+      <w:r>
+        <w:t>Neural Networks (</w:t>
+      </w:r>
+      <w:proofErr w:type="spellStart"/>
+      <w:r>
+        <w:t>NNs</w:t>
+      </w:r>
+      <w:proofErr w:type="spellEnd"/>
+      <w:r>
+        <w:t>)</w:t>
+      </w:r>
+      <w:r>
+        <w:t xml:space="preserve"> and Association Rules (AR)</w:t>
+      </w:r>
+      <w:r>
+        <w:t xml:space="preserve"> which was able to achieve</w:t>
+      </w:r>
+      <w:r>
+        <w:t xml:space="preserve"> classification accuracy of </w:t>
+      </w:r>
+      <w:r>
+        <w:rPr>
+          <w:b/>
+        </w:rPr>
+        <w:t>97.4%</w:t>
+      </w:r>
+      <w:r>
+        <w:rPr>
+          <w:color w:val="FF0000"/>
+        </w:rPr>
+        <w:t xml:space="preserve">. </w:t>
+      </w:r>
+      <w:r>
+        <w:rPr>
+          <w:b/>
+          <w:color w:val="FF0000"/>
+        </w:rPr>
+        <w:t>Shahnaz, C., Hossain, J., Fattah,</w:t>
+      </w:r>
+      <w:r>
+        <w:rPr>
+          <w:b/>
+          <w:color w:val="FF0000"/>
+        </w:rPr>
+        <w:t xml:space="preserve"> S.A., Ghosh, S. and Khan, </w:t>
+      </w:r>
+      <w:proofErr w:type="spellStart"/>
+      <w:r>
+        <w:rPr>
+          <w:b/>
+          <w:color w:val="FF0000"/>
+        </w:rPr>
+        <w:t>A.I</w:t>
+      </w:r>
+      <w:proofErr w:type="spellEnd"/>
+      <w:r>
+        <w:rPr>
+          <w:b/>
+          <w:color w:val="FF0000"/>
+        </w:rPr>
+        <w:t>.</w:t>
+      </w:r>
+      <w:r>
+        <w:rPr>
+          <w:b/>
+          <w:color w:val="FF0000"/>
+        </w:rPr>
+        <w:t xml:space="preserve"> 2017</w:t>
+      </w:r>
+      <w:r>
+        <w:rPr>
+          <w:b/>
+          <w:color w:val="FF0000"/>
+        </w:rPr>
+        <w:t xml:space="preserve"> </w:t>
+      </w:r>
+      <w:r>
+        <w:t>was able to obtain an astonishing predictive accuracy of</w:t>
+      </w:r>
+      <w:r>
+        <w:t xml:space="preserve"> </w:t>
+      </w:r>
+      <w:r>
+        <w:rPr>
+          <w:b/>
+        </w:rPr>
+        <w:t>98.06%</w:t>
+      </w:r>
+      <w:r>
+        <w:t xml:space="preserve"> </w:t>
+      </w:r>
+      <w:r>
+        <w:t>with their proposed Convolutional Neural Network model</w:t>
+      </w:r>
+      <w:r>
+        <w:rPr>
+          <w:color w:val="FF0000"/>
+        </w:rPr>
+        <w:t>.</w:t>
+      </w:r>
+      <w:r>
+        <w:rPr>
+          <w:color w:val="FF0000"/>
+        </w:rPr>
+        <w:t xml:space="preserve"> </w:t>
+      </w:r>
+      <w:r>
+        <w:rPr>
+          <w:b/>
+        </w:rPr>
+        <w:t>In o</w:t>
+      </w:r>
+      <w:r>
+        <w:rPr>
+          <w:b/>
+        </w:rPr>
+        <w:t xml:space="preserve">ur </w:t>
+      </w:r>
+      <w:r>
+        <w:rPr>
+          <w:b/>
+        </w:rPr>
+        <w:t>research</w:t>
+      </w:r>
+      <w:r>
+        <w:rPr>
+          <w:b/>
+        </w:rPr>
+        <w:t xml:space="preserve">, we </w:t>
+      </w:r>
+      <w:r>
+        <w:rPr>
+          <w:b/>
+        </w:rPr>
+        <w:t xml:space="preserve">were able to attain a median accuracy of 97.54% </w:t>
+      </w:r>
+      <w:r>
+        <w:t>(</w:t>
+      </w:r>
+      <w:r>
+        <w:t>on a trai</w:t>
+      </w:r>
+      <w:r>
+        <w:t>ning and test split o</w:t>
+      </w:r>
+      <w:r>
+        <w:t>f 50% each</w:t>
+      </w:r>
+      <w:r>
+        <w:t>)</w:t>
+      </w:r>
+      <w:r>
+        <w:rPr>
+          <w:b/>
+        </w:rPr>
+        <w:t xml:space="preserve"> </w:t>
+      </w:r>
+      <w:r>
+        <w:rPr>
+          <w:b/>
+        </w:rPr>
+        <w:t>with a neural network featured with</w:t>
+      </w:r>
+      <w:r>
+        <w:rPr>
+          <w:b/>
+        </w:rPr>
+        <w:t xml:space="preserve"> adaptive learning capabilities</w:t>
+      </w:r>
+      <w:r>
+        <w:rPr>
+          <w:b/>
+        </w:rPr>
+        <w:t>.</w:t>
+      </w:r>
+    </w:p>
+    <w:p/>
+    <w:p>
+      <w:pPr>
+        <w:rPr>
+          <w:u w:val="single"/>
+        </w:rPr>
+      </w:pPr>
+      <w:bookmarkStart w:id="0" w:name="_GoBack"/>
+      <w:bookmarkEnd w:id="0"/>
       <w:r>
         <w:rPr>
           <w:u w:val="single"/>
@@ -271,6 +762,7 @@
         <w:rPr>
           <w:u w:val="single"/>
         </w:rPr>
+        <w:lastRenderedPageBreak/>
         <w:t>DATA ANALYSIS</w:t>
       </w:r>
     </w:p>
@@ -632,7 +1124,6 @@
         <w:rPr>
           <w:noProof/>
         </w:rPr>
-        <w:lastRenderedPageBreak/>
         <w:drawing>
           <wp:inline distT="0" distB="0" distL="0" distR="0" wp14:anchorId="0591A279" wp14:editId="3F12BE45">
             <wp:extent cx="2743200" cy="1855470"/>
@@ -1214,7 +1705,6 @@
         <w:rPr>
           <w:noProof/>
         </w:rPr>
-        <w:lastRenderedPageBreak/>
         <w:drawing>
           <wp:inline distT="0" distB="0" distL="0" distR="0" wp14:anchorId="151D57AB" wp14:editId="21B90108">
             <wp:extent cx="2743200" cy="2635250"/>
@@ -1288,6 +1778,7 @@
         <w:jc w:val="both"/>
       </w:pPr>
       <w:r>
+        <w:lastRenderedPageBreak/>
         <w:t xml:space="preserve">Despite the observation we made in our </w:t>
       </w:r>
       <w:proofErr w:type="spellStart"/>
@@ -1838,7 +2329,6 @@
         <w:jc w:val="both"/>
       </w:pPr>
       <w:r>
-        <w:lastRenderedPageBreak/>
         <w:t xml:space="preserve">We observed that the ANOVA F-Statistics test concluded around 25 of the 30 features to be useful. Though </w:t>
       </w:r>
       <w:r>
@@ -1915,6 +2405,7 @@
         <w:jc w:val="both"/>
       </w:pPr>
       <w:r>
+        <w:lastRenderedPageBreak/>
         <w:t xml:space="preserve">In this section, </w:t>
       </w:r>
       <w:r>
@@ -4513,7 +5004,6 @@
         <w:jc w:val="center"/>
       </w:pPr>
       <w:r>
-        <w:lastRenderedPageBreak/>
         <w:t xml:space="preserve">Table </w:t>
       </w:r>
       <w:fldSimple w:instr=" SEQ Table \* ARABIC ">
@@ -4664,13 +5154,14 @@
         <w:t xml:space="preserve">we have used a number of different models </w:t>
       </w:r>
       <w:r>
-        <w:t>based on artificial neural network</w:t>
-      </w:r>
-      <w:r>
-        <w:t xml:space="preserve"> </w:t>
-      </w:r>
-      <w:r>
-        <w:t xml:space="preserve">and have tested their performance on </w:t>
+        <w:t xml:space="preserve">based on artificial neural network </w:t>
+      </w:r>
+      <w:r>
+        <w:t xml:space="preserve">and have tested their </w:t>
+      </w:r>
+      <w:r>
+        <w:lastRenderedPageBreak/>
+        <w:t xml:space="preserve">performance on </w:t>
       </w:r>
       <w:r>
         <w:t xml:space="preserve">the Wisconsin Breast Cancer Diagnosis </w:t>
@@ -5107,13 +5598,7 @@
       </w:r>
       <w:proofErr w:type="spellEnd"/>
       <w:r>
-        <w:t xml:space="preserve"> (</w:t>
-      </w:r>
-      <w:r>
-        <w:t>Root Mean Square Propagation</w:t>
-      </w:r>
-      <w:r>
-        <w:t>)</w:t>
+        <w:t xml:space="preserve"> (Root Mean Square Propagation)</w:t>
       </w:r>
       <w:r>
         <w:t xml:space="preserve"> as our optimizer</w:t>
@@ -7158,7 +7643,6 @@
                 <w:sz w:val="10"/>
                 <w:szCs w:val="10"/>
               </w:rPr>
-              <w:lastRenderedPageBreak/>
               <w:t>Train</w:t>
             </w:r>
           </w:p>
@@ -10719,6 +11203,7 @@
                 <w:sz w:val="10"/>
                 <w:szCs w:val="10"/>
               </w:rPr>
+              <w:lastRenderedPageBreak/>
               <w:t>55%</w:t>
             </w:r>
           </w:p>
@@ -13122,10 +13607,7 @@
         <w:t xml:space="preserve"> learning capabilities</w:t>
       </w:r>
       <w:r>
-        <w:t xml:space="preserve"> </w:t>
-      </w:r>
-      <w:r>
-        <w:t>during its training process</w:t>
+        <w:t xml:space="preserve"> during its training process</w:t>
       </w:r>
       <w:r>
         <w:t xml:space="preserve">. </w:t>
@@ -13299,13 +13781,8 @@
       <w:r>
         <w:t xml:space="preserve"> </w:t>
       </w:r>
-      <w:proofErr w:type="gramStart"/>
-      <w:r>
-        <w:t xml:space="preserve">above. </w:t>
-      </w:r>
-      <w:proofErr w:type="gramEnd"/>
-      <w:r>
-        <w:t>However, we chose Stochastic Gradient Descent (SGD) as our choice of optimizer for it.</w:t>
+      <w:r>
+        <w:t>above. However, we chose Stochastic Gradient Descent (SGD) as our choice of optimizer for it.</w:t>
       </w:r>
     </w:p>
     <w:p>
@@ -13313,11 +13790,7 @@
         <w:jc w:val="both"/>
       </w:pPr>
       <w:r>
-        <w:lastRenderedPageBreak/>
-        <w:t>A</w:t>
-      </w:r>
-      <w:r>
-        <w:t>s SGD can often produce volatile results</w:t>
+        <w:t>As SGD can often produce volatile results</w:t>
       </w:r>
       <w:r>
         <w:t>,</w:t>
@@ -13350,10 +13823,7 @@
         <w:t xml:space="preserve">by </w:t>
       </w:r>
       <w:r>
-        <w:t>this model</w:t>
-      </w:r>
-      <w:r>
-        <w:t xml:space="preserve"> </w:t>
+        <w:t xml:space="preserve">this model </w:t>
       </w:r>
       <w:r>
         <w:t xml:space="preserve">over </w:t>
@@ -16133,8 +16603,6 @@
               </w:rPr>
               <w:t>27</w:t>
             </w:r>
-            <w:bookmarkStart w:id="0" w:name="_GoBack"/>
-            <w:bookmarkEnd w:id="0"/>
           </w:p>
         </w:tc>
       </w:tr>
@@ -16353,6 +16821,7 @@
                 <w:sz w:val="10"/>
                 <w:szCs w:val="10"/>
               </w:rPr>
+              <w:lastRenderedPageBreak/>
               <w:t>70%</w:t>
             </w:r>
           </w:p>
@@ -17536,14 +18005,7 @@
         <w:rPr>
           <w:color w:val="FF0000"/>
         </w:rPr>
-        <w:t xml:space="preserve">e-off </w:t>
-      </w:r>
-      <w:r>
-        <w:rPr>
-          <w:color w:val="FF0000"/>
-        </w:rPr>
-        <w:lastRenderedPageBreak/>
-        <w:t xml:space="preserve">between accuracy and time. </w:t>
+        <w:t xml:space="preserve">e-off between accuracy and time. </w:t>
       </w:r>
       <w:r>
         <w:rPr>

</xml_diff>

<commit_message>
+ Noted Results of Adam Optimizer
</commit_message>
<xml_diff>
--- a/Wisconsin/Diagnosis/Research.docx
+++ b/Wisconsin/Diagnosis/Research.docx
@@ -860,14 +860,27 @@
       <w:r>
         <w:t xml:space="preserve">Figure </w:t>
       </w:r>
-      <w:fldSimple w:instr=" SEQ Figure \* ARABIC ">
-        <w:r>
-          <w:rPr>
-            <w:noProof/>
-          </w:rPr>
-          <w:t>1</w:t>
-        </w:r>
-      </w:fldSimple>
+      <w:r>
+        <w:fldChar w:fldCharType="begin"/>
+      </w:r>
+      <w:r>
+        <w:instrText xml:space="preserve"> SEQ Figure \* ARABIC </w:instrText>
+      </w:r>
+      <w:r>
+        <w:fldChar w:fldCharType="separate"/>
+      </w:r>
+      <w:r>
+        <w:rPr>
+          <w:noProof/>
+        </w:rPr>
+        <w:t>1</w:t>
+      </w:r>
+      <w:r>
+        <w:rPr>
+          <w:noProof/>
+        </w:rPr>
+        <w:fldChar w:fldCharType="end"/>
+      </w:r>
       <w:r>
         <w:t xml:space="preserve"> : </w:t>
       </w:r>
@@ -1106,14 +1119,27 @@
       <w:r>
         <w:t xml:space="preserve">Figure </w:t>
       </w:r>
-      <w:fldSimple w:instr=" SEQ Figure \* ARABIC ">
-        <w:r>
-          <w:rPr>
-            <w:noProof/>
-          </w:rPr>
-          <w:t>2</w:t>
-        </w:r>
-      </w:fldSimple>
+      <w:r>
+        <w:fldChar w:fldCharType="begin"/>
+      </w:r>
+      <w:r>
+        <w:instrText xml:space="preserve"> SEQ Figure \* ARABIC </w:instrText>
+      </w:r>
+      <w:r>
+        <w:fldChar w:fldCharType="separate"/>
+      </w:r>
+      <w:r>
+        <w:rPr>
+          <w:noProof/>
+        </w:rPr>
+        <w:t>2</w:t>
+      </w:r>
+      <w:r>
+        <w:rPr>
+          <w:noProof/>
+        </w:rPr>
+        <w:fldChar w:fldCharType="end"/>
+      </w:r>
       <w:r>
         <w:t xml:space="preserve"> : Mean of individual features</w:t>
       </w:r>
@@ -1687,14 +1713,27 @@
       <w:r>
         <w:t xml:space="preserve">Figure </w:t>
       </w:r>
-      <w:fldSimple w:instr=" SEQ Figure \* ARABIC ">
-        <w:r>
-          <w:rPr>
-            <w:noProof/>
-          </w:rPr>
-          <w:t>3</w:t>
-        </w:r>
-      </w:fldSimple>
+      <w:r>
+        <w:fldChar w:fldCharType="begin"/>
+      </w:r>
+      <w:r>
+        <w:instrText xml:space="preserve"> SEQ Figure \* ARABIC </w:instrText>
+      </w:r>
+      <w:r>
+        <w:fldChar w:fldCharType="separate"/>
+      </w:r>
+      <w:r>
+        <w:rPr>
+          <w:noProof/>
+        </w:rPr>
+        <w:t>3</w:t>
+      </w:r>
+      <w:r>
+        <w:rPr>
+          <w:noProof/>
+        </w:rPr>
+        <w:fldChar w:fldCharType="end"/>
+      </w:r>
       <w:r>
         <w:t xml:space="preserve"> : </w:t>
       </w:r>
@@ -2215,14 +2254,27 @@
         <w:br/>
         <w:t xml:space="preserve">Figure </w:t>
       </w:r>
-      <w:fldSimple w:instr=" SEQ Figure \* ARABIC ">
-        <w:r>
-          <w:rPr>
-            <w:noProof/>
-          </w:rPr>
-          <w:t>4</w:t>
-        </w:r>
-      </w:fldSimple>
+      <w:r>
+        <w:fldChar w:fldCharType="begin"/>
+      </w:r>
+      <w:r>
+        <w:instrText xml:space="preserve"> SEQ Figure \* ARABIC </w:instrText>
+      </w:r>
+      <w:r>
+        <w:fldChar w:fldCharType="separate"/>
+      </w:r>
+      <w:r>
+        <w:rPr>
+          <w:noProof/>
+        </w:rPr>
+        <w:t>4</w:t>
+      </w:r>
+      <w:r>
+        <w:rPr>
+          <w:noProof/>
+        </w:rPr>
+        <w:fldChar w:fldCharType="end"/>
+      </w:r>
       <w:r>
         <w:t xml:space="preserve"> : Result of ANOVA F-Statistics Test</w:t>
       </w:r>
@@ -4935,14 +4987,27 @@
       <w:r>
         <w:t xml:space="preserve">Table </w:t>
       </w:r>
-      <w:fldSimple w:instr=" SEQ Table \* ARABIC ">
-        <w:r>
-          <w:rPr>
-            <w:noProof/>
-          </w:rPr>
-          <w:t>1</w:t>
-        </w:r>
-      </w:fldSimple>
+      <w:r>
+        <w:fldChar w:fldCharType="begin"/>
+      </w:r>
+      <w:r>
+        <w:instrText xml:space="preserve"> SEQ Table \* ARABIC </w:instrText>
+      </w:r>
+      <w:r>
+        <w:fldChar w:fldCharType="separate"/>
+      </w:r>
+      <w:r>
+        <w:rPr>
+          <w:noProof/>
+        </w:rPr>
+        <w:t>1</w:t>
+      </w:r>
+      <w:r>
+        <w:rPr>
+          <w:noProof/>
+        </w:rPr>
+        <w:fldChar w:fldCharType="end"/>
+      </w:r>
       <w:r>
         <w:t xml:space="preserve"> : </w:t>
       </w:r>
@@ -5022,14 +5087,27 @@
       <w:r>
         <w:t xml:space="preserve">Figure </w:t>
       </w:r>
-      <w:fldSimple w:instr=" SEQ Figure \* ARABIC ">
-        <w:r>
-          <w:rPr>
-            <w:noProof/>
-          </w:rPr>
-          <w:t>5</w:t>
-        </w:r>
-      </w:fldSimple>
+      <w:r>
+        <w:fldChar w:fldCharType="begin"/>
+      </w:r>
+      <w:r>
+        <w:instrText xml:space="preserve"> SEQ Figure \* ARABIC </w:instrText>
+      </w:r>
+      <w:r>
+        <w:fldChar w:fldCharType="separate"/>
+      </w:r>
+      <w:r>
+        <w:rPr>
+          <w:noProof/>
+        </w:rPr>
+        <w:t>5</w:t>
+      </w:r>
+      <w:r>
+        <w:rPr>
+          <w:noProof/>
+        </w:rPr>
+        <w:fldChar w:fldCharType="end"/>
+      </w:r>
       <w:r>
         <w:t xml:space="preserve"> : </w:t>
       </w:r>
@@ -5137,12 +5215,7 @@
         <w:t xml:space="preserve">varying </w:t>
       </w:r>
       <w:r>
-        <w:t>training se</w:t>
-      </w:r>
-      <w:bookmarkStart w:id="0" w:name="_GoBack"/>
-      <w:bookmarkEnd w:id="0"/>
-      <w:r>
-        <w:t>t</w:t>
+        <w:t>training set</w:t>
       </w:r>
       <w:r>
         <w:t xml:space="preserve"> concentrations</w:t>
@@ -5490,14 +5563,27 @@
         <w:br/>
         <w:t xml:space="preserve">Table </w:t>
       </w:r>
-      <w:fldSimple w:instr=" SEQ Table \* ARABIC ">
-        <w:r>
-          <w:rPr>
-            <w:noProof/>
-          </w:rPr>
-          <w:t>2</w:t>
-        </w:r>
-      </w:fldSimple>
+      <w:r>
+        <w:fldChar w:fldCharType="begin"/>
+      </w:r>
+      <w:r>
+        <w:instrText xml:space="preserve"> SEQ Table \* ARABIC </w:instrText>
+      </w:r>
+      <w:r>
+        <w:fldChar w:fldCharType="separate"/>
+      </w:r>
+      <w:r>
+        <w:rPr>
+          <w:noProof/>
+        </w:rPr>
+        <w:t>2</w:t>
+      </w:r>
+      <w:r>
+        <w:rPr>
+          <w:noProof/>
+        </w:rPr>
+        <w:fldChar w:fldCharType="end"/>
+      </w:r>
       <w:r>
         <w:t xml:space="preserve"> : List of </w:t>
       </w:r>
@@ -7518,14 +7604,27 @@
         <w:br/>
         <w:t xml:space="preserve">Table </w:t>
       </w:r>
-      <w:fldSimple w:instr=" SEQ Table \* ARABIC ">
-        <w:r>
-          <w:rPr>
-            <w:noProof/>
-          </w:rPr>
-          <w:t>3</w:t>
-        </w:r>
-      </w:fldSimple>
+      <w:r>
+        <w:fldChar w:fldCharType="begin"/>
+      </w:r>
+      <w:r>
+        <w:instrText xml:space="preserve"> SEQ Table \* ARABIC </w:instrText>
+      </w:r>
+      <w:r>
+        <w:fldChar w:fldCharType="separate"/>
+      </w:r>
+      <w:r>
+        <w:rPr>
+          <w:noProof/>
+        </w:rPr>
+        <w:t>3</w:t>
+      </w:r>
+      <w:r>
+        <w:rPr>
+          <w:noProof/>
+        </w:rPr>
+        <w:fldChar w:fldCharType="end"/>
+      </w:r>
       <w:r>
         <w:t xml:space="preserve"> : Model with </w:t>
       </w:r>
@@ -9509,14 +9608,27 @@
         <w:br/>
         <w:t xml:space="preserve">Table </w:t>
       </w:r>
-      <w:fldSimple w:instr=" SEQ Table \* ARABIC ">
-        <w:r>
-          <w:rPr>
-            <w:noProof/>
-          </w:rPr>
-          <w:t>4</w:t>
-        </w:r>
-      </w:fldSimple>
+      <w:r>
+        <w:fldChar w:fldCharType="begin"/>
+      </w:r>
+      <w:r>
+        <w:instrText xml:space="preserve"> SEQ Table \* ARABIC </w:instrText>
+      </w:r>
+      <w:r>
+        <w:fldChar w:fldCharType="separate"/>
+      </w:r>
+      <w:r>
+        <w:rPr>
+          <w:noProof/>
+        </w:rPr>
+        <w:t>4</w:t>
+      </w:r>
+      <w:r>
+        <w:rPr>
+          <w:noProof/>
+        </w:rPr>
+        <w:fldChar w:fldCharType="end"/>
+      </w:r>
       <w:r>
         <w:t xml:space="preserve"> : Epoch Count </w:t>
       </w:r>
@@ -9624,7 +9736,7 @@
         <w:tc>
           <w:tcPr>
             <w:tcW w:w="574" w:type="dxa"/>
-            <w:shd w:val="clear" w:color="auto" w:fill="FFFF00"/>
+            <w:shd w:val="clear" w:color="auto" w:fill="auto"/>
           </w:tcPr>
           <w:p>
             <w:pPr>
@@ -9648,7 +9760,7 @@
         <w:tc>
           <w:tcPr>
             <w:tcW w:w="574" w:type="dxa"/>
-            <w:shd w:val="clear" w:color="auto" w:fill="FFFF00"/>
+            <w:shd w:val="clear" w:color="auto" w:fill="auto"/>
           </w:tcPr>
           <w:p>
             <w:pPr>
@@ -9672,7 +9784,7 @@
         <w:tc>
           <w:tcPr>
             <w:tcW w:w="574" w:type="dxa"/>
-            <w:shd w:val="clear" w:color="auto" w:fill="FFFF00"/>
+            <w:shd w:val="clear" w:color="auto" w:fill="auto"/>
           </w:tcPr>
           <w:p>
             <w:pPr>
@@ -9696,7 +9808,7 @@
         <w:tc>
           <w:tcPr>
             <w:tcW w:w="574" w:type="dxa"/>
-            <w:shd w:val="clear" w:color="auto" w:fill="FFFF00"/>
+            <w:shd w:val="clear" w:color="auto" w:fill="auto"/>
           </w:tcPr>
           <w:p>
             <w:pPr>
@@ -9720,7 +9832,7 @@
         <w:tc>
           <w:tcPr>
             <w:tcW w:w="574" w:type="dxa"/>
-            <w:shd w:val="clear" w:color="auto" w:fill="FFFF00"/>
+            <w:shd w:val="clear" w:color="auto" w:fill="auto"/>
           </w:tcPr>
           <w:p>
             <w:pPr>
@@ -9744,7 +9856,7 @@
         <w:tc>
           <w:tcPr>
             <w:tcW w:w="574" w:type="dxa"/>
-            <w:shd w:val="clear" w:color="auto" w:fill="FFFF00"/>
+            <w:shd w:val="clear" w:color="auto" w:fill="auto"/>
           </w:tcPr>
           <w:p>
             <w:pPr>
@@ -9818,7 +9930,7 @@
         <w:tc>
           <w:tcPr>
             <w:tcW w:w="574" w:type="dxa"/>
-            <w:shd w:val="clear" w:color="auto" w:fill="FFFF00"/>
+            <w:shd w:val="clear" w:color="auto" w:fill="auto"/>
           </w:tcPr>
           <w:p>
             <w:pPr>
@@ -9842,7 +9954,7 @@
         <w:tc>
           <w:tcPr>
             <w:tcW w:w="574" w:type="dxa"/>
-            <w:shd w:val="clear" w:color="auto" w:fill="FFFF00"/>
+            <w:shd w:val="clear" w:color="auto" w:fill="auto"/>
           </w:tcPr>
           <w:p>
             <w:pPr>
@@ -9866,7 +9978,7 @@
         <w:tc>
           <w:tcPr>
             <w:tcW w:w="574" w:type="dxa"/>
-            <w:shd w:val="clear" w:color="auto" w:fill="FFFF00"/>
+            <w:shd w:val="clear" w:color="auto" w:fill="auto"/>
           </w:tcPr>
           <w:p>
             <w:pPr>
@@ -9890,7 +10002,7 @@
         <w:tc>
           <w:tcPr>
             <w:tcW w:w="574" w:type="dxa"/>
-            <w:shd w:val="clear" w:color="auto" w:fill="FFFF00"/>
+            <w:shd w:val="clear" w:color="auto" w:fill="auto"/>
           </w:tcPr>
           <w:p>
             <w:pPr>
@@ -9914,7 +10026,7 @@
         <w:tc>
           <w:tcPr>
             <w:tcW w:w="574" w:type="dxa"/>
-            <w:shd w:val="clear" w:color="auto" w:fill="FFFF00"/>
+            <w:shd w:val="clear" w:color="auto" w:fill="auto"/>
           </w:tcPr>
           <w:p>
             <w:pPr>
@@ -9938,7 +10050,7 @@
         <w:tc>
           <w:tcPr>
             <w:tcW w:w="574" w:type="dxa"/>
-            <w:shd w:val="clear" w:color="auto" w:fill="FFFF00"/>
+            <w:shd w:val="clear" w:color="auto" w:fill="auto"/>
           </w:tcPr>
           <w:p>
             <w:pPr>
@@ -10012,7 +10124,7 @@
         <w:tc>
           <w:tcPr>
             <w:tcW w:w="574" w:type="dxa"/>
-            <w:shd w:val="clear" w:color="auto" w:fill="FFFF00"/>
+            <w:shd w:val="clear" w:color="auto" w:fill="auto"/>
           </w:tcPr>
           <w:p>
             <w:pPr>
@@ -10036,7 +10148,7 @@
         <w:tc>
           <w:tcPr>
             <w:tcW w:w="574" w:type="dxa"/>
-            <w:shd w:val="clear" w:color="auto" w:fill="FFFF00"/>
+            <w:shd w:val="clear" w:color="auto" w:fill="auto"/>
           </w:tcPr>
           <w:p>
             <w:pPr>
@@ -10060,7 +10172,7 @@
         <w:tc>
           <w:tcPr>
             <w:tcW w:w="574" w:type="dxa"/>
-            <w:shd w:val="clear" w:color="auto" w:fill="FFFF00"/>
+            <w:shd w:val="clear" w:color="auto" w:fill="auto"/>
           </w:tcPr>
           <w:p>
             <w:pPr>
@@ -10084,7 +10196,7 @@
         <w:tc>
           <w:tcPr>
             <w:tcW w:w="574" w:type="dxa"/>
-            <w:shd w:val="clear" w:color="auto" w:fill="FFFF00"/>
+            <w:shd w:val="clear" w:color="auto" w:fill="auto"/>
           </w:tcPr>
           <w:p>
             <w:pPr>
@@ -10108,7 +10220,7 @@
         <w:tc>
           <w:tcPr>
             <w:tcW w:w="574" w:type="dxa"/>
-            <w:shd w:val="clear" w:color="auto" w:fill="FFFF00"/>
+            <w:shd w:val="clear" w:color="auto" w:fill="auto"/>
           </w:tcPr>
           <w:p>
             <w:pPr>
@@ -10132,7 +10244,7 @@
         <w:tc>
           <w:tcPr>
             <w:tcW w:w="574" w:type="dxa"/>
-            <w:shd w:val="clear" w:color="auto" w:fill="FFFF00"/>
+            <w:shd w:val="clear" w:color="auto" w:fill="auto"/>
           </w:tcPr>
           <w:p>
             <w:pPr>
@@ -10206,31 +10318,7 @@
         <w:tc>
           <w:tcPr>
             <w:tcW w:w="574" w:type="dxa"/>
-            <w:shd w:val="clear" w:color="auto" w:fill="FFFF00"/>
-          </w:tcPr>
-          <w:p>
-            <w:pPr>
-              <w:jc w:val="center"/>
-              <w:rPr>
-                <w:rFonts w:cstheme="minorHAnsi"/>
-                <w:sz w:val="10"/>
-                <w:szCs w:val="10"/>
-              </w:rPr>
-            </w:pPr>
-            <w:r>
-              <w:rPr>
-                <w:rFonts w:cstheme="minorHAnsi"/>
-                <w:sz w:val="10"/>
-                <w:szCs w:val="10"/>
-              </w:rPr>
-              <w:t>97.36%</w:t>
-            </w:r>
-          </w:p>
-        </w:tc>
-        <w:tc>
-          <w:tcPr>
-            <w:tcW w:w="574" w:type="dxa"/>
-            <w:shd w:val="clear" w:color="auto" w:fill="FFFF00"/>
+            <w:shd w:val="clear" w:color="auto" w:fill="auto"/>
           </w:tcPr>
           <w:p>
             <w:pPr>
@@ -10254,7 +10342,7 @@
         <w:tc>
           <w:tcPr>
             <w:tcW w:w="574" w:type="dxa"/>
-            <w:shd w:val="clear" w:color="auto" w:fill="FFFF00"/>
+            <w:shd w:val="clear" w:color="auto" w:fill="auto"/>
           </w:tcPr>
           <w:p>
             <w:pPr>
@@ -10278,7 +10366,7 @@
         <w:tc>
           <w:tcPr>
             <w:tcW w:w="574" w:type="dxa"/>
-            <w:shd w:val="clear" w:color="auto" w:fill="FFFF00"/>
+            <w:shd w:val="clear" w:color="auto" w:fill="auto"/>
           </w:tcPr>
           <w:p>
             <w:pPr>
@@ -10302,7 +10390,7 @@
         <w:tc>
           <w:tcPr>
             <w:tcW w:w="574" w:type="dxa"/>
-            <w:shd w:val="clear" w:color="auto" w:fill="FFFF00"/>
+            <w:shd w:val="clear" w:color="auto" w:fill="auto"/>
           </w:tcPr>
           <w:p>
             <w:pPr>
@@ -10326,7 +10414,31 @@
         <w:tc>
           <w:tcPr>
             <w:tcW w:w="574" w:type="dxa"/>
-            <w:shd w:val="clear" w:color="auto" w:fill="FFFF00"/>
+            <w:shd w:val="clear" w:color="auto" w:fill="auto"/>
+          </w:tcPr>
+          <w:p>
+            <w:pPr>
+              <w:jc w:val="center"/>
+              <w:rPr>
+                <w:rFonts w:cstheme="minorHAnsi"/>
+                <w:sz w:val="10"/>
+                <w:szCs w:val="10"/>
+              </w:rPr>
+            </w:pPr>
+            <w:r>
+              <w:rPr>
+                <w:rFonts w:cstheme="minorHAnsi"/>
+                <w:sz w:val="10"/>
+                <w:szCs w:val="10"/>
+              </w:rPr>
+              <w:t>97.37%</w:t>
+            </w:r>
+          </w:p>
+        </w:tc>
+        <w:tc>
+          <w:tcPr>
+            <w:tcW w:w="574" w:type="dxa"/>
+            <w:shd w:val="clear" w:color="auto" w:fill="auto"/>
           </w:tcPr>
           <w:p>
             <w:pPr>
@@ -10400,7 +10512,7 @@
         <w:tc>
           <w:tcPr>
             <w:tcW w:w="574" w:type="dxa"/>
-            <w:shd w:val="clear" w:color="auto" w:fill="FFFF00"/>
+            <w:shd w:val="clear" w:color="auto" w:fill="auto"/>
           </w:tcPr>
           <w:p>
             <w:pPr>
@@ -10424,7 +10536,7 @@
         <w:tc>
           <w:tcPr>
             <w:tcW w:w="574" w:type="dxa"/>
-            <w:shd w:val="clear" w:color="auto" w:fill="FFFF00"/>
+            <w:shd w:val="clear" w:color="auto" w:fill="auto"/>
           </w:tcPr>
           <w:p>
             <w:pPr>
@@ -10448,7 +10560,7 @@
         <w:tc>
           <w:tcPr>
             <w:tcW w:w="574" w:type="dxa"/>
-            <w:shd w:val="clear" w:color="auto" w:fill="FFFF00"/>
+            <w:shd w:val="clear" w:color="auto" w:fill="auto"/>
           </w:tcPr>
           <w:p>
             <w:pPr>
@@ -10472,7 +10584,7 @@
         <w:tc>
           <w:tcPr>
             <w:tcW w:w="574" w:type="dxa"/>
-            <w:shd w:val="clear" w:color="auto" w:fill="FFFF00"/>
+            <w:shd w:val="clear" w:color="auto" w:fill="auto"/>
           </w:tcPr>
           <w:p>
             <w:pPr>
@@ -10496,7 +10608,7 @@
         <w:tc>
           <w:tcPr>
             <w:tcW w:w="574" w:type="dxa"/>
-            <w:shd w:val="clear" w:color="auto" w:fill="FFFF00"/>
+            <w:shd w:val="clear" w:color="auto" w:fill="auto"/>
           </w:tcPr>
           <w:p>
             <w:pPr>
@@ -10520,7 +10632,7 @@
         <w:tc>
           <w:tcPr>
             <w:tcW w:w="574" w:type="dxa"/>
-            <w:shd w:val="clear" w:color="auto" w:fill="FFFF00"/>
+            <w:shd w:val="clear" w:color="auto" w:fill="auto"/>
           </w:tcPr>
           <w:p>
             <w:pPr>
@@ -10594,31 +10706,7 @@
         <w:tc>
           <w:tcPr>
             <w:tcW w:w="574" w:type="dxa"/>
-            <w:shd w:val="clear" w:color="auto" w:fill="FFFF00"/>
-          </w:tcPr>
-          <w:p>
-            <w:pPr>
-              <w:jc w:val="center"/>
-              <w:rPr>
-                <w:rFonts w:cstheme="minorHAnsi"/>
-                <w:sz w:val="10"/>
-                <w:szCs w:val="10"/>
-              </w:rPr>
-            </w:pPr>
-            <w:r>
-              <w:rPr>
-                <w:rFonts w:cstheme="minorHAnsi"/>
-                <w:sz w:val="10"/>
-                <w:szCs w:val="10"/>
-              </w:rPr>
-              <w:t>97.07%</w:t>
-            </w:r>
-          </w:p>
-        </w:tc>
-        <w:tc>
-          <w:tcPr>
-            <w:tcW w:w="574" w:type="dxa"/>
-            <w:shd w:val="clear" w:color="auto" w:fill="FFFF00"/>
+            <w:shd w:val="clear" w:color="auto" w:fill="auto"/>
           </w:tcPr>
           <w:p>
             <w:pPr>
@@ -10642,7 +10730,7 @@
         <w:tc>
           <w:tcPr>
             <w:tcW w:w="574" w:type="dxa"/>
-            <w:shd w:val="clear" w:color="auto" w:fill="FFFF00"/>
+            <w:shd w:val="clear" w:color="auto" w:fill="auto"/>
           </w:tcPr>
           <w:p>
             <w:pPr>
@@ -10666,31 +10754,7 @@
         <w:tc>
           <w:tcPr>
             <w:tcW w:w="574" w:type="dxa"/>
-            <w:shd w:val="clear" w:color="auto" w:fill="FFFF00"/>
-          </w:tcPr>
-          <w:p>
-            <w:pPr>
-              <w:jc w:val="center"/>
-              <w:rPr>
-                <w:rFonts w:cstheme="minorHAnsi"/>
-                <w:sz w:val="10"/>
-                <w:szCs w:val="10"/>
-              </w:rPr>
-            </w:pPr>
-            <w:r>
-              <w:rPr>
-                <w:rFonts w:cstheme="minorHAnsi"/>
-                <w:sz w:val="10"/>
-                <w:szCs w:val="10"/>
-              </w:rPr>
-              <w:t>96.49%</w:t>
-            </w:r>
-          </w:p>
-        </w:tc>
-        <w:tc>
-          <w:tcPr>
-            <w:tcW w:w="574" w:type="dxa"/>
-            <w:shd w:val="clear" w:color="auto" w:fill="FFFF00"/>
+            <w:shd w:val="clear" w:color="auto" w:fill="auto"/>
           </w:tcPr>
           <w:p>
             <w:pPr>
@@ -10714,24 +10778,72 @@
         <w:tc>
           <w:tcPr>
             <w:tcW w:w="574" w:type="dxa"/>
-            <w:shd w:val="clear" w:color="auto" w:fill="FFFF00"/>
-          </w:tcPr>
-          <w:p>
-            <w:pPr>
-              <w:jc w:val="center"/>
-              <w:rPr>
-                <w:rFonts w:cstheme="minorHAnsi"/>
-                <w:sz w:val="10"/>
-                <w:szCs w:val="10"/>
-              </w:rPr>
-            </w:pPr>
-            <w:r>
-              <w:rPr>
-                <w:rFonts w:cstheme="minorHAnsi"/>
-                <w:sz w:val="10"/>
-                <w:szCs w:val="10"/>
-              </w:rPr>
-              <w:t>97.66%</w:t>
+            <w:shd w:val="clear" w:color="auto" w:fill="auto"/>
+          </w:tcPr>
+          <w:p>
+            <w:pPr>
+              <w:jc w:val="center"/>
+              <w:rPr>
+                <w:rFonts w:cstheme="minorHAnsi"/>
+                <w:sz w:val="10"/>
+                <w:szCs w:val="10"/>
+              </w:rPr>
+            </w:pPr>
+            <w:r>
+              <w:rPr>
+                <w:rFonts w:cstheme="minorHAnsi"/>
+                <w:sz w:val="10"/>
+                <w:szCs w:val="10"/>
+              </w:rPr>
+              <w:t>97.08%</w:t>
+            </w:r>
+          </w:p>
+        </w:tc>
+        <w:tc>
+          <w:tcPr>
+            <w:tcW w:w="574" w:type="dxa"/>
+            <w:shd w:val="clear" w:color="auto" w:fill="auto"/>
+          </w:tcPr>
+          <w:p>
+            <w:pPr>
+              <w:jc w:val="center"/>
+              <w:rPr>
+                <w:rFonts w:cstheme="minorHAnsi"/>
+                <w:sz w:val="10"/>
+                <w:szCs w:val="10"/>
+              </w:rPr>
+            </w:pPr>
+            <w:r>
+              <w:rPr>
+                <w:rFonts w:cstheme="minorHAnsi"/>
+                <w:sz w:val="10"/>
+                <w:szCs w:val="10"/>
+              </w:rPr>
+              <w:t>97.08%</w:t>
+            </w:r>
+          </w:p>
+        </w:tc>
+        <w:tc>
+          <w:tcPr>
+            <w:tcW w:w="574" w:type="dxa"/>
+            <w:shd w:val="clear" w:color="auto" w:fill="auto"/>
+          </w:tcPr>
+          <w:p>
+            <w:pPr>
+              <w:jc w:val="center"/>
+              <w:rPr>
+                <w:rFonts w:cstheme="minorHAnsi"/>
+                <w:sz w:val="10"/>
+                <w:szCs w:val="10"/>
+              </w:rPr>
+            </w:pPr>
+            <w:r>
+              <w:rPr>
+                <w:rFonts w:cstheme="minorHAnsi"/>
+                <w:sz w:val="10"/>
+                <w:szCs w:val="10"/>
+              </w:rPr>
+              <w:t>97.08%</w:t>
             </w:r>
           </w:p>
         </w:tc>
@@ -10788,7 +10900,7 @@
         <w:tc>
           <w:tcPr>
             <w:tcW w:w="574" w:type="dxa"/>
-            <w:shd w:val="clear" w:color="auto" w:fill="FFFF00"/>
+            <w:shd w:val="clear" w:color="auto" w:fill="auto"/>
           </w:tcPr>
           <w:p>
             <w:pPr>
@@ -10812,7 +10924,7 @@
         <w:tc>
           <w:tcPr>
             <w:tcW w:w="574" w:type="dxa"/>
-            <w:shd w:val="clear" w:color="auto" w:fill="FFFF00"/>
+            <w:shd w:val="clear" w:color="auto" w:fill="auto"/>
           </w:tcPr>
           <w:p>
             <w:pPr>
@@ -10836,7 +10948,7 @@
         <w:tc>
           <w:tcPr>
             <w:tcW w:w="574" w:type="dxa"/>
-            <w:shd w:val="clear" w:color="auto" w:fill="FFFF00"/>
+            <w:shd w:val="clear" w:color="auto" w:fill="auto"/>
           </w:tcPr>
           <w:p>
             <w:pPr>
@@ -10860,7 +10972,31 @@
         <w:tc>
           <w:tcPr>
             <w:tcW w:w="574" w:type="dxa"/>
-            <w:shd w:val="clear" w:color="auto" w:fill="FFFF00"/>
+            <w:shd w:val="clear" w:color="auto" w:fill="auto"/>
+          </w:tcPr>
+          <w:p>
+            <w:pPr>
+              <w:jc w:val="center"/>
+              <w:rPr>
+                <w:rFonts w:cstheme="minorHAnsi"/>
+                <w:sz w:val="10"/>
+                <w:szCs w:val="10"/>
+              </w:rPr>
+            </w:pPr>
+            <w:r>
+              <w:rPr>
+                <w:rFonts w:cstheme="minorHAnsi"/>
+                <w:sz w:val="10"/>
+                <w:szCs w:val="10"/>
+              </w:rPr>
+              <w:t>97.50%</w:t>
+            </w:r>
+          </w:p>
+        </w:tc>
+        <w:tc>
+          <w:tcPr>
+            <w:tcW w:w="574" w:type="dxa"/>
+            <w:shd w:val="clear" w:color="auto" w:fill="auto"/>
           </w:tcPr>
           <w:p>
             <w:pPr>
@@ -10884,31 +11020,7 @@
         <w:tc>
           <w:tcPr>
             <w:tcW w:w="574" w:type="dxa"/>
-            <w:shd w:val="clear" w:color="auto" w:fill="FFFF00"/>
-          </w:tcPr>
-          <w:p>
-            <w:pPr>
-              <w:jc w:val="center"/>
-              <w:rPr>
-                <w:rFonts w:cstheme="minorHAnsi"/>
-                <w:sz w:val="10"/>
-                <w:szCs w:val="10"/>
-              </w:rPr>
-            </w:pPr>
-            <w:r>
-              <w:rPr>
-                <w:rFonts w:cstheme="minorHAnsi"/>
-                <w:sz w:val="10"/>
-                <w:szCs w:val="10"/>
-              </w:rPr>
-              <w:t>98.00%</w:t>
-            </w:r>
-          </w:p>
-        </w:tc>
-        <w:tc>
-          <w:tcPr>
-            <w:tcW w:w="574" w:type="dxa"/>
-            <w:shd w:val="clear" w:color="auto" w:fill="FFFF00"/>
+            <w:shd w:val="clear" w:color="auto" w:fill="auto"/>
           </w:tcPr>
           <w:p>
             <w:pPr>
@@ -10982,31 +11094,7 @@
         <w:tc>
           <w:tcPr>
             <w:tcW w:w="574" w:type="dxa"/>
-            <w:shd w:val="clear" w:color="auto" w:fill="FFFF00"/>
-          </w:tcPr>
-          <w:p>
-            <w:pPr>
-              <w:jc w:val="center"/>
-              <w:rPr>
-                <w:rFonts w:cstheme="minorHAnsi"/>
-                <w:sz w:val="10"/>
-                <w:szCs w:val="10"/>
-              </w:rPr>
-            </w:pPr>
-            <w:r>
-              <w:rPr>
-                <w:rFonts w:cstheme="minorHAnsi"/>
-                <w:sz w:val="10"/>
-                <w:szCs w:val="10"/>
-              </w:rPr>
-              <w:t>97.80%</w:t>
-            </w:r>
-          </w:p>
-        </w:tc>
-        <w:tc>
-          <w:tcPr>
-            <w:tcW w:w="574" w:type="dxa"/>
-            <w:shd w:val="clear" w:color="auto" w:fill="FFFF00"/>
+            <w:shd w:val="clear" w:color="auto" w:fill="auto"/>
           </w:tcPr>
           <w:p>
             <w:pPr>
@@ -11030,7 +11118,7 @@
         <w:tc>
           <w:tcPr>
             <w:tcW w:w="574" w:type="dxa"/>
-            <w:shd w:val="clear" w:color="auto" w:fill="FFFF00"/>
+            <w:shd w:val="clear" w:color="auto" w:fill="auto"/>
           </w:tcPr>
           <w:p>
             <w:pPr>
@@ -11054,55 +11142,55 @@
         <w:tc>
           <w:tcPr>
             <w:tcW w:w="574" w:type="dxa"/>
-            <w:shd w:val="clear" w:color="auto" w:fill="FFFF00"/>
-          </w:tcPr>
-          <w:p>
-            <w:pPr>
-              <w:jc w:val="center"/>
-              <w:rPr>
-                <w:rFonts w:cstheme="minorHAnsi"/>
-                <w:sz w:val="10"/>
-                <w:szCs w:val="10"/>
-              </w:rPr>
-            </w:pPr>
-            <w:r>
-              <w:rPr>
-                <w:rFonts w:cstheme="minorHAnsi"/>
-                <w:sz w:val="10"/>
-                <w:szCs w:val="10"/>
-              </w:rPr>
-              <w:t>96.93%</w:t>
-            </w:r>
-          </w:p>
-        </w:tc>
-        <w:tc>
-          <w:tcPr>
-            <w:tcW w:w="574" w:type="dxa"/>
-            <w:shd w:val="clear" w:color="auto" w:fill="FFFF00"/>
-          </w:tcPr>
-          <w:p>
-            <w:pPr>
-              <w:jc w:val="center"/>
-              <w:rPr>
-                <w:rFonts w:cstheme="minorHAnsi"/>
-                <w:sz w:val="10"/>
-                <w:szCs w:val="10"/>
-              </w:rPr>
-            </w:pPr>
-            <w:r>
-              <w:rPr>
-                <w:rFonts w:cstheme="minorHAnsi"/>
-                <w:sz w:val="10"/>
-                <w:szCs w:val="10"/>
-              </w:rPr>
-              <w:t>97.37%</w:t>
-            </w:r>
-          </w:p>
-        </w:tc>
-        <w:tc>
-          <w:tcPr>
-            <w:tcW w:w="574" w:type="dxa"/>
-            <w:shd w:val="clear" w:color="auto" w:fill="FFFF00"/>
+            <w:shd w:val="clear" w:color="auto" w:fill="auto"/>
+          </w:tcPr>
+          <w:p>
+            <w:pPr>
+              <w:jc w:val="center"/>
+              <w:rPr>
+                <w:rFonts w:cstheme="minorHAnsi"/>
+                <w:sz w:val="10"/>
+                <w:szCs w:val="10"/>
+              </w:rPr>
+            </w:pPr>
+            <w:r>
+              <w:rPr>
+                <w:rFonts w:cstheme="minorHAnsi"/>
+                <w:sz w:val="10"/>
+                <w:szCs w:val="10"/>
+              </w:rPr>
+              <w:t>97.81%</w:t>
+            </w:r>
+          </w:p>
+        </w:tc>
+        <w:tc>
+          <w:tcPr>
+            <w:tcW w:w="574" w:type="dxa"/>
+            <w:shd w:val="clear" w:color="auto" w:fill="auto"/>
+          </w:tcPr>
+          <w:p>
+            <w:pPr>
+              <w:jc w:val="center"/>
+              <w:rPr>
+                <w:rFonts w:cstheme="minorHAnsi"/>
+                <w:sz w:val="10"/>
+                <w:szCs w:val="10"/>
+              </w:rPr>
+            </w:pPr>
+            <w:r>
+              <w:rPr>
+                <w:rFonts w:cstheme="minorHAnsi"/>
+                <w:sz w:val="10"/>
+                <w:szCs w:val="10"/>
+              </w:rPr>
+              <w:t>97.81%</w:t>
+            </w:r>
+          </w:p>
+        </w:tc>
+        <w:tc>
+          <w:tcPr>
+            <w:tcW w:w="574" w:type="dxa"/>
+            <w:shd w:val="clear" w:color="auto" w:fill="auto"/>
           </w:tcPr>
           <w:p>
             <w:pPr>
@@ -11120,6 +11208,30 @@
                 <w:szCs w:val="10"/>
               </w:rPr>
               <w:t>98.25%</w:t>
+            </w:r>
+          </w:p>
+        </w:tc>
+        <w:tc>
+          <w:tcPr>
+            <w:tcW w:w="574" w:type="dxa"/>
+            <w:shd w:val="clear" w:color="auto" w:fill="auto"/>
+          </w:tcPr>
+          <w:p>
+            <w:pPr>
+              <w:jc w:val="center"/>
+              <w:rPr>
+                <w:rFonts w:cstheme="minorHAnsi"/>
+                <w:sz w:val="10"/>
+                <w:szCs w:val="10"/>
+              </w:rPr>
+            </w:pPr>
+            <w:r>
+              <w:rPr>
+                <w:rFonts w:cstheme="minorHAnsi"/>
+                <w:sz w:val="10"/>
+                <w:szCs w:val="10"/>
+              </w:rPr>
+              <w:t>97.81%</w:t>
             </w:r>
           </w:p>
         </w:tc>
@@ -11176,31 +11288,7 @@
         <w:tc>
           <w:tcPr>
             <w:tcW w:w="574" w:type="dxa"/>
-            <w:shd w:val="clear" w:color="auto" w:fill="FFFF00"/>
-          </w:tcPr>
-          <w:p>
-            <w:pPr>
-              <w:jc w:val="center"/>
-              <w:rPr>
-                <w:rFonts w:cstheme="minorHAnsi"/>
-                <w:sz w:val="10"/>
-                <w:szCs w:val="10"/>
-              </w:rPr>
-            </w:pPr>
-            <w:r>
-              <w:rPr>
-                <w:rFonts w:cstheme="minorHAnsi"/>
-                <w:sz w:val="10"/>
-                <w:szCs w:val="10"/>
-              </w:rPr>
-              <w:t>97.66%</w:t>
-            </w:r>
-          </w:p>
-        </w:tc>
-        <w:tc>
-          <w:tcPr>
-            <w:tcW w:w="574" w:type="dxa"/>
-            <w:shd w:val="clear" w:color="auto" w:fill="FFFF00"/>
+            <w:shd w:val="clear" w:color="auto" w:fill="auto"/>
           </w:tcPr>
           <w:p>
             <w:pPr>
@@ -11224,7 +11312,7 @@
         <w:tc>
           <w:tcPr>
             <w:tcW w:w="574" w:type="dxa"/>
-            <w:shd w:val="clear" w:color="auto" w:fill="FFFF00"/>
+            <w:shd w:val="clear" w:color="auto" w:fill="auto"/>
           </w:tcPr>
           <w:p>
             <w:pPr>
@@ -11248,31 +11336,7 @@
         <w:tc>
           <w:tcPr>
             <w:tcW w:w="574" w:type="dxa"/>
-            <w:shd w:val="clear" w:color="auto" w:fill="FFFF00"/>
-          </w:tcPr>
-          <w:p>
-            <w:pPr>
-              <w:jc w:val="center"/>
-              <w:rPr>
-                <w:rFonts w:cstheme="minorHAnsi"/>
-                <w:sz w:val="10"/>
-                <w:szCs w:val="10"/>
-              </w:rPr>
-            </w:pPr>
-            <w:r>
-              <w:rPr>
-                <w:rFonts w:cstheme="minorHAnsi"/>
-                <w:sz w:val="10"/>
-                <w:szCs w:val="10"/>
-              </w:rPr>
-              <w:t>96.89%</w:t>
-            </w:r>
-          </w:p>
-        </w:tc>
-        <w:tc>
-          <w:tcPr>
-            <w:tcW w:w="574" w:type="dxa"/>
-            <w:shd w:val="clear" w:color="auto" w:fill="FFFF00"/>
+            <w:shd w:val="clear" w:color="auto" w:fill="auto"/>
           </w:tcPr>
           <w:p>
             <w:pPr>
@@ -11296,7 +11360,55 @@
         <w:tc>
           <w:tcPr>
             <w:tcW w:w="574" w:type="dxa"/>
-            <w:shd w:val="clear" w:color="auto" w:fill="FFFF00"/>
+            <w:shd w:val="clear" w:color="auto" w:fill="auto"/>
+          </w:tcPr>
+          <w:p>
+            <w:pPr>
+              <w:jc w:val="center"/>
+              <w:rPr>
+                <w:rFonts w:cstheme="minorHAnsi"/>
+                <w:sz w:val="10"/>
+                <w:szCs w:val="10"/>
+              </w:rPr>
+            </w:pPr>
+            <w:r>
+              <w:rPr>
+                <w:rFonts w:cstheme="minorHAnsi"/>
+                <w:sz w:val="10"/>
+                <w:szCs w:val="10"/>
+              </w:rPr>
+              <w:t>97.67%</w:t>
+            </w:r>
+          </w:p>
+        </w:tc>
+        <w:tc>
+          <w:tcPr>
+            <w:tcW w:w="574" w:type="dxa"/>
+            <w:shd w:val="clear" w:color="auto" w:fill="auto"/>
+          </w:tcPr>
+          <w:p>
+            <w:pPr>
+              <w:jc w:val="center"/>
+              <w:rPr>
+                <w:rFonts w:cstheme="minorHAnsi"/>
+                <w:sz w:val="10"/>
+                <w:szCs w:val="10"/>
+              </w:rPr>
+            </w:pPr>
+            <w:r>
+              <w:rPr>
+                <w:rFonts w:cstheme="minorHAnsi"/>
+                <w:sz w:val="10"/>
+                <w:szCs w:val="10"/>
+              </w:rPr>
+              <w:t>97.28%</w:t>
+            </w:r>
+          </w:p>
+        </w:tc>
+        <w:tc>
+          <w:tcPr>
+            <w:tcW w:w="574" w:type="dxa"/>
+            <w:shd w:val="clear" w:color="auto" w:fill="auto"/>
           </w:tcPr>
           <w:p>
             <w:pPr>
@@ -11370,7 +11482,7 @@
         <w:tc>
           <w:tcPr>
             <w:tcW w:w="574" w:type="dxa"/>
-            <w:shd w:val="clear" w:color="auto" w:fill="FFFF00"/>
+            <w:shd w:val="clear" w:color="auto" w:fill="auto"/>
           </w:tcPr>
           <w:p>
             <w:pPr>
@@ -11394,7 +11506,7 @@
         <w:tc>
           <w:tcPr>
             <w:tcW w:w="574" w:type="dxa"/>
-            <w:shd w:val="clear" w:color="auto" w:fill="FFFF00"/>
+            <w:shd w:val="clear" w:color="auto" w:fill="auto"/>
           </w:tcPr>
           <w:p>
             <w:pPr>
@@ -11418,7 +11530,7 @@
         <w:tc>
           <w:tcPr>
             <w:tcW w:w="574" w:type="dxa"/>
-            <w:shd w:val="clear" w:color="auto" w:fill="FFFF00"/>
+            <w:shd w:val="clear" w:color="auto" w:fill="auto"/>
           </w:tcPr>
           <w:p>
             <w:pPr>
@@ -11442,7 +11554,7 @@
         <w:tc>
           <w:tcPr>
             <w:tcW w:w="574" w:type="dxa"/>
-            <w:shd w:val="clear" w:color="auto" w:fill="FFFF00"/>
+            <w:shd w:val="clear" w:color="auto" w:fill="auto"/>
           </w:tcPr>
           <w:p>
             <w:pPr>
@@ -11466,31 +11578,31 @@
         <w:tc>
           <w:tcPr>
             <w:tcW w:w="574" w:type="dxa"/>
-            <w:shd w:val="clear" w:color="auto" w:fill="FFFF00"/>
-          </w:tcPr>
-          <w:p>
-            <w:pPr>
-              <w:jc w:val="center"/>
-              <w:rPr>
-                <w:rFonts w:cstheme="minorHAnsi"/>
-                <w:sz w:val="10"/>
-                <w:szCs w:val="10"/>
-              </w:rPr>
-            </w:pPr>
-            <w:r>
-              <w:rPr>
-                <w:rFonts w:cstheme="minorHAnsi"/>
-                <w:sz w:val="10"/>
-                <w:szCs w:val="10"/>
-              </w:rPr>
-              <w:t>96.49%</w:t>
-            </w:r>
-          </w:p>
-        </w:tc>
-        <w:tc>
-          <w:tcPr>
-            <w:tcW w:w="574" w:type="dxa"/>
-            <w:shd w:val="clear" w:color="auto" w:fill="FFFF00"/>
+            <w:shd w:val="clear" w:color="auto" w:fill="auto"/>
+          </w:tcPr>
+          <w:p>
+            <w:pPr>
+              <w:jc w:val="center"/>
+              <w:rPr>
+                <w:rFonts w:cstheme="minorHAnsi"/>
+                <w:sz w:val="10"/>
+                <w:szCs w:val="10"/>
+              </w:rPr>
+            </w:pPr>
+            <w:r>
+              <w:rPr>
+                <w:rFonts w:cstheme="minorHAnsi"/>
+                <w:sz w:val="10"/>
+                <w:szCs w:val="10"/>
+              </w:rPr>
+              <w:t>97.19%</w:t>
+            </w:r>
+          </w:p>
+        </w:tc>
+        <w:tc>
+          <w:tcPr>
+            <w:tcW w:w="574" w:type="dxa"/>
+            <w:shd w:val="clear" w:color="auto" w:fill="auto"/>
           </w:tcPr>
           <w:p>
             <w:pPr>
@@ -11508,7 +11620,7 @@
                 <w:sz w:val="10"/>
                 <w:szCs w:val="10"/>
               </w:rPr>
-              <w:t>96.49%</w:t>
+              <w:t>96.84%</w:t>
             </w:r>
           </w:p>
         </w:tc>
@@ -11524,14 +11636,27 @@
         <w:br/>
         <w:t xml:space="preserve">Table </w:t>
       </w:r>
-      <w:fldSimple w:instr=" SEQ Table \* ARABIC ">
-        <w:r>
-          <w:rPr>
-            <w:noProof/>
-          </w:rPr>
-          <w:t>5</w:t>
-        </w:r>
-      </w:fldSimple>
+      <w:r>
+        <w:fldChar w:fldCharType="begin"/>
+      </w:r>
+      <w:r>
+        <w:instrText xml:space="preserve"> SEQ Table \* ARABIC </w:instrText>
+      </w:r>
+      <w:r>
+        <w:fldChar w:fldCharType="separate"/>
+      </w:r>
+      <w:r>
+        <w:rPr>
+          <w:noProof/>
+        </w:rPr>
+        <w:t>5</w:t>
+      </w:r>
+      <w:r>
+        <w:rPr>
+          <w:noProof/>
+        </w:rPr>
+        <w:fldChar w:fldCharType="end"/>
+      </w:r>
       <w:r>
         <w:t xml:space="preserve"> : Model with Adam Optimizer</w:t>
       </w:r>
@@ -11605,7 +11730,7 @@
         <w:tc>
           <w:tcPr>
             <w:tcW w:w="574" w:type="dxa"/>
-            <w:shd w:val="clear" w:color="auto" w:fill="FFFF00"/>
+            <w:shd w:val="clear" w:color="auto" w:fill="auto"/>
           </w:tcPr>
           <w:p>
             <w:pPr>
@@ -11629,7 +11754,7 @@
         <w:tc>
           <w:tcPr>
             <w:tcW w:w="574" w:type="dxa"/>
-            <w:shd w:val="clear" w:color="auto" w:fill="FFFF00"/>
+            <w:shd w:val="clear" w:color="auto" w:fill="auto"/>
           </w:tcPr>
           <w:p>
             <w:pPr>
@@ -11653,7 +11778,7 @@
         <w:tc>
           <w:tcPr>
             <w:tcW w:w="574" w:type="dxa"/>
-            <w:shd w:val="clear" w:color="auto" w:fill="FFFF00"/>
+            <w:shd w:val="clear" w:color="auto" w:fill="auto"/>
           </w:tcPr>
           <w:p>
             <w:pPr>
@@ -11677,7 +11802,7 @@
         <w:tc>
           <w:tcPr>
             <w:tcW w:w="574" w:type="dxa"/>
-            <w:shd w:val="clear" w:color="auto" w:fill="FFFF00"/>
+            <w:shd w:val="clear" w:color="auto" w:fill="auto"/>
           </w:tcPr>
           <w:p>
             <w:pPr>
@@ -11701,7 +11826,7 @@
         <w:tc>
           <w:tcPr>
             <w:tcW w:w="574" w:type="dxa"/>
-            <w:shd w:val="clear" w:color="auto" w:fill="FFFF00"/>
+            <w:shd w:val="clear" w:color="auto" w:fill="auto"/>
           </w:tcPr>
           <w:p>
             <w:pPr>
@@ -11725,7 +11850,7 @@
         <w:tc>
           <w:tcPr>
             <w:tcW w:w="574" w:type="dxa"/>
-            <w:shd w:val="clear" w:color="auto" w:fill="FFFF00"/>
+            <w:shd w:val="clear" w:color="auto" w:fill="auto"/>
           </w:tcPr>
           <w:p>
             <w:pPr>
@@ -11799,144 +11924,154 @@
         <w:tc>
           <w:tcPr>
             <w:tcW w:w="574" w:type="dxa"/>
-            <w:shd w:val="clear" w:color="auto" w:fill="FFFF00"/>
-          </w:tcPr>
-          <w:p>
-            <w:pPr>
-              <w:jc w:val="center"/>
-              <w:rPr>
-                <w:rFonts w:cstheme="minorHAnsi"/>
-                <w:sz w:val="10"/>
-                <w:szCs w:val="10"/>
-              </w:rPr>
-            </w:pPr>
-            <w:r>
-              <w:rPr>
-                <w:rFonts w:cstheme="minorHAnsi"/>
-                <w:sz w:val="10"/>
-                <w:szCs w:val="10"/>
-              </w:rPr>
-              <w:t>141</w:t>
-            </w:r>
-          </w:p>
-        </w:tc>
-        <w:tc>
-          <w:tcPr>
-            <w:tcW w:w="574" w:type="dxa"/>
-            <w:shd w:val="clear" w:color="auto" w:fill="FFFF00"/>
-          </w:tcPr>
-          <w:p>
-            <w:pPr>
-              <w:jc w:val="center"/>
-              <w:rPr>
-                <w:rFonts w:cstheme="minorHAnsi"/>
-                <w:sz w:val="10"/>
-                <w:szCs w:val="10"/>
-              </w:rPr>
-            </w:pPr>
-            <w:r>
-              <w:rPr>
-                <w:rFonts w:cstheme="minorHAnsi"/>
-                <w:sz w:val="10"/>
-                <w:szCs w:val="10"/>
-              </w:rPr>
-              <w:t>151</w:t>
-            </w:r>
-          </w:p>
-        </w:tc>
-        <w:tc>
-          <w:tcPr>
-            <w:tcW w:w="574" w:type="dxa"/>
-            <w:shd w:val="clear" w:color="auto" w:fill="FFFF00"/>
-          </w:tcPr>
-          <w:p>
-            <w:pPr>
-              <w:jc w:val="center"/>
-              <w:rPr>
-                <w:rFonts w:cstheme="minorHAnsi"/>
-                <w:sz w:val="10"/>
-                <w:szCs w:val="10"/>
-              </w:rPr>
-            </w:pPr>
-            <w:r>
-              <w:rPr>
-                <w:rFonts w:cstheme="minorHAnsi"/>
-                <w:sz w:val="10"/>
-                <w:szCs w:val="10"/>
-              </w:rPr>
-              <w:t>84</w:t>
-            </w:r>
-          </w:p>
-        </w:tc>
-        <w:tc>
-          <w:tcPr>
-            <w:tcW w:w="574" w:type="dxa"/>
-            <w:shd w:val="clear" w:color="auto" w:fill="FFFF00"/>
-          </w:tcPr>
-          <w:p>
-            <w:pPr>
-              <w:jc w:val="center"/>
-              <w:rPr>
-                <w:rFonts w:cstheme="minorHAnsi"/>
-                <w:sz w:val="10"/>
-                <w:szCs w:val="10"/>
-              </w:rPr>
-            </w:pPr>
-            <w:r>
-              <w:rPr>
-                <w:rFonts w:cstheme="minorHAnsi"/>
-                <w:sz w:val="10"/>
-                <w:szCs w:val="10"/>
-              </w:rPr>
-              <w:t>91</w:t>
-            </w:r>
-          </w:p>
-        </w:tc>
-        <w:tc>
-          <w:tcPr>
-            <w:tcW w:w="574" w:type="dxa"/>
-            <w:shd w:val="clear" w:color="auto" w:fill="FFFF00"/>
-          </w:tcPr>
-          <w:p>
-            <w:pPr>
-              <w:jc w:val="center"/>
-              <w:rPr>
-                <w:rFonts w:cstheme="minorHAnsi"/>
-                <w:sz w:val="10"/>
-                <w:szCs w:val="10"/>
-              </w:rPr>
-            </w:pPr>
-            <w:r>
-              <w:rPr>
-                <w:rFonts w:cstheme="minorHAnsi"/>
-                <w:sz w:val="10"/>
-                <w:szCs w:val="10"/>
-              </w:rPr>
-              <w:t>59</w:t>
-            </w:r>
-          </w:p>
-        </w:tc>
-        <w:tc>
-          <w:tcPr>
-            <w:tcW w:w="574" w:type="dxa"/>
-            <w:shd w:val="clear" w:color="auto" w:fill="FFFF00"/>
-          </w:tcPr>
-          <w:p>
-            <w:pPr>
-              <w:jc w:val="center"/>
-              <w:rPr>
-                <w:rFonts w:cstheme="minorHAnsi"/>
-                <w:sz w:val="10"/>
-                <w:szCs w:val="10"/>
-              </w:rPr>
-            </w:pPr>
-            <w:r>
-              <w:rPr>
-                <w:rFonts w:cstheme="minorHAnsi"/>
-                <w:sz w:val="10"/>
-                <w:szCs w:val="10"/>
-              </w:rPr>
-              <w:t>86</w:t>
+            <w:shd w:val="clear" w:color="auto" w:fill="auto"/>
+          </w:tcPr>
+          <w:p>
+            <w:pPr>
+              <w:jc w:val="center"/>
+              <w:rPr>
+                <w:rFonts w:cstheme="minorHAnsi"/>
+                <w:sz w:val="10"/>
+                <w:szCs w:val="10"/>
+              </w:rPr>
+            </w:pPr>
+            <w:r>
+              <w:rPr>
+                <w:rFonts w:cstheme="minorHAnsi"/>
+                <w:sz w:val="10"/>
+                <w:szCs w:val="10"/>
+              </w:rPr>
+              <w:t>124</w:t>
+            </w:r>
+          </w:p>
+        </w:tc>
+        <w:tc>
+          <w:tcPr>
+            <w:tcW w:w="574" w:type="dxa"/>
+            <w:shd w:val="clear" w:color="auto" w:fill="auto"/>
+          </w:tcPr>
+          <w:p>
+            <w:pPr>
+              <w:jc w:val="center"/>
+              <w:rPr>
+                <w:rFonts w:cstheme="minorHAnsi"/>
+                <w:sz w:val="10"/>
+                <w:szCs w:val="10"/>
+              </w:rPr>
+            </w:pPr>
+            <w:r>
+              <w:rPr>
+                <w:rFonts w:cstheme="minorHAnsi"/>
+                <w:sz w:val="10"/>
+                <w:szCs w:val="10"/>
+              </w:rPr>
+              <w:t>105</w:t>
+            </w:r>
+          </w:p>
+        </w:tc>
+        <w:tc>
+          <w:tcPr>
+            <w:tcW w:w="574" w:type="dxa"/>
+            <w:shd w:val="clear" w:color="auto" w:fill="auto"/>
+          </w:tcPr>
+          <w:p>
+            <w:pPr>
+              <w:jc w:val="center"/>
+              <w:rPr>
+                <w:rFonts w:cstheme="minorHAnsi"/>
+                <w:sz w:val="10"/>
+                <w:szCs w:val="10"/>
+              </w:rPr>
+            </w:pPr>
+            <w:r>
+              <w:rPr>
+                <w:rFonts w:cstheme="minorHAnsi"/>
+                <w:sz w:val="10"/>
+                <w:szCs w:val="10"/>
+              </w:rPr>
+              <w:t>87</w:t>
+            </w:r>
+          </w:p>
+        </w:tc>
+        <w:tc>
+          <w:tcPr>
+            <w:tcW w:w="574" w:type="dxa"/>
+            <w:shd w:val="clear" w:color="auto" w:fill="auto"/>
+          </w:tcPr>
+          <w:p>
+            <w:pPr>
+              <w:jc w:val="center"/>
+              <w:rPr>
+                <w:rFonts w:cstheme="minorHAnsi"/>
+                <w:sz w:val="10"/>
+                <w:szCs w:val="10"/>
+              </w:rPr>
+            </w:pPr>
+            <w:r>
+              <w:rPr>
+                <w:rFonts w:cstheme="minorHAnsi"/>
+                <w:sz w:val="10"/>
+                <w:szCs w:val="10"/>
+              </w:rPr>
+              <w:t>82</w:t>
+            </w:r>
+          </w:p>
+        </w:tc>
+        <w:tc>
+          <w:tcPr>
+            <w:tcW w:w="574" w:type="dxa"/>
+            <w:shd w:val="clear" w:color="auto" w:fill="auto"/>
+          </w:tcPr>
+          <w:p>
+            <w:pPr>
+              <w:jc w:val="center"/>
+              <w:rPr>
+                <w:rFonts w:cstheme="minorHAnsi"/>
+                <w:sz w:val="10"/>
+                <w:szCs w:val="10"/>
+              </w:rPr>
+            </w:pPr>
+            <w:r>
+              <w:rPr>
+                <w:rFonts w:cstheme="minorHAnsi"/>
+                <w:sz w:val="10"/>
+                <w:szCs w:val="10"/>
+              </w:rPr>
+              <w:t>74</w:t>
+            </w:r>
+          </w:p>
+        </w:tc>
+        <w:tc>
+          <w:tcPr>
+            <w:tcW w:w="574" w:type="dxa"/>
+            <w:shd w:val="clear" w:color="auto" w:fill="auto"/>
+          </w:tcPr>
+          <w:p>
+            <w:pPr>
+              <w:jc w:val="center"/>
+              <w:rPr>
+                <w:rFonts w:cstheme="minorHAnsi"/>
+                <w:sz w:val="10"/>
+                <w:szCs w:val="10"/>
+              </w:rPr>
+            </w:pPr>
+            <w:r>
+              <w:rPr>
+                <w:rFonts w:cstheme="minorHAnsi"/>
+                <w:sz w:val="10"/>
+                <w:szCs w:val="10"/>
+              </w:rPr>
+              <w:t>7</w:t>
+            </w:r>
+            <w:bookmarkStart w:id="0" w:name="_GoBack"/>
+            <w:bookmarkEnd w:id="0"/>
+            <w:r>
+              <w:rPr>
+                <w:rFonts w:cstheme="minorHAnsi"/>
+                <w:sz w:val="10"/>
+                <w:szCs w:val="10"/>
+              </w:rPr>
+              <w:t>6</w:t>
             </w:r>
           </w:p>
         </w:tc>
@@ -11993,7 +12128,7 @@
         <w:tc>
           <w:tcPr>
             <w:tcW w:w="574" w:type="dxa"/>
-            <w:shd w:val="clear" w:color="auto" w:fill="FFFF00"/>
+            <w:shd w:val="clear" w:color="auto" w:fill="auto"/>
           </w:tcPr>
           <w:p>
             <w:pPr>
@@ -12011,127 +12146,127 @@
                 <w:sz w:val="10"/>
                 <w:szCs w:val="10"/>
               </w:rPr>
-              <w:t>166</w:t>
-            </w:r>
-          </w:p>
-        </w:tc>
-        <w:tc>
-          <w:tcPr>
-            <w:tcW w:w="574" w:type="dxa"/>
-            <w:shd w:val="clear" w:color="auto" w:fill="FFFF00"/>
-          </w:tcPr>
-          <w:p>
-            <w:pPr>
-              <w:jc w:val="center"/>
-              <w:rPr>
-                <w:rFonts w:cstheme="minorHAnsi"/>
-                <w:sz w:val="10"/>
-                <w:szCs w:val="10"/>
-              </w:rPr>
-            </w:pPr>
-            <w:r>
-              <w:rPr>
-                <w:rFonts w:cstheme="minorHAnsi"/>
-                <w:sz w:val="10"/>
-                <w:szCs w:val="10"/>
-              </w:rPr>
-              <w:t>131</w:t>
-            </w:r>
-          </w:p>
-        </w:tc>
-        <w:tc>
-          <w:tcPr>
-            <w:tcW w:w="574" w:type="dxa"/>
-            <w:shd w:val="clear" w:color="auto" w:fill="FFFF00"/>
-          </w:tcPr>
-          <w:p>
-            <w:pPr>
-              <w:jc w:val="center"/>
-              <w:rPr>
-                <w:rFonts w:cstheme="minorHAnsi"/>
-                <w:sz w:val="10"/>
-                <w:szCs w:val="10"/>
-              </w:rPr>
-            </w:pPr>
-            <w:r>
-              <w:rPr>
-                <w:rFonts w:cstheme="minorHAnsi"/>
-                <w:sz w:val="10"/>
-                <w:szCs w:val="10"/>
-              </w:rPr>
-              <w:t>87</w:t>
-            </w:r>
-          </w:p>
-        </w:tc>
-        <w:tc>
-          <w:tcPr>
-            <w:tcW w:w="574" w:type="dxa"/>
-            <w:shd w:val="clear" w:color="auto" w:fill="FFFF00"/>
-          </w:tcPr>
-          <w:p>
-            <w:pPr>
-              <w:jc w:val="center"/>
-              <w:rPr>
-                <w:rFonts w:cstheme="minorHAnsi"/>
-                <w:sz w:val="10"/>
-                <w:szCs w:val="10"/>
-              </w:rPr>
-            </w:pPr>
-            <w:r>
-              <w:rPr>
-                <w:rFonts w:cstheme="minorHAnsi"/>
-                <w:sz w:val="10"/>
-                <w:szCs w:val="10"/>
-              </w:rPr>
-              <w:t>51</w:t>
-            </w:r>
-          </w:p>
-        </w:tc>
-        <w:tc>
-          <w:tcPr>
-            <w:tcW w:w="574" w:type="dxa"/>
-            <w:shd w:val="clear" w:color="auto" w:fill="FFFF00"/>
-          </w:tcPr>
-          <w:p>
-            <w:pPr>
-              <w:jc w:val="center"/>
-              <w:rPr>
-                <w:rFonts w:cstheme="minorHAnsi"/>
-                <w:sz w:val="10"/>
-                <w:szCs w:val="10"/>
-              </w:rPr>
-            </w:pPr>
-            <w:r>
-              <w:rPr>
-                <w:rFonts w:cstheme="minorHAnsi"/>
-                <w:sz w:val="10"/>
-                <w:szCs w:val="10"/>
-              </w:rPr>
-              <w:t>73</w:t>
-            </w:r>
-          </w:p>
-        </w:tc>
-        <w:tc>
-          <w:tcPr>
-            <w:tcW w:w="574" w:type="dxa"/>
-            <w:shd w:val="clear" w:color="auto" w:fill="FFFF00"/>
-          </w:tcPr>
-          <w:p>
-            <w:pPr>
-              <w:jc w:val="center"/>
-              <w:rPr>
-                <w:rFonts w:cstheme="minorHAnsi"/>
-                <w:sz w:val="10"/>
-                <w:szCs w:val="10"/>
-              </w:rPr>
-            </w:pPr>
-            <w:r>
-              <w:rPr>
-                <w:rFonts w:cstheme="minorHAnsi"/>
-                <w:sz w:val="10"/>
-                <w:szCs w:val="10"/>
-              </w:rPr>
-              <w:t>55</w:t>
+              <w:t>120</w:t>
+            </w:r>
+          </w:p>
+        </w:tc>
+        <w:tc>
+          <w:tcPr>
+            <w:tcW w:w="574" w:type="dxa"/>
+            <w:shd w:val="clear" w:color="auto" w:fill="auto"/>
+          </w:tcPr>
+          <w:p>
+            <w:pPr>
+              <w:jc w:val="center"/>
+              <w:rPr>
+                <w:rFonts w:cstheme="minorHAnsi"/>
+                <w:sz w:val="10"/>
+                <w:szCs w:val="10"/>
+              </w:rPr>
+            </w:pPr>
+            <w:r>
+              <w:rPr>
+                <w:rFonts w:cstheme="minorHAnsi"/>
+                <w:sz w:val="10"/>
+                <w:szCs w:val="10"/>
+              </w:rPr>
+              <w:t>111</w:t>
+            </w:r>
+          </w:p>
+        </w:tc>
+        <w:tc>
+          <w:tcPr>
+            <w:tcW w:w="574" w:type="dxa"/>
+            <w:shd w:val="clear" w:color="auto" w:fill="auto"/>
+          </w:tcPr>
+          <w:p>
+            <w:pPr>
+              <w:jc w:val="center"/>
+              <w:rPr>
+                <w:rFonts w:cstheme="minorHAnsi"/>
+                <w:sz w:val="10"/>
+                <w:szCs w:val="10"/>
+              </w:rPr>
+            </w:pPr>
+            <w:r>
+              <w:rPr>
+                <w:rFonts w:cstheme="minorHAnsi"/>
+                <w:sz w:val="10"/>
+                <w:szCs w:val="10"/>
+              </w:rPr>
+              <w:t>90</w:t>
+            </w:r>
+          </w:p>
+        </w:tc>
+        <w:tc>
+          <w:tcPr>
+            <w:tcW w:w="574" w:type="dxa"/>
+            <w:shd w:val="clear" w:color="auto" w:fill="auto"/>
+          </w:tcPr>
+          <w:p>
+            <w:pPr>
+              <w:jc w:val="center"/>
+              <w:rPr>
+                <w:rFonts w:cstheme="minorHAnsi"/>
+                <w:sz w:val="10"/>
+                <w:szCs w:val="10"/>
+              </w:rPr>
+            </w:pPr>
+            <w:r>
+              <w:rPr>
+                <w:rFonts w:cstheme="minorHAnsi"/>
+                <w:sz w:val="10"/>
+                <w:szCs w:val="10"/>
+              </w:rPr>
+              <w:t>83</w:t>
+            </w:r>
+          </w:p>
+        </w:tc>
+        <w:tc>
+          <w:tcPr>
+            <w:tcW w:w="574" w:type="dxa"/>
+            <w:shd w:val="clear" w:color="auto" w:fill="auto"/>
+          </w:tcPr>
+          <w:p>
+            <w:pPr>
+              <w:jc w:val="center"/>
+              <w:rPr>
+                <w:rFonts w:cstheme="minorHAnsi"/>
+                <w:sz w:val="10"/>
+                <w:szCs w:val="10"/>
+              </w:rPr>
+            </w:pPr>
+            <w:r>
+              <w:rPr>
+                <w:rFonts w:cstheme="minorHAnsi"/>
+                <w:sz w:val="10"/>
+                <w:szCs w:val="10"/>
+              </w:rPr>
+              <w:t>78</w:t>
+            </w:r>
+          </w:p>
+        </w:tc>
+        <w:tc>
+          <w:tcPr>
+            <w:tcW w:w="574" w:type="dxa"/>
+            <w:shd w:val="clear" w:color="auto" w:fill="auto"/>
+          </w:tcPr>
+          <w:p>
+            <w:pPr>
+              <w:jc w:val="center"/>
+              <w:rPr>
+                <w:rFonts w:cstheme="minorHAnsi"/>
+                <w:sz w:val="10"/>
+                <w:szCs w:val="10"/>
+              </w:rPr>
+            </w:pPr>
+            <w:r>
+              <w:rPr>
+                <w:rFonts w:cstheme="minorHAnsi"/>
+                <w:sz w:val="10"/>
+                <w:szCs w:val="10"/>
+              </w:rPr>
+              <w:t>75</w:t>
             </w:r>
           </w:p>
         </w:tc>
@@ -12188,144 +12323,144 @@
         <w:tc>
           <w:tcPr>
             <w:tcW w:w="574" w:type="dxa"/>
-            <w:shd w:val="clear" w:color="auto" w:fill="FFFF00"/>
-          </w:tcPr>
-          <w:p>
-            <w:pPr>
-              <w:jc w:val="center"/>
-              <w:rPr>
-                <w:rFonts w:cstheme="minorHAnsi"/>
-                <w:sz w:val="10"/>
-                <w:szCs w:val="10"/>
-              </w:rPr>
-            </w:pPr>
-            <w:r>
-              <w:rPr>
-                <w:rFonts w:cstheme="minorHAnsi"/>
-                <w:sz w:val="10"/>
-                <w:szCs w:val="10"/>
-              </w:rPr>
-              <w:t>174</w:t>
-            </w:r>
-          </w:p>
-        </w:tc>
-        <w:tc>
-          <w:tcPr>
-            <w:tcW w:w="574" w:type="dxa"/>
-            <w:shd w:val="clear" w:color="auto" w:fill="FFFF00"/>
-          </w:tcPr>
-          <w:p>
-            <w:pPr>
-              <w:jc w:val="center"/>
-              <w:rPr>
-                <w:rFonts w:cstheme="minorHAnsi"/>
-                <w:sz w:val="10"/>
-                <w:szCs w:val="10"/>
-              </w:rPr>
-            </w:pPr>
-            <w:r>
-              <w:rPr>
-                <w:rFonts w:cstheme="minorHAnsi"/>
-                <w:sz w:val="10"/>
-                <w:szCs w:val="10"/>
-              </w:rPr>
-              <w:t>89</w:t>
-            </w:r>
-          </w:p>
-        </w:tc>
-        <w:tc>
-          <w:tcPr>
-            <w:tcW w:w="574" w:type="dxa"/>
-            <w:shd w:val="clear" w:color="auto" w:fill="FFFF00"/>
-          </w:tcPr>
-          <w:p>
-            <w:pPr>
-              <w:jc w:val="center"/>
-              <w:rPr>
-                <w:rFonts w:cstheme="minorHAnsi"/>
-                <w:sz w:val="10"/>
-                <w:szCs w:val="10"/>
-              </w:rPr>
-            </w:pPr>
-            <w:r>
-              <w:rPr>
-                <w:rFonts w:cstheme="minorHAnsi"/>
-                <w:sz w:val="10"/>
-                <w:szCs w:val="10"/>
-              </w:rPr>
-              <w:t>71</w:t>
-            </w:r>
-          </w:p>
-        </w:tc>
-        <w:tc>
-          <w:tcPr>
-            <w:tcW w:w="574" w:type="dxa"/>
-            <w:shd w:val="clear" w:color="auto" w:fill="FFFF00"/>
-          </w:tcPr>
-          <w:p>
-            <w:pPr>
-              <w:jc w:val="center"/>
-              <w:rPr>
-                <w:rFonts w:cstheme="minorHAnsi"/>
-                <w:sz w:val="10"/>
-                <w:szCs w:val="10"/>
-              </w:rPr>
-            </w:pPr>
-            <w:r>
-              <w:rPr>
-                <w:rFonts w:cstheme="minorHAnsi"/>
-                <w:sz w:val="10"/>
-                <w:szCs w:val="10"/>
-              </w:rPr>
-              <w:t>60</w:t>
-            </w:r>
-          </w:p>
-        </w:tc>
-        <w:tc>
-          <w:tcPr>
-            <w:tcW w:w="574" w:type="dxa"/>
-            <w:shd w:val="clear" w:color="auto" w:fill="FFFF00"/>
-          </w:tcPr>
-          <w:p>
-            <w:pPr>
-              <w:jc w:val="center"/>
-              <w:rPr>
-                <w:rFonts w:cstheme="minorHAnsi"/>
-                <w:sz w:val="10"/>
-                <w:szCs w:val="10"/>
-              </w:rPr>
-            </w:pPr>
-            <w:r>
-              <w:rPr>
-                <w:rFonts w:cstheme="minorHAnsi"/>
-                <w:sz w:val="10"/>
-                <w:szCs w:val="10"/>
-              </w:rPr>
-              <w:t>37</w:t>
-            </w:r>
-          </w:p>
-        </w:tc>
-        <w:tc>
-          <w:tcPr>
-            <w:tcW w:w="574" w:type="dxa"/>
-            <w:shd w:val="clear" w:color="auto" w:fill="FFFF00"/>
-          </w:tcPr>
-          <w:p>
-            <w:pPr>
-              <w:jc w:val="center"/>
-              <w:rPr>
-                <w:rFonts w:cstheme="minorHAnsi"/>
-                <w:sz w:val="10"/>
-                <w:szCs w:val="10"/>
-              </w:rPr>
-            </w:pPr>
-            <w:r>
-              <w:rPr>
-                <w:rFonts w:cstheme="minorHAnsi"/>
-                <w:sz w:val="10"/>
-                <w:szCs w:val="10"/>
-              </w:rPr>
-              <w:t>41</w:t>
+            <w:shd w:val="clear" w:color="auto" w:fill="auto"/>
+          </w:tcPr>
+          <w:p>
+            <w:pPr>
+              <w:jc w:val="center"/>
+              <w:rPr>
+                <w:rFonts w:cstheme="minorHAnsi"/>
+                <w:sz w:val="10"/>
+                <w:szCs w:val="10"/>
+              </w:rPr>
+            </w:pPr>
+            <w:r>
+              <w:rPr>
+                <w:rFonts w:cstheme="minorHAnsi"/>
+                <w:sz w:val="10"/>
+                <w:szCs w:val="10"/>
+              </w:rPr>
+              <w:t>102</w:t>
+            </w:r>
+          </w:p>
+        </w:tc>
+        <w:tc>
+          <w:tcPr>
+            <w:tcW w:w="574" w:type="dxa"/>
+            <w:shd w:val="clear" w:color="auto" w:fill="auto"/>
+          </w:tcPr>
+          <w:p>
+            <w:pPr>
+              <w:jc w:val="center"/>
+              <w:rPr>
+                <w:rFonts w:cstheme="minorHAnsi"/>
+                <w:sz w:val="10"/>
+                <w:szCs w:val="10"/>
+              </w:rPr>
+            </w:pPr>
+            <w:r>
+              <w:rPr>
+                <w:rFonts w:cstheme="minorHAnsi"/>
+                <w:sz w:val="10"/>
+                <w:szCs w:val="10"/>
+              </w:rPr>
+              <w:t>81</w:t>
+            </w:r>
+          </w:p>
+        </w:tc>
+        <w:tc>
+          <w:tcPr>
+            <w:tcW w:w="574" w:type="dxa"/>
+            <w:shd w:val="clear" w:color="auto" w:fill="auto"/>
+          </w:tcPr>
+          <w:p>
+            <w:pPr>
+              <w:jc w:val="center"/>
+              <w:rPr>
+                <w:rFonts w:cstheme="minorHAnsi"/>
+                <w:sz w:val="10"/>
+                <w:szCs w:val="10"/>
+              </w:rPr>
+            </w:pPr>
+            <w:r>
+              <w:rPr>
+                <w:rFonts w:cstheme="minorHAnsi"/>
+                <w:sz w:val="10"/>
+                <w:szCs w:val="10"/>
+              </w:rPr>
+              <w:t>67</w:t>
+            </w:r>
+          </w:p>
+        </w:tc>
+        <w:tc>
+          <w:tcPr>
+            <w:tcW w:w="574" w:type="dxa"/>
+            <w:shd w:val="clear" w:color="auto" w:fill="auto"/>
+          </w:tcPr>
+          <w:p>
+            <w:pPr>
+              <w:jc w:val="center"/>
+              <w:rPr>
+                <w:rFonts w:cstheme="minorHAnsi"/>
+                <w:sz w:val="10"/>
+                <w:szCs w:val="10"/>
+              </w:rPr>
+            </w:pPr>
+            <w:r>
+              <w:rPr>
+                <w:rFonts w:cstheme="minorHAnsi"/>
+                <w:sz w:val="10"/>
+                <w:szCs w:val="10"/>
+              </w:rPr>
+              <w:t>56</w:t>
+            </w:r>
+          </w:p>
+        </w:tc>
+        <w:tc>
+          <w:tcPr>
+            <w:tcW w:w="574" w:type="dxa"/>
+            <w:shd w:val="clear" w:color="auto" w:fill="auto"/>
+          </w:tcPr>
+          <w:p>
+            <w:pPr>
+              <w:jc w:val="center"/>
+              <w:rPr>
+                <w:rFonts w:cstheme="minorHAnsi"/>
+                <w:sz w:val="10"/>
+                <w:szCs w:val="10"/>
+              </w:rPr>
+            </w:pPr>
+            <w:r>
+              <w:rPr>
+                <w:rFonts w:cstheme="minorHAnsi"/>
+                <w:sz w:val="10"/>
+                <w:szCs w:val="10"/>
+              </w:rPr>
+              <w:t>47</w:t>
+            </w:r>
+          </w:p>
+        </w:tc>
+        <w:tc>
+          <w:tcPr>
+            <w:tcW w:w="574" w:type="dxa"/>
+            <w:shd w:val="clear" w:color="auto" w:fill="auto"/>
+          </w:tcPr>
+          <w:p>
+            <w:pPr>
+              <w:jc w:val="center"/>
+              <w:rPr>
+                <w:rFonts w:cstheme="minorHAnsi"/>
+                <w:sz w:val="10"/>
+                <w:szCs w:val="10"/>
+              </w:rPr>
+            </w:pPr>
+            <w:r>
+              <w:rPr>
+                <w:rFonts w:cstheme="minorHAnsi"/>
+                <w:sz w:val="10"/>
+                <w:szCs w:val="10"/>
+              </w:rPr>
+              <w:t>39</w:t>
             </w:r>
           </w:p>
         </w:tc>
@@ -12382,144 +12517,144 @@
         <w:tc>
           <w:tcPr>
             <w:tcW w:w="574" w:type="dxa"/>
-            <w:shd w:val="clear" w:color="auto" w:fill="FFFF00"/>
-          </w:tcPr>
-          <w:p>
-            <w:pPr>
-              <w:jc w:val="center"/>
-              <w:rPr>
-                <w:rFonts w:cstheme="minorHAnsi"/>
-                <w:sz w:val="10"/>
-                <w:szCs w:val="10"/>
-              </w:rPr>
-            </w:pPr>
-            <w:r>
-              <w:rPr>
-                <w:rFonts w:cstheme="minorHAnsi"/>
-                <w:sz w:val="10"/>
-                <w:szCs w:val="10"/>
-              </w:rPr>
-              <w:t>159</w:t>
-            </w:r>
-          </w:p>
-        </w:tc>
-        <w:tc>
-          <w:tcPr>
-            <w:tcW w:w="574" w:type="dxa"/>
-            <w:shd w:val="clear" w:color="auto" w:fill="FFFF00"/>
-          </w:tcPr>
-          <w:p>
-            <w:pPr>
-              <w:jc w:val="center"/>
-              <w:rPr>
-                <w:rFonts w:cstheme="minorHAnsi"/>
-                <w:sz w:val="10"/>
-                <w:szCs w:val="10"/>
-              </w:rPr>
-            </w:pPr>
-            <w:r>
-              <w:rPr>
-                <w:rFonts w:cstheme="minorHAnsi"/>
-                <w:sz w:val="10"/>
-                <w:szCs w:val="10"/>
-              </w:rPr>
-              <w:t>88</w:t>
-            </w:r>
-          </w:p>
-        </w:tc>
-        <w:tc>
-          <w:tcPr>
-            <w:tcW w:w="574" w:type="dxa"/>
-            <w:shd w:val="clear" w:color="auto" w:fill="FFFF00"/>
-          </w:tcPr>
-          <w:p>
-            <w:pPr>
-              <w:jc w:val="center"/>
-              <w:rPr>
-                <w:rFonts w:cstheme="minorHAnsi"/>
-                <w:sz w:val="10"/>
-                <w:szCs w:val="10"/>
-              </w:rPr>
-            </w:pPr>
-            <w:r>
-              <w:rPr>
-                <w:rFonts w:cstheme="minorHAnsi"/>
-                <w:sz w:val="10"/>
-                <w:szCs w:val="10"/>
-              </w:rPr>
-              <w:t>66</w:t>
-            </w:r>
-          </w:p>
-        </w:tc>
-        <w:tc>
-          <w:tcPr>
-            <w:tcW w:w="574" w:type="dxa"/>
-            <w:shd w:val="clear" w:color="auto" w:fill="FFFF00"/>
-          </w:tcPr>
-          <w:p>
-            <w:pPr>
-              <w:jc w:val="center"/>
-              <w:rPr>
-                <w:rFonts w:cstheme="minorHAnsi"/>
-                <w:sz w:val="10"/>
-                <w:szCs w:val="10"/>
-              </w:rPr>
-            </w:pPr>
-            <w:r>
-              <w:rPr>
-                <w:rFonts w:cstheme="minorHAnsi"/>
-                <w:sz w:val="10"/>
-                <w:szCs w:val="10"/>
-              </w:rPr>
-              <w:t>50</w:t>
-            </w:r>
-          </w:p>
-        </w:tc>
-        <w:tc>
-          <w:tcPr>
-            <w:tcW w:w="574" w:type="dxa"/>
-            <w:shd w:val="clear" w:color="auto" w:fill="FFFF00"/>
-          </w:tcPr>
-          <w:p>
-            <w:pPr>
-              <w:jc w:val="center"/>
-              <w:rPr>
-                <w:rFonts w:cstheme="minorHAnsi"/>
-                <w:sz w:val="10"/>
-                <w:szCs w:val="10"/>
-              </w:rPr>
-            </w:pPr>
-            <w:r>
-              <w:rPr>
-                <w:rFonts w:cstheme="minorHAnsi"/>
-                <w:sz w:val="10"/>
-                <w:szCs w:val="10"/>
-              </w:rPr>
-              <w:t>36</w:t>
-            </w:r>
-          </w:p>
-        </w:tc>
-        <w:tc>
-          <w:tcPr>
-            <w:tcW w:w="574" w:type="dxa"/>
-            <w:shd w:val="clear" w:color="auto" w:fill="FFFF00"/>
-          </w:tcPr>
-          <w:p>
-            <w:pPr>
-              <w:jc w:val="center"/>
-              <w:rPr>
-                <w:rFonts w:cstheme="minorHAnsi"/>
-                <w:sz w:val="10"/>
-                <w:szCs w:val="10"/>
-              </w:rPr>
-            </w:pPr>
-            <w:r>
-              <w:rPr>
-                <w:rFonts w:cstheme="minorHAnsi"/>
-                <w:sz w:val="10"/>
-                <w:szCs w:val="10"/>
-              </w:rPr>
-              <w:t>30</w:t>
+            <w:shd w:val="clear" w:color="auto" w:fill="auto"/>
+          </w:tcPr>
+          <w:p>
+            <w:pPr>
+              <w:jc w:val="center"/>
+              <w:rPr>
+                <w:rFonts w:cstheme="minorHAnsi"/>
+                <w:sz w:val="10"/>
+                <w:szCs w:val="10"/>
+              </w:rPr>
+            </w:pPr>
+            <w:r>
+              <w:rPr>
+                <w:rFonts w:cstheme="minorHAnsi"/>
+                <w:sz w:val="10"/>
+                <w:szCs w:val="10"/>
+              </w:rPr>
+              <w:t>76</w:t>
+            </w:r>
+          </w:p>
+        </w:tc>
+        <w:tc>
+          <w:tcPr>
+            <w:tcW w:w="574" w:type="dxa"/>
+            <w:shd w:val="clear" w:color="auto" w:fill="auto"/>
+          </w:tcPr>
+          <w:p>
+            <w:pPr>
+              <w:jc w:val="center"/>
+              <w:rPr>
+                <w:rFonts w:cstheme="minorHAnsi"/>
+                <w:sz w:val="10"/>
+                <w:szCs w:val="10"/>
+              </w:rPr>
+            </w:pPr>
+            <w:r>
+              <w:rPr>
+                <w:rFonts w:cstheme="minorHAnsi"/>
+                <w:sz w:val="10"/>
+                <w:szCs w:val="10"/>
+              </w:rPr>
+              <w:t>60</w:t>
+            </w:r>
+          </w:p>
+        </w:tc>
+        <w:tc>
+          <w:tcPr>
+            <w:tcW w:w="574" w:type="dxa"/>
+            <w:shd w:val="clear" w:color="auto" w:fill="auto"/>
+          </w:tcPr>
+          <w:p>
+            <w:pPr>
+              <w:jc w:val="center"/>
+              <w:rPr>
+                <w:rFonts w:cstheme="minorHAnsi"/>
+                <w:sz w:val="10"/>
+                <w:szCs w:val="10"/>
+              </w:rPr>
+            </w:pPr>
+            <w:r>
+              <w:rPr>
+                <w:rFonts w:cstheme="minorHAnsi"/>
+                <w:sz w:val="10"/>
+                <w:szCs w:val="10"/>
+              </w:rPr>
+              <w:t>49</w:t>
+            </w:r>
+          </w:p>
+        </w:tc>
+        <w:tc>
+          <w:tcPr>
+            <w:tcW w:w="574" w:type="dxa"/>
+            <w:shd w:val="clear" w:color="auto" w:fill="auto"/>
+          </w:tcPr>
+          <w:p>
+            <w:pPr>
+              <w:jc w:val="center"/>
+              <w:rPr>
+                <w:rFonts w:cstheme="minorHAnsi"/>
+                <w:sz w:val="10"/>
+                <w:szCs w:val="10"/>
+              </w:rPr>
+            </w:pPr>
+            <w:r>
+              <w:rPr>
+                <w:rFonts w:cstheme="minorHAnsi"/>
+                <w:sz w:val="10"/>
+                <w:szCs w:val="10"/>
+              </w:rPr>
+              <w:t>42</w:t>
+            </w:r>
+          </w:p>
+        </w:tc>
+        <w:tc>
+          <w:tcPr>
+            <w:tcW w:w="574" w:type="dxa"/>
+            <w:shd w:val="clear" w:color="auto" w:fill="auto"/>
+          </w:tcPr>
+          <w:p>
+            <w:pPr>
+              <w:jc w:val="center"/>
+              <w:rPr>
+                <w:rFonts w:cstheme="minorHAnsi"/>
+                <w:sz w:val="10"/>
+                <w:szCs w:val="10"/>
+              </w:rPr>
+            </w:pPr>
+            <w:r>
+              <w:rPr>
+                <w:rFonts w:cstheme="minorHAnsi"/>
+                <w:sz w:val="10"/>
+                <w:szCs w:val="10"/>
+              </w:rPr>
+              <w:t>37</w:t>
+            </w:r>
+          </w:p>
+        </w:tc>
+        <w:tc>
+          <w:tcPr>
+            <w:tcW w:w="574" w:type="dxa"/>
+            <w:shd w:val="clear" w:color="auto" w:fill="auto"/>
+          </w:tcPr>
+          <w:p>
+            <w:pPr>
+              <w:jc w:val="center"/>
+              <w:rPr>
+                <w:rFonts w:cstheme="minorHAnsi"/>
+                <w:sz w:val="10"/>
+                <w:szCs w:val="10"/>
+              </w:rPr>
+            </w:pPr>
+            <w:r>
+              <w:rPr>
+                <w:rFonts w:cstheme="minorHAnsi"/>
+                <w:sz w:val="10"/>
+                <w:szCs w:val="10"/>
+              </w:rPr>
+              <w:t>32</w:t>
             </w:r>
           </w:p>
         </w:tc>
@@ -12576,79 +12711,79 @@
         <w:tc>
           <w:tcPr>
             <w:tcW w:w="574" w:type="dxa"/>
-            <w:shd w:val="clear" w:color="auto" w:fill="FFFF00"/>
-          </w:tcPr>
-          <w:p>
-            <w:pPr>
-              <w:jc w:val="center"/>
-              <w:rPr>
-                <w:rFonts w:cstheme="minorHAnsi"/>
-                <w:sz w:val="10"/>
-                <w:szCs w:val="10"/>
-              </w:rPr>
-            </w:pPr>
-            <w:r>
-              <w:rPr>
-                <w:rFonts w:cstheme="minorHAnsi"/>
-                <w:sz w:val="10"/>
-                <w:szCs w:val="10"/>
-              </w:rPr>
-              <w:t>179</w:t>
-            </w:r>
-          </w:p>
-        </w:tc>
-        <w:tc>
-          <w:tcPr>
-            <w:tcW w:w="574" w:type="dxa"/>
-            <w:shd w:val="clear" w:color="auto" w:fill="FFFF00"/>
-          </w:tcPr>
-          <w:p>
-            <w:pPr>
-              <w:jc w:val="center"/>
-              <w:rPr>
-                <w:rFonts w:cstheme="minorHAnsi"/>
-                <w:sz w:val="10"/>
-                <w:szCs w:val="10"/>
-              </w:rPr>
-            </w:pPr>
-            <w:r>
-              <w:rPr>
-                <w:rFonts w:cstheme="minorHAnsi"/>
-                <w:sz w:val="10"/>
-                <w:szCs w:val="10"/>
-              </w:rPr>
-              <w:t>128</w:t>
-            </w:r>
-          </w:p>
-        </w:tc>
-        <w:tc>
-          <w:tcPr>
-            <w:tcW w:w="574" w:type="dxa"/>
-            <w:shd w:val="clear" w:color="auto" w:fill="FFFF00"/>
-          </w:tcPr>
-          <w:p>
-            <w:pPr>
-              <w:jc w:val="center"/>
-              <w:rPr>
-                <w:rFonts w:cstheme="minorHAnsi"/>
-                <w:sz w:val="10"/>
-                <w:szCs w:val="10"/>
-              </w:rPr>
-            </w:pPr>
-            <w:r>
-              <w:rPr>
-                <w:rFonts w:cstheme="minorHAnsi"/>
-                <w:sz w:val="10"/>
-                <w:szCs w:val="10"/>
-              </w:rPr>
-              <w:t>90</w:t>
-            </w:r>
-          </w:p>
-        </w:tc>
-        <w:tc>
-          <w:tcPr>
-            <w:tcW w:w="574" w:type="dxa"/>
-            <w:shd w:val="clear" w:color="auto" w:fill="FFFF00"/>
+            <w:shd w:val="clear" w:color="auto" w:fill="auto"/>
+          </w:tcPr>
+          <w:p>
+            <w:pPr>
+              <w:jc w:val="center"/>
+              <w:rPr>
+                <w:rFonts w:cstheme="minorHAnsi"/>
+                <w:sz w:val="10"/>
+                <w:szCs w:val="10"/>
+              </w:rPr>
+            </w:pPr>
+            <w:r>
+              <w:rPr>
+                <w:rFonts w:cstheme="minorHAnsi"/>
+                <w:sz w:val="10"/>
+                <w:szCs w:val="10"/>
+              </w:rPr>
+              <w:t>118</w:t>
+            </w:r>
+          </w:p>
+        </w:tc>
+        <w:tc>
+          <w:tcPr>
+            <w:tcW w:w="574" w:type="dxa"/>
+            <w:shd w:val="clear" w:color="auto" w:fill="auto"/>
+          </w:tcPr>
+          <w:p>
+            <w:pPr>
+              <w:jc w:val="center"/>
+              <w:rPr>
+                <w:rFonts w:cstheme="minorHAnsi"/>
+                <w:sz w:val="10"/>
+                <w:szCs w:val="10"/>
+              </w:rPr>
+            </w:pPr>
+            <w:r>
+              <w:rPr>
+                <w:rFonts w:cstheme="minorHAnsi"/>
+                <w:sz w:val="10"/>
+                <w:szCs w:val="10"/>
+              </w:rPr>
+              <w:t>93</w:t>
+            </w:r>
+          </w:p>
+        </w:tc>
+        <w:tc>
+          <w:tcPr>
+            <w:tcW w:w="574" w:type="dxa"/>
+            <w:shd w:val="clear" w:color="auto" w:fill="auto"/>
+          </w:tcPr>
+          <w:p>
+            <w:pPr>
+              <w:jc w:val="center"/>
+              <w:rPr>
+                <w:rFonts w:cstheme="minorHAnsi"/>
+                <w:sz w:val="10"/>
+                <w:szCs w:val="10"/>
+              </w:rPr>
+            </w:pPr>
+            <w:r>
+              <w:rPr>
+                <w:rFonts w:cstheme="minorHAnsi"/>
+                <w:sz w:val="10"/>
+                <w:szCs w:val="10"/>
+              </w:rPr>
+              <w:t>75</w:t>
+            </w:r>
+          </w:p>
+        </w:tc>
+        <w:tc>
+          <w:tcPr>
+            <w:tcW w:w="574" w:type="dxa"/>
+            <w:shd w:val="clear" w:color="auto" w:fill="auto"/>
           </w:tcPr>
           <w:p>
             <w:pPr>
@@ -12672,48 +12807,48 @@
         <w:tc>
           <w:tcPr>
             <w:tcW w:w="574" w:type="dxa"/>
-            <w:shd w:val="clear" w:color="auto" w:fill="FFFF00"/>
-          </w:tcPr>
-          <w:p>
-            <w:pPr>
-              <w:jc w:val="center"/>
-              <w:rPr>
-                <w:rFonts w:cstheme="minorHAnsi"/>
-                <w:sz w:val="10"/>
-                <w:szCs w:val="10"/>
-              </w:rPr>
-            </w:pPr>
-            <w:r>
-              <w:rPr>
-                <w:rFonts w:cstheme="minorHAnsi"/>
-                <w:sz w:val="10"/>
-                <w:szCs w:val="10"/>
-              </w:rPr>
-              <w:t>49</w:t>
-            </w:r>
-          </w:p>
-        </w:tc>
-        <w:tc>
-          <w:tcPr>
-            <w:tcW w:w="574" w:type="dxa"/>
-            <w:shd w:val="clear" w:color="auto" w:fill="FFFF00"/>
-          </w:tcPr>
-          <w:p>
-            <w:pPr>
-              <w:jc w:val="center"/>
-              <w:rPr>
-                <w:rFonts w:cstheme="minorHAnsi"/>
-                <w:sz w:val="10"/>
-                <w:szCs w:val="10"/>
-              </w:rPr>
-            </w:pPr>
-            <w:r>
-              <w:rPr>
-                <w:rFonts w:cstheme="minorHAnsi"/>
-                <w:sz w:val="10"/>
-                <w:szCs w:val="10"/>
-              </w:rPr>
-              <w:t>39</w:t>
+            <w:shd w:val="clear" w:color="auto" w:fill="auto"/>
+          </w:tcPr>
+          <w:p>
+            <w:pPr>
+              <w:jc w:val="center"/>
+              <w:rPr>
+                <w:rFonts w:cstheme="minorHAnsi"/>
+                <w:sz w:val="10"/>
+                <w:szCs w:val="10"/>
+              </w:rPr>
+            </w:pPr>
+            <w:r>
+              <w:rPr>
+                <w:rFonts w:cstheme="minorHAnsi"/>
+                <w:sz w:val="10"/>
+                <w:szCs w:val="10"/>
+              </w:rPr>
+              <w:t>52</w:t>
+            </w:r>
+          </w:p>
+        </w:tc>
+        <w:tc>
+          <w:tcPr>
+            <w:tcW w:w="574" w:type="dxa"/>
+            <w:shd w:val="clear" w:color="auto" w:fill="auto"/>
+          </w:tcPr>
+          <w:p>
+            <w:pPr>
+              <w:jc w:val="center"/>
+              <w:rPr>
+                <w:rFonts w:cstheme="minorHAnsi"/>
+                <w:sz w:val="10"/>
+                <w:szCs w:val="10"/>
+              </w:rPr>
+            </w:pPr>
+            <w:r>
+              <w:rPr>
+                <w:rFonts w:cstheme="minorHAnsi"/>
+                <w:sz w:val="10"/>
+                <w:szCs w:val="10"/>
+              </w:rPr>
+              <w:t>45</w:t>
             </w:r>
           </w:p>
         </w:tc>
@@ -12770,79 +12905,79 @@
         <w:tc>
           <w:tcPr>
             <w:tcW w:w="574" w:type="dxa"/>
-            <w:shd w:val="clear" w:color="auto" w:fill="FFFF00"/>
-          </w:tcPr>
-          <w:p>
-            <w:pPr>
-              <w:jc w:val="center"/>
-              <w:rPr>
-                <w:rFonts w:cstheme="minorHAnsi"/>
-                <w:sz w:val="10"/>
-                <w:szCs w:val="10"/>
-              </w:rPr>
-            </w:pPr>
-            <w:r>
-              <w:rPr>
-                <w:rFonts w:cstheme="minorHAnsi"/>
-                <w:sz w:val="10"/>
-                <w:szCs w:val="10"/>
-              </w:rPr>
-              <w:t>227</w:t>
-            </w:r>
-          </w:p>
-        </w:tc>
-        <w:tc>
-          <w:tcPr>
-            <w:tcW w:w="574" w:type="dxa"/>
-            <w:shd w:val="clear" w:color="auto" w:fill="FFFF00"/>
-          </w:tcPr>
-          <w:p>
-            <w:pPr>
-              <w:jc w:val="center"/>
-              <w:rPr>
-                <w:rFonts w:cstheme="minorHAnsi"/>
-                <w:sz w:val="10"/>
-                <w:szCs w:val="10"/>
-              </w:rPr>
-            </w:pPr>
-            <w:r>
-              <w:rPr>
-                <w:rFonts w:cstheme="minorHAnsi"/>
-                <w:sz w:val="10"/>
-                <w:szCs w:val="10"/>
-              </w:rPr>
-              <w:t>180</w:t>
-            </w:r>
-          </w:p>
-        </w:tc>
-        <w:tc>
-          <w:tcPr>
-            <w:tcW w:w="574" w:type="dxa"/>
-            <w:shd w:val="clear" w:color="auto" w:fill="FFFF00"/>
-          </w:tcPr>
-          <w:p>
-            <w:pPr>
-              <w:jc w:val="center"/>
-              <w:rPr>
-                <w:rFonts w:cstheme="minorHAnsi"/>
-                <w:sz w:val="10"/>
-                <w:szCs w:val="10"/>
-              </w:rPr>
-            </w:pPr>
-            <w:r>
-              <w:rPr>
-                <w:rFonts w:cstheme="minorHAnsi"/>
-                <w:sz w:val="10"/>
-                <w:szCs w:val="10"/>
-              </w:rPr>
-              <w:t>102</w:t>
-            </w:r>
-          </w:p>
-        </w:tc>
-        <w:tc>
-          <w:tcPr>
-            <w:tcW w:w="574" w:type="dxa"/>
-            <w:shd w:val="clear" w:color="auto" w:fill="FFFF00"/>
+            <w:shd w:val="clear" w:color="auto" w:fill="auto"/>
+          </w:tcPr>
+          <w:p>
+            <w:pPr>
+              <w:jc w:val="center"/>
+              <w:rPr>
+                <w:rFonts w:cstheme="minorHAnsi"/>
+                <w:sz w:val="10"/>
+                <w:szCs w:val="10"/>
+              </w:rPr>
+            </w:pPr>
+            <w:r>
+              <w:rPr>
+                <w:rFonts w:cstheme="minorHAnsi"/>
+                <w:sz w:val="10"/>
+                <w:szCs w:val="10"/>
+              </w:rPr>
+              <w:t>145</w:t>
+            </w:r>
+          </w:p>
+        </w:tc>
+        <w:tc>
+          <w:tcPr>
+            <w:tcW w:w="574" w:type="dxa"/>
+            <w:shd w:val="clear" w:color="auto" w:fill="auto"/>
+          </w:tcPr>
+          <w:p>
+            <w:pPr>
+              <w:jc w:val="center"/>
+              <w:rPr>
+                <w:rFonts w:cstheme="minorHAnsi"/>
+                <w:sz w:val="10"/>
+                <w:szCs w:val="10"/>
+              </w:rPr>
+            </w:pPr>
+            <w:r>
+              <w:rPr>
+                <w:rFonts w:cstheme="minorHAnsi"/>
+                <w:sz w:val="10"/>
+                <w:szCs w:val="10"/>
+              </w:rPr>
+              <w:t>140</w:t>
+            </w:r>
+          </w:p>
+        </w:tc>
+        <w:tc>
+          <w:tcPr>
+            <w:tcW w:w="574" w:type="dxa"/>
+            <w:shd w:val="clear" w:color="auto" w:fill="auto"/>
+          </w:tcPr>
+          <w:p>
+            <w:pPr>
+              <w:jc w:val="center"/>
+              <w:rPr>
+                <w:rFonts w:cstheme="minorHAnsi"/>
+                <w:sz w:val="10"/>
+                <w:szCs w:val="10"/>
+              </w:rPr>
+            </w:pPr>
+            <w:r>
+              <w:rPr>
+                <w:rFonts w:cstheme="minorHAnsi"/>
+                <w:sz w:val="10"/>
+                <w:szCs w:val="10"/>
+              </w:rPr>
+              <w:t>94</w:t>
+            </w:r>
+          </w:p>
+        </w:tc>
+        <w:tc>
+          <w:tcPr>
+            <w:tcW w:w="574" w:type="dxa"/>
+            <w:shd w:val="clear" w:color="auto" w:fill="auto"/>
           </w:tcPr>
           <w:p>
             <w:pPr>
@@ -12866,48 +13001,48 @@
         <w:tc>
           <w:tcPr>
             <w:tcW w:w="574" w:type="dxa"/>
-            <w:shd w:val="clear" w:color="auto" w:fill="FFFF00"/>
-          </w:tcPr>
-          <w:p>
-            <w:pPr>
-              <w:jc w:val="center"/>
-              <w:rPr>
-                <w:rFonts w:cstheme="minorHAnsi"/>
-                <w:sz w:val="10"/>
-                <w:szCs w:val="10"/>
-              </w:rPr>
-            </w:pPr>
-            <w:r>
-              <w:rPr>
-                <w:rFonts w:cstheme="minorHAnsi"/>
-                <w:sz w:val="10"/>
-                <w:szCs w:val="10"/>
-              </w:rPr>
-              <w:t>58</w:t>
-            </w:r>
-          </w:p>
-        </w:tc>
-        <w:tc>
-          <w:tcPr>
-            <w:tcW w:w="574" w:type="dxa"/>
-            <w:shd w:val="clear" w:color="auto" w:fill="FFFF00"/>
-          </w:tcPr>
-          <w:p>
-            <w:pPr>
-              <w:jc w:val="center"/>
-              <w:rPr>
-                <w:rFonts w:cstheme="minorHAnsi"/>
-                <w:sz w:val="10"/>
-                <w:szCs w:val="10"/>
-              </w:rPr>
-            </w:pPr>
-            <w:r>
-              <w:rPr>
-                <w:rFonts w:cstheme="minorHAnsi"/>
-                <w:sz w:val="10"/>
-                <w:szCs w:val="10"/>
-              </w:rPr>
-              <w:t>42</w:t>
+            <w:shd w:val="clear" w:color="auto" w:fill="auto"/>
+          </w:tcPr>
+          <w:p>
+            <w:pPr>
+              <w:jc w:val="center"/>
+              <w:rPr>
+                <w:rFonts w:cstheme="minorHAnsi"/>
+                <w:sz w:val="10"/>
+                <w:szCs w:val="10"/>
+              </w:rPr>
+            </w:pPr>
+            <w:r>
+              <w:rPr>
+                <w:rFonts w:cstheme="minorHAnsi"/>
+                <w:sz w:val="10"/>
+                <w:szCs w:val="10"/>
+              </w:rPr>
+              <w:t>61</w:t>
+            </w:r>
+          </w:p>
+        </w:tc>
+        <w:tc>
+          <w:tcPr>
+            <w:tcW w:w="574" w:type="dxa"/>
+            <w:shd w:val="clear" w:color="auto" w:fill="auto"/>
+          </w:tcPr>
+          <w:p>
+            <w:pPr>
+              <w:jc w:val="center"/>
+              <w:rPr>
+                <w:rFonts w:cstheme="minorHAnsi"/>
+                <w:sz w:val="10"/>
+                <w:szCs w:val="10"/>
+              </w:rPr>
+            </w:pPr>
+            <w:r>
+              <w:rPr>
+                <w:rFonts w:cstheme="minorHAnsi"/>
+                <w:sz w:val="10"/>
+                <w:szCs w:val="10"/>
+              </w:rPr>
+              <w:t>53</w:t>
             </w:r>
           </w:p>
         </w:tc>
@@ -12964,79 +13099,79 @@
         <w:tc>
           <w:tcPr>
             <w:tcW w:w="574" w:type="dxa"/>
-            <w:shd w:val="clear" w:color="auto" w:fill="FFFF00"/>
-          </w:tcPr>
-          <w:p>
-            <w:pPr>
-              <w:jc w:val="center"/>
-              <w:rPr>
-                <w:rFonts w:cstheme="minorHAnsi"/>
-                <w:sz w:val="10"/>
-                <w:szCs w:val="10"/>
-              </w:rPr>
-            </w:pPr>
-            <w:r>
-              <w:rPr>
-                <w:rFonts w:cstheme="minorHAnsi"/>
-                <w:sz w:val="10"/>
-                <w:szCs w:val="10"/>
-              </w:rPr>
-              <w:t>245</w:t>
-            </w:r>
-          </w:p>
-        </w:tc>
-        <w:tc>
-          <w:tcPr>
-            <w:tcW w:w="574" w:type="dxa"/>
-            <w:shd w:val="clear" w:color="auto" w:fill="FFFF00"/>
-          </w:tcPr>
-          <w:p>
-            <w:pPr>
-              <w:jc w:val="center"/>
-              <w:rPr>
-                <w:rFonts w:cstheme="minorHAnsi"/>
-                <w:sz w:val="10"/>
-                <w:szCs w:val="10"/>
-              </w:rPr>
-            </w:pPr>
-            <w:r>
-              <w:rPr>
-                <w:rFonts w:cstheme="minorHAnsi"/>
-                <w:sz w:val="10"/>
-                <w:szCs w:val="10"/>
-              </w:rPr>
-              <w:t>176</w:t>
-            </w:r>
-          </w:p>
-        </w:tc>
-        <w:tc>
-          <w:tcPr>
-            <w:tcW w:w="574" w:type="dxa"/>
-            <w:shd w:val="clear" w:color="auto" w:fill="FFFF00"/>
-          </w:tcPr>
-          <w:p>
-            <w:pPr>
-              <w:jc w:val="center"/>
-              <w:rPr>
-                <w:rFonts w:cstheme="minorHAnsi"/>
-                <w:sz w:val="10"/>
-                <w:szCs w:val="10"/>
-              </w:rPr>
-            </w:pPr>
-            <w:r>
-              <w:rPr>
-                <w:rFonts w:cstheme="minorHAnsi"/>
-                <w:sz w:val="10"/>
-                <w:szCs w:val="10"/>
-              </w:rPr>
-              <w:t>124</w:t>
-            </w:r>
-          </w:p>
-        </w:tc>
-        <w:tc>
-          <w:tcPr>
-            <w:tcW w:w="574" w:type="dxa"/>
-            <w:shd w:val="clear" w:color="auto" w:fill="FFFF00"/>
+            <w:shd w:val="clear" w:color="auto" w:fill="auto"/>
+          </w:tcPr>
+          <w:p>
+            <w:pPr>
+              <w:jc w:val="center"/>
+              <w:rPr>
+                <w:rFonts w:cstheme="minorHAnsi"/>
+                <w:sz w:val="10"/>
+                <w:szCs w:val="10"/>
+              </w:rPr>
+            </w:pPr>
+            <w:r>
+              <w:rPr>
+                <w:rFonts w:cstheme="minorHAnsi"/>
+                <w:sz w:val="10"/>
+                <w:szCs w:val="10"/>
+              </w:rPr>
+              <w:t>178</w:t>
+            </w:r>
+          </w:p>
+        </w:tc>
+        <w:tc>
+          <w:tcPr>
+            <w:tcW w:w="574" w:type="dxa"/>
+            <w:shd w:val="clear" w:color="auto" w:fill="auto"/>
+          </w:tcPr>
+          <w:p>
+            <w:pPr>
+              <w:jc w:val="center"/>
+              <w:rPr>
+                <w:rFonts w:cstheme="minorHAnsi"/>
+                <w:sz w:val="10"/>
+                <w:szCs w:val="10"/>
+              </w:rPr>
+            </w:pPr>
+            <w:r>
+              <w:rPr>
+                <w:rFonts w:cstheme="minorHAnsi"/>
+                <w:sz w:val="10"/>
+                <w:szCs w:val="10"/>
+              </w:rPr>
+              <w:t>142</w:t>
+            </w:r>
+          </w:p>
+        </w:tc>
+        <w:tc>
+          <w:tcPr>
+            <w:tcW w:w="574" w:type="dxa"/>
+            <w:shd w:val="clear" w:color="auto" w:fill="auto"/>
+          </w:tcPr>
+          <w:p>
+            <w:pPr>
+              <w:jc w:val="center"/>
+              <w:rPr>
+                <w:rFonts w:cstheme="minorHAnsi"/>
+                <w:sz w:val="10"/>
+                <w:szCs w:val="10"/>
+              </w:rPr>
+            </w:pPr>
+            <w:r>
+              <w:rPr>
+                <w:rFonts w:cstheme="minorHAnsi"/>
+                <w:sz w:val="10"/>
+                <w:szCs w:val="10"/>
+              </w:rPr>
+              <w:t>112</w:t>
+            </w:r>
+          </w:p>
+        </w:tc>
+        <w:tc>
+          <w:tcPr>
+            <w:tcW w:w="574" w:type="dxa"/>
+            <w:shd w:val="clear" w:color="auto" w:fill="auto"/>
           </w:tcPr>
           <w:p>
             <w:pPr>
@@ -13060,48 +13195,48 @@
         <w:tc>
           <w:tcPr>
             <w:tcW w:w="574" w:type="dxa"/>
-            <w:shd w:val="clear" w:color="auto" w:fill="FFFF00"/>
-          </w:tcPr>
-          <w:p>
-            <w:pPr>
-              <w:jc w:val="center"/>
-              <w:rPr>
-                <w:rFonts w:cstheme="minorHAnsi"/>
-                <w:sz w:val="10"/>
-                <w:szCs w:val="10"/>
-              </w:rPr>
-            </w:pPr>
-            <w:r>
-              <w:rPr>
-                <w:rFonts w:cstheme="minorHAnsi"/>
-                <w:sz w:val="10"/>
-                <w:szCs w:val="10"/>
-              </w:rPr>
-              <w:t>68</w:t>
-            </w:r>
-          </w:p>
-        </w:tc>
-        <w:tc>
-          <w:tcPr>
-            <w:tcW w:w="574" w:type="dxa"/>
-            <w:shd w:val="clear" w:color="auto" w:fill="FFFF00"/>
-          </w:tcPr>
-          <w:p>
-            <w:pPr>
-              <w:jc w:val="center"/>
-              <w:rPr>
-                <w:rFonts w:cstheme="minorHAnsi"/>
-                <w:sz w:val="10"/>
-                <w:szCs w:val="10"/>
-              </w:rPr>
-            </w:pPr>
-            <w:r>
-              <w:rPr>
-                <w:rFonts w:cstheme="minorHAnsi"/>
-                <w:sz w:val="10"/>
-                <w:szCs w:val="10"/>
-              </w:rPr>
-              <w:t>52</w:t>
+            <w:shd w:val="clear" w:color="auto" w:fill="auto"/>
+          </w:tcPr>
+          <w:p>
+            <w:pPr>
+              <w:jc w:val="center"/>
+              <w:rPr>
+                <w:rFonts w:cstheme="minorHAnsi"/>
+                <w:sz w:val="10"/>
+                <w:szCs w:val="10"/>
+              </w:rPr>
+            </w:pPr>
+            <w:r>
+              <w:rPr>
+                <w:rFonts w:cstheme="minorHAnsi"/>
+                <w:sz w:val="10"/>
+                <w:szCs w:val="10"/>
+              </w:rPr>
+              <w:t>72</w:t>
+            </w:r>
+          </w:p>
+        </w:tc>
+        <w:tc>
+          <w:tcPr>
+            <w:tcW w:w="574" w:type="dxa"/>
+            <w:shd w:val="clear" w:color="auto" w:fill="auto"/>
+          </w:tcPr>
+          <w:p>
+            <w:pPr>
+              <w:jc w:val="center"/>
+              <w:rPr>
+                <w:rFonts w:cstheme="minorHAnsi"/>
+                <w:sz w:val="10"/>
+                <w:szCs w:val="10"/>
+              </w:rPr>
+            </w:pPr>
+            <w:r>
+              <w:rPr>
+                <w:rFonts w:cstheme="minorHAnsi"/>
+                <w:sz w:val="10"/>
+                <w:szCs w:val="10"/>
+              </w:rPr>
+              <w:t>61</w:t>
             </w:r>
           </w:p>
         </w:tc>
@@ -13158,144 +13293,144 @@
         <w:tc>
           <w:tcPr>
             <w:tcW w:w="574" w:type="dxa"/>
-            <w:shd w:val="clear" w:color="auto" w:fill="FFFF00"/>
-          </w:tcPr>
-          <w:p>
-            <w:pPr>
-              <w:jc w:val="center"/>
-              <w:rPr>
-                <w:rFonts w:cstheme="minorHAnsi"/>
-                <w:sz w:val="10"/>
-                <w:szCs w:val="10"/>
-              </w:rPr>
-            </w:pPr>
-            <w:r>
-              <w:rPr>
-                <w:rFonts w:cstheme="minorHAnsi"/>
-                <w:sz w:val="10"/>
-                <w:szCs w:val="10"/>
-              </w:rPr>
-              <w:t>277</w:t>
-            </w:r>
-          </w:p>
-        </w:tc>
-        <w:tc>
-          <w:tcPr>
-            <w:tcW w:w="574" w:type="dxa"/>
-            <w:shd w:val="clear" w:color="auto" w:fill="FFFF00"/>
-          </w:tcPr>
-          <w:p>
-            <w:pPr>
-              <w:jc w:val="center"/>
-              <w:rPr>
-                <w:rFonts w:cstheme="minorHAnsi"/>
-                <w:sz w:val="10"/>
-                <w:szCs w:val="10"/>
-              </w:rPr>
-            </w:pPr>
-            <w:r>
-              <w:rPr>
-                <w:rFonts w:cstheme="minorHAnsi"/>
-                <w:sz w:val="10"/>
-                <w:szCs w:val="10"/>
-              </w:rPr>
-              <w:t>217</w:t>
-            </w:r>
-          </w:p>
-        </w:tc>
-        <w:tc>
-          <w:tcPr>
-            <w:tcW w:w="574" w:type="dxa"/>
-            <w:shd w:val="clear" w:color="auto" w:fill="FFFF00"/>
-          </w:tcPr>
-          <w:p>
-            <w:pPr>
-              <w:jc w:val="center"/>
-              <w:rPr>
-                <w:rFonts w:cstheme="minorHAnsi"/>
-                <w:sz w:val="10"/>
-                <w:szCs w:val="10"/>
-              </w:rPr>
-            </w:pPr>
-            <w:r>
-              <w:rPr>
-                <w:rFonts w:cstheme="minorHAnsi"/>
-                <w:sz w:val="10"/>
-                <w:szCs w:val="10"/>
-              </w:rPr>
-              <w:t>126</w:t>
-            </w:r>
-          </w:p>
-        </w:tc>
-        <w:tc>
-          <w:tcPr>
-            <w:tcW w:w="574" w:type="dxa"/>
-            <w:shd w:val="clear" w:color="auto" w:fill="FFFF00"/>
-          </w:tcPr>
-          <w:p>
-            <w:pPr>
-              <w:jc w:val="center"/>
-              <w:rPr>
-                <w:rFonts w:cstheme="minorHAnsi"/>
-                <w:sz w:val="10"/>
-                <w:szCs w:val="10"/>
-              </w:rPr>
-            </w:pPr>
-            <w:r>
-              <w:rPr>
-                <w:rFonts w:cstheme="minorHAnsi"/>
-                <w:sz w:val="10"/>
-                <w:szCs w:val="10"/>
-              </w:rPr>
-              <w:t>93</w:t>
-            </w:r>
-          </w:p>
-        </w:tc>
-        <w:tc>
-          <w:tcPr>
-            <w:tcW w:w="574" w:type="dxa"/>
-            <w:shd w:val="clear" w:color="auto" w:fill="FFFF00"/>
-          </w:tcPr>
-          <w:p>
-            <w:pPr>
-              <w:jc w:val="center"/>
-              <w:rPr>
-                <w:rFonts w:cstheme="minorHAnsi"/>
-                <w:sz w:val="10"/>
-                <w:szCs w:val="10"/>
-              </w:rPr>
-            </w:pPr>
-            <w:r>
-              <w:rPr>
-                <w:rFonts w:cstheme="minorHAnsi"/>
-                <w:sz w:val="10"/>
-                <w:szCs w:val="10"/>
-              </w:rPr>
-              <w:t>69</w:t>
-            </w:r>
-          </w:p>
-        </w:tc>
-        <w:tc>
-          <w:tcPr>
-            <w:tcW w:w="574" w:type="dxa"/>
-            <w:shd w:val="clear" w:color="auto" w:fill="FFFF00"/>
-          </w:tcPr>
-          <w:p>
-            <w:pPr>
-              <w:jc w:val="center"/>
-              <w:rPr>
-                <w:rFonts w:cstheme="minorHAnsi"/>
-                <w:sz w:val="10"/>
-                <w:szCs w:val="10"/>
-              </w:rPr>
-            </w:pPr>
-            <w:r>
-              <w:rPr>
-                <w:rFonts w:cstheme="minorHAnsi"/>
-                <w:sz w:val="10"/>
-                <w:szCs w:val="10"/>
-              </w:rPr>
-              <w:t>50</w:t>
+            <w:shd w:val="clear" w:color="auto" w:fill="auto"/>
+          </w:tcPr>
+          <w:p>
+            <w:pPr>
+              <w:jc w:val="center"/>
+              <w:rPr>
+                <w:rFonts w:cstheme="minorHAnsi"/>
+                <w:sz w:val="10"/>
+                <w:szCs w:val="10"/>
+              </w:rPr>
+            </w:pPr>
+            <w:r>
+              <w:rPr>
+                <w:rFonts w:cstheme="minorHAnsi"/>
+                <w:sz w:val="10"/>
+                <w:szCs w:val="10"/>
+              </w:rPr>
+              <w:t>190</w:t>
+            </w:r>
+          </w:p>
+        </w:tc>
+        <w:tc>
+          <w:tcPr>
+            <w:tcW w:w="574" w:type="dxa"/>
+            <w:shd w:val="clear" w:color="auto" w:fill="auto"/>
+          </w:tcPr>
+          <w:p>
+            <w:pPr>
+              <w:jc w:val="center"/>
+              <w:rPr>
+                <w:rFonts w:cstheme="minorHAnsi"/>
+                <w:sz w:val="10"/>
+                <w:szCs w:val="10"/>
+              </w:rPr>
+            </w:pPr>
+            <w:r>
+              <w:rPr>
+                <w:rFonts w:cstheme="minorHAnsi"/>
+                <w:sz w:val="10"/>
+                <w:szCs w:val="10"/>
+              </w:rPr>
+              <w:t>151</w:t>
+            </w:r>
+          </w:p>
+        </w:tc>
+        <w:tc>
+          <w:tcPr>
+            <w:tcW w:w="574" w:type="dxa"/>
+            <w:shd w:val="clear" w:color="auto" w:fill="auto"/>
+          </w:tcPr>
+          <w:p>
+            <w:pPr>
+              <w:jc w:val="center"/>
+              <w:rPr>
+                <w:rFonts w:cstheme="minorHAnsi"/>
+                <w:sz w:val="10"/>
+                <w:szCs w:val="10"/>
+              </w:rPr>
+            </w:pPr>
+            <w:r>
+              <w:rPr>
+                <w:rFonts w:cstheme="minorHAnsi"/>
+                <w:sz w:val="10"/>
+                <w:szCs w:val="10"/>
+              </w:rPr>
+              <w:t>119</w:t>
+            </w:r>
+          </w:p>
+        </w:tc>
+        <w:tc>
+          <w:tcPr>
+            <w:tcW w:w="574" w:type="dxa"/>
+            <w:shd w:val="clear" w:color="auto" w:fill="auto"/>
+          </w:tcPr>
+          <w:p>
+            <w:pPr>
+              <w:jc w:val="center"/>
+              <w:rPr>
+                <w:rFonts w:cstheme="minorHAnsi"/>
+                <w:sz w:val="10"/>
+                <w:szCs w:val="10"/>
+              </w:rPr>
+            </w:pPr>
+            <w:r>
+              <w:rPr>
+                <w:rFonts w:cstheme="minorHAnsi"/>
+                <w:sz w:val="10"/>
+                <w:szCs w:val="10"/>
+              </w:rPr>
+              <w:t>98</w:t>
+            </w:r>
+          </w:p>
+        </w:tc>
+        <w:tc>
+          <w:tcPr>
+            <w:tcW w:w="574" w:type="dxa"/>
+            <w:shd w:val="clear" w:color="auto" w:fill="auto"/>
+          </w:tcPr>
+          <w:p>
+            <w:pPr>
+              <w:jc w:val="center"/>
+              <w:rPr>
+                <w:rFonts w:cstheme="minorHAnsi"/>
+                <w:sz w:val="10"/>
+                <w:szCs w:val="10"/>
+              </w:rPr>
+            </w:pPr>
+            <w:r>
+              <w:rPr>
+                <w:rFonts w:cstheme="minorHAnsi"/>
+                <w:sz w:val="10"/>
+                <w:szCs w:val="10"/>
+              </w:rPr>
+              <w:t>81</w:t>
+            </w:r>
+          </w:p>
+        </w:tc>
+        <w:tc>
+          <w:tcPr>
+            <w:tcW w:w="574" w:type="dxa"/>
+            <w:shd w:val="clear" w:color="auto" w:fill="auto"/>
+          </w:tcPr>
+          <w:p>
+            <w:pPr>
+              <w:jc w:val="center"/>
+              <w:rPr>
+                <w:rFonts w:cstheme="minorHAnsi"/>
+                <w:sz w:val="10"/>
+                <w:szCs w:val="10"/>
+              </w:rPr>
+            </w:pPr>
+            <w:r>
+              <w:rPr>
+                <w:rFonts w:cstheme="minorHAnsi"/>
+                <w:sz w:val="10"/>
+                <w:szCs w:val="10"/>
+              </w:rPr>
+              <w:t>65</w:t>
             </w:r>
           </w:p>
         </w:tc>
@@ -13352,127 +13487,127 @@
         <w:tc>
           <w:tcPr>
             <w:tcW w:w="574" w:type="dxa"/>
-            <w:shd w:val="clear" w:color="auto" w:fill="FFFF00"/>
-          </w:tcPr>
-          <w:p>
-            <w:pPr>
-              <w:jc w:val="center"/>
-              <w:rPr>
-                <w:rFonts w:cstheme="minorHAnsi"/>
-                <w:sz w:val="10"/>
-                <w:szCs w:val="10"/>
-              </w:rPr>
-            </w:pPr>
-            <w:r>
-              <w:rPr>
-                <w:rFonts w:cstheme="minorHAnsi"/>
-                <w:sz w:val="10"/>
-                <w:szCs w:val="10"/>
-              </w:rPr>
-              <w:t>306</w:t>
-            </w:r>
-          </w:p>
-        </w:tc>
-        <w:tc>
-          <w:tcPr>
-            <w:tcW w:w="574" w:type="dxa"/>
-            <w:shd w:val="clear" w:color="auto" w:fill="FFFF00"/>
-          </w:tcPr>
-          <w:p>
-            <w:pPr>
-              <w:jc w:val="center"/>
-              <w:rPr>
-                <w:rFonts w:cstheme="minorHAnsi"/>
-                <w:sz w:val="10"/>
-                <w:szCs w:val="10"/>
-              </w:rPr>
-            </w:pPr>
-            <w:r>
-              <w:rPr>
-                <w:rFonts w:cstheme="minorHAnsi"/>
-                <w:sz w:val="10"/>
-                <w:szCs w:val="10"/>
-              </w:rPr>
-              <w:t>193</w:t>
-            </w:r>
-          </w:p>
-        </w:tc>
-        <w:tc>
-          <w:tcPr>
-            <w:tcW w:w="574" w:type="dxa"/>
-            <w:shd w:val="clear" w:color="auto" w:fill="FFFF00"/>
-          </w:tcPr>
-          <w:p>
-            <w:pPr>
-              <w:jc w:val="center"/>
-              <w:rPr>
-                <w:rFonts w:cstheme="minorHAnsi"/>
-                <w:sz w:val="10"/>
-                <w:szCs w:val="10"/>
-              </w:rPr>
-            </w:pPr>
-            <w:r>
-              <w:rPr>
-                <w:rFonts w:cstheme="minorHAnsi"/>
-                <w:sz w:val="10"/>
-                <w:szCs w:val="10"/>
-              </w:rPr>
-              <w:t>148</w:t>
-            </w:r>
-          </w:p>
-        </w:tc>
-        <w:tc>
-          <w:tcPr>
-            <w:tcW w:w="574" w:type="dxa"/>
-            <w:shd w:val="clear" w:color="auto" w:fill="FFFF00"/>
-          </w:tcPr>
-          <w:p>
-            <w:pPr>
-              <w:jc w:val="center"/>
-              <w:rPr>
-                <w:rFonts w:cstheme="minorHAnsi"/>
-                <w:sz w:val="10"/>
-                <w:szCs w:val="10"/>
-              </w:rPr>
-            </w:pPr>
-            <w:r>
-              <w:rPr>
-                <w:rFonts w:cstheme="minorHAnsi"/>
-                <w:sz w:val="10"/>
-                <w:szCs w:val="10"/>
-              </w:rPr>
-              <w:t>105</w:t>
-            </w:r>
-          </w:p>
-        </w:tc>
-        <w:tc>
-          <w:tcPr>
-            <w:tcW w:w="574" w:type="dxa"/>
-            <w:shd w:val="clear" w:color="auto" w:fill="FFFF00"/>
-          </w:tcPr>
-          <w:p>
-            <w:pPr>
-              <w:jc w:val="center"/>
-              <w:rPr>
-                <w:rFonts w:cstheme="minorHAnsi"/>
-                <w:sz w:val="10"/>
-                <w:szCs w:val="10"/>
-              </w:rPr>
-            </w:pPr>
-            <w:r>
-              <w:rPr>
-                <w:rFonts w:cstheme="minorHAnsi"/>
-                <w:sz w:val="10"/>
-                <w:szCs w:val="10"/>
-              </w:rPr>
-              <w:t>70</w:t>
-            </w:r>
-          </w:p>
-        </w:tc>
-        <w:tc>
-          <w:tcPr>
-            <w:tcW w:w="574" w:type="dxa"/>
-            <w:shd w:val="clear" w:color="auto" w:fill="FFFF00"/>
+            <w:shd w:val="clear" w:color="auto" w:fill="auto"/>
+          </w:tcPr>
+          <w:p>
+            <w:pPr>
+              <w:jc w:val="center"/>
+              <w:rPr>
+                <w:rFonts w:cstheme="minorHAnsi"/>
+                <w:sz w:val="10"/>
+                <w:szCs w:val="10"/>
+              </w:rPr>
+            </w:pPr>
+            <w:r>
+              <w:rPr>
+                <w:rFonts w:cstheme="minorHAnsi"/>
+                <w:sz w:val="10"/>
+                <w:szCs w:val="10"/>
+              </w:rPr>
+              <w:t>185</w:t>
+            </w:r>
+          </w:p>
+        </w:tc>
+        <w:tc>
+          <w:tcPr>
+            <w:tcW w:w="574" w:type="dxa"/>
+            <w:shd w:val="clear" w:color="auto" w:fill="auto"/>
+          </w:tcPr>
+          <w:p>
+            <w:pPr>
+              <w:jc w:val="center"/>
+              <w:rPr>
+                <w:rFonts w:cstheme="minorHAnsi"/>
+                <w:sz w:val="10"/>
+                <w:szCs w:val="10"/>
+              </w:rPr>
+            </w:pPr>
+            <w:r>
+              <w:rPr>
+                <w:rFonts w:cstheme="minorHAnsi"/>
+                <w:sz w:val="10"/>
+                <w:szCs w:val="10"/>
+              </w:rPr>
+              <w:t>149</w:t>
+            </w:r>
+          </w:p>
+        </w:tc>
+        <w:tc>
+          <w:tcPr>
+            <w:tcW w:w="574" w:type="dxa"/>
+            <w:shd w:val="clear" w:color="auto" w:fill="auto"/>
+          </w:tcPr>
+          <w:p>
+            <w:pPr>
+              <w:jc w:val="center"/>
+              <w:rPr>
+                <w:rFonts w:cstheme="minorHAnsi"/>
+                <w:sz w:val="10"/>
+                <w:szCs w:val="10"/>
+              </w:rPr>
+            </w:pPr>
+            <w:r>
+              <w:rPr>
+                <w:rFonts w:cstheme="minorHAnsi"/>
+                <w:sz w:val="10"/>
+                <w:szCs w:val="10"/>
+              </w:rPr>
+              <w:t>124</w:t>
+            </w:r>
+          </w:p>
+        </w:tc>
+        <w:tc>
+          <w:tcPr>
+            <w:tcW w:w="574" w:type="dxa"/>
+            <w:shd w:val="clear" w:color="auto" w:fill="auto"/>
+          </w:tcPr>
+          <w:p>
+            <w:pPr>
+              <w:jc w:val="center"/>
+              <w:rPr>
+                <w:rFonts w:cstheme="minorHAnsi"/>
+                <w:sz w:val="10"/>
+                <w:szCs w:val="10"/>
+              </w:rPr>
+            </w:pPr>
+            <w:r>
+              <w:rPr>
+                <w:rFonts w:cstheme="minorHAnsi"/>
+                <w:sz w:val="10"/>
+                <w:szCs w:val="10"/>
+              </w:rPr>
+              <w:t>108</w:t>
+            </w:r>
+          </w:p>
+        </w:tc>
+        <w:tc>
+          <w:tcPr>
+            <w:tcW w:w="574" w:type="dxa"/>
+            <w:shd w:val="clear" w:color="auto" w:fill="auto"/>
+          </w:tcPr>
+          <w:p>
+            <w:pPr>
+              <w:jc w:val="center"/>
+              <w:rPr>
+                <w:rFonts w:cstheme="minorHAnsi"/>
+                <w:sz w:val="10"/>
+                <w:szCs w:val="10"/>
+              </w:rPr>
+            </w:pPr>
+            <w:r>
+              <w:rPr>
+                <w:rFonts w:cstheme="minorHAnsi"/>
+                <w:sz w:val="10"/>
+                <w:szCs w:val="10"/>
+              </w:rPr>
+              <w:t>86</w:t>
+            </w:r>
+          </w:p>
+        </w:tc>
+        <w:tc>
+          <w:tcPr>
+            <w:tcW w:w="574" w:type="dxa"/>
+            <w:shd w:val="clear" w:color="auto" w:fill="auto"/>
           </w:tcPr>
           <w:p>
             <w:pPr>
@@ -13490,7 +13625,7 @@
                 <w:sz w:val="10"/>
                 <w:szCs w:val="10"/>
               </w:rPr>
-              <w:t>53</w:t>
+              <w:t>72</w:t>
             </w:r>
           </w:p>
         </w:tc>
@@ -13505,14 +13640,27 @@
         <w:br/>
         <w:t xml:space="preserve">Table </w:t>
       </w:r>
-      <w:fldSimple w:instr=" SEQ Table \* ARABIC ">
-        <w:r>
-          <w:rPr>
-            <w:noProof/>
-          </w:rPr>
-          <w:t>6</w:t>
-        </w:r>
-      </w:fldSimple>
+      <w:r>
+        <w:fldChar w:fldCharType="begin"/>
+      </w:r>
+      <w:r>
+        <w:instrText xml:space="preserve"> SEQ Table \* ARABIC </w:instrText>
+      </w:r>
+      <w:r>
+        <w:fldChar w:fldCharType="separate"/>
+      </w:r>
+      <w:r>
+        <w:rPr>
+          <w:noProof/>
+        </w:rPr>
+        <w:t>6</w:t>
+      </w:r>
+      <w:r>
+        <w:rPr>
+          <w:noProof/>
+        </w:rPr>
+        <w:fldChar w:fldCharType="end"/>
+      </w:r>
       <w:r>
         <w:t xml:space="preserve"> : </w:t>
       </w:r>
@@ -15744,14 +15892,27 @@
       <w:r>
         <w:t xml:space="preserve">Table </w:t>
       </w:r>
-      <w:fldSimple w:instr=" SEQ Table \* ARABIC ">
-        <w:r>
-          <w:rPr>
-            <w:noProof/>
-          </w:rPr>
-          <w:t>7</w:t>
-        </w:r>
-      </w:fldSimple>
+      <w:r>
+        <w:fldChar w:fldCharType="begin"/>
+      </w:r>
+      <w:r>
+        <w:instrText xml:space="preserve"> SEQ Table \* ARABIC </w:instrText>
+      </w:r>
+      <w:r>
+        <w:fldChar w:fldCharType="separate"/>
+      </w:r>
+      <w:r>
+        <w:rPr>
+          <w:noProof/>
+        </w:rPr>
+        <w:t>7</w:t>
+      </w:r>
+      <w:r>
+        <w:rPr>
+          <w:noProof/>
+        </w:rPr>
+        <w:fldChar w:fldCharType="end"/>
+      </w:r>
       <w:r>
         <w:t xml:space="preserve"> : </w:t>
       </w:r>
@@ -17732,14 +17893,27 @@
         <w:br/>
         <w:t xml:space="preserve">Table </w:t>
       </w:r>
-      <w:fldSimple w:instr=" SEQ Table \* ARABIC ">
-        <w:r>
-          <w:rPr>
-            <w:noProof/>
-          </w:rPr>
-          <w:t>8</w:t>
-        </w:r>
-      </w:fldSimple>
+      <w:r>
+        <w:fldChar w:fldCharType="begin"/>
+      </w:r>
+      <w:r>
+        <w:instrText xml:space="preserve"> SEQ Table \* ARABIC </w:instrText>
+      </w:r>
+      <w:r>
+        <w:fldChar w:fldCharType="separate"/>
+      </w:r>
+      <w:r>
+        <w:rPr>
+          <w:noProof/>
+        </w:rPr>
+        <w:t>8</w:t>
+      </w:r>
+      <w:r>
+        <w:rPr>
+          <w:noProof/>
+        </w:rPr>
+        <w:fldChar w:fldCharType="end"/>
+      </w:r>
       <w:r>
         <w:t xml:space="preserve"> : </w:t>
       </w:r>

</xml_diff>

<commit_message>
+ Updated Research Document
</commit_message>
<xml_diff>
--- a/Wisconsin/Diagnosis/Research.docx
+++ b/Wisconsin/Diagnosis/Research.docx
@@ -5,193 +5,417 @@
     <w:p>
       <w:pPr>
         <w:rPr>
+          <w:sz w:val="48"/>
+          <w:szCs w:val="48"/>
           <w:u w:val="single"/>
         </w:rPr>
-      </w:pPr>
-      <w:r>
+        <w:sectPr>
+          <w:pgSz w:w="12240" w:h="15840"/>
+          <w:pgMar w:top="1440" w:right="1440" w:bottom="1440" w:left="1440" w:header="720" w:footer="720" w:gutter="0"/>
+          <w:cols w:space="720"/>
+          <w:docGrid w:linePitch="360"/>
+        </w:sectPr>
+      </w:pPr>
+    </w:p>
+    <w:p>
+      <w:pPr>
+        <w:rPr>
+          <w:b/>
+          <w:u w:val="single"/>
+        </w:rPr>
+      </w:pPr>
+      <w:r>
+        <w:rPr>
+          <w:b/>
+          <w:u w:val="single"/>
+        </w:rPr>
+        <w:lastRenderedPageBreak/>
+        <w:t>ABSTRACT</w:t>
+      </w:r>
+    </w:p>
+    <w:p>
+      <w:r>
+        <w:t>Breast cancer is the second most prevalent form of cancer worldwide. In this research paper, we have proposed a supervised artificial neural network capable of learning adaptively from the results of a fine needle aspirate (</w:t>
+      </w:r>
+      <w:proofErr w:type="spellStart"/>
+      <w:r>
+        <w:t>FNA</w:t>
+      </w:r>
+      <w:proofErr w:type="spellEnd"/>
+      <w:r>
+        <w:t xml:space="preserve">) test on the breast mass of patients. The model was evaluated on the </w:t>
+      </w:r>
+      <w:r>
+        <w:rPr>
+          <w:color w:val="00B0F0"/>
+        </w:rPr>
+        <w:t>Wisconsin Breast Cancer Diagnosis dataset</w:t>
+      </w:r>
+      <w:r>
+        <w:t xml:space="preserve"> and achieved a median predictive accuracy of </w:t>
+      </w:r>
+      <w:r>
+        <w:rPr>
+          <w:rStyle w:val="Strong"/>
+          <w:color w:val="0E101A"/>
+        </w:rPr>
+        <w:t>97.54% </w:t>
+      </w:r>
+      <w:r>
+        <w:t>on the most extreme test condition. The model can potentially assist medical professionals in determining breast cancer and minimize human decisional errors.</w:t>
+      </w:r>
+    </w:p>
+    <w:p>
+      <w:pPr>
         <w:rPr>
           <w:u w:val="single"/>
         </w:rPr>
-        <w:t>ABSTRACT</w:t>
-      </w:r>
+      </w:pPr>
     </w:p>
     <w:p>
       <w:pPr>
-        <w:jc w:val="both"/>
-        <w:rPr>
-          <w:color w:val="92D050"/>
-        </w:rPr>
-      </w:pPr>
-      <w:r>
-        <w:rPr>
-          <w:color w:val="92D050"/>
-        </w:rPr>
-        <w:t xml:space="preserve">Breast cancer is the second most prevalent form of cancer worldwide. In this research paper we have proposed a computer aided </w:t>
-      </w:r>
-      <w:r>
-        <w:rPr>
-          <w:color w:val="92D050"/>
-        </w:rPr>
-        <w:t xml:space="preserve">predictive model based on supervised </w:t>
-      </w:r>
-      <w:r>
-        <w:rPr>
-          <w:color w:val="92D050"/>
-        </w:rPr>
-        <w:t xml:space="preserve">artificial neural network that can assist medical professionals in determination of breast cancer from results of fine needle aspirate </w:t>
-      </w:r>
-      <w:r>
-        <w:rPr>
-          <w:color w:val="92D050"/>
-        </w:rPr>
-        <w:t>(</w:t>
-      </w:r>
-      <w:proofErr w:type="spellStart"/>
-      <w:r>
-        <w:rPr>
-          <w:color w:val="92D050"/>
-        </w:rPr>
-        <w:t>FNA</w:t>
-      </w:r>
-      <w:proofErr w:type="spellEnd"/>
-      <w:r>
-        <w:rPr>
-          <w:color w:val="92D050"/>
-        </w:rPr>
-        <w:t>) test on breast mass of</w:t>
-      </w:r>
-      <w:r>
-        <w:rPr>
-          <w:color w:val="92D050"/>
-        </w:rPr>
-        <w:t xml:space="preserve"> patient</w:t>
-      </w:r>
-      <w:r>
-        <w:rPr>
-          <w:color w:val="92D050"/>
-        </w:rPr>
-        <w:t>s</w:t>
-      </w:r>
-      <w:r>
-        <w:rPr>
-          <w:color w:val="92D050"/>
-        </w:rPr>
-        <w:t xml:space="preserve">. The proposed approach was evaluated on a dataset made available by the University of Wisconsin and our model achieved </w:t>
-      </w:r>
-      <w:r>
-        <w:rPr>
-          <w:color w:val="92D050"/>
-        </w:rPr>
-        <w:t xml:space="preserve">a </w:t>
-      </w:r>
-      <w:r>
-        <w:rPr>
-          <w:color w:val="92D050"/>
-        </w:rPr>
-        <w:t xml:space="preserve">significant </w:t>
-      </w:r>
-      <w:r>
-        <w:rPr>
-          <w:color w:val="92D050"/>
-        </w:rPr>
-        <w:t xml:space="preserve">predictive </w:t>
-      </w:r>
-      <w:r>
-        <w:rPr>
-          <w:color w:val="92D050"/>
-        </w:rPr>
-        <w:t xml:space="preserve">accuracy </w:t>
-      </w:r>
-      <w:r>
         <w:rPr>
           <w:b/>
+          <w:u w:val="single"/>
         </w:rPr>
-        <w:t>97.54%</w:t>
-      </w:r>
+      </w:pPr>
       <w:r>
         <w:rPr>
           <w:b/>
-        </w:rPr>
-        <w:t xml:space="preserve"> </w:t>
-      </w:r>
-      <w:bookmarkStart w:id="0" w:name="_GoBack"/>
-      <w:bookmarkEnd w:id="0"/>
-      <w:r>
-        <w:rPr>
-          <w:color w:val="92D050"/>
-        </w:rPr>
-        <w:t>on the same.</w:t>
-      </w:r>
-    </w:p>
-    <w:p>
-      <w:pPr>
-        <w:jc w:val="both"/>
-      </w:pPr>
-    </w:p>
-    <w:p>
-      <w:pPr>
-        <w:rPr>
-          <w:u w:val="single"/>
-        </w:rPr>
-      </w:pPr>
-      <w:r>
-        <w:rPr>
           <w:u w:val="single"/>
         </w:rPr>
         <w:t>INTRODUCTION</w:t>
       </w:r>
     </w:p>
     <w:p>
-      <w:pPr>
-        <w:jc w:val="both"/>
+      <w:r>
+        <w:t>In 2018 alone, there were more than 2 million new cases of breast cancer reported worldwide (</w:t>
+      </w:r>
+      <w:r>
         <w:rPr>
-          <w:color w:val="92D050"/>
+          <w:color w:val="00B0F0"/>
         </w:rPr>
-      </w:pPr>
-      <w:r>
-        <w:rPr>
-          <w:color w:val="92D050"/>
-        </w:rPr>
-        <w:t>Breast cancer is the second most prevalent form of cancer worldwide. In 2018 alone, there were more than 2 million new cases of breast cancer reported worldwide (as per data from World Cancer Research Fund). One of the most critical test in determination of breast cancer in a patient is a fine needle aspirate (</w:t>
+        <w:t>as per data from the World Cancer Research Fund</w:t>
+      </w:r>
+      <w:r>
+        <w:t>). A fine needle aspirate (</w:t>
       </w:r>
       <w:proofErr w:type="spellStart"/>
       <w:r>
-        <w:rPr>
-          <w:color w:val="92D050"/>
-        </w:rPr>
         <w:t>FNA</w:t>
       </w:r>
       <w:proofErr w:type="spellEnd"/>
       <w:r>
-        <w:rPr>
-          <w:color w:val="92D050"/>
-        </w:rPr>
-        <w:t xml:space="preserve">) of the patient's breast mass. A hollow needle attached to a syringe is used to withdraw the required amount of tissue from the area of suspicion. Features are subsequently computed from a digitized image of the sample. These features </w:t>
-      </w:r>
-      <w:proofErr w:type="gramStart"/>
-      <w:r>
-        <w:rPr>
-          <w:color w:val="92D050"/>
-        </w:rPr>
-        <w:t>describes</w:t>
-      </w:r>
-      <w:proofErr w:type="gramEnd"/>
-      <w:r>
-        <w:rPr>
-          <w:color w:val="92D050"/>
-        </w:rPr>
-        <w:t xml:space="preserve"> various characteristics of the cell nuclei present in the image in a 3-dimensional space. In this research paper we have focused on developing a computer-aided model based on multi-layered artificial neural network that is capable of conducting analysis of the prior mentioned features and predict malignancy with high degree of accuracy. This will assist medical professionals and minimize decisional errors that can be critical to human life.</w:t>
+        <w:t>) test on the breast mass of a patient, is one of the most critical examinations for determining breast cancer. A hollow needle attached to a syringe is used to withdraw the necessary amount of tissue from the area of suspicion and then, features are computed from a digitized image of the sample. These features describe various characteristics of the cell nuclei present in the image in a 3-Dimensional space. In this research paper, we had focused on developing a predictive model based on artificial neural network that is capable of analyzing those features and help predict malignancy with a high degree of accuracy.</w:t>
       </w:r>
     </w:p>
     <w:p/>
     <w:p>
       <w:pPr>
         <w:rPr>
+          <w:b/>
           <w:u w:val="single"/>
         </w:rPr>
       </w:pPr>
       <w:r>
         <w:rPr>
+          <w:b/>
+          <w:u w:val="single"/>
+        </w:rPr>
+        <w:t>LITERATURE REVIEW</w:t>
+      </w:r>
+    </w:p>
+    <w:p>
+      <w:r>
+        <w:t xml:space="preserve">A notable amount of research has been done to date on machine learning aided breast cancer </w:t>
+      </w:r>
+      <w:r>
+        <w:lastRenderedPageBreak/>
+        <w:t>detection and the associated literature consists of several astonishing pieces of work. </w:t>
+      </w:r>
+      <w:proofErr w:type="spellStart"/>
+      <w:r>
+        <w:rPr>
+          <w:rStyle w:val="Strong"/>
+          <w:color w:val="00B0F0"/>
+        </w:rPr>
+        <w:t>Guo</w:t>
+      </w:r>
+      <w:proofErr w:type="spellEnd"/>
+      <w:r>
+        <w:rPr>
+          <w:rStyle w:val="Strong"/>
+          <w:color w:val="00B0F0"/>
+        </w:rPr>
+        <w:t xml:space="preserve">, H. and Nandi, </w:t>
+      </w:r>
+      <w:proofErr w:type="spellStart"/>
+      <w:r>
+        <w:rPr>
+          <w:rStyle w:val="Strong"/>
+          <w:color w:val="00B0F0"/>
+        </w:rPr>
+        <w:t>A.K</w:t>
+      </w:r>
+      <w:proofErr w:type="spellEnd"/>
+      <w:r>
+        <w:rPr>
+          <w:rStyle w:val="Strong"/>
+          <w:color w:val="00B0F0"/>
+        </w:rPr>
+        <w:t>. </w:t>
+      </w:r>
+      <w:r>
+        <w:rPr>
+          <w:b/>
+          <w:color w:val="00B0F0"/>
+        </w:rPr>
+        <w:t>(2006)</w:t>
+      </w:r>
+      <w:r>
+        <w:t xml:space="preserve"> in their paper had proposed a </w:t>
+      </w:r>
+      <w:r>
+        <w:rPr>
+          <w:rStyle w:val="Strong"/>
+          <w:color w:val="0E101A"/>
+        </w:rPr>
+        <w:t>Multilayer Perceptron (</w:t>
+      </w:r>
+      <w:proofErr w:type="spellStart"/>
+      <w:r>
+        <w:rPr>
+          <w:rStyle w:val="Strong"/>
+          <w:color w:val="0E101A"/>
+        </w:rPr>
+        <w:t>MLP</w:t>
+      </w:r>
+      <w:proofErr w:type="spellEnd"/>
+      <w:r>
+        <w:rPr>
+          <w:rStyle w:val="Strong"/>
+          <w:color w:val="0E101A"/>
+        </w:rPr>
+        <w:t>)</w:t>
+      </w:r>
+      <w:r>
+        <w:t> model with retro propagation of error algorithm which attained an accuracy of </w:t>
+      </w:r>
+      <w:r>
+        <w:rPr>
+          <w:rStyle w:val="Strong"/>
+          <w:color w:val="0E101A"/>
+        </w:rPr>
+        <w:t>96.21%</w:t>
+      </w:r>
+      <w:r>
+        <w:t>. </w:t>
+      </w:r>
+      <w:proofErr w:type="spellStart"/>
+      <w:r>
+        <w:rPr>
+          <w:rStyle w:val="Strong"/>
+          <w:color w:val="00B0F0"/>
+        </w:rPr>
+        <w:t>Christobel</w:t>
+      </w:r>
+      <w:proofErr w:type="spellEnd"/>
+      <w:r>
+        <w:rPr>
+          <w:rStyle w:val="Strong"/>
+          <w:color w:val="00B0F0"/>
+        </w:rPr>
+        <w:t xml:space="preserve">, A. and </w:t>
+      </w:r>
+      <w:proofErr w:type="spellStart"/>
+      <w:r>
+        <w:rPr>
+          <w:rStyle w:val="Strong"/>
+          <w:color w:val="00B0F0"/>
+        </w:rPr>
+        <w:t>Sivaprakasam</w:t>
+      </w:r>
+      <w:proofErr w:type="spellEnd"/>
+      <w:r>
+        <w:rPr>
+          <w:rStyle w:val="Strong"/>
+          <w:color w:val="00B0F0"/>
+        </w:rPr>
+        <w:t>, Y.</w:t>
+      </w:r>
+      <w:r>
+        <w:rPr>
+          <w:color w:val="00B0F0"/>
+        </w:rPr>
+        <w:t> </w:t>
+      </w:r>
+      <w:r>
+        <w:rPr>
+          <w:b/>
+          <w:color w:val="00B0F0"/>
+        </w:rPr>
+        <w:t>(2011)</w:t>
+      </w:r>
+      <w:r>
+        <w:t xml:space="preserve"> compared the performance of several classification algorithms and was able to achieve </w:t>
+      </w:r>
+      <w:r>
+        <w:rPr>
+          <w:rStyle w:val="Strong"/>
+          <w:color w:val="0E101A"/>
+        </w:rPr>
+        <w:t>96.99% </w:t>
+      </w:r>
+      <w:r>
+        <w:t>predictive accuracy with the </w:t>
+      </w:r>
+      <w:proofErr w:type="spellStart"/>
+      <w:r>
+        <w:rPr>
+          <w:rStyle w:val="Strong"/>
+          <w:color w:val="0E101A"/>
+        </w:rPr>
+        <w:t>SVM</w:t>
+      </w:r>
+      <w:proofErr w:type="spellEnd"/>
+      <w:r>
+        <w:rPr>
+          <w:rStyle w:val="Strong"/>
+          <w:color w:val="0E101A"/>
+        </w:rPr>
+        <w:t xml:space="preserve"> (Support Vector Machine)</w:t>
+      </w:r>
+      <w:r>
+        <w:t> model. </w:t>
+      </w:r>
+      <w:proofErr w:type="spellStart"/>
+      <w:r>
+        <w:rPr>
+          <w:rStyle w:val="Strong"/>
+          <w:color w:val="00B0F0"/>
+        </w:rPr>
+        <w:t>Karabatak</w:t>
+      </w:r>
+      <w:proofErr w:type="spellEnd"/>
+      <w:r>
+        <w:rPr>
+          <w:rStyle w:val="Strong"/>
+          <w:color w:val="00B0F0"/>
+        </w:rPr>
+        <w:t xml:space="preserve">, M. and </w:t>
+      </w:r>
+      <w:proofErr w:type="spellStart"/>
+      <w:r>
+        <w:rPr>
+          <w:rStyle w:val="Strong"/>
+          <w:color w:val="00B0F0"/>
+        </w:rPr>
+        <w:t>Ince</w:t>
+      </w:r>
+      <w:proofErr w:type="spellEnd"/>
+      <w:r>
+        <w:rPr>
+          <w:rStyle w:val="Strong"/>
+          <w:color w:val="00B0F0"/>
+        </w:rPr>
+        <w:t>, M.C. 2009</w:t>
+      </w:r>
+      <w:r>
+        <w:t> developed a diagnosis system based on Neural Networks (</w:t>
+      </w:r>
+      <w:proofErr w:type="spellStart"/>
+      <w:r>
+        <w:t>NNs</w:t>
+      </w:r>
+      <w:proofErr w:type="spellEnd"/>
+      <w:r>
+        <w:t>) and Association Rules (AR) which was able to achieve a classification accuracy of </w:t>
+      </w:r>
+      <w:r>
+        <w:rPr>
+          <w:rStyle w:val="Strong"/>
+          <w:color w:val="0E101A"/>
+        </w:rPr>
+        <w:t>97.4%</w:t>
+      </w:r>
+      <w:r>
+        <w:t>. </w:t>
+      </w:r>
+      <w:r>
+        <w:rPr>
+          <w:rStyle w:val="Strong"/>
+          <w:color w:val="00B0F0"/>
+        </w:rPr>
+        <w:t xml:space="preserve">Shahnaz, C., Hossain, J., Fattah, S.A., Ghosh, S. and Khan, </w:t>
+      </w:r>
+      <w:proofErr w:type="spellStart"/>
+      <w:r>
+        <w:rPr>
+          <w:rStyle w:val="Strong"/>
+          <w:color w:val="00B0F0"/>
+        </w:rPr>
+        <w:t>A.I</w:t>
+      </w:r>
+      <w:proofErr w:type="spellEnd"/>
+      <w:r>
+        <w:rPr>
+          <w:rStyle w:val="Strong"/>
+          <w:color w:val="00B0F0"/>
+        </w:rPr>
+        <w:t>. 2017</w:t>
+      </w:r>
+      <w:r>
+        <w:rPr>
+          <w:rStyle w:val="Strong"/>
+          <w:color w:val="0E101A"/>
+        </w:rPr>
+        <w:t> </w:t>
+      </w:r>
+      <w:r>
+        <w:t>was able to obtain an astonishing predictive accuracy of </w:t>
+      </w:r>
+      <w:r>
+        <w:rPr>
+          <w:rStyle w:val="Strong"/>
+          <w:color w:val="0E101A"/>
+        </w:rPr>
+        <w:t>98.06%</w:t>
+      </w:r>
+      <w:r>
+        <w:t> with their proposed Convolutional Neural Network model. In our research, </w:t>
+      </w:r>
+      <w:r>
+        <w:rPr>
+          <w:rStyle w:val="Strong"/>
+          <w:color w:val="0E101A"/>
+        </w:rPr>
+        <w:t>we were able to attain a median accuracy of 97.54% </w:t>
+      </w:r>
+      <w:r>
+        <w:t>(on a training and test split of 50% each)</w:t>
+      </w:r>
+      <w:r>
+        <w:rPr>
+          <w:rStyle w:val="Strong"/>
+          <w:color w:val="0E101A"/>
+        </w:rPr>
+        <w:t> </w:t>
+      </w:r>
+      <w:r>
+        <w:t>with a neural network equipped with adaptive learning capabilities.</w:t>
+      </w:r>
+    </w:p>
+    <w:p/>
+    <w:p>
+      <w:pPr>
+        <w:rPr>
+          <w:b/>
+          <w:u w:val="single"/>
+        </w:rPr>
+      </w:pPr>
+      <w:r>
+        <w:rPr>
+          <w:b/>
           <w:u w:val="single"/>
         </w:rPr>
         <w:t>DATASET</w:t>
@@ -202,44 +426,26 @@
         <w:jc w:val="both"/>
       </w:pPr>
       <w:r>
-        <w:t xml:space="preserve">The dataset used </w:t>
-      </w:r>
-      <w:r>
-        <w:t>for</w:t>
-      </w:r>
-      <w:r>
-        <w:t xml:space="preserve"> this </w:t>
-      </w:r>
-      <w:r>
-        <w:t>research</w:t>
-      </w:r>
-      <w:r>
-        <w:t xml:space="preserve"> </w:t>
-      </w:r>
-      <w:r>
-        <w:t>was</w:t>
-      </w:r>
-      <w:r>
-        <w:t xml:space="preserve"> obtained from </w:t>
-      </w:r>
-      <w:hyperlink r:id="rId5" w:history="1">
+        <w:t>The dataset used for this research was obtained from </w:t>
+      </w:r>
+      <w:hyperlink r:id="rId6" w:history="1">
         <w:r>
           <w:rPr>
             <w:rStyle w:val="Hyperlink"/>
-            <w:color w:val="auto"/>
+            <w:b/>
+            <w:color w:val="00B0F0"/>
           </w:rPr>
           <w:t>UCI Machine Learning Repository</w:t>
         </w:r>
       </w:hyperlink>
       <w:r>
-        <w:t xml:space="preserve">. </w:t>
-      </w:r>
-      <w:r>
-        <w:t xml:space="preserve">The </w:t>
-      </w:r>
-      <w:r>
-        <w:lastRenderedPageBreak/>
-        <w:t>dataset comprises of numerous parameters calculated from digitized image obtained after conducting fine needle aspirate (</w:t>
+        <w:t xml:space="preserve">. The dataset </w:t>
+      </w:r>
+      <w:r>
+        <w:t>is composed of</w:t>
+      </w:r>
+      <w:r>
+        <w:t xml:space="preserve"> numerous features calculated from the digitized image obtained after a fine needle aspirate (</w:t>
       </w:r>
       <w:proofErr w:type="spellStart"/>
       <w:r>
@@ -247,480 +453,26 @@
       </w:r>
       <w:proofErr w:type="spellEnd"/>
       <w:r>
-        <w:t>) test on 569 patients. Each of the record i</w:t>
-      </w:r>
-      <w:r>
-        <w:t>n turn is labelled as either 'B' or 'M</w:t>
-      </w:r>
-      <w:r>
-        <w:t>'</w:t>
-      </w:r>
-      <w:r>
-        <w:t xml:space="preserve"> standing for </w:t>
-      </w:r>
-      <w:r>
-        <w:t>‘</w:t>
-      </w:r>
-      <w:r>
-        <w:t>Benign</w:t>
-      </w:r>
-      <w:r>
-        <w:t>’</w:t>
-      </w:r>
-      <w:r>
-        <w:t xml:space="preserve"> and </w:t>
-      </w:r>
-      <w:r>
-        <w:t>‘</w:t>
-      </w:r>
-      <w:r>
-        <w:t>Malignant</w:t>
-      </w:r>
-      <w:r>
-        <w:t>’</w:t>
-      </w:r>
-      <w:r>
-        <w:t xml:space="preserve"> respectively</w:t>
-      </w:r>
-      <w:r>
-        <w:t>.</w:t>
+        <w:t>) test on 569 patients. Each record is labelled as either 'B' or 'M' standing for ‘Benign’ and ‘Malignant’ respectively.</w:t>
       </w:r>
     </w:p>
-    <w:p/>
     <w:p>
       <w:pPr>
         <w:rPr>
           <w:u w:val="single"/>
         </w:rPr>
       </w:pPr>
-      <w:r>
+    </w:p>
+    <w:p>
+      <w:pPr>
         <w:rPr>
+          <w:b/>
           <w:u w:val="single"/>
         </w:rPr>
-        <w:t>LITERATURE REVIEW</w:t>
-      </w:r>
-    </w:p>
-    <w:p>
-      <w:pPr>
-        <w:jc w:val="both"/>
+      </w:pPr>
+      <w:r>
         <w:rPr>
           <w:b/>
-        </w:rPr>
-      </w:pPr>
-      <w:r>
-        <w:t xml:space="preserve">A </w:t>
-      </w:r>
-      <w:r>
-        <w:t>sizeable</w:t>
-      </w:r>
-      <w:r>
-        <w:t xml:space="preserve"> amount of research</w:t>
-      </w:r>
-      <w:r>
-        <w:t xml:space="preserve"> </w:t>
-      </w:r>
-      <w:r>
-        <w:t>has been done till date</w:t>
-      </w:r>
-      <w:r>
-        <w:t xml:space="preserve"> </w:t>
-      </w:r>
-      <w:r>
-        <w:t xml:space="preserve">on machine learning aided </w:t>
-      </w:r>
-      <w:r>
-        <w:t>breast cancer</w:t>
-      </w:r>
-      <w:r>
-        <w:t xml:space="preserve"> </w:t>
-      </w:r>
-      <w:r>
-        <w:t>detection</w:t>
-      </w:r>
-      <w:r>
-        <w:t xml:space="preserve"> and the associated literature consists of </w:t>
-      </w:r>
-      <w:r>
-        <w:t>a number of</w:t>
-      </w:r>
-      <w:r>
-        <w:t xml:space="preserve"> </w:t>
-      </w:r>
-      <w:r>
-        <w:t xml:space="preserve">astonishing </w:t>
-      </w:r>
-      <w:r>
-        <w:t>works</w:t>
-      </w:r>
-      <w:r>
-        <w:t xml:space="preserve">. </w:t>
-      </w:r>
-      <w:proofErr w:type="spellStart"/>
-      <w:r>
-        <w:rPr>
-          <w:b/>
-        </w:rPr>
-        <w:t>Guo</w:t>
-      </w:r>
-      <w:proofErr w:type="spellEnd"/>
-      <w:r>
-        <w:rPr>
-          <w:b/>
-        </w:rPr>
-        <w:t xml:space="preserve">, H. and Nandi, </w:t>
-      </w:r>
-      <w:proofErr w:type="spellStart"/>
-      <w:r>
-        <w:rPr>
-          <w:b/>
-        </w:rPr>
-        <w:t>A.K</w:t>
-      </w:r>
-      <w:proofErr w:type="spellEnd"/>
-      <w:r>
-        <w:rPr>
-          <w:b/>
-        </w:rPr>
-        <w:t xml:space="preserve">. </w:t>
-      </w:r>
-      <w:r>
-        <w:t xml:space="preserve">(2006) in their paper </w:t>
-      </w:r>
-      <w:r>
-        <w:t xml:space="preserve">had </w:t>
-      </w:r>
-      <w:r>
-        <w:t xml:space="preserve">proposed a </w:t>
-      </w:r>
-      <w:r>
-        <w:rPr>
-          <w:b/>
-        </w:rPr>
-        <w:t>Multilayer Perceptron (</w:t>
-      </w:r>
-      <w:proofErr w:type="spellStart"/>
-      <w:r>
-        <w:rPr>
-          <w:b/>
-        </w:rPr>
-        <w:t>MLP</w:t>
-      </w:r>
-      <w:proofErr w:type="spellEnd"/>
-      <w:r>
-        <w:rPr>
-          <w:b/>
-        </w:rPr>
-        <w:t>)</w:t>
-      </w:r>
-      <w:r>
-        <w:t xml:space="preserve"> model with retro propagation of error algorithm which attained an accuracy of </w:t>
-      </w:r>
-      <w:r>
-        <w:rPr>
-          <w:b/>
-        </w:rPr>
-        <w:t>96.21%</w:t>
-      </w:r>
-      <w:r>
-        <w:t xml:space="preserve">. </w:t>
-      </w:r>
-      <w:proofErr w:type="spellStart"/>
-      <w:r>
-        <w:rPr>
-          <w:b/>
-        </w:rPr>
-        <w:t>Christobel</w:t>
-      </w:r>
-      <w:proofErr w:type="spellEnd"/>
-      <w:r>
-        <w:rPr>
-          <w:b/>
-        </w:rPr>
-        <w:t xml:space="preserve">, A. and </w:t>
-      </w:r>
-      <w:proofErr w:type="spellStart"/>
-      <w:r>
-        <w:rPr>
-          <w:b/>
-        </w:rPr>
-        <w:t>Sivaprakasam</w:t>
-      </w:r>
-      <w:proofErr w:type="spellEnd"/>
-      <w:r>
-        <w:rPr>
-          <w:b/>
-        </w:rPr>
-        <w:t>, Y.</w:t>
-      </w:r>
-      <w:r>
-        <w:t xml:space="preserve"> (2011) </w:t>
-      </w:r>
-      <w:r>
-        <w:t xml:space="preserve">compared the performance </w:t>
-      </w:r>
-      <w:r>
-        <w:t>several classification algorithms and</w:t>
-      </w:r>
-      <w:r>
-        <w:t xml:space="preserve"> </w:t>
-      </w:r>
-      <w:r>
-        <w:t>was able to achieve</w:t>
-      </w:r>
-      <w:r>
-        <w:t xml:space="preserve"> </w:t>
-      </w:r>
-      <w:r>
-        <w:rPr>
-          <w:b/>
-        </w:rPr>
-        <w:t>96.99%</w:t>
-      </w:r>
-      <w:r>
-        <w:rPr>
-          <w:b/>
-        </w:rPr>
-        <w:t xml:space="preserve"> </w:t>
-      </w:r>
-      <w:r>
-        <w:t xml:space="preserve">predictive accuracy with </w:t>
-      </w:r>
-      <w:r>
-        <w:t xml:space="preserve">the </w:t>
-      </w:r>
-      <w:proofErr w:type="spellStart"/>
-      <w:r>
-        <w:rPr>
-          <w:b/>
-        </w:rPr>
-        <w:t>SVM</w:t>
-      </w:r>
-      <w:proofErr w:type="spellEnd"/>
-      <w:r>
-        <w:rPr>
-          <w:b/>
-        </w:rPr>
-        <w:t xml:space="preserve"> (Support Vector Machine)</w:t>
-      </w:r>
-      <w:r>
-        <w:t xml:space="preserve"> model</w:t>
-      </w:r>
-      <w:r>
-        <w:t xml:space="preserve">. </w:t>
-      </w:r>
-      <w:proofErr w:type="spellStart"/>
-      <w:r>
-        <w:rPr>
-          <w:b/>
-        </w:rPr>
-        <w:t>Karabatak</w:t>
-      </w:r>
-      <w:proofErr w:type="spellEnd"/>
-      <w:r>
-        <w:rPr>
-          <w:b/>
-        </w:rPr>
-        <w:t xml:space="preserve">, M. and </w:t>
-      </w:r>
-      <w:proofErr w:type="spellStart"/>
-      <w:r>
-        <w:rPr>
-          <w:b/>
-        </w:rPr>
-        <w:t>Ince</w:t>
-      </w:r>
-      <w:proofErr w:type="spellEnd"/>
-      <w:r>
-        <w:rPr>
-          <w:b/>
-        </w:rPr>
-        <w:t xml:space="preserve">, M.C. </w:t>
-      </w:r>
-      <w:r>
-        <w:rPr>
-          <w:b/>
-        </w:rPr>
-        <w:t>2009</w:t>
-      </w:r>
-      <w:r>
-        <w:t xml:space="preserve"> </w:t>
-      </w:r>
-      <w:r>
-        <w:t>developed a</w:t>
-      </w:r>
-      <w:r>
-        <w:t xml:space="preserve"> diagnosis system </w:t>
-      </w:r>
-      <w:r>
-        <w:t xml:space="preserve">based on </w:t>
-      </w:r>
-      <w:r>
-        <w:t>Neural Networks (</w:t>
-      </w:r>
-      <w:proofErr w:type="spellStart"/>
-      <w:r>
-        <w:t>NNs</w:t>
-      </w:r>
-      <w:proofErr w:type="spellEnd"/>
-      <w:r>
-        <w:t>)</w:t>
-      </w:r>
-      <w:r>
-        <w:t xml:space="preserve"> and Association Rules (AR)</w:t>
-      </w:r>
-      <w:r>
-        <w:t xml:space="preserve"> which was able to achieve</w:t>
-      </w:r>
-      <w:r>
-        <w:t xml:space="preserve"> classification accuracy of </w:t>
-      </w:r>
-      <w:r>
-        <w:rPr>
-          <w:b/>
-        </w:rPr>
-        <w:t>97.4%</w:t>
-      </w:r>
-      <w:r>
-        <w:t xml:space="preserve">. </w:t>
-      </w:r>
-      <w:r>
-        <w:rPr>
-          <w:b/>
-        </w:rPr>
-        <w:t>Shahnaz, C., Hossain, J., Fattah,</w:t>
-      </w:r>
-      <w:r>
-        <w:rPr>
-          <w:b/>
-        </w:rPr>
-        <w:t xml:space="preserve"> S.A., Ghosh, S. and Khan, </w:t>
-      </w:r>
-      <w:proofErr w:type="spellStart"/>
-      <w:r>
-        <w:rPr>
-          <w:b/>
-        </w:rPr>
-        <w:t>A.I</w:t>
-      </w:r>
-      <w:proofErr w:type="spellEnd"/>
-      <w:r>
-        <w:rPr>
-          <w:b/>
-        </w:rPr>
-        <w:t>.</w:t>
-      </w:r>
-      <w:r>
-        <w:rPr>
-          <w:b/>
-        </w:rPr>
-        <w:t xml:space="preserve"> 2017</w:t>
-      </w:r>
-      <w:r>
-        <w:rPr>
-          <w:b/>
-        </w:rPr>
-        <w:t xml:space="preserve"> </w:t>
-      </w:r>
-      <w:r>
-        <w:t>was able to obtain an astonishing predictive accuracy of</w:t>
-      </w:r>
-      <w:r>
-        <w:t xml:space="preserve"> </w:t>
-      </w:r>
-      <w:r>
-        <w:rPr>
-          <w:b/>
-        </w:rPr>
-        <w:t>98.06%</w:t>
-      </w:r>
-      <w:r>
-        <w:t xml:space="preserve"> </w:t>
-      </w:r>
-      <w:r>
-        <w:t>with their proposed Convolutional Neural Network model.</w:t>
-      </w:r>
-      <w:r>
-        <w:t xml:space="preserve"> </w:t>
-      </w:r>
-      <w:r>
-        <w:rPr>
-          <w:b/>
-        </w:rPr>
-        <w:t>In o</w:t>
-      </w:r>
-      <w:r>
-        <w:rPr>
-          <w:b/>
-        </w:rPr>
-        <w:t xml:space="preserve">ur </w:t>
-      </w:r>
-      <w:r>
-        <w:rPr>
-          <w:b/>
-        </w:rPr>
-        <w:t>research</w:t>
-      </w:r>
-      <w:r>
-        <w:rPr>
-          <w:b/>
-        </w:rPr>
-        <w:t xml:space="preserve">, we </w:t>
-      </w:r>
-      <w:r>
-        <w:rPr>
-          <w:b/>
-        </w:rPr>
-        <w:t xml:space="preserve">were able to attain a median accuracy of 97.54% </w:t>
-      </w:r>
-      <w:r>
-        <w:t>(</w:t>
-      </w:r>
-      <w:r>
-        <w:t>on a trai</w:t>
-      </w:r>
-      <w:r>
-        <w:t>ning and test split o</w:t>
-      </w:r>
-      <w:r>
-        <w:t>f 50% each</w:t>
-      </w:r>
-      <w:r>
-        <w:t>)</w:t>
-      </w:r>
-      <w:r>
-        <w:rPr>
-          <w:b/>
-        </w:rPr>
-        <w:t xml:space="preserve"> with a neural network featured with</w:t>
-      </w:r>
-      <w:r>
-        <w:rPr>
-          <w:b/>
-        </w:rPr>
-        <w:t xml:space="preserve"> adaptive learning capabilities</w:t>
-      </w:r>
-      <w:r>
-        <w:rPr>
-          <w:b/>
-        </w:rPr>
-        <w:t>.</w:t>
-      </w:r>
-    </w:p>
-    <w:p>
-      <w:pPr>
-        <w:rPr>
-          <w:u w:val="single"/>
-        </w:rPr>
-      </w:pPr>
-    </w:p>
-    <w:p>
-      <w:pPr>
-        <w:rPr>
-          <w:u w:val="single"/>
-        </w:rPr>
-      </w:pPr>
-      <w:r>
-        <w:rPr>
           <w:u w:val="single"/>
         </w:rPr>
         <w:t>DATA ANALYSIS</w:t>
@@ -728,7 +480,7 @@
     </w:p>
     <w:p>
       <w:pPr>
-        <w:jc w:val="both"/>
+        <w:keepNext/>
         <w:rPr>
           <w:noProof/>
         </w:rPr>
@@ -737,108 +489,24 @@
         <w:rPr>
           <w:noProof/>
         </w:rPr>
-        <w:t>W</w:t>
-      </w:r>
-      <w:r>
-        <w:rPr>
-          <w:noProof/>
-        </w:rPr>
-        <w:t xml:space="preserve">e </w:t>
-      </w:r>
-      <w:r>
-        <w:rPr>
-          <w:noProof/>
-        </w:rPr>
-        <w:t xml:space="preserve">found </w:t>
-      </w:r>
-      <w:r>
-        <w:rPr>
-          <w:noProof/>
-        </w:rPr>
-        <w:t>that</w:t>
-      </w:r>
-      <w:r>
-        <w:rPr>
-          <w:noProof/>
-        </w:rPr>
-        <w:t xml:space="preserve"> there are </w:t>
-      </w:r>
-      <w:r>
-        <w:rPr>
-          <w:noProof/>
-        </w:rPr>
-        <w:t>357 rec</w:t>
-      </w:r>
-      <w:r>
-        <w:rPr>
-          <w:noProof/>
-        </w:rPr>
-        <w:t>ords with an outcome of ‘B’ (stands for ‘Benign’)</w:t>
-      </w:r>
-      <w:r>
-        <w:rPr>
-          <w:noProof/>
-        </w:rPr>
-        <w:t xml:space="preserve"> whereas</w:t>
-      </w:r>
-      <w:r>
-        <w:rPr>
-          <w:noProof/>
-        </w:rPr>
-        <w:t xml:space="preserve"> 212 </w:t>
-      </w:r>
-      <w:r>
-        <w:rPr>
-          <w:noProof/>
-        </w:rPr>
-        <w:t>records have</w:t>
-      </w:r>
-      <w:r>
-        <w:rPr>
-          <w:noProof/>
-        </w:rPr>
-        <w:t xml:space="preserve"> ‘M’</w:t>
-      </w:r>
-      <w:r>
-        <w:rPr>
-          <w:noProof/>
-        </w:rPr>
-        <w:t xml:space="preserve"> (stands for ‘Malignant’)</w:t>
-      </w:r>
-      <w:r>
-        <w:rPr>
-          <w:noProof/>
-        </w:rPr>
-        <w:t xml:space="preserve"> </w:t>
-      </w:r>
-      <w:r>
-        <w:rPr>
-          <w:noProof/>
-        </w:rPr>
-        <w:t xml:space="preserve">as </w:t>
-      </w:r>
-      <w:r>
-        <w:rPr>
-          <w:noProof/>
-        </w:rPr>
-        <w:t>outcome</w:t>
-      </w:r>
-      <w:r>
-        <w:rPr>
-          <w:noProof/>
-        </w:rPr>
-        <w:t>.</w:t>
-      </w:r>
-    </w:p>
-    <w:p>
-      <w:pPr>
-        <w:keepNext/>
-      </w:pPr>
+        <w:t xml:space="preserve">In the dataset, we found that there are 357 records with an outcome of ‘B’ (stands for </w:t>
+      </w:r>
       <w:r>
         <w:rPr>
           <w:noProof/>
         </w:rPr>
         <w:lastRenderedPageBreak/>
+        <w:t>‘Benign’) whereas 212 records have ‘M’ (stands for ‘Malignant’) as an outcome.</w:t>
+      </w:r>
+    </w:p>
+    <w:p>
+      <w:pPr>
+        <w:keepNext/>
+      </w:pPr>
+      <w:r>
+        <w:rPr>
+          <w:noProof/>
+        </w:rPr>
         <w:drawing>
           <wp:inline distT="0" distB="0" distL="0" distR="0" wp14:anchorId="693476D9" wp14:editId="1CC06177">
             <wp:extent cx="2743200" cy="1847215"/>
@@ -855,7 +523,7 @@
                     <pic:cNvPicPr/>
                   </pic:nvPicPr>
                   <pic:blipFill>
-                    <a:blip r:embed="rId6"/>
+                    <a:blip r:embed="rId7"/>
                     <a:stretch>
                       <a:fillRect/>
                     </a:stretch>
@@ -934,61 +602,7 @@
         <w:rPr>
           <w:noProof/>
         </w:rPr>
-        <w:t>Thus, the</w:t>
-      </w:r>
-      <w:r>
-        <w:rPr>
-          <w:noProof/>
-        </w:rPr>
-        <w:t xml:space="preserve"> dist</w:t>
-      </w:r>
-      <w:r>
-        <w:rPr>
-          <w:noProof/>
-        </w:rPr>
-        <w:t>r</w:t>
-      </w:r>
-      <w:r>
-        <w:rPr>
-          <w:noProof/>
-        </w:rPr>
-        <w:t xml:space="preserve">ibution of the </w:t>
-      </w:r>
-      <w:r>
-        <w:rPr>
-          <w:noProof/>
-        </w:rPr>
-        <w:t xml:space="preserve">output data are </w:t>
-      </w:r>
-      <w:r>
-        <w:rPr>
-          <w:noProof/>
-        </w:rPr>
-        <w:t>slightly skewed</w:t>
-      </w:r>
-      <w:r>
-        <w:rPr>
-          <w:noProof/>
-        </w:rPr>
-        <w:t xml:space="preserve"> in favour of </w:t>
-      </w:r>
-      <w:r>
-        <w:rPr>
-          <w:noProof/>
-        </w:rPr>
-        <w:t>‘’</w:t>
-      </w:r>
-      <w:r>
-        <w:rPr>
-          <w:noProof/>
-        </w:rPr>
-        <w:t>Benign outcomes.</w:t>
-      </w:r>
-      <w:r>
-        <w:rPr>
-          <w:noProof/>
-        </w:rPr>
-        <w:t xml:space="preserve"> </w:t>
+        <w:t>Thus, the distribution of the output data is slightly skewed in favour of 'Benign' outcomes.</w:t>
       </w:r>
     </w:p>
     <w:p>
@@ -1002,91 +616,7 @@
         <w:rPr>
           <w:noProof/>
         </w:rPr>
-        <w:t>W</w:t>
-      </w:r>
-      <w:r>
-        <w:rPr>
-          <w:noProof/>
-        </w:rPr>
-        <w:t>e</w:t>
-      </w:r>
-      <w:r>
-        <w:rPr>
-          <w:noProof/>
-        </w:rPr>
-        <w:t xml:space="preserve"> </w:t>
-      </w:r>
-      <w:r>
-        <w:rPr>
-          <w:noProof/>
-        </w:rPr>
-        <w:t>subsequently</w:t>
-      </w:r>
-      <w:r>
-        <w:rPr>
-          <w:noProof/>
-        </w:rPr>
-        <w:t xml:space="preserve"> </w:t>
-      </w:r>
-      <w:r>
-        <w:rPr>
-          <w:noProof/>
-        </w:rPr>
-        <w:t>analysed</w:t>
-      </w:r>
-      <w:r>
-        <w:rPr>
-          <w:noProof/>
-        </w:rPr>
-        <w:t xml:space="preserve"> the </w:t>
-      </w:r>
-      <w:r>
-        <w:rPr>
-          <w:noProof/>
-        </w:rPr>
-        <w:t xml:space="preserve">distribution of the </w:t>
-      </w:r>
-      <w:r>
-        <w:rPr>
-          <w:noProof/>
-        </w:rPr>
-        <w:t xml:space="preserve">mean of </w:t>
-      </w:r>
-      <w:r>
-        <w:rPr>
-          <w:noProof/>
-        </w:rPr>
-        <w:t xml:space="preserve">each </w:t>
-      </w:r>
-      <w:r>
-        <w:rPr>
-          <w:noProof/>
-        </w:rPr>
-        <w:t>independent variable</w:t>
-      </w:r>
-      <w:r>
-        <w:rPr>
-          <w:noProof/>
-        </w:rPr>
-        <w:t xml:space="preserve"> in the dataset </w:t>
-      </w:r>
-      <w:r>
-        <w:rPr>
-          <w:noProof/>
-        </w:rPr>
-        <w:t xml:space="preserve">and </w:t>
-      </w:r>
-      <w:r>
-        <w:rPr>
-          <w:noProof/>
-        </w:rPr>
-        <w:t>it was clear that there were a couple of features that has much higher range of values compared to the others</w:t>
-      </w:r>
-      <w:r>
-        <w:rPr>
-          <w:noProof/>
-        </w:rPr>
-        <w:t>.</w:t>
+        <w:t>We subsequently analysed the distribution of the mean of each independent variable in the dataset and it was visible that there were a couple of features that had a much higher range of values compared to the others.</w:t>
       </w:r>
     </w:p>
     <w:p>
@@ -1114,7 +644,7 @@
                     <pic:cNvPicPr/>
                   </pic:nvPicPr>
                   <pic:blipFill>
-                    <a:blip r:embed="rId7"/>
+                    <a:blip r:embed="rId8"/>
                     <a:stretch>
                       <a:fillRect/>
                     </a:stretch>
@@ -1236,6 +766,37 @@
           <w:noProof/>
         </w:rPr>
         <w:t>nt variables.</w:t>
+      </w:r>
+      <w:r>
+        <w:rPr>
+          <w:noProof/>
+        </w:rPr>
+        <w:t xml:space="preserve"> For which w</w:t>
+      </w:r>
+      <w:r>
+        <w:rPr>
+          <w:noProof/>
+        </w:rPr>
+        <w:t xml:space="preserve">e used </w:t>
+      </w:r>
+      <w:r>
+        <w:rPr>
+          <w:b/>
+          <w:noProof/>
+        </w:rPr>
+        <w:t xml:space="preserve">min-max normalization </w:t>
+      </w:r>
+      <w:r>
+        <w:rPr>
+          <w:noProof/>
+        </w:rPr>
+        <w:t>technique</w:t>
+      </w:r>
+      <w:r>
+        <w:rPr>
+          <w:noProof/>
+        </w:rPr>
+        <w:t xml:space="preserve"> as our preferred method.</w:t>
       </w:r>
     </w:p>
     <w:p>
@@ -1453,6 +1014,7 @@
         <w:jc w:val="center"/>
       </w:pPr>
       <w:r>
+        <w:lastRenderedPageBreak/>
         <w:br/>
         <w:t xml:space="preserve">Equation </w:t>
       </w:r>
@@ -1463,45 +1025,6 @@
       <w:proofErr w:type="gramEnd"/>
       <w:r>
         <w:t xml:space="preserve"> Statistical Normalization</w:t>
-      </w:r>
-    </w:p>
-    <w:p>
-      <w:pPr>
-        <w:jc w:val="both"/>
-        <w:rPr>
-          <w:noProof/>
-        </w:rPr>
-      </w:pPr>
-      <w:r>
-        <w:rPr>
-          <w:noProof/>
-        </w:rPr>
-        <w:t>For which w</w:t>
-      </w:r>
-      <w:r>
-        <w:rPr>
-          <w:noProof/>
-        </w:rPr>
-        <w:t xml:space="preserve">e used </w:t>
-      </w:r>
-      <w:r>
-        <w:rPr>
-          <w:b/>
-          <w:noProof/>
-        </w:rPr>
-        <w:t xml:space="preserve">min-max normalization </w:t>
-      </w:r>
-      <w:r>
-        <w:rPr>
-          <w:noProof/>
-        </w:rPr>
-        <w:t>technique</w:t>
-      </w:r>
-      <w:r>
-        <w:rPr>
-          <w:noProof/>
-        </w:rPr>
-        <w:t xml:space="preserve"> as our preferred method.</w:t>
       </w:r>
     </w:p>
     <w:p>
@@ -1524,6 +1047,7 @@
       </w:pPr>
       <w:r>
         <w:rPr>
+          <w:b/>
           <w:noProof/>
           <w:u w:val="single"/>
         </w:rPr>
@@ -1543,7 +1067,15 @@
           <w:noProof/>
           <w:u w:val="single"/>
         </w:rPr>
-        <w:t>Principle Component Analysis</w:t>
+        <w:t>Principal</w:t>
+      </w:r>
+      <w:r>
+        <w:rPr>
+          <w:b/>
+          <w:noProof/>
+          <w:u w:val="single"/>
+        </w:rPr>
+        <w:t xml:space="preserve"> Component Analysis</w:t>
       </w:r>
       <w:r>
         <w:rPr>
@@ -1562,43 +1094,7 @@
         <w:rPr>
           <w:noProof/>
         </w:rPr>
-        <w:t>After the</w:t>
-      </w:r>
-      <w:r>
-        <w:rPr>
-          <w:noProof/>
-        </w:rPr>
-        <w:t xml:space="preserve"> normalization </w:t>
-      </w:r>
-      <w:r>
-        <w:rPr>
-          <w:noProof/>
-        </w:rPr>
-        <w:t xml:space="preserve">of the independent features was completed, </w:t>
-      </w:r>
-      <w:r>
-        <w:rPr>
-          <w:noProof/>
-        </w:rPr>
-        <w:t xml:space="preserve">we </w:t>
-      </w:r>
-      <w:r>
-        <w:rPr>
-          <w:noProof/>
-        </w:rPr>
-        <w:t>conducted a principle component analysis (PCA) on the feature set to understand the variance explained</w:t>
-      </w:r>
-      <w:r>
-        <w:rPr>
-          <w:noProof/>
-        </w:rPr>
-        <w:t xml:space="preserve"> by each of them</w:t>
-      </w:r>
-      <w:r>
-        <w:rPr>
-          <w:noProof/>
-        </w:rPr>
-        <w:t>.</w:t>
+        <w:t>After the normalization of the independent features, we conducted a Principal Component Analysis (PCA) on the feature set to understand the variance explained by each of them.</w:t>
       </w:r>
     </w:p>
     <w:p>
@@ -1612,76 +1108,8 @@
         <w:rPr>
           <w:noProof/>
         </w:rPr>
-        <w:t>The test was conducted with in</w:t>
-      </w:r>
-      <w:r>
-        <w:rPr>
-          <w:noProof/>
-        </w:rPr>
-        <w:t>creasing test set concentration</w:t>
-      </w:r>
-      <w:r>
-        <w:rPr>
-          <w:noProof/>
-        </w:rPr>
-        <w:t xml:space="preserve"> (starting from 10% to 50% with a step of 5% in between)</w:t>
-      </w:r>
-      <w:r>
-        <w:rPr>
-          <w:noProof/>
-        </w:rPr>
-        <w:t xml:space="preserve"> and i</w:t>
-      </w:r>
-      <w:r>
-        <w:rPr>
-          <w:noProof/>
-        </w:rPr>
-        <w:t xml:space="preserve">n every single instance we found that around 99% of the variance </w:t>
-      </w:r>
-      <w:r>
-        <w:rPr>
-          <w:noProof/>
-        </w:rPr>
-        <w:t xml:space="preserve">in the data was explained by </w:t>
-      </w:r>
-      <w:r>
-        <w:rPr>
-          <w:noProof/>
-        </w:rPr>
-        <w:t xml:space="preserve">15 </w:t>
-      </w:r>
-      <w:r>
-        <w:rPr>
-          <w:noProof/>
-        </w:rPr>
-        <w:t xml:space="preserve">of the 30 </w:t>
-      </w:r>
-      <w:r>
-        <w:rPr>
-          <w:noProof/>
-        </w:rPr>
-        <w:t>features</w:t>
-      </w:r>
-      <w:r>
-        <w:rPr>
-          <w:noProof/>
-        </w:rPr>
-        <w:t xml:space="preserve"> in feature set</w:t>
-      </w:r>
-      <w:r>
-        <w:rPr>
-          <w:noProof/>
-        </w:rPr>
-        <w:t>.</w:t>
-      </w:r>
-    </w:p>
-    <w:p>
-      <w:pPr>
-        <w:jc w:val="both"/>
-        <w:rPr>
-          <w:noProof/>
-        </w:rPr>
-      </w:pPr>
+        <w:t>We conducted the test by steadily decreasing the training set concentration and simultaneously increasing the concentration of the test set. We started with an initial training set concentration of 90% (with a corresponding test set concentration of 10%) and then decreased it by 5% till we reached a training set concentration of 50% (with a corresponding test set concentration of 50%). In all of the instances, we found that around 99% of the variance in the data was explained by 15 of the 30 features in the feature set.</w:t>
+      </w:r>
     </w:p>
     <w:p>
       <w:pPr>
@@ -1708,7 +1136,7 @@
                     <pic:cNvPicPr/>
                   </pic:nvPicPr>
                   <pic:blipFill>
-                    <a:blip r:embed="rId8"/>
+                    <a:blip r:embed="rId9"/>
                     <a:stretch>
                       <a:fillRect/>
                     </a:stretch>
@@ -1778,6 +1206,39 @@
         <w:jc w:val="both"/>
       </w:pPr>
       <w:r>
+        <w:rPr>
+          <w:b/>
+          <w:u w:val="single"/>
+        </w:rPr>
+        <w:t>ANOVA</w:t>
+      </w:r>
+      <w:r>
+        <w:rPr>
+          <w:b/>
+          <w:u w:val="single"/>
+        </w:rPr>
+        <w:t xml:space="preserve"> </w:t>
+      </w:r>
+      <w:r>
+        <w:rPr>
+          <w:b/>
+          <w:u w:val="single"/>
+        </w:rPr>
+        <w:t xml:space="preserve">F-Statistics </w:t>
+      </w:r>
+      <w:proofErr w:type="gramStart"/>
+      <w:r>
+        <w:rPr>
+          <w:b/>
+          <w:u w:val="single"/>
+        </w:rPr>
+        <w:t>Test :</w:t>
+      </w:r>
+      <w:proofErr w:type="gramEnd"/>
+      <w:r>
+        <w:t xml:space="preserve"> </w:t>
+      </w:r>
+      <w:r>
         <w:t xml:space="preserve">Despite the observation we made in our </w:t>
       </w:r>
       <w:proofErr w:type="spellStart"/>
@@ -1786,7 +1247,19 @@
       </w:r>
       <w:proofErr w:type="spellEnd"/>
       <w:r>
-        <w:t xml:space="preserve"> test, we decided to execute an analysis of variance (ANOVA) test on the feature set.</w:t>
+        <w:t xml:space="preserve"> </w:t>
+      </w:r>
+      <w:r>
+        <w:t>test, we decided to conduct an A</w:t>
+      </w:r>
+      <w:r>
+        <w:t>nal</w:t>
+      </w:r>
+      <w:r>
+        <w:t>ysis of V</w:t>
+      </w:r>
+      <w:r>
+        <w:t>ariance (ANOVA) test on the feature set.</w:t>
       </w:r>
     </w:p>
     <w:p>
@@ -1794,43 +1267,8 @@
         <w:jc w:val="both"/>
       </w:pPr>
       <w:r>
-        <w:t xml:space="preserve">This decision was </w:t>
-      </w:r>
-      <w:r>
-        <w:t>taken</w:t>
-      </w:r>
-      <w:r>
-        <w:t xml:space="preserve"> </w:t>
-      </w:r>
-      <w:r>
-        <w:t>as</w:t>
-      </w:r>
-      <w:r>
-        <w:t xml:space="preserve"> the</w:t>
-      </w:r>
-      <w:r>
-        <w:t xml:space="preserve"> principle component analysis test only measures the</w:t>
-      </w:r>
-      <w:r>
-        <w:t xml:space="preserve"> extent of variance explained by the</w:t>
-      </w:r>
-      <w:r>
-        <w:t xml:space="preserve"> independent </w:t>
-      </w:r>
-      <w:r>
-        <w:t>variables</w:t>
-      </w:r>
-      <w:r>
-        <w:t xml:space="preserve">. </w:t>
-      </w:r>
-      <w:r>
-        <w:t xml:space="preserve">It however </w:t>
-      </w:r>
-      <w:r>
-        <w:t>does not consider the interaction between the independent va</w:t>
-      </w:r>
-      <w:r>
-        <w:t>riables and the output variable.</w:t>
+        <w:lastRenderedPageBreak/>
+        <w:t>This decision was taken as Principal Component Analysis only measures the extent of variance explained by the independent variables, but it does not consider the interaction between the independent variables and the output variable.</w:t>
       </w:r>
     </w:p>
     <w:tbl>
@@ -1854,7 +1292,6 @@
               <w:rPr>
                 <w:noProof/>
               </w:rPr>
-              <w:lastRenderedPageBreak/>
               <w:drawing>
                 <wp:inline distT="0" distB="0" distL="0" distR="0" wp14:anchorId="29D30B4C" wp14:editId="18545056">
                   <wp:extent cx="767538" cy="733425"/>
@@ -1871,7 +1308,7 @@
                           <pic:cNvPicPr/>
                         </pic:nvPicPr>
                         <pic:blipFill rotWithShape="1">
-                          <a:blip r:embed="rId9"/>
+                          <a:blip r:embed="rId10"/>
                           <a:srcRect l="-4" r="-4"/>
                           <a:stretch/>
                         </pic:blipFill>
@@ -1906,53 +1343,6 @@
                   <wp:extent cx="765545" cy="731520"/>
                   <wp:effectExtent l="0" t="0" r="0" b="0"/>
                   <wp:docPr id="3" name="Picture 3"/>
-                  <wp:cNvGraphicFramePr>
-                    <a:graphicFrameLocks xmlns:a="http://schemas.openxmlformats.org/drawingml/2006/main" noChangeAspect="1"/>
-                  </wp:cNvGraphicFramePr>
-                  <a:graphic xmlns:a="http://schemas.openxmlformats.org/drawingml/2006/main">
-                    <a:graphicData uri="http://schemas.openxmlformats.org/drawingml/2006/picture">
-                      <pic:pic xmlns:pic="http://schemas.openxmlformats.org/drawingml/2006/picture">
-                        <pic:nvPicPr>
-                          <pic:cNvPr id="1" name=""/>
-                          <pic:cNvPicPr/>
-                        </pic:nvPicPr>
-                        <pic:blipFill>
-                          <a:blip r:embed="rId10"/>
-                          <a:stretch>
-                            <a:fillRect/>
-                          </a:stretch>
-                        </pic:blipFill>
-                        <pic:spPr>
-                          <a:xfrm>
-                            <a:off x="0" y="0"/>
-                            <a:ext cx="765545" cy="731520"/>
-                          </a:xfrm>
-                          <a:prstGeom prst="rect">
-                            <a:avLst/>
-                          </a:prstGeom>
-                        </pic:spPr>
-                      </pic:pic>
-                    </a:graphicData>
-                  </a:graphic>
-                </wp:inline>
-              </w:drawing>
-            </w:r>
-          </w:p>
-        </w:tc>
-        <w:tc>
-          <w:tcPr>
-            <w:tcW w:w="0" w:type="auto"/>
-          </w:tcPr>
-          <w:p>
-            <w:r>
-              <w:rPr>
-                <w:noProof/>
-              </w:rPr>
-              <w:drawing>
-                <wp:inline distT="0" distB="0" distL="0" distR="0" wp14:anchorId="6FDE9CF3" wp14:editId="7C6BCC5F">
-                  <wp:extent cx="765544" cy="731520"/>
-                  <wp:effectExtent l="0" t="0" r="0" b="0"/>
-                  <wp:docPr id="4" name="Picture 4"/>
                   <wp:cNvGraphicFramePr>
                     <a:graphicFrameLocks xmlns:a="http://schemas.openxmlformats.org/drawingml/2006/main" noChangeAspect="1"/>
                   </wp:cNvGraphicFramePr>
@@ -1972,7 +1362,7 @@
                         <pic:spPr>
                           <a:xfrm>
                             <a:off x="0" y="0"/>
-                            <a:ext cx="765544" cy="731520"/>
+                            <a:ext cx="765545" cy="731520"/>
                           </a:xfrm>
                           <a:prstGeom prst="rect">
                             <a:avLst/>
@@ -1986,8 +1376,6 @@
             </w:r>
           </w:p>
         </w:tc>
-      </w:tr>
-      <w:tr>
         <w:tc>
           <w:tcPr>
             <w:tcW w:w="0" w:type="auto"/>
@@ -1998,10 +1386,10 @@
                 <w:noProof/>
               </w:rPr>
               <w:drawing>
-                <wp:inline distT="0" distB="0" distL="0" distR="0" wp14:anchorId="2EC54A6E" wp14:editId="50535142">
+                <wp:inline distT="0" distB="0" distL="0" distR="0" wp14:anchorId="6FDE9CF3" wp14:editId="7C6BCC5F">
                   <wp:extent cx="765544" cy="731520"/>
                   <wp:effectExtent l="0" t="0" r="0" b="0"/>
-                  <wp:docPr id="5" name="Picture 5"/>
+                  <wp:docPr id="4" name="Picture 4"/>
                   <wp:cNvGraphicFramePr>
                     <a:graphicFrameLocks xmlns:a="http://schemas.openxmlformats.org/drawingml/2006/main" noChangeAspect="1"/>
                   </wp:cNvGraphicFramePr>
@@ -2035,6 +1423,8 @@
             </w:r>
           </w:p>
         </w:tc>
+      </w:tr>
+      <w:tr>
         <w:tc>
           <w:tcPr>
             <w:tcW w:w="0" w:type="auto"/>
@@ -2045,10 +1435,10 @@
                 <w:noProof/>
               </w:rPr>
               <w:drawing>
-                <wp:inline distT="0" distB="0" distL="0" distR="0" wp14:anchorId="537AE509" wp14:editId="5E0D033E">
+                <wp:inline distT="0" distB="0" distL="0" distR="0" wp14:anchorId="2EC54A6E" wp14:editId="50535142">
                   <wp:extent cx="765544" cy="731520"/>
                   <wp:effectExtent l="0" t="0" r="0" b="0"/>
-                  <wp:docPr id="6" name="Picture 6"/>
+                  <wp:docPr id="5" name="Picture 5"/>
                   <wp:cNvGraphicFramePr>
                     <a:graphicFrameLocks xmlns:a="http://schemas.openxmlformats.org/drawingml/2006/main" noChangeAspect="1"/>
                   </wp:cNvGraphicFramePr>
@@ -2092,10 +1482,10 @@
                 <w:noProof/>
               </w:rPr>
               <w:drawing>
-                <wp:inline distT="0" distB="0" distL="0" distR="0" wp14:anchorId="2FD04067" wp14:editId="3D7E82B8">
+                <wp:inline distT="0" distB="0" distL="0" distR="0" wp14:anchorId="537AE509" wp14:editId="5E0D033E">
                   <wp:extent cx="765544" cy="731520"/>
                   <wp:effectExtent l="0" t="0" r="0" b="0"/>
-                  <wp:docPr id="7" name="Picture 7"/>
+                  <wp:docPr id="6" name="Picture 6"/>
                   <wp:cNvGraphicFramePr>
                     <a:graphicFrameLocks xmlns:a="http://schemas.openxmlformats.org/drawingml/2006/main" noChangeAspect="1"/>
                   </wp:cNvGraphicFramePr>
@@ -2129,8 +1519,6 @@
             </w:r>
           </w:p>
         </w:tc>
-      </w:tr>
-      <w:tr>
         <w:tc>
           <w:tcPr>
             <w:tcW w:w="0" w:type="auto"/>
@@ -2141,10 +1529,10 @@
                 <w:noProof/>
               </w:rPr>
               <w:drawing>
-                <wp:inline distT="0" distB="0" distL="0" distR="0" wp14:anchorId="1E57B5D0" wp14:editId="0AF33188">
+                <wp:inline distT="0" distB="0" distL="0" distR="0" wp14:anchorId="2FD04067" wp14:editId="3D7E82B8">
                   <wp:extent cx="765544" cy="731520"/>
                   <wp:effectExtent l="0" t="0" r="0" b="0"/>
-                  <wp:docPr id="8" name="Picture 8"/>
+                  <wp:docPr id="7" name="Picture 7"/>
                   <wp:cNvGraphicFramePr>
                     <a:graphicFrameLocks xmlns:a="http://schemas.openxmlformats.org/drawingml/2006/main" noChangeAspect="1"/>
                   </wp:cNvGraphicFramePr>
@@ -2178,6 +1566,8 @@
             </w:r>
           </w:p>
         </w:tc>
+      </w:tr>
+      <w:tr>
         <w:tc>
           <w:tcPr>
             <w:tcW w:w="0" w:type="auto"/>
@@ -2188,10 +1578,10 @@
                 <w:noProof/>
               </w:rPr>
               <w:drawing>
-                <wp:inline distT="0" distB="0" distL="0" distR="0" wp14:anchorId="737864D9" wp14:editId="12025FBF">
+                <wp:inline distT="0" distB="0" distL="0" distR="0" wp14:anchorId="1E57B5D0" wp14:editId="0AF33188">
                   <wp:extent cx="765544" cy="731520"/>
                   <wp:effectExtent l="0" t="0" r="0" b="0"/>
-                  <wp:docPr id="9" name="Picture 9"/>
+                  <wp:docPr id="8" name="Picture 8"/>
                   <wp:cNvGraphicFramePr>
                     <a:graphicFrameLocks xmlns:a="http://schemas.openxmlformats.org/drawingml/2006/main" noChangeAspect="1"/>
                   </wp:cNvGraphicFramePr>
@@ -2230,18 +1620,15 @@
             <w:tcW w:w="0" w:type="auto"/>
           </w:tcPr>
           <w:p>
-            <w:pPr>
-              <w:keepNext/>
-            </w:pPr>
             <w:r>
               <w:rPr>
                 <w:noProof/>
               </w:rPr>
               <w:drawing>
-                <wp:inline distT="0" distB="0" distL="0" distR="0" wp14:anchorId="58488F1E" wp14:editId="5A742262">
+                <wp:inline distT="0" distB="0" distL="0" distR="0" wp14:anchorId="737864D9" wp14:editId="12025FBF">
                   <wp:extent cx="765544" cy="731520"/>
                   <wp:effectExtent l="0" t="0" r="0" b="0"/>
-                  <wp:docPr id="10" name="Picture 10"/>
+                  <wp:docPr id="9" name="Picture 9"/>
                   <wp:cNvGraphicFramePr>
                     <a:graphicFrameLocks xmlns:a="http://schemas.openxmlformats.org/drawingml/2006/main" noChangeAspect="1"/>
                   </wp:cNvGraphicFramePr>
@@ -2275,6 +1662,56 @@
             </w:r>
           </w:p>
         </w:tc>
+        <w:tc>
+          <w:tcPr>
+            <w:tcW w:w="0" w:type="auto"/>
+          </w:tcPr>
+          <w:p>
+            <w:pPr>
+              <w:keepNext/>
+            </w:pPr>
+            <w:r>
+              <w:rPr>
+                <w:noProof/>
+              </w:rPr>
+              <w:drawing>
+                <wp:inline distT="0" distB="0" distL="0" distR="0" wp14:anchorId="58488F1E" wp14:editId="5A742262">
+                  <wp:extent cx="765544" cy="731520"/>
+                  <wp:effectExtent l="0" t="0" r="0" b="0"/>
+                  <wp:docPr id="10" name="Picture 10"/>
+                  <wp:cNvGraphicFramePr>
+                    <a:graphicFrameLocks xmlns:a="http://schemas.openxmlformats.org/drawingml/2006/main" noChangeAspect="1"/>
+                  </wp:cNvGraphicFramePr>
+                  <a:graphic xmlns:a="http://schemas.openxmlformats.org/drawingml/2006/main">
+                    <a:graphicData uri="http://schemas.openxmlformats.org/drawingml/2006/picture">
+                      <pic:pic xmlns:pic="http://schemas.openxmlformats.org/drawingml/2006/picture">
+                        <pic:nvPicPr>
+                          <pic:cNvPr id="1" name=""/>
+                          <pic:cNvPicPr/>
+                        </pic:nvPicPr>
+                        <pic:blipFill>
+                          <a:blip r:embed="rId18"/>
+                          <a:stretch>
+                            <a:fillRect/>
+                          </a:stretch>
+                        </pic:blipFill>
+                        <pic:spPr>
+                          <a:xfrm>
+                            <a:off x="0" y="0"/>
+                            <a:ext cx="765544" cy="731520"/>
+                          </a:xfrm>
+                          <a:prstGeom prst="rect">
+                            <a:avLst/>
+                          </a:prstGeom>
+                        </pic:spPr>
+                      </pic:pic>
+                    </a:graphicData>
+                  </a:graphic>
+                </wp:inline>
+              </w:drawing>
+            </w:r>
+          </w:p>
+        </w:tc>
       </w:tr>
     </w:tbl>
     <w:p>
@@ -2312,29 +1749,11 @@
       </w:r>
     </w:p>
     <w:p>
-      <w:r>
-        <w:t xml:space="preserve">We conducted this </w:t>
-      </w:r>
-      <w:r>
-        <w:rPr>
-          <w:noProof/>
-        </w:rPr>
-        <w:t>test with in</w:t>
-      </w:r>
-      <w:r>
-        <w:rPr>
-          <w:noProof/>
-        </w:rPr>
-        <w:t>creasing test set concentration</w:t>
-      </w:r>
-      <w:r>
-        <w:rPr>
-          <w:noProof/>
-        </w:rPr>
-        <w:t xml:space="preserve"> (starting from 10% to 50% with a step of 5% in between)</w:t>
-      </w:r>
-      <w:r>
-        <w:t xml:space="preserve"> as well.</w:t>
+      <w:pPr>
+        <w:jc w:val="both"/>
+      </w:pPr>
+      <w:r>
+        <w:t>We conducted the test in the same manner as before and steadily decreased the training set concentration from 90% to 50% with a 5% step in between (simultaneously increasing the concentration of the holdout set from 10% to 50%).</w:t>
       </w:r>
     </w:p>
     <w:p>
@@ -2342,56 +1761,19 @@
         <w:jc w:val="both"/>
       </w:pPr>
       <w:r>
-        <w:t xml:space="preserve">We observed that the ANOVA F-Statistics test concluded around 25 of the 30 features to be useful. Though </w:t>
-      </w:r>
-      <w:r>
-        <w:t>the</w:t>
-      </w:r>
-      <w:r>
-        <w:t xml:space="preserve"> extent</w:t>
-      </w:r>
-      <w:r>
-        <w:t xml:space="preserve"> of their usefulness was largely different as made clear by the range of scores obtained by the different variables</w:t>
-      </w:r>
-      <w:r>
-        <w:t>.</w:t>
+        <w:t>We observed that the ANOVA F-Statistics test found around 25 of the 30 features to be useful. However, the extent of their usefulness was quite different from each other as was evident via the scores obtained by the different variables.</w:t>
+      </w:r>
+      <w:r>
+        <w:t xml:space="preserve"> </w:t>
+      </w:r>
+      <w:r>
+        <w:t>Thus we decided to continue using only those 25 features for training our models.</w:t>
       </w:r>
     </w:p>
     <w:p>
       <w:pPr>
-        <w:jc w:val="both"/>
-      </w:pPr>
-      <w:r>
-        <w:t>As</w:t>
-      </w:r>
-      <w:r>
-        <w:t xml:space="preserve"> the </w:t>
-      </w:r>
-      <w:r>
-        <w:t>main idea behind our</w:t>
-      </w:r>
-      <w:r>
-        <w:t xml:space="preserve"> feature selection process was to identify the features that had almost negli</w:t>
-      </w:r>
-      <w:r>
-        <w:t>gi</w:t>
-      </w:r>
-      <w:r>
-        <w:t xml:space="preserve">ble impact on the outcome, </w:t>
-      </w:r>
-      <w:r>
-        <w:t xml:space="preserve">the result we obtained from the ANOVA F-Statistics Test made it possible. Hence, </w:t>
-      </w:r>
-      <w:r>
-        <w:t xml:space="preserve">we decided to eliminate the 5 </w:t>
-      </w:r>
-      <w:r>
-        <w:t>independent variables from the dataset and use the remaining 25 for our models in the subsequent section.</w:t>
-      </w:r>
-    </w:p>
-    <w:p>
-      <w:pPr>
         <w:rPr>
+          <w:b/>
           <w:u w:val="single"/>
         </w:rPr>
       </w:pPr>
@@ -2418,70 +1800,7 @@
         <w:jc w:val="both"/>
       </w:pPr>
       <w:r>
-        <w:t xml:space="preserve">In this section, </w:t>
-      </w:r>
-      <w:r>
-        <w:t xml:space="preserve">we have first </w:t>
-      </w:r>
-      <w:r>
-        <w:t>performed a comparative analysis of</w:t>
-      </w:r>
-      <w:r>
-        <w:t xml:space="preserve"> </w:t>
-      </w:r>
-      <w:r>
-        <w:t xml:space="preserve">the prediction accuracy achieved </w:t>
-      </w:r>
-      <w:r>
-        <w:t xml:space="preserve">on the Wisconsin Breast Cancer </w:t>
-      </w:r>
-      <w:r>
-        <w:t xml:space="preserve">Diagnosis </w:t>
-      </w:r>
-      <w:r>
-        <w:t>dataset</w:t>
-      </w:r>
-      <w:r>
-        <w:t xml:space="preserve"> </w:t>
-      </w:r>
-      <w:r>
-        <w:t xml:space="preserve">by </w:t>
-      </w:r>
-      <w:r>
-        <w:t xml:space="preserve">the </w:t>
-      </w:r>
-      <w:r>
-        <w:t>various classification</w:t>
-      </w:r>
-      <w:r>
-        <w:t xml:space="preserve"> </w:t>
-      </w:r>
-      <w:r>
-        <w:t>models</w:t>
-      </w:r>
-      <w:r>
-        <w:t>.</w:t>
-      </w:r>
-      <w:r>
-        <w:t xml:space="preserve"> Followed by that we introduced </w:t>
-      </w:r>
-      <w:r>
-        <w:t xml:space="preserve">a </w:t>
-      </w:r>
-      <w:r>
-        <w:t>deep learning model and recorded</w:t>
-      </w:r>
-      <w:r>
-        <w:t xml:space="preserve"> the prediction accuracy </w:t>
-      </w:r>
-      <w:r>
-        <w:t>it</w:t>
-      </w:r>
-      <w:r>
-        <w:t xml:space="preserve"> achieved on the same dataset</w:t>
-      </w:r>
-      <w:r>
-        <w:t>.</w:t>
+        <w:t>In this section, first, we have performed a comparative analysis of the prediction accuracies achieved by the various classification models on the Wisconsin Breast Cancer Diagnosis dataset. Then we tested a deep learning model on the same dataset and recorded the accuracy obtained by it.</w:t>
       </w:r>
     </w:p>
     <w:p>
@@ -2493,6 +1812,7 @@
           <w:b/>
           <w:u w:val="single"/>
         </w:rPr>
+        <w:lastRenderedPageBreak/>
         <w:t xml:space="preserve">Model </w:t>
       </w:r>
       <w:proofErr w:type="gramStart"/>
@@ -2514,11 +1834,21 @@
         <w:t xml:space="preserve"> </w:t>
       </w:r>
       <w:r>
-        <w:t xml:space="preserve">In our study, each model was first trained on a portion of the entire dataset. </w:t>
-      </w:r>
-      <w:r>
-        <w:lastRenderedPageBreak/>
-        <w:t>Then, we used the remaining portion of the dataset as the holdout set on which the predictive accuracy of the model was measured.</w:t>
+        <w:t xml:space="preserve">We trained our model in the same manner as </w:t>
+      </w:r>
+      <w:r>
+        <w:t>in</w:t>
+      </w:r>
+      <w:r>
+        <w:t xml:space="preserve"> the </w:t>
+      </w:r>
+      <w:proofErr w:type="spellStart"/>
+      <w:r>
+        <w:t>PCA</w:t>
+      </w:r>
+      <w:proofErr w:type="spellEnd"/>
+      <w:r>
+        <w:t xml:space="preserve"> Test (and ANOVA F-Statistics Test). We consistently decreased the training set concentration from 90% to 50% while we increased the corresponding test set concentration from 10% to 50%, with a step of 5% in between.</w:t>
       </w:r>
     </w:p>
     <w:p>
@@ -2526,7 +1856,7 @@
         <w:jc w:val="both"/>
       </w:pPr>
       <w:r>
-        <w:t>The portion of the dataset on which the models were trained was steadily decreased in each case from an initial value of 90% of the dataset (meaning the holdout set contained the remaining 10% of the data) to a minimum of 50% (meaning the remaining 50% was used for the holdout set) and the decrement followed a step of 5% in between.</w:t>
+        <w:t>In addition, for the deep learning models, we also trained them with decreasing batch sizes. Starting with an initial value of 32 and then halving it till we reached a minimum of 1.</w:t>
       </w:r>
     </w:p>
     <w:p>
@@ -2534,15 +1864,7 @@
         <w:jc w:val="both"/>
       </w:pPr>
       <w:r>
-        <w:t>In the case of the deep learning models, in addition to the procedure described above, we also tested them with decreasing batch sizes. Starting with a maximum value of 32 and subsequently decreasing it to a minimum of 1.</w:t>
-      </w:r>
-    </w:p>
-    <w:p>
-      <w:pPr>
-        <w:jc w:val="both"/>
-      </w:pPr>
-      <w:r>
-        <w:t>In addition, as deep learning models can sometimes be susceptible to volatile performances and can yield varying predictive accuracies (even with the same set of circumstances), we thus recorded the median accuracy obtained by these models over 100 separate iterations in each scenario outlined above.</w:t>
+        <w:t>Furthermore, in each of the outlined scenarios above, we recorded the median accuracy obtained by the models over 100 iterations. Since deep learning models are often susceptible to volatile performances and can yield varying predictive accuracies, even with the same set of circumstances.</w:t>
       </w:r>
     </w:p>
     <w:p>
@@ -2582,31 +1904,7 @@
         <w:t xml:space="preserve"> </w:t>
       </w:r>
       <w:r>
-        <w:t xml:space="preserve">The </w:t>
-      </w:r>
-      <w:r>
-        <w:t xml:space="preserve">classification </w:t>
-      </w:r>
-      <w:r>
-        <w:t xml:space="preserve">models </w:t>
-      </w:r>
-      <w:r>
-        <w:t>we used for this</w:t>
-      </w:r>
-      <w:r>
-        <w:t xml:space="preserve"> analysis are N</w:t>
-      </w:r>
-      <w:r>
-        <w:t>aïve Bayes</w:t>
-      </w:r>
-      <w:r>
-        <w:t xml:space="preserve"> (NB)</w:t>
-      </w:r>
-      <w:r>
-        <w:t>, Logistic Regression</w:t>
-      </w:r>
-      <w:r>
-        <w:t xml:space="preserve"> (</w:t>
+        <w:t>The classification models we used for our analysis are Naive Bayes (NB), Logistic Regression (</w:t>
       </w:r>
       <w:proofErr w:type="spellStart"/>
       <w:r>
@@ -2614,13 +1912,7 @@
       </w:r>
       <w:proofErr w:type="spellEnd"/>
       <w:r>
-        <w:t>)</w:t>
-      </w:r>
-      <w:r>
-        <w:t>, K-Nearest Neighbors</w:t>
-      </w:r>
-      <w:r>
-        <w:t xml:space="preserve"> (</w:t>
+        <w:t>), K-Nearest Neighbors (</w:t>
       </w:r>
       <w:proofErr w:type="spellStart"/>
       <w:r>
@@ -2628,13 +1920,7 @@
       </w:r>
       <w:proofErr w:type="spellEnd"/>
       <w:r>
-        <w:t>)</w:t>
-      </w:r>
-      <w:r>
-        <w:t>, Support Vector Machine</w:t>
-      </w:r>
-      <w:r>
-        <w:t xml:space="preserve"> (</w:t>
+        <w:t>), Support Vector Machine (</w:t>
       </w:r>
       <w:proofErr w:type="spellStart"/>
       <w:r>
@@ -2642,13 +1928,7 @@
       </w:r>
       <w:proofErr w:type="spellEnd"/>
       <w:r>
-        <w:t>)</w:t>
-      </w:r>
-      <w:r>
-        <w:t xml:space="preserve"> and Random Forest</w:t>
-      </w:r>
-      <w:r>
-        <w:t xml:space="preserve"> (</w:t>
+        <w:t>) and Random Forest (</w:t>
       </w:r>
       <w:proofErr w:type="spellStart"/>
       <w:r>
@@ -2656,13 +1936,7 @@
       </w:r>
       <w:proofErr w:type="spellEnd"/>
       <w:r>
-        <w:t>)</w:t>
-      </w:r>
-      <w:r>
-        <w:t>.</w:t>
-      </w:r>
-      <w:r>
-        <w:t xml:space="preserve"> We used the default set </w:t>
+        <w:t xml:space="preserve">). We used the default set </w:t>
       </w:r>
       <w:proofErr w:type="spellStart"/>
       <w:r>
@@ -2678,22 +1952,7 @@
         <w:jc w:val="both"/>
       </w:pPr>
       <w:r>
-        <w:t>We also created a</w:t>
-      </w:r>
-      <w:r>
-        <w:t>n</w:t>
-      </w:r>
-      <w:r>
-        <w:t xml:space="preserve"> </w:t>
-      </w:r>
-      <w:r>
-        <w:t>ensemble</w:t>
-      </w:r>
-      <w:r>
-        <w:t xml:space="preserve"> model</w:t>
-      </w:r>
-      <w:r>
-        <w:t xml:space="preserve"> (denoted by </w:t>
+        <w:t xml:space="preserve">We also created an ensemble model (denoted by </w:t>
       </w:r>
       <w:proofErr w:type="spellStart"/>
       <w:r>
@@ -2701,16 +1960,7 @@
       </w:r>
       <w:proofErr w:type="spellEnd"/>
       <w:r>
-        <w:t>)</w:t>
-      </w:r>
-      <w:r>
-        <w:t xml:space="preserve"> consisting of the classification models mentioned above</w:t>
-      </w:r>
-      <w:r>
-        <w:t xml:space="preserve"> and recorded the prediction accuracy obtained by it</w:t>
-      </w:r>
-      <w:r>
-        <w:t>.</w:t>
+        <w:t>) consisting of the aforementioned classification models and recorded the prediction accuracy obtained by it.</w:t>
       </w:r>
     </w:p>
     <w:tbl>
@@ -2913,6 +2163,7 @@
         <w:tc>
           <w:tcPr>
             <w:tcW w:w="566" w:type="dxa"/>
+            <w:shd w:val="clear" w:color="auto" w:fill="auto"/>
           </w:tcPr>
           <w:p>
             <w:pPr>
@@ -3079,7 +2330,7 @@
         <w:tc>
           <w:tcPr>
             <w:tcW w:w="566" w:type="dxa"/>
-            <w:shd w:val="clear" w:color="auto" w:fill="92D050"/>
+            <w:shd w:val="clear" w:color="auto" w:fill="auto"/>
           </w:tcPr>
           <w:p>
             <w:pPr>
@@ -3143,6 +2394,7 @@
         <w:tc>
           <w:tcPr>
             <w:tcW w:w="566" w:type="dxa"/>
+            <w:shd w:val="clear" w:color="auto" w:fill="auto"/>
           </w:tcPr>
           <w:p>
             <w:pPr>
@@ -3315,7 +2567,7 @@
         <w:tc>
           <w:tcPr>
             <w:tcW w:w="566" w:type="dxa"/>
-            <w:shd w:val="clear" w:color="auto" w:fill="92D050"/>
+            <w:shd w:val="clear" w:color="auto" w:fill="auto"/>
           </w:tcPr>
           <w:p>
             <w:pPr>
@@ -3379,6 +2631,7 @@
         <w:tc>
           <w:tcPr>
             <w:tcW w:w="566" w:type="dxa"/>
+            <w:shd w:val="clear" w:color="auto" w:fill="auto"/>
           </w:tcPr>
           <w:p>
             <w:pPr>
@@ -3519,7 +2772,7 @@
         <w:tc>
           <w:tcPr>
             <w:tcW w:w="566" w:type="dxa"/>
-            <w:shd w:val="clear" w:color="auto" w:fill="92D050"/>
+            <w:shd w:val="clear" w:color="auto" w:fill="auto"/>
           </w:tcPr>
           <w:p>
             <w:pPr>
@@ -3551,7 +2804,7 @@
         <w:tc>
           <w:tcPr>
             <w:tcW w:w="566" w:type="dxa"/>
-            <w:shd w:val="clear" w:color="auto" w:fill="92D050"/>
+            <w:shd w:val="clear" w:color="auto" w:fill="auto"/>
           </w:tcPr>
           <w:p>
             <w:pPr>
@@ -3607,6 +2860,7 @@
         <w:tc>
           <w:tcPr>
             <w:tcW w:w="566" w:type="dxa"/>
+            <w:shd w:val="clear" w:color="auto" w:fill="auto"/>
           </w:tcPr>
           <w:p>
             <w:pPr>
@@ -3779,7 +3033,7 @@
         <w:tc>
           <w:tcPr>
             <w:tcW w:w="566" w:type="dxa"/>
-            <w:shd w:val="clear" w:color="auto" w:fill="92D050"/>
+            <w:shd w:val="clear" w:color="auto" w:fill="auto"/>
           </w:tcPr>
           <w:p>
             <w:pPr>
@@ -3811,7 +3065,7 @@
         <w:tc>
           <w:tcPr>
             <w:tcW w:w="566" w:type="dxa"/>
-            <w:shd w:val="clear" w:color="auto" w:fill="92D050"/>
+            <w:shd w:val="clear" w:color="auto" w:fill="auto"/>
           </w:tcPr>
           <w:p>
             <w:pPr>
@@ -3835,6 +3089,7 @@
         <w:tc>
           <w:tcPr>
             <w:tcW w:w="566" w:type="dxa"/>
+            <w:shd w:val="clear" w:color="auto" w:fill="auto"/>
           </w:tcPr>
           <w:p>
             <w:pPr>
@@ -4007,7 +3262,7 @@
         <w:tc>
           <w:tcPr>
             <w:tcW w:w="566" w:type="dxa"/>
-            <w:shd w:val="clear" w:color="auto" w:fill="92D050"/>
+            <w:shd w:val="clear" w:color="auto" w:fill="auto"/>
           </w:tcPr>
           <w:p>
             <w:pPr>
@@ -4039,7 +3294,7 @@
         <w:tc>
           <w:tcPr>
             <w:tcW w:w="566" w:type="dxa"/>
-            <w:shd w:val="clear" w:color="auto" w:fill="92D050"/>
+            <w:shd w:val="clear" w:color="auto" w:fill="auto"/>
           </w:tcPr>
           <w:p>
             <w:pPr>
@@ -4071,6 +3326,7 @@
         <w:tc>
           <w:tcPr>
             <w:tcW w:w="566" w:type="dxa"/>
+            <w:shd w:val="clear" w:color="auto" w:fill="auto"/>
           </w:tcPr>
           <w:p>
             <w:pPr>
@@ -4243,7 +3499,7 @@
         <w:tc>
           <w:tcPr>
             <w:tcW w:w="566" w:type="dxa"/>
-            <w:shd w:val="clear" w:color="auto" w:fill="92D050"/>
+            <w:shd w:val="clear" w:color="auto" w:fill="auto"/>
           </w:tcPr>
           <w:p>
             <w:pPr>
@@ -4299,6 +3555,7 @@
         <w:tc>
           <w:tcPr>
             <w:tcW w:w="566" w:type="dxa"/>
+            <w:shd w:val="clear" w:color="auto" w:fill="auto"/>
           </w:tcPr>
           <w:p>
             <w:pPr>
@@ -4463,7 +3720,7 @@
         <w:tc>
           <w:tcPr>
             <w:tcW w:w="566" w:type="dxa"/>
-            <w:shd w:val="clear" w:color="auto" w:fill="92D050"/>
+            <w:shd w:val="clear" w:color="auto" w:fill="auto"/>
           </w:tcPr>
           <w:p>
             <w:pPr>
@@ -4519,7 +3776,7 @@
         <w:tc>
           <w:tcPr>
             <w:tcW w:w="566" w:type="dxa"/>
-            <w:shd w:val="clear" w:color="auto" w:fill="92D050"/>
+            <w:shd w:val="clear" w:color="auto" w:fill="auto"/>
           </w:tcPr>
           <w:p>
             <w:pPr>
@@ -4748,7 +4005,7 @@
         <w:tc>
           <w:tcPr>
             <w:tcW w:w="566" w:type="dxa"/>
-            <w:shd w:val="clear" w:color="auto" w:fill="92D050"/>
+            <w:shd w:val="clear" w:color="auto" w:fill="auto"/>
           </w:tcPr>
           <w:p>
             <w:pPr>
@@ -4913,7 +4170,7 @@
         <w:tc>
           <w:tcPr>
             <w:tcW w:w="566" w:type="dxa"/>
-            <w:shd w:val="clear" w:color="auto" w:fill="92D050"/>
+            <w:shd w:val="clear" w:color="auto" w:fill="auto"/>
           </w:tcPr>
           <w:p>
             <w:pPr>
@@ -4970,6 +4227,7 @@
         <w:tc>
           <w:tcPr>
             <w:tcW w:w="566" w:type="dxa"/>
+            <w:shd w:val="clear" w:color="auto" w:fill="auto"/>
           </w:tcPr>
           <w:p>
             <w:pPr>
@@ -5004,14 +4262,27 @@
       <w:r>
         <w:t xml:space="preserve">Table </w:t>
       </w:r>
-      <w:fldSimple w:instr=" SEQ Table \* ARABIC ">
-        <w:r>
-          <w:rPr>
-            <w:noProof/>
-          </w:rPr>
-          <w:t>1</w:t>
-        </w:r>
-      </w:fldSimple>
+      <w:r>
+        <w:fldChar w:fldCharType="begin"/>
+      </w:r>
+      <w:r>
+        <w:instrText xml:space="preserve"> SEQ Table \* ARABIC </w:instrText>
+      </w:r>
+      <w:r>
+        <w:fldChar w:fldCharType="separate"/>
+      </w:r>
+      <w:r>
+        <w:rPr>
+          <w:noProof/>
+        </w:rPr>
+        <w:t>1</w:t>
+      </w:r>
+      <w:r>
+        <w:rPr>
+          <w:noProof/>
+        </w:rPr>
+        <w:fldChar w:fldCharType="end"/>
+      </w:r>
       <w:r>
         <w:t xml:space="preserve"> : </w:t>
       </w:r>
@@ -5049,7 +4320,7 @@
                     <pic:cNvPicPr/>
                   </pic:nvPicPr>
                   <pic:blipFill>
-                    <a:blip r:embed="rId18">
+                    <a:blip r:embed="rId19">
                       <a:extLst>
                         <a:ext uri="{28A0092B-C50C-407E-A947-70E740481C1C}">
                           <a14:useLocalDpi xmlns:a14="http://schemas.microsoft.com/office/drawing/2010/main" val="0"/>
@@ -5123,6 +4394,9 @@
     <w:p>
       <w:pPr>
         <w:jc w:val="both"/>
+        <w:rPr>
+          <w:color w:val="00B0F0"/>
+        </w:rPr>
       </w:pPr>
       <w:r>
         <w:t xml:space="preserve">We observed that the </w:t>
@@ -5133,60 +4407,64 @@
       </w:r>
       <w:proofErr w:type="spellEnd"/>
       <w:r>
-        <w:t xml:space="preserve"> model consistently outperformed all the other classification models. Eventually delivering a 97.19% predictive accuracy for the most extreme test condition (50% training and test set split).</w:t>
-      </w:r>
-      <w:r>
-        <w:t xml:space="preserve"> </w:t>
+        <w:t xml:space="preserve"> model consistently outperformed all the other classification models. Delivering a </w:t>
       </w:r>
       <w:r>
         <w:rPr>
-          <w:color w:val="FF0000"/>
+          <w:rStyle w:val="Strong"/>
+          <w:color w:val="0E101A"/>
         </w:rPr>
-        <w:t xml:space="preserve">This observation was in line to the one made by </w:t>
+        <w:t>97.19%</w:t>
+      </w:r>
+      <w:r>
+        <w:t xml:space="preserve"> predictive accuracy for the most extreme test condition (50% training and test set split). </w:t>
+      </w:r>
+      <w:r>
+        <w:rPr>
+          <w:color w:val="00B0F0"/>
+        </w:rPr>
+        <w:t>This observation is in line with the one made by </w:t>
       </w:r>
       <w:proofErr w:type="spellStart"/>
       <w:r>
         <w:rPr>
-          <w:b/>
-          <w:color w:val="FF0000"/>
+          <w:rStyle w:val="Strong"/>
+          <w:color w:val="00B0F0"/>
         </w:rPr>
         <w:t>Christobel</w:t>
       </w:r>
       <w:proofErr w:type="spellEnd"/>
       <w:r>
         <w:rPr>
-          <w:b/>
-          <w:color w:val="FF0000"/>
+          <w:rStyle w:val="Strong"/>
+          <w:color w:val="00B0F0"/>
         </w:rPr>
         <w:t xml:space="preserve">, A. and </w:t>
       </w:r>
       <w:proofErr w:type="spellStart"/>
       <w:r>
         <w:rPr>
-          <w:b/>
-          <w:color w:val="FF0000"/>
+          <w:rStyle w:val="Strong"/>
+          <w:color w:val="00B0F0"/>
         </w:rPr>
         <w:t>Sivaprakasam</w:t>
       </w:r>
       <w:proofErr w:type="spellEnd"/>
       <w:r>
         <w:rPr>
-          <w:b/>
-          <w:color w:val="FF0000"/>
+          <w:rStyle w:val="Strong"/>
+          <w:color w:val="00B0F0"/>
         </w:rPr>
         <w:t>, Y.</w:t>
       </w:r>
       <w:r>
         <w:rPr>
-          <w:color w:val="FF0000"/>
+          <w:color w:val="00B0F0"/>
         </w:rPr>
-        <w:t xml:space="preserve"> (2011).</w:t>
+        <w:t> (2011).</w:t>
       </w:r>
     </w:p>
     <w:p>
-      <w:pPr>
-        <w:jc w:val="both"/>
-      </w:pPr>
       <w:r>
         <w:rPr>
           <w:b/>
@@ -5220,113 +4498,43 @@
         <w:t xml:space="preserve"> </w:t>
       </w:r>
       <w:r>
-        <w:t>In our analysis of deep learning models</w:t>
-      </w:r>
-      <w:r>
-        <w:t xml:space="preserve">, we first tested </w:t>
-      </w:r>
-      <w:r>
-        <w:t xml:space="preserve">the </w:t>
-      </w:r>
-      <w:r>
-        <w:t xml:space="preserve">neural network model </w:t>
-      </w:r>
-      <w:r>
-        <w:t xml:space="preserve">we developed </w:t>
-      </w:r>
-      <w:r>
-        <w:t xml:space="preserve">with a couple of well-known </w:t>
-      </w:r>
-      <w:r>
-        <w:t>optimizers</w:t>
-      </w:r>
-      <w:r>
-        <w:t xml:space="preserve"> (</w:t>
+        <w:t>In our analysis of the deep learning models, we first tested the neural network model we develo</w:t>
+      </w:r>
+      <w:r>
+        <w:t xml:space="preserve">ped with a couple of well-known optimizers </w:t>
+      </w:r>
+      <w:r>
+        <w:t>(</w:t>
       </w:r>
       <w:proofErr w:type="spellStart"/>
       <w:r>
         <w:rPr>
-          <w:b/>
+          <w:rStyle w:val="Strong"/>
+          <w:color w:val="0E101A"/>
         </w:rPr>
-        <w:t>R</w:t>
+        <w:t>RMSProp</w:t>
+      </w:r>
+      <w:proofErr w:type="spellEnd"/>
+      <w:r>
+        <w:t> and</w:t>
       </w:r>
       <w:r>
         <w:rPr>
-          <w:b/>
+          <w:rStyle w:val="Strong"/>
+          <w:color w:val="0E101A"/>
         </w:rPr>
-        <w:t>MSProp</w:t>
+        <w:t> Adam</w:t>
+      </w:r>
+      <w:r>
+        <w:t xml:space="preserve">) from the </w:t>
+      </w:r>
+      <w:proofErr w:type="spellStart"/>
+      <w:r>
+        <w:t>Keras</w:t>
       </w:r>
       <w:proofErr w:type="spellEnd"/>
       <w:r>
-        <w:t xml:space="preserve"> and</w:t>
-      </w:r>
-      <w:r>
-        <w:rPr>
-          <w:b/>
-        </w:rPr>
-        <w:t xml:space="preserve"> </w:t>
-      </w:r>
-      <w:r>
-        <w:rPr>
-          <w:b/>
-        </w:rPr>
-        <w:t>Adam</w:t>
-      </w:r>
-      <w:r>
-        <w:t xml:space="preserve"> respectively</w:t>
-      </w:r>
-      <w:r>
-        <w:t>)</w:t>
-      </w:r>
-      <w:r>
-        <w:t xml:space="preserve"> from the </w:t>
-      </w:r>
-      <w:proofErr w:type="spellStart"/>
-      <w:r>
-        <w:t>Keras</w:t>
-      </w:r>
-      <w:proofErr w:type="spellEnd"/>
-      <w:r>
-        <w:t xml:space="preserve"> library. </w:t>
-      </w:r>
-      <w:r>
-        <w:t xml:space="preserve">In </w:t>
-      </w:r>
-      <w:r>
-        <w:t>both</w:t>
-      </w:r>
-      <w:r>
-        <w:t xml:space="preserve"> cases</w:t>
-      </w:r>
-      <w:r>
-        <w:t>,</w:t>
-      </w:r>
-      <w:r>
-        <w:t xml:space="preserve"> we used</w:t>
-      </w:r>
-      <w:r>
-        <w:t xml:space="preserve"> the </w:t>
-      </w:r>
-      <w:r>
-        <w:t>hyper</w:t>
-      </w:r>
-      <w:r>
-        <w:t>-</w:t>
-      </w:r>
-      <w:r>
-        <w:t>parameters</w:t>
-      </w:r>
-      <w:r>
-        <w:t xml:space="preserve"> </w:t>
-      </w:r>
-      <w:r>
-        <w:t xml:space="preserve">enlisted </w:t>
-      </w:r>
-      <w:r>
-        <w:t>in Table - 2</w:t>
-      </w:r>
-      <w:r>
-        <w:t>.</w:t>
+        <w:t xml:space="preserve"> library. In both cases, we used the hyper-parameters enlisted in Table - 2.</w:t>
       </w:r>
     </w:p>
     <w:tbl>
@@ -5344,6 +4552,7 @@
         <w:tc>
           <w:tcPr>
             <w:tcW w:w="1615" w:type="dxa"/>
+            <w:shd w:val="clear" w:color="auto" w:fill="auto"/>
           </w:tcPr>
           <w:p>
             <w:pPr>
@@ -5366,6 +4575,7 @@
           <w:tcPr>
             <w:tcW w:w="2695" w:type="dxa"/>
             <w:gridSpan w:val="2"/>
+            <w:shd w:val="clear" w:color="auto" w:fill="auto"/>
           </w:tcPr>
           <w:p>
             <w:pPr>
@@ -5389,6 +4599,7 @@
         <w:tc>
           <w:tcPr>
             <w:tcW w:w="1615" w:type="dxa"/>
+            <w:shd w:val="clear" w:color="auto" w:fill="auto"/>
           </w:tcPr>
           <w:p>
             <w:pPr>
@@ -5410,6 +4621,7 @@
           <w:tcPr>
             <w:tcW w:w="2695" w:type="dxa"/>
             <w:gridSpan w:val="2"/>
+            <w:shd w:val="clear" w:color="auto" w:fill="auto"/>
           </w:tcPr>
           <w:p>
             <w:pPr>
@@ -5432,6 +4644,7 @@
         <w:tc>
           <w:tcPr>
             <w:tcW w:w="1615" w:type="dxa"/>
+            <w:shd w:val="clear" w:color="auto" w:fill="auto"/>
           </w:tcPr>
           <w:p>
             <w:pPr>
@@ -5453,6 +4666,7 @@
           <w:tcPr>
             <w:tcW w:w="2695" w:type="dxa"/>
             <w:gridSpan w:val="2"/>
+            <w:shd w:val="clear" w:color="auto" w:fill="auto"/>
           </w:tcPr>
           <w:p>
             <w:pPr>
@@ -5489,6 +4703,7 @@
           <w:tcPr>
             <w:tcW w:w="1615" w:type="dxa"/>
             <w:vMerge w:val="restart"/>
+            <w:shd w:val="clear" w:color="auto" w:fill="auto"/>
           </w:tcPr>
           <w:p>
             <w:pPr>
@@ -5509,6 +4724,7 @@
         <w:tc>
           <w:tcPr>
             <w:tcW w:w="1440" w:type="dxa"/>
+            <w:shd w:val="clear" w:color="auto" w:fill="auto"/>
           </w:tcPr>
           <w:p>
             <w:pPr>
@@ -5545,6 +4761,7 @@
         <w:tc>
           <w:tcPr>
             <w:tcW w:w="1255" w:type="dxa"/>
+            <w:shd w:val="clear" w:color="auto" w:fill="auto"/>
           </w:tcPr>
           <w:p>
             <w:pPr>
@@ -5574,6 +4791,7 @@
           <w:tcPr>
             <w:tcW w:w="1615" w:type="dxa"/>
             <w:vMerge/>
+            <w:shd w:val="clear" w:color="auto" w:fill="auto"/>
           </w:tcPr>
           <w:p>
             <w:pPr>
@@ -5587,6 +4805,7 @@
         <w:tc>
           <w:tcPr>
             <w:tcW w:w="1440" w:type="dxa"/>
+            <w:shd w:val="clear" w:color="auto" w:fill="auto"/>
           </w:tcPr>
           <w:p>
             <w:pPr>
@@ -5608,6 +4827,7 @@
         <w:tc>
           <w:tcPr>
             <w:tcW w:w="1255" w:type="dxa"/>
+            <w:shd w:val="clear" w:color="auto" w:fill="auto"/>
           </w:tcPr>
           <w:p>
             <w:pPr>
@@ -5637,22 +4857,29 @@
         <w:br/>
         <w:t xml:space="preserve">Table </w:t>
       </w:r>
-      <w:fldSimple w:instr=" SEQ Table \* ARABIC ">
-        <w:r>
-          <w:rPr>
-            <w:noProof/>
-          </w:rPr>
-          <w:t>2</w:t>
-        </w:r>
-      </w:fldSimple>
-      <w:r>
-        <w:t xml:space="preserve"> : List of Hyper</w:t>
-      </w:r>
-      <w:r>
-        <w:t>-</w:t>
-      </w:r>
-      <w:r>
-        <w:t>parameters</w:t>
+      <w:r>
+        <w:fldChar w:fldCharType="begin"/>
+      </w:r>
+      <w:r>
+        <w:instrText xml:space="preserve"> SEQ Table \* ARABIC </w:instrText>
+      </w:r>
+      <w:r>
+        <w:fldChar w:fldCharType="separate"/>
+      </w:r>
+      <w:r>
+        <w:rPr>
+          <w:noProof/>
+        </w:rPr>
+        <w:t>2</w:t>
+      </w:r>
+      <w:r>
+        <w:rPr>
+          <w:noProof/>
+        </w:rPr>
+        <w:fldChar w:fldCharType="end"/>
+      </w:r>
+      <w:r>
+        <w:t xml:space="preserve"> : List of Hyperparameters</w:t>
       </w:r>
     </w:p>
     <w:p>
@@ -5660,43 +4887,7 @@
         <w:jc w:val="both"/>
       </w:pPr>
       <w:r>
-        <w:t xml:space="preserve">In Table – 3 and </w:t>
-      </w:r>
-      <w:r>
-        <w:t>4</w:t>
-      </w:r>
-      <w:r>
-        <w:t xml:space="preserve">, we recorded the </w:t>
-      </w:r>
-      <w:r>
-        <w:t xml:space="preserve">predictive </w:t>
-      </w:r>
-      <w:r>
-        <w:t xml:space="preserve">accuracy obtained by </w:t>
-      </w:r>
-      <w:r>
-        <w:t>the</w:t>
-      </w:r>
-      <w:r>
-        <w:t xml:space="preserve"> model</w:t>
-      </w:r>
-      <w:r>
-        <w:t xml:space="preserve">s </w:t>
-      </w:r>
-      <w:r>
-        <w:t>described above</w:t>
-      </w:r>
-      <w:r>
-        <w:t>.</w:t>
-      </w:r>
-      <w:r>
-        <w:t xml:space="preserve"> </w:t>
-      </w:r>
-      <w:r>
-        <w:t>Whereas i</w:t>
-      </w:r>
-      <w:r>
-        <w:t>n Table – 6 and 7, the number of epochs needed for the model to converge is recorded.</w:t>
+        <w:t>In Tables – 3 and 4, we recorded the predictive accuracy obtained by those models. Whereas in Tables – 6 and 7, the number of epochs needed for the models to converge is recorded.</w:t>
       </w:r>
     </w:p>
     <w:tbl>
@@ -7514,7 +6705,7 @@
         <w:tc>
           <w:tcPr>
             <w:tcW w:w="574" w:type="dxa"/>
-            <w:shd w:val="clear" w:color="auto" w:fill="FFFF00"/>
+            <w:shd w:val="clear" w:color="auto" w:fill="auto"/>
           </w:tcPr>
           <w:p>
             <w:pPr>
@@ -7538,7 +6729,7 @@
         <w:tc>
           <w:tcPr>
             <w:tcW w:w="574" w:type="dxa"/>
-            <w:shd w:val="clear" w:color="auto" w:fill="FFFF00"/>
+            <w:shd w:val="clear" w:color="auto" w:fill="auto"/>
           </w:tcPr>
           <w:p>
             <w:pPr>
@@ -7562,7 +6753,7 @@
         <w:tc>
           <w:tcPr>
             <w:tcW w:w="574" w:type="dxa"/>
-            <w:shd w:val="clear" w:color="auto" w:fill="FFFF00"/>
+            <w:shd w:val="clear" w:color="auto" w:fill="auto"/>
           </w:tcPr>
           <w:p>
             <w:pPr>
@@ -7586,7 +6777,7 @@
         <w:tc>
           <w:tcPr>
             <w:tcW w:w="574" w:type="dxa"/>
-            <w:shd w:val="clear" w:color="auto" w:fill="FFFF00"/>
+            <w:shd w:val="clear" w:color="auto" w:fill="auto"/>
           </w:tcPr>
           <w:p>
             <w:pPr>
@@ -7610,7 +6801,7 @@
         <w:tc>
           <w:tcPr>
             <w:tcW w:w="574" w:type="dxa"/>
-            <w:shd w:val="clear" w:color="auto" w:fill="FFFF00"/>
+            <w:shd w:val="clear" w:color="auto" w:fill="auto"/>
           </w:tcPr>
           <w:p>
             <w:pPr>
@@ -7634,7 +6825,7 @@
         <w:tc>
           <w:tcPr>
             <w:tcW w:w="574" w:type="dxa"/>
-            <w:shd w:val="clear" w:color="auto" w:fill="FFFF00"/>
+            <w:shd w:val="clear" w:color="auto" w:fill="auto"/>
           </w:tcPr>
           <w:p>
             <w:pPr>
@@ -7670,14 +6861,27 @@
         <w:br/>
         <w:t xml:space="preserve">Table </w:t>
       </w:r>
-      <w:fldSimple w:instr=" SEQ Table \* ARABIC ">
-        <w:r>
-          <w:rPr>
-            <w:noProof/>
-          </w:rPr>
-          <w:t>3</w:t>
-        </w:r>
-      </w:fldSimple>
+      <w:r>
+        <w:fldChar w:fldCharType="begin"/>
+      </w:r>
+      <w:r>
+        <w:instrText xml:space="preserve"> SEQ Table \* ARABIC </w:instrText>
+      </w:r>
+      <w:r>
+        <w:fldChar w:fldCharType="separate"/>
+      </w:r>
+      <w:r>
+        <w:rPr>
+          <w:noProof/>
+        </w:rPr>
+        <w:t>3</w:t>
+      </w:r>
+      <w:r>
+        <w:rPr>
+          <w:noProof/>
+        </w:rPr>
+        <w:fldChar w:fldCharType="end"/>
+      </w:r>
       <w:r>
         <w:t xml:space="preserve"> : </w:t>
       </w:r>
@@ -7737,7 +6941,6 @@
                 <w:sz w:val="10"/>
                 <w:szCs w:val="10"/>
               </w:rPr>
-              <w:lastRenderedPageBreak/>
               <w:t>Train</w:t>
             </w:r>
           </w:p>
@@ -8514,6 +7717,7 @@
                 <w:sz w:val="10"/>
                 <w:szCs w:val="10"/>
               </w:rPr>
+              <w:lastRenderedPageBreak/>
               <w:t>75%</w:t>
             </w:r>
           </w:p>
@@ -9515,7 +8719,7 @@
         <w:tc>
           <w:tcPr>
             <w:tcW w:w="574" w:type="dxa"/>
-            <w:shd w:val="clear" w:color="auto" w:fill="FFFF00"/>
+            <w:shd w:val="clear" w:color="auto" w:fill="auto"/>
           </w:tcPr>
           <w:p>
             <w:pPr>
@@ -9539,7 +8743,7 @@
         <w:tc>
           <w:tcPr>
             <w:tcW w:w="574" w:type="dxa"/>
-            <w:shd w:val="clear" w:color="auto" w:fill="FFFF00"/>
+            <w:shd w:val="clear" w:color="auto" w:fill="auto"/>
           </w:tcPr>
           <w:p>
             <w:pPr>
@@ -9563,7 +8767,7 @@
         <w:tc>
           <w:tcPr>
             <w:tcW w:w="574" w:type="dxa"/>
-            <w:shd w:val="clear" w:color="auto" w:fill="FFFF00"/>
+            <w:shd w:val="clear" w:color="auto" w:fill="auto"/>
           </w:tcPr>
           <w:p>
             <w:pPr>
@@ -9587,7 +8791,7 @@
         <w:tc>
           <w:tcPr>
             <w:tcW w:w="574" w:type="dxa"/>
-            <w:shd w:val="clear" w:color="auto" w:fill="FFFF00"/>
+            <w:shd w:val="clear" w:color="auto" w:fill="auto"/>
           </w:tcPr>
           <w:p>
             <w:pPr>
@@ -9611,7 +8815,7 @@
         <w:tc>
           <w:tcPr>
             <w:tcW w:w="574" w:type="dxa"/>
-            <w:shd w:val="clear" w:color="auto" w:fill="FFFF00"/>
+            <w:shd w:val="clear" w:color="auto" w:fill="auto"/>
           </w:tcPr>
           <w:p>
             <w:pPr>
@@ -9635,7 +8839,7 @@
         <w:tc>
           <w:tcPr>
             <w:tcW w:w="574" w:type="dxa"/>
-            <w:shd w:val="clear" w:color="auto" w:fill="FFFF00"/>
+            <w:shd w:val="clear" w:color="auto" w:fill="auto"/>
           </w:tcPr>
           <w:p>
             <w:pPr>
@@ -9668,14 +8872,27 @@
         <w:br/>
         <w:t xml:space="preserve">Table </w:t>
       </w:r>
-      <w:fldSimple w:instr=" SEQ Table \* ARABIC ">
-        <w:r>
-          <w:rPr>
-            <w:noProof/>
-          </w:rPr>
-          <w:t>4</w:t>
-        </w:r>
-      </w:fldSimple>
+      <w:r>
+        <w:fldChar w:fldCharType="begin"/>
+      </w:r>
+      <w:r>
+        <w:instrText xml:space="preserve"> SEQ Table \* ARABIC </w:instrText>
+      </w:r>
+      <w:r>
+        <w:fldChar w:fldCharType="separate"/>
+      </w:r>
+      <w:r>
+        <w:rPr>
+          <w:noProof/>
+        </w:rPr>
+        <w:t>4</w:t>
+      </w:r>
+      <w:r>
+        <w:rPr>
+          <w:noProof/>
+        </w:rPr>
+        <w:fldChar w:fldCharType="end"/>
+      </w:r>
       <w:r>
         <w:t xml:space="preserve"> : </w:t>
       </w:r>
@@ -11501,7 +10718,7 @@
         <w:tc>
           <w:tcPr>
             <w:tcW w:w="574" w:type="dxa"/>
-            <w:shd w:val="clear" w:color="auto" w:fill="FFFF00"/>
+            <w:shd w:val="clear" w:color="auto" w:fill="auto"/>
           </w:tcPr>
           <w:p>
             <w:pPr>
@@ -11525,7 +10742,7 @@
         <w:tc>
           <w:tcPr>
             <w:tcW w:w="574" w:type="dxa"/>
-            <w:shd w:val="clear" w:color="auto" w:fill="FFFF00"/>
+            <w:shd w:val="clear" w:color="auto" w:fill="auto"/>
           </w:tcPr>
           <w:p>
             <w:pPr>
@@ -11549,7 +10766,7 @@
         <w:tc>
           <w:tcPr>
             <w:tcW w:w="574" w:type="dxa"/>
-            <w:shd w:val="clear" w:color="auto" w:fill="FFFF00"/>
+            <w:shd w:val="clear" w:color="auto" w:fill="auto"/>
           </w:tcPr>
           <w:p>
             <w:pPr>
@@ -11573,7 +10790,7 @@
         <w:tc>
           <w:tcPr>
             <w:tcW w:w="574" w:type="dxa"/>
-            <w:shd w:val="clear" w:color="auto" w:fill="FFFF00"/>
+            <w:shd w:val="clear" w:color="auto" w:fill="auto"/>
           </w:tcPr>
           <w:p>
             <w:pPr>
@@ -11597,7 +10814,7 @@
         <w:tc>
           <w:tcPr>
             <w:tcW w:w="574" w:type="dxa"/>
-            <w:shd w:val="clear" w:color="auto" w:fill="FFFF00"/>
+            <w:shd w:val="clear" w:color="auto" w:fill="auto"/>
           </w:tcPr>
           <w:p>
             <w:pPr>
@@ -11621,7 +10838,7 @@
         <w:tc>
           <w:tcPr>
             <w:tcW w:w="574" w:type="dxa"/>
-            <w:shd w:val="clear" w:color="auto" w:fill="FFFF00"/>
+            <w:shd w:val="clear" w:color="auto" w:fill="auto"/>
           </w:tcPr>
           <w:p>
             <w:pPr>
@@ -11654,14 +10871,27 @@
         <w:br/>
         <w:t xml:space="preserve">Table </w:t>
       </w:r>
-      <w:fldSimple w:instr=" SEQ Table \* ARABIC ">
-        <w:r>
-          <w:rPr>
-            <w:noProof/>
-          </w:rPr>
-          <w:t>5</w:t>
-        </w:r>
-      </w:fldSimple>
+      <w:r>
+        <w:fldChar w:fldCharType="begin"/>
+      </w:r>
+      <w:r>
+        <w:instrText xml:space="preserve"> SEQ Table \* ARABIC </w:instrText>
+      </w:r>
+      <w:r>
+        <w:fldChar w:fldCharType="separate"/>
+      </w:r>
+      <w:r>
+        <w:rPr>
+          <w:noProof/>
+        </w:rPr>
+        <w:t>5</w:t>
+      </w:r>
+      <w:r>
+        <w:rPr>
+          <w:noProof/>
+        </w:rPr>
+        <w:fldChar w:fldCharType="end"/>
+      </w:r>
       <w:r>
         <w:t xml:space="preserve"> : </w:t>
       </w:r>
@@ -13499,7 +12729,7 @@
         <w:tc>
           <w:tcPr>
             <w:tcW w:w="574" w:type="dxa"/>
-            <w:shd w:val="clear" w:color="auto" w:fill="FFFF00"/>
+            <w:shd w:val="clear" w:color="auto" w:fill="auto"/>
           </w:tcPr>
           <w:p>
             <w:pPr>
@@ -13523,7 +12753,7 @@
         <w:tc>
           <w:tcPr>
             <w:tcW w:w="574" w:type="dxa"/>
-            <w:shd w:val="clear" w:color="auto" w:fill="FFFF00"/>
+            <w:shd w:val="clear" w:color="auto" w:fill="auto"/>
           </w:tcPr>
           <w:p>
             <w:pPr>
@@ -13547,7 +12777,7 @@
         <w:tc>
           <w:tcPr>
             <w:tcW w:w="574" w:type="dxa"/>
-            <w:shd w:val="clear" w:color="auto" w:fill="FFFF00"/>
+            <w:shd w:val="clear" w:color="auto" w:fill="auto"/>
           </w:tcPr>
           <w:p>
             <w:pPr>
@@ -13571,7 +12801,7 @@
         <w:tc>
           <w:tcPr>
             <w:tcW w:w="574" w:type="dxa"/>
-            <w:shd w:val="clear" w:color="auto" w:fill="FFFF00"/>
+            <w:shd w:val="clear" w:color="auto" w:fill="auto"/>
           </w:tcPr>
           <w:p>
             <w:pPr>
@@ -13595,7 +12825,7 @@
         <w:tc>
           <w:tcPr>
             <w:tcW w:w="574" w:type="dxa"/>
-            <w:shd w:val="clear" w:color="auto" w:fill="FFFF00"/>
+            <w:shd w:val="clear" w:color="auto" w:fill="auto"/>
           </w:tcPr>
           <w:p>
             <w:pPr>
@@ -13619,7 +12849,7 @@
         <w:tc>
           <w:tcPr>
             <w:tcW w:w="574" w:type="dxa"/>
-            <w:shd w:val="clear" w:color="auto" w:fill="FFFF00"/>
+            <w:shd w:val="clear" w:color="auto" w:fill="auto"/>
           </w:tcPr>
           <w:p>
             <w:pPr>
@@ -13652,14 +12882,27 @@
         <w:br/>
         <w:t xml:space="preserve">Table </w:t>
       </w:r>
-      <w:fldSimple w:instr=" SEQ Table \* ARABIC ">
-        <w:r>
-          <w:rPr>
-            <w:noProof/>
-          </w:rPr>
-          <w:t>6</w:t>
-        </w:r>
-      </w:fldSimple>
+      <w:r>
+        <w:fldChar w:fldCharType="begin"/>
+      </w:r>
+      <w:r>
+        <w:instrText xml:space="preserve"> SEQ Table \* ARABIC </w:instrText>
+      </w:r>
+      <w:r>
+        <w:fldChar w:fldCharType="separate"/>
+      </w:r>
+      <w:r>
+        <w:rPr>
+          <w:noProof/>
+        </w:rPr>
+        <w:t>6</w:t>
+      </w:r>
+      <w:r>
+        <w:rPr>
+          <w:noProof/>
+        </w:rPr>
+        <w:fldChar w:fldCharType="end"/>
+      </w:r>
       <w:r>
         <w:t xml:space="preserve"> : </w:t>
       </w:r>
@@ -13713,64 +12956,7 @@
         <w:t xml:space="preserve"> </w:t>
       </w:r>
       <w:r>
-        <w:t>We have developed a model</w:t>
-      </w:r>
-      <w:r>
-        <w:t>,</w:t>
-      </w:r>
-      <w:r>
-        <w:t xml:space="preserve"> which</w:t>
-      </w:r>
-      <w:r>
-        <w:t xml:space="preserve"> start</w:t>
-      </w:r>
-      <w:r>
-        <w:t>s</w:t>
-      </w:r>
-      <w:r>
-        <w:t xml:space="preserve"> its training process </w:t>
-      </w:r>
-      <w:r>
-        <w:t>with a relatively high</w:t>
-      </w:r>
-      <w:r>
-        <w:t xml:space="preserve"> learning rate</w:t>
-      </w:r>
-      <w:r>
-        <w:t xml:space="preserve"> </w:t>
-      </w:r>
-      <w:r>
-        <w:t>of 0.1</w:t>
-      </w:r>
-      <w:r>
-        <w:t xml:space="preserve"> and </w:t>
-      </w:r>
-      <w:r>
-        <w:t xml:space="preserve">then </w:t>
-      </w:r>
-      <w:r>
-        <w:t>as the training progresses, the learning rate continue</w:t>
-      </w:r>
-      <w:r>
-        <w:t>s</w:t>
-      </w:r>
-      <w:r>
-        <w:t xml:space="preserve"> to at</w:t>
-      </w:r>
-      <w:r>
-        <w:t>tenuate in a step-wise manner. B</w:t>
-      </w:r>
-      <w:r>
-        <w:t xml:space="preserve">ecoming half </w:t>
-      </w:r>
-      <w:r>
-        <w:t xml:space="preserve">after </w:t>
-      </w:r>
-      <w:r>
-        <w:t>every 10 epochs</w:t>
-      </w:r>
-      <w:r>
-        <w:t>.</w:t>
+        <w:t>In an attempt to obtain even better prediction accuracies, we developed a model that is capable of learning adaptively. Whereas it starts its training process with a relatively high learning rate of 0.1 and then as the training progresses, the learning rate continues to attenuate in a step-wise manner, halving after every 10 epochs.</w:t>
       </w:r>
     </w:p>
     <w:p>
@@ -13778,31 +12964,7 @@
         <w:jc w:val="both"/>
       </w:pPr>
       <w:r>
-        <w:t xml:space="preserve">The benefit of this </w:t>
-      </w:r>
-      <w:r>
-        <w:t xml:space="preserve">approach is that the model can </w:t>
-      </w:r>
-      <w:r>
-        <w:t xml:space="preserve">learn the optimal weights relatively early in its training process as it </w:t>
-      </w:r>
-      <w:r>
-        <w:t>is capable of</w:t>
-      </w:r>
-      <w:r>
-        <w:t xml:space="preserve"> </w:t>
-      </w:r>
-      <w:r>
-        <w:t>making</w:t>
-      </w:r>
-      <w:r>
-        <w:t xml:space="preserve"> comparatively larger adjustments to them. Then in the later phases, it will only be fine-tuning the</w:t>
-      </w:r>
-      <w:r>
-        <w:t xml:space="preserve"> weights</w:t>
-      </w:r>
-      <w:r>
-        <w:t xml:space="preserve"> (by making smaller adjustments) till no more optimization can be done.</w:t>
+        <w:t>This enables the model to learn the optimal weights relatively early in its training process as it can make comparatively larger adjustments to them. Then in the later phases, it primarily fine-tunes the weights till no further optimization can be done.</w:t>
       </w:r>
     </w:p>
     <w:p>
@@ -13810,40 +12972,7 @@
         <w:jc w:val="both"/>
       </w:pPr>
       <w:r>
-        <w:t xml:space="preserve">The model we have developed </w:t>
-      </w:r>
-      <w:r>
-        <w:t>uses</w:t>
-      </w:r>
-      <w:r>
-        <w:t xml:space="preserve"> the same set of </w:t>
-      </w:r>
-      <w:r>
-        <w:t>hyper</w:t>
-      </w:r>
-      <w:r>
-        <w:t>-</w:t>
-      </w:r>
-      <w:r>
-        <w:t xml:space="preserve">parameters </w:t>
-      </w:r>
-      <w:r>
-        <w:t xml:space="preserve">described </w:t>
-      </w:r>
-      <w:r>
-        <w:t>in</w:t>
-      </w:r>
-      <w:r>
-        <w:t xml:space="preserve"> Table - 2</w:t>
-      </w:r>
-      <w:r>
-        <w:t xml:space="preserve">. However, </w:t>
-      </w:r>
-      <w:r>
-        <w:t xml:space="preserve">the optimizer it uses is </w:t>
-      </w:r>
-      <w:r>
-        <w:t>Stochastic Gradient Descent (SGD).</w:t>
+        <w:t>The model uses the same set of hyper-parameters enlisted in Table - 2. However, it uses is Stochastic Gradient Descent (SGD) as optimizer.</w:t>
       </w:r>
     </w:p>
     <w:p>
@@ -13851,40 +12980,7 @@
         <w:jc w:val="both"/>
       </w:pPr>
       <w:r>
-        <w:t xml:space="preserve">In Table – 7 we have </w:t>
-      </w:r>
-      <w:r>
-        <w:t>recorded</w:t>
-      </w:r>
-      <w:r>
-        <w:t xml:space="preserve"> the median predictive accuracies obtained by the model</w:t>
-      </w:r>
-      <w:r>
-        <w:t xml:space="preserve"> in different scenarios</w:t>
-      </w:r>
-      <w:r>
-        <w:t>.</w:t>
-      </w:r>
-      <w:r>
-        <w:t xml:space="preserve"> Whereas, in Table – 8 </w:t>
-      </w:r>
-      <w:r>
-        <w:t xml:space="preserve">the median </w:t>
-      </w:r>
-      <w:r>
-        <w:t xml:space="preserve">number of epochs needed by </w:t>
-      </w:r>
-      <w:r>
-        <w:t xml:space="preserve">the </w:t>
-      </w:r>
-      <w:r>
-        <w:t>model to converge</w:t>
-      </w:r>
-      <w:r>
-        <w:t xml:space="preserve"> is recorded</w:t>
-      </w:r>
-      <w:r>
-        <w:t>.</w:t>
+        <w:t>In Table – 7 we have recorded the median predictive accuracies obtained by the model in different test scenarios. In Table – 8 the median number of epochs needed by the model to converge is recorded.</w:t>
       </w:r>
     </w:p>
     <w:tbl>
@@ -13925,7 +13021,6 @@
                 <w:sz w:val="10"/>
                 <w:szCs w:val="10"/>
               </w:rPr>
-              <w:lastRenderedPageBreak/>
               <w:t>Train</w:t>
             </w:r>
           </w:p>
@@ -13957,6 +13052,7 @@
         <w:tc>
           <w:tcPr>
             <w:tcW w:w="574" w:type="dxa"/>
+            <w:shd w:val="clear" w:color="auto" w:fill="auto"/>
           </w:tcPr>
           <w:p>
             <w:pPr>
@@ -13980,6 +13076,7 @@
         <w:tc>
           <w:tcPr>
             <w:tcW w:w="574" w:type="dxa"/>
+            <w:shd w:val="clear" w:color="auto" w:fill="auto"/>
           </w:tcPr>
           <w:p>
             <w:pPr>
@@ -14075,6 +13172,7 @@
         <w:tc>
           <w:tcPr>
             <w:tcW w:w="574" w:type="dxa"/>
+            <w:shd w:val="clear" w:color="auto" w:fill="auto"/>
           </w:tcPr>
           <w:p>
             <w:pPr>
@@ -14117,6 +13215,7 @@
                 <w:sz w:val="10"/>
                 <w:szCs w:val="10"/>
               </w:rPr>
+              <w:lastRenderedPageBreak/>
               <w:t>90%</w:t>
             </w:r>
           </w:p>
@@ -14172,6 +13271,7 @@
         <w:tc>
           <w:tcPr>
             <w:tcW w:w="574" w:type="dxa"/>
+            <w:shd w:val="clear" w:color="auto" w:fill="auto"/>
           </w:tcPr>
           <w:p>
             <w:pPr>
@@ -14365,6 +13465,7 @@
         <w:tc>
           <w:tcPr>
             <w:tcW w:w="574" w:type="dxa"/>
+            <w:shd w:val="clear" w:color="auto" w:fill="auto"/>
           </w:tcPr>
           <w:p>
             <w:pPr>
@@ -14558,6 +13659,7 @@
         <w:tc>
           <w:tcPr>
             <w:tcW w:w="574" w:type="dxa"/>
+            <w:shd w:val="clear" w:color="auto" w:fill="auto"/>
           </w:tcPr>
           <w:p>
             <w:pPr>
@@ -14751,6 +13853,7 @@
         <w:tc>
           <w:tcPr>
             <w:tcW w:w="574" w:type="dxa"/>
+            <w:shd w:val="clear" w:color="auto" w:fill="auto"/>
           </w:tcPr>
           <w:p>
             <w:pPr>
@@ -14944,6 +14047,7 @@
         <w:tc>
           <w:tcPr>
             <w:tcW w:w="574" w:type="dxa"/>
+            <w:shd w:val="clear" w:color="auto" w:fill="auto"/>
           </w:tcPr>
           <w:p>
             <w:pPr>
@@ -15137,6 +14241,7 @@
         <w:tc>
           <w:tcPr>
             <w:tcW w:w="574" w:type="dxa"/>
+            <w:shd w:val="clear" w:color="auto" w:fill="auto"/>
           </w:tcPr>
           <w:p>
             <w:pPr>
@@ -15330,6 +14435,7 @@
         <w:tc>
           <w:tcPr>
             <w:tcW w:w="574" w:type="dxa"/>
+            <w:shd w:val="clear" w:color="auto" w:fill="auto"/>
           </w:tcPr>
           <w:p>
             <w:pPr>
@@ -15523,6 +14629,7 @@
         <w:tc>
           <w:tcPr>
             <w:tcW w:w="574" w:type="dxa"/>
+            <w:shd w:val="clear" w:color="auto" w:fill="auto"/>
           </w:tcPr>
           <w:p>
             <w:pPr>
@@ -15716,6 +14823,7 @@
         <w:tc>
           <w:tcPr>
             <w:tcW w:w="574" w:type="dxa"/>
+            <w:shd w:val="clear" w:color="auto" w:fill="auto"/>
           </w:tcPr>
           <w:p>
             <w:pPr>
@@ -15811,7 +14919,7 @@
         <w:tc>
           <w:tcPr>
             <w:tcW w:w="574" w:type="dxa"/>
-            <w:shd w:val="clear" w:color="auto" w:fill="92D050"/>
+            <w:shd w:val="clear" w:color="auto" w:fill="auto"/>
           </w:tcPr>
           <w:p>
             <w:pPr>
@@ -15846,14 +14954,27 @@
       <w:r>
         <w:t xml:space="preserve">Table </w:t>
       </w:r>
-      <w:fldSimple w:instr=" SEQ Table \* ARABIC ">
-        <w:r>
-          <w:rPr>
-            <w:noProof/>
-          </w:rPr>
-          <w:t>7</w:t>
-        </w:r>
-      </w:fldSimple>
+      <w:r>
+        <w:fldChar w:fldCharType="begin"/>
+      </w:r>
+      <w:r>
+        <w:instrText xml:space="preserve"> SEQ Table \* ARABIC </w:instrText>
+      </w:r>
+      <w:r>
+        <w:fldChar w:fldCharType="separate"/>
+      </w:r>
+      <w:r>
+        <w:rPr>
+          <w:noProof/>
+        </w:rPr>
+        <w:t>7</w:t>
+      </w:r>
+      <w:r>
+        <w:rPr>
+          <w:noProof/>
+        </w:rPr>
+        <w:fldChar w:fldCharType="end"/>
+      </w:r>
       <w:r>
         <w:t xml:space="preserve"> : </w:t>
       </w:r>
@@ -15933,6 +15054,7 @@
         <w:tc>
           <w:tcPr>
             <w:tcW w:w="574" w:type="dxa"/>
+            <w:shd w:val="clear" w:color="auto" w:fill="auto"/>
           </w:tcPr>
           <w:p>
             <w:pPr>
@@ -15956,6 +15078,7 @@
         <w:tc>
           <w:tcPr>
             <w:tcW w:w="574" w:type="dxa"/>
+            <w:shd w:val="clear" w:color="auto" w:fill="auto"/>
           </w:tcPr>
           <w:p>
             <w:pPr>
@@ -16051,6 +15174,7 @@
         <w:tc>
           <w:tcPr>
             <w:tcW w:w="574" w:type="dxa"/>
+            <w:shd w:val="clear" w:color="auto" w:fill="auto"/>
           </w:tcPr>
           <w:p>
             <w:pPr>
@@ -17833,14 +16957,27 @@
         <w:br/>
         <w:t xml:space="preserve">Table </w:t>
       </w:r>
-      <w:fldSimple w:instr=" SEQ Table \* ARABIC ">
-        <w:r>
-          <w:rPr>
-            <w:noProof/>
-          </w:rPr>
-          <w:t>8</w:t>
-        </w:r>
-      </w:fldSimple>
+      <w:r>
+        <w:fldChar w:fldCharType="begin"/>
+      </w:r>
+      <w:r>
+        <w:instrText xml:space="preserve"> SEQ Table \* ARABIC </w:instrText>
+      </w:r>
+      <w:r>
+        <w:fldChar w:fldCharType="separate"/>
+      </w:r>
+      <w:r>
+        <w:rPr>
+          <w:noProof/>
+        </w:rPr>
+        <w:t>8</w:t>
+      </w:r>
+      <w:r>
+        <w:rPr>
+          <w:noProof/>
+        </w:rPr>
+        <w:fldChar w:fldCharType="end"/>
+      </w:r>
       <w:r>
         <w:t xml:space="preserve"> : </w:t>
       </w:r>
@@ -17897,7 +17034,7 @@
                           </pic:cNvPicPr>
                         </pic:nvPicPr>
                         <pic:blipFill>
-                          <a:blip r:embed="rId19" cstate="print">
+                          <a:blip r:embed="rId20" cstate="print">
                             <a:extLst>
                               <a:ext uri="{28A0092B-C50C-407E-A947-70E740481C1C}">
                                 <a14:useLocalDpi xmlns:a14="http://schemas.microsoft.com/office/drawing/2010/main" val="0"/>
@@ -17966,7 +17103,7 @@
                           </pic:cNvPicPr>
                         </pic:nvPicPr>
                         <pic:blipFill>
-                          <a:blip r:embed="rId20" cstate="print">
+                          <a:blip r:embed="rId21" cstate="print">
                             <a:extLst>
                               <a:ext uri="{28A0092B-C50C-407E-A947-70E740481C1C}">
                                 <a14:useLocalDpi xmlns:a14="http://schemas.microsoft.com/office/drawing/2010/main" val="0"/>
@@ -18014,14 +17151,27 @@
         <w:br/>
         <w:t xml:space="preserve">Figure </w:t>
       </w:r>
-      <w:fldSimple w:instr=" SEQ Figure \* ARABIC ">
-        <w:r>
-          <w:rPr>
-            <w:noProof/>
-          </w:rPr>
-          <w:t>6</w:t>
-        </w:r>
-      </w:fldSimple>
+      <w:r>
+        <w:fldChar w:fldCharType="begin"/>
+      </w:r>
+      <w:r>
+        <w:instrText xml:space="preserve"> SEQ Figure \* ARABIC </w:instrText>
+      </w:r>
+      <w:r>
+        <w:fldChar w:fldCharType="separate"/>
+      </w:r>
+      <w:r>
+        <w:rPr>
+          <w:noProof/>
+        </w:rPr>
+        <w:t>6</w:t>
+      </w:r>
+      <w:r>
+        <w:rPr>
+          <w:noProof/>
+        </w:rPr>
+        <w:fldChar w:fldCharType="end"/>
+      </w:r>
       <w:r>
         <w:t xml:space="preserve"> :</w:t>
       </w:r>
@@ -18037,40 +17187,27 @@
         <w:jc w:val="both"/>
       </w:pPr>
       <w:r>
-        <w:t xml:space="preserve">As we can see, our model was able to achieve a median accuracy of </w:t>
+        <w:t>Our model achieved a median accuracy of </w:t>
       </w:r>
       <w:r>
         <w:rPr>
-          <w:b/>
+          <w:rStyle w:val="Strong"/>
+          <w:color w:val="0E101A"/>
         </w:rPr>
         <w:t>97.54%</w:t>
       </w:r>
       <w:r>
-        <w:t xml:space="preserve"> </w:t>
-      </w:r>
-      <w:r>
-        <w:t>for the most extreme test condition (50% training and test set split)</w:t>
-      </w:r>
-      <w:r>
-        <w:t>. Further b</w:t>
-      </w:r>
-      <w:r>
-        <w:t xml:space="preserve">ettering the predictive </w:t>
-      </w:r>
-      <w:r>
-        <w:t>accuracy</w:t>
-      </w:r>
-      <w:r>
-        <w:t xml:space="preserve"> of </w:t>
+        <w:t> for the most extreme test condition (50% training and test set split). Bettering the predictive accuracy of </w:t>
       </w:r>
       <w:r>
         <w:rPr>
-          <w:b/>
+          <w:rStyle w:val="Strong"/>
+          <w:color w:val="0E101A"/>
         </w:rPr>
         <w:t>97.19%</w:t>
       </w:r>
       <w:r>
-        <w:t xml:space="preserve"> achieved by </w:t>
+        <w:t xml:space="preserve"> achieved by </w:t>
       </w:r>
       <w:proofErr w:type="spellStart"/>
       <w:r>
@@ -18078,19 +17215,7 @@
       </w:r>
       <w:proofErr w:type="spellEnd"/>
       <w:r>
-        <w:t xml:space="preserve"> and the </w:t>
-      </w:r>
-      <w:r>
-        <w:t>other</w:t>
-      </w:r>
-      <w:r>
-        <w:t xml:space="preserve"> two Deep Learning models</w:t>
-      </w:r>
-      <w:r>
-        <w:t xml:space="preserve"> in our study</w:t>
-      </w:r>
-      <w:r>
-        <w:t>.</w:t>
+        <w:t xml:space="preserve"> and the other two Deep Learning models in our study itself.</w:t>
       </w:r>
     </w:p>
     <w:p>
@@ -18119,18 +17244,18 @@
     <w:p>
       <w:pPr>
         <w:jc w:val="both"/>
+      </w:pPr>
+      <w:r>
+        <w:t>In this study, our aim was to build an efficient predictive model capable of diagnosing breast cancer with high levels of accuracy and contribute to the noble research work conducted by scholars worldwide to combat this fatal disease.</w:t>
+      </w:r>
+      <w:r>
         <w:rPr>
           <w:color w:val="FF0000"/>
         </w:rPr>
-      </w:pPr>
-      <w:r>
-        <w:t xml:space="preserve">In this study, we aimed to build an efficient predictive model capable of diagnosing breast cancer with a high degree of accuracy and in the process </w:t>
-      </w:r>
-      <w:r>
-        <w:t>contribute</w:t>
-      </w:r>
-      <w:r>
-        <w:t xml:space="preserve"> to the noble research work that is being conducted worldwide to combat this fatal disease.</w:t>
+        <w:t xml:space="preserve"> </w:t>
+      </w:r>
+      <w:r>
+        <w:t>We found deep learning methodologies to be very effective in achieving the goal.</w:t>
       </w:r>
     </w:p>
     <w:p>
@@ -18138,22 +17263,7 @@
         <w:jc w:val="both"/>
       </w:pPr>
       <w:r>
-        <w:t>In our analysis</w:t>
-      </w:r>
-      <w:r>
-        <w:t xml:space="preserve"> with the Wisconsin Breast Cancer Diagnosis dataset, we found deep</w:t>
-      </w:r>
-      <w:r>
-        <w:t xml:space="preserve"> learning methodologies </w:t>
-      </w:r>
-      <w:r>
-        <w:t>to be very effective</w:t>
-      </w:r>
-      <w:r>
-        <w:t xml:space="preserve"> in achieving the goal</w:t>
-      </w:r>
-      <w:r>
-        <w:t>.</w:t>
+        <w:t>However, we did observe that the time taken by the deep learning models to converge were often greater than classification models. Furthermore, convergence time tended to increase with a decrease in batch size, even for the same training set concentration.</w:t>
       </w:r>
     </w:p>
     <w:p>
@@ -18161,19 +17271,8 @@
         <w:jc w:val="both"/>
       </w:pPr>
       <w:r>
-        <w:t xml:space="preserve">However, we observed that the time taken by the deep learning models to converge was significantly greater in comparison to the </w:t>
-      </w:r>
-      <w:r>
         <w:lastRenderedPageBreak/>
-        <w:t>classification models. Furthermore, with decreasing batch size the convergence time taken by a model tended to increase for the same training set concentration.</w:t>
-      </w:r>
-    </w:p>
-    <w:p>
-      <w:pPr>
-        <w:jc w:val="both"/>
-      </w:pPr>
-      <w:r>
-        <w:t>While this additional time cost incurred often resulted in greater predictive accuracy, in a real-life scenario, however, this can turn out to be a trade-off, especially if time is in limited availability. Thus, we believe that there is scope for future improvement in this area with the development of even more efficient predictive models.</w:t>
+        <w:t>While this additional time cost incurred often resulted in greater predictive accuracy, in a real-life scenario, however, this can turn out to be a trade-off, especially if time is in limited availability. Thus, we believe that there is scope for future improvement in this area with the development of even more time-efficient predictive models.</w:t>
       </w:r>
     </w:p>
     <w:p>
@@ -18202,19 +17301,163 @@
         <w:jc w:val="both"/>
       </w:pPr>
       <w:r>
-        <w:t>I would like to dedicate this work to my father, who left us too soon at the age of 54 owing to pancreatic cancer.</w:t>
-      </w:r>
-      <w:r>
-        <w:t xml:space="preserve"> He would have </w:t>
-      </w:r>
-      <w:r>
-        <w:t>to see me complete this work had he been alive today</w:t>
-      </w:r>
-      <w:r>
-        <w:t>.</w:t>
-      </w:r>
+        <w:t>We thank the donors and the personnel at the University of Wisconsin for helping build the Wisconsin Breast Cancer dataset. We also thank the peer reviewers whose comments were crucial in improving this manuscript.</w:t>
+      </w:r>
+    </w:p>
+    <w:p>
+      <w:pPr>
+        <w:jc w:val="both"/>
+      </w:pPr>
+      <w:r>
+        <w:t>Finally, I would like to dedicate this work to my father, who left us too soon at the young age of 54 owing to pancreatic cancer. He would have been proud to see me complete this work had he been alive today.</w:t>
+      </w:r>
+      <w:bookmarkStart w:id="0" w:name="_GoBack"/>
+      <w:bookmarkEnd w:id="0"/>
+    </w:p>
+    <w:p>
+      <w:pPr>
+        <w:jc w:val="both"/>
+      </w:pPr>
+    </w:p>
+    <w:sdt>
+      <w:sdtPr>
+        <w:rPr>
+          <w:rFonts w:asciiTheme="minorHAnsi" w:eastAsiaTheme="minorHAnsi" w:hAnsiTheme="minorHAnsi" w:cstheme="minorBidi"/>
+          <w:color w:val="auto"/>
+          <w:sz w:val="22"/>
+          <w:szCs w:val="22"/>
+        </w:rPr>
+        <w:id w:val="794485352"/>
+        <w:docPartObj>
+          <w:docPartGallery w:val="Bibliographies"/>
+          <w:docPartUnique/>
+        </w:docPartObj>
+      </w:sdtPr>
+      <w:sdtEndPr/>
+      <w:sdtContent>
+        <w:p>
+          <w:pPr>
+            <w:pStyle w:val="Heading1"/>
+            <w:rPr>
+              <w:rFonts w:asciiTheme="minorHAnsi" w:hAnsiTheme="minorHAnsi" w:cstheme="minorHAnsi"/>
+              <w:b/>
+              <w:color w:val="auto"/>
+              <w:sz w:val="22"/>
+              <w:szCs w:val="22"/>
+              <w:u w:val="single"/>
+            </w:rPr>
+          </w:pPr>
+          <w:r>
+            <w:rPr>
+              <w:rFonts w:asciiTheme="minorHAnsi" w:hAnsiTheme="minorHAnsi" w:cstheme="minorHAnsi"/>
+              <w:b/>
+              <w:color w:val="auto"/>
+              <w:sz w:val="22"/>
+              <w:szCs w:val="22"/>
+              <w:u w:val="single"/>
+            </w:rPr>
+            <w:t>REFERENCES</w:t>
+          </w:r>
+          <w:r>
+            <w:rPr>
+              <w:rFonts w:asciiTheme="minorHAnsi" w:hAnsiTheme="minorHAnsi" w:cstheme="minorHAnsi"/>
+              <w:b/>
+              <w:color w:val="auto"/>
+              <w:sz w:val="22"/>
+              <w:szCs w:val="22"/>
+              <w:u w:val="single"/>
+            </w:rPr>
+            <w:br/>
+          </w:r>
+        </w:p>
+        <w:sdt>
+          <w:sdtPr>
+            <w:id w:val="-573587230"/>
+            <w:bibliography/>
+          </w:sdtPr>
+          <w:sdtEndPr/>
+          <w:sdtContent>
+            <w:p>
+              <w:pPr>
+                <w:pStyle w:val="Bibliography"/>
+                <w:ind w:left="720" w:hanging="720"/>
+                <w:jc w:val="both"/>
+                <w:rPr>
+                  <w:noProof/>
+                  <w:sz w:val="24"/>
+                  <w:szCs w:val="24"/>
+                </w:rPr>
+              </w:pPr>
+              <w:r>
+                <w:fldChar w:fldCharType="begin"/>
+              </w:r>
+              <w:r>
+                <w:instrText xml:space="preserve"> BIBLIOGRAPHY </w:instrText>
+              </w:r>
+              <w:r>
+                <w:fldChar w:fldCharType="separate"/>
+              </w:r>
+              <w:r>
+                <w:rPr>
+                  <w:noProof/>
+                </w:rPr>
+                <w:t xml:space="preserve">Shahnaz, C., Hossain, J., Fattah, S. A., Ghosh, S., &amp; Khan, A. I. "Efficient approaches for accuracy improvement of breast cancer classification using wisconsin database." </w:t>
+              </w:r>
+              <w:r>
+                <w:rPr>
+                  <w:i/>
+                  <w:iCs/>
+                  <w:noProof/>
+                </w:rPr>
+                <w:t>IEEE Region 10 Humanitarian Technology Conference (R10-HTC)</w:t>
+              </w:r>
+              <w:r>
+                <w:rPr>
+                  <w:noProof/>
+                </w:rPr>
+                <w:t xml:space="preserve"> (2017): 792-797. IEEE.</w:t>
+              </w:r>
+            </w:p>
+            <w:p>
+              <w:pPr>
+                <w:jc w:val="both"/>
+              </w:pPr>
+              <w:r>
+                <w:rPr>
+                  <w:b/>
+                  <w:bCs/>
+                  <w:noProof/>
+                </w:rPr>
+                <w:fldChar w:fldCharType="end"/>
+              </w:r>
+            </w:p>
+          </w:sdtContent>
+        </w:sdt>
+      </w:sdtContent>
+    </w:sdt>
+    <w:p>
+      <w:pPr>
+        <w:jc w:val="both"/>
+      </w:pPr>
+    </w:p>
+    <w:p/>
+    <w:p>
+      <w:pPr>
+        <w:jc w:val="both"/>
+      </w:pPr>
+    </w:p>
+    <w:p>
+      <w:pPr>
+        <w:jc w:val="both"/>
+      </w:pPr>
+    </w:p>
+    <w:p>
+      <w:pPr>
+        <w:jc w:val="both"/>
+      </w:pPr>
     </w:p>
     <w:sectPr>
+      <w:type w:val="continuous"/>
       <w:pgSz w:w="12240" w:h="15840"/>
       <w:pgMar w:top="1440" w:right="1440" w:bottom="1440" w:left="1440" w:header="720" w:footer="720" w:gutter="0"/>
       <w:cols w:num="2" w:space="720"/>
@@ -20702,6 +19945,135 @@
       <w:szCs w:val="56"/>
     </w:rPr>
   </w:style>
+  <w:style w:type="character" w:styleId="CommentReference">
+    <w:name w:val="annotation reference"/>
+    <w:basedOn w:val="DefaultParagraphFont"/>
+    <w:uiPriority w:val="99"/>
+    <w:semiHidden/>
+    <w:unhideWhenUsed/>
+    <w:rsid w:val="00FF0257"/>
+    <w:rPr>
+      <w:sz w:val="16"/>
+      <w:szCs w:val="16"/>
+    </w:rPr>
+  </w:style>
+  <w:style w:type="paragraph" w:styleId="CommentText">
+    <w:name w:val="annotation text"/>
+    <w:basedOn w:val="Normal"/>
+    <w:link w:val="CommentTextChar"/>
+    <w:uiPriority w:val="99"/>
+    <w:semiHidden/>
+    <w:unhideWhenUsed/>
+    <w:rsid w:val="00FF0257"/>
+    <w:pPr>
+      <w:spacing w:line="240" w:lineRule="auto"/>
+    </w:pPr>
+    <w:rPr>
+      <w:sz w:val="20"/>
+      <w:szCs w:val="20"/>
+    </w:rPr>
+  </w:style>
+  <w:style w:type="character" w:customStyle="1" w:styleId="CommentTextChar">
+    <w:name w:val="Comment Text Char"/>
+    <w:basedOn w:val="DefaultParagraphFont"/>
+    <w:link w:val="CommentText"/>
+    <w:uiPriority w:val="99"/>
+    <w:semiHidden/>
+    <w:rsid w:val="00FF0257"/>
+    <w:rPr>
+      <w:sz w:val="20"/>
+      <w:szCs w:val="20"/>
+    </w:rPr>
+  </w:style>
+  <w:style w:type="paragraph" w:styleId="CommentSubject">
+    <w:name w:val="annotation subject"/>
+    <w:basedOn w:val="CommentText"/>
+    <w:next w:val="CommentText"/>
+    <w:link w:val="CommentSubjectChar"/>
+    <w:uiPriority w:val="99"/>
+    <w:semiHidden/>
+    <w:unhideWhenUsed/>
+    <w:rsid w:val="00FF0257"/>
+    <w:rPr>
+      <w:b/>
+      <w:bCs/>
+    </w:rPr>
+  </w:style>
+  <w:style w:type="character" w:customStyle="1" w:styleId="CommentSubjectChar">
+    <w:name w:val="Comment Subject Char"/>
+    <w:basedOn w:val="CommentTextChar"/>
+    <w:link w:val="CommentSubject"/>
+    <w:uiPriority w:val="99"/>
+    <w:semiHidden/>
+    <w:rsid w:val="00FF0257"/>
+    <w:rPr>
+      <w:b/>
+      <w:bCs/>
+      <w:sz w:val="20"/>
+      <w:szCs w:val="20"/>
+    </w:rPr>
+  </w:style>
+  <w:style w:type="paragraph" w:styleId="BalloonText">
+    <w:name w:val="Balloon Text"/>
+    <w:basedOn w:val="Normal"/>
+    <w:link w:val="BalloonTextChar"/>
+    <w:uiPriority w:val="99"/>
+    <w:semiHidden/>
+    <w:unhideWhenUsed/>
+    <w:rsid w:val="00FF0257"/>
+    <w:pPr>
+      <w:spacing w:after="0" w:line="240" w:lineRule="auto"/>
+    </w:pPr>
+    <w:rPr>
+      <w:rFonts w:ascii="Segoe UI" w:hAnsi="Segoe UI" w:cs="Segoe UI"/>
+      <w:sz w:val="18"/>
+      <w:szCs w:val="18"/>
+    </w:rPr>
+  </w:style>
+  <w:style w:type="character" w:customStyle="1" w:styleId="BalloonTextChar">
+    <w:name w:val="Balloon Text Char"/>
+    <w:basedOn w:val="DefaultParagraphFont"/>
+    <w:link w:val="BalloonText"/>
+    <w:uiPriority w:val="99"/>
+    <w:semiHidden/>
+    <w:rsid w:val="00FF0257"/>
+    <w:rPr>
+      <w:rFonts w:ascii="Segoe UI" w:hAnsi="Segoe UI" w:cs="Segoe UI"/>
+      <w:sz w:val="18"/>
+      <w:szCs w:val="18"/>
+    </w:rPr>
+  </w:style>
+  <w:style w:type="paragraph" w:styleId="Bibliography">
+    <w:name w:val="Bibliography"/>
+    <w:basedOn w:val="Normal"/>
+    <w:next w:val="Normal"/>
+    <w:uiPriority w:val="37"/>
+    <w:unhideWhenUsed/>
+    <w:rsid w:val="006E7763"/>
+  </w:style>
+  <w:style w:type="character" w:styleId="Strong">
+    <w:name w:val="Strong"/>
+    <w:basedOn w:val="DefaultParagraphFont"/>
+    <w:uiPriority w:val="22"/>
+    <w:qFormat/>
+    <w:rsid w:val="00DF583B"/>
+    <w:rPr>
+      <w:b/>
+      <w:bCs/>
+    </w:rPr>
+  </w:style>
+  <w:style w:type="character" w:styleId="FollowedHyperlink">
+    <w:name w:val="FollowedHyperlink"/>
+    <w:basedOn w:val="DefaultParagraphFont"/>
+    <w:uiPriority w:val="99"/>
+    <w:semiHidden/>
+    <w:unhideWhenUsed/>
+    <w:rsid w:val="00401E4C"/>
+    <w:rPr>
+      <w:color w:val="954F72" w:themeColor="followedHyperlink"/>
+      <w:u w:val="single"/>
+    </w:rPr>
+  </w:style>
 </w:styles>
 </file>
 
@@ -20964,4 +20336,39 @@
     </a:ext>
   </a:extLst>
 </a:theme>
+</file>
+
+<file path=customXml/item1.xml><?xml version="1.0" encoding="utf-8"?>
+<b:Sources xmlns:b="http://schemas.openxmlformats.org/officeDocument/2006/bibliography" xmlns="http://schemas.openxmlformats.org/officeDocument/2006/bibliography" SelectedStyle="\MLASeventhEditionOfficeOnline.xsl" StyleName="MLA" Version="7">
+  <b:Source>
+    <b:Tag>Sha17</b:Tag>
+    <b:SourceType>JournalArticle</b:SourceType>
+    <b:Guid>{CF5982EB-4A22-4DFB-9702-52D11A992289}</b:Guid>
+    <b:Title>Efficient approaches for accuracy improvement of breast cancer classification using wisconsin database</b:Title>
+    <b:JournalName>IEEE Region 10 Humanitarian Technology Conference (R10-HTC)</b:JournalName>
+    <b:Year>2017</b:Year>
+    <b:Pages>792-797</b:Pages>
+    <b:Medium>IEEE</b:Medium>
+    <b:Author>
+      <b:Author>
+        <b:NameList>
+          <b:Person>
+            <b:Last>Shahnaz</b:Last>
+            <b:First>C.,</b:First>
+            <b:Middle>Hossain, J., Fattah, S. A., Ghosh, S., &amp; Khan, A. I</b:Middle>
+          </b:Person>
+        </b:NameList>
+      </b:Author>
+    </b:Author>
+    <b:RefOrder>1</b:RefOrder>
+  </b:Source>
+</b:Sources>
+</file>
+
+<file path=customXml/itemProps1.xml><?xml version="1.0" encoding="utf-8"?>
+<ds:datastoreItem xmlns:ds="http://schemas.openxmlformats.org/officeDocument/2006/customXml" ds:itemID="{04361CB4-6B32-428D-BFCA-E4472B674720}">
+  <ds:schemaRefs>
+    <ds:schemaRef ds:uri="http://schemas.openxmlformats.org/officeDocument/2006/bibliography"/>
+  </ds:schemaRefs>
+</ds:datastoreItem>
 </file>
</xml_diff>